<commit_message>
Added Electric Motor 1
</commit_message>
<xml_diff>
--- a/atvise_Advanced_Objects_Official_List.docx
+++ b/atvise_Advanced_Objects_Official_List.docx
@@ -271,13 +271,28 @@
               <w:rPr>
                 <w:lang w:val="en-US"/>
               </w:rPr>
-              <w:t xml:space="preserve">High </w:t>
-            </w:r>
-            <w:r>
-              <w:rPr>
-                <w:lang w:val="en-US"/>
-              </w:rPr>
-              <w:t>Pressure</w:t>
+              <w:t xml:space="preserve">High Pressure </w:t>
+            </w:r>
+            <w:r>
+              <w:rPr>
+                <w:lang w:val="en-US"/>
+              </w:rPr>
+              <w:t>: 80psi</w:t>
+            </w:r>
+          </w:p>
+          <w:p>
+            <w:pPr>
+              <w:pStyle w:val="ListParagraph"/>
+              <w:ind w:left="0"/>
+              <w:rPr>
+                <w:lang w:val="en-US"/>
+              </w:rPr>
+            </w:pPr>
+            <w:r>
+              <w:rPr>
+                <w:lang w:val="en-US"/>
+              </w:rPr>
+              <w:t>Low</w:t>
             </w:r>
             <w:r>
               <w:rPr>
@@ -289,40 +304,7 @@
               <w:rPr>
                 <w:lang w:val="en-US"/>
               </w:rPr>
-              <w:t>: 80psi</w:t>
-            </w:r>
-          </w:p>
-          <w:p>
-            <w:pPr>
-              <w:pStyle w:val="ListParagraph"/>
-              <w:ind w:left="0"/>
-              <w:rPr>
-                <w:lang w:val="en-US"/>
-              </w:rPr>
-            </w:pPr>
-            <w:r>
-              <w:rPr>
-                <w:lang w:val="en-US"/>
-              </w:rPr>
-              <w:t>Low</w:t>
-            </w:r>
-            <w:r>
-              <w:rPr>
-                <w:lang w:val="en-US"/>
-              </w:rPr>
-              <w:t xml:space="preserve"> </w:t>
-            </w:r>
-            <w:r>
-              <w:rPr>
-                <w:lang w:val="en-US"/>
-              </w:rPr>
-              <w:t>Pressure</w:t>
-            </w:r>
-            <w:r>
-              <w:rPr>
-                <w:lang w:val="en-US"/>
-              </w:rPr>
-              <w:t xml:space="preserve"> </w:t>
+              <w:t xml:space="preserve">Pressure </w:t>
             </w:r>
             <w:r>
               <w:rPr>
@@ -742,19 +724,7 @@
               <w:rPr>
                 <w:lang w:val="en-US"/>
               </w:rPr>
-              <w:t xml:space="preserve"> </w:t>
-            </w:r>
-            <w:r>
-              <w:rPr>
-                <w:lang w:val="en-US"/>
-              </w:rPr>
-              <w:t>Chlorine level</w:t>
-            </w:r>
-            <w:r>
-              <w:rPr>
-                <w:lang w:val="en-US"/>
-              </w:rPr>
-              <w:t xml:space="preserve"> </w:t>
+              <w:t xml:space="preserve"> Chlorine level </w:t>
             </w:r>
             <w:r>
               <w:rPr>
@@ -866,13 +836,7 @@
               <w:rPr>
                 <w:lang w:val="en-US"/>
               </w:rPr>
-              <w:t xml:space="preserve"> Conductivity</w:t>
-            </w:r>
-            <w:r>
-              <w:rPr>
-                <w:lang w:val="en-US"/>
-              </w:rPr>
-              <w:t xml:space="preserve"> </w:t>
+              <w:t xml:space="preserve"> Conductivity </w:t>
             </w:r>
             <w:r>
               <w:rPr>
@@ -920,7 +884,7 @@
         <mc:AlternateContent>
           <mc:Choice Requires="wpg">
             <w:drawing>
-              <wp:anchor distT="0" distB="0" distL="114300" distR="114300" simplePos="0" relativeHeight="251659264" behindDoc="0" locked="0" layoutInCell="1" allowOverlap="1" wp14:anchorId="6715BD05" wp14:editId="193C6685">
+              <wp:anchor distT="0" distB="0" distL="114300" distR="114300" simplePos="0" relativeHeight="251656192" behindDoc="0" locked="0" layoutInCell="1" allowOverlap="1" wp14:anchorId="6715BD05" wp14:editId="270AE017">
                 <wp:simplePos x="0" y="0"/>
                 <wp:positionH relativeFrom="column">
                   <wp:posOffset>-332713</wp:posOffset>
@@ -1041,7 +1005,7 @@
           </mc:Choice>
           <mc:Fallback>
             <w:pict>
-              <v:group w14:anchorId="6715BD05" id="Group 1" o:spid="_x0000_s1026" style="position:absolute;margin-left:-26.2pt;margin-top:15.95pt;width:148.35pt;height:210.1pt;z-index:251659264;mso-width-relative:margin" coordorigin="-874" coordsize="18839,26682" o:gfxdata="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">
+              <v:group w14:anchorId="6715BD05" id="Group 1" o:spid="_x0000_s1026" style="position:absolute;margin-left:-26.2pt;margin-top:15.95pt;width:148.35pt;height:210.1pt;z-index:251656192;mso-width-relative:margin" coordorigin="-874" coordsize="18839,26682" o:gfxdata="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">
                 <v:shapetype id="_x0000_t75" coordsize="21600,21600" o:spt="75" o:preferrelative="t" path="m@4@5l@4@11@9@11@9@5xe" filled="f" stroked="f">
                   <v:stroke joinstyle="miter"/>
                   <v:formulas>
@@ -1118,7 +1082,7 @@
           <w:noProof/>
         </w:rPr>
         <w:drawing>
-          <wp:anchor distT="0" distB="0" distL="114300" distR="114300" simplePos="0" relativeHeight="251660288" behindDoc="1" locked="0" layoutInCell="1" allowOverlap="1" wp14:anchorId="094D0D67" wp14:editId="3D35B975">
+          <wp:anchor distT="0" distB="0" distL="114300" distR="114300" simplePos="0" relativeHeight="251657216" behindDoc="1" locked="0" layoutInCell="1" allowOverlap="1" wp14:anchorId="094D0D67" wp14:editId="674395F0">
             <wp:simplePos x="0" y="0"/>
             <wp:positionH relativeFrom="margin">
               <wp:align>center</wp:align>
@@ -1218,7 +1182,7 @@
         <mc:AlternateContent>
           <mc:Choice Requires="wps">
             <w:drawing>
-              <wp:anchor distT="0" distB="0" distL="114300" distR="114300" simplePos="0" relativeHeight="251662336" behindDoc="0" locked="0" layoutInCell="1" allowOverlap="1" wp14:anchorId="3CAD4AC8" wp14:editId="51189FBC">
+              <wp:anchor distT="0" distB="0" distL="114300" distR="114300" simplePos="0" relativeHeight="251659264" behindDoc="0" locked="0" layoutInCell="1" allowOverlap="1" wp14:anchorId="3CAD4AC8" wp14:editId="26DC123F">
                 <wp:simplePos x="0" y="0"/>
                 <wp:positionH relativeFrom="margin">
                   <wp:align>center</wp:align>
@@ -1322,7 +1286,7 @@
           </mc:Choice>
           <mc:Fallback>
             <w:pict>
-              <v:shape w14:anchorId="3CAD4AC8" id="Text Box 2" o:spid="_x0000_s1029" type="#_x0000_t202" style="position:absolute;margin-left:0;margin-top:14.25pt;width:148.3pt;height:30.45pt;z-index:251662336;visibility:visible;mso-wrap-style:square;mso-wrap-distance-left:9pt;mso-wrap-distance-top:0;mso-wrap-distance-right:9pt;mso-wrap-distance-bottom:0;mso-position-horizontal:center;mso-position-horizontal-relative:margin;mso-position-vertical:absolute;mso-position-vertical-relative:text;v-text-anchor:top" o:gfxdata="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" filled="f" stroked="f">
+              <v:shape w14:anchorId="3CAD4AC8" id="Text Box 2" o:spid="_x0000_s1029" type="#_x0000_t202" style="position:absolute;margin-left:0;margin-top:14.25pt;width:148.3pt;height:30.45pt;z-index:251659264;visibility:visible;mso-wrap-style:square;mso-wrap-distance-left:9pt;mso-wrap-distance-top:0;mso-wrap-distance-right:9pt;mso-wrap-distance-bottom:0;mso-position-horizontal:center;mso-position-horizontal-relative:margin;mso-position-vertical:absolute;mso-position-vertical-relative:text;v-text-anchor:top" o:gfxdata="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" filled="f" stroked="f">
                 <v:textbox style="mso-fit-shape-to-text:t">
                   <w:txbxContent>
                     <w:p>
@@ -1430,6 +1394,9 @@
     <w:p>
       <w:pPr>
         <w:jc w:val="both"/>
+        <w:rPr>
+          <w:lang w:val="en-US"/>
+        </w:rPr>
       </w:pPr>
       <w:r>
         <w:rPr>
@@ -1438,23 +1405,10 @@
         <w:t xml:space="preserve">Power meters are sophisticated electronic devices that accurately measure and monitor electrical parameters within a power system. </w:t>
       </w:r>
       <w:r>
-        <w:t xml:space="preserve">They provide real-time data on voltage, current, power factor, energy consumption, and more. Power meters are vital for optimizing energy usage, improving efficiency, and making informed decisions in </w:t>
-      </w:r>
-      <w:proofErr w:type="spellStart"/>
-      <w:r>
-        <w:t>various</w:t>
-      </w:r>
-      <w:proofErr w:type="spellEnd"/>
-      <w:r>
-        <w:t xml:space="preserve"> industries and </w:t>
-      </w:r>
-      <w:proofErr w:type="spellStart"/>
-      <w:r>
-        <w:t>settings</w:t>
-      </w:r>
-      <w:proofErr w:type="spellEnd"/>
-      <w:r>
-        <w:t>.</w:t>
+        <w:rPr>
+          <w:lang w:val="en-US"/>
+        </w:rPr>
+        <w:t>They provide real-time data on voltage, current, power factor, energy consumption, and more. Power meters are vital for optimizing energy usage, improving efficiency, and making informed decisions in various industries and settings.</w:t>
       </w:r>
     </w:p>
     <w:p>
@@ -1483,7 +1437,7 @@
         <mc:AlternateContent>
           <mc:Choice Requires="wpg">
             <w:drawing>
-              <wp:anchor distT="0" distB="0" distL="114300" distR="114300" simplePos="0" relativeHeight="251666432" behindDoc="0" locked="0" layoutInCell="1" allowOverlap="1" wp14:anchorId="1AC8DA09" wp14:editId="399BB9A5">
+              <wp:anchor distT="0" distB="0" distL="114300" distR="114300" simplePos="0" relativeHeight="251663360" behindDoc="0" locked="0" layoutInCell="1" allowOverlap="1" wp14:anchorId="1AC8DA09" wp14:editId="63B4D09A">
                 <wp:simplePos x="0" y="0"/>
                 <wp:positionH relativeFrom="column">
                   <wp:posOffset>78814</wp:posOffset>
@@ -1624,7 +1578,7 @@
           </mc:Choice>
           <mc:Fallback>
             <w:pict>
-              <v:group w14:anchorId="1AC8DA09" id="_x0000_s1030" style="position:absolute;margin-left:6.2pt;margin-top:1.4pt;width:148.3pt;height:151.85pt;z-index:251666432;mso-width-relative:margin;mso-height-relative:margin" coordorigin="414,2581" coordsize="18834,19285" o:gfxdata="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">
+              <v:group w14:anchorId="1AC8DA09" id="_x0000_s1030" style="position:absolute;margin-left:6.2pt;margin-top:1.4pt;width:148.3pt;height:151.85pt;z-index:251663360;mso-width-relative:margin;mso-height-relative:margin" coordorigin="414,2581" coordsize="18834,19285" o:gfxdata="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">
                 <v:shape id="_x0000_s1031" type="#_x0000_t202" style="position:absolute;left:414;top:17999;width:18834;height:3867;visibility:visible;mso-wrap-style:square;v-text-anchor:top" o:gfxdata="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" filled="f" stroked="f">
                   <v:textbox style="mso-fit-shape-to-text:t">
                     <w:txbxContent>
@@ -1735,10 +1689,7 @@
         </w:numPr>
       </w:pPr>
       <w:r>
-        <w:t>Object Feature</w:t>
-      </w:r>
-      <w:r>
-        <w:t>s</w:t>
+        <w:t>Object Features</w:t>
       </w:r>
     </w:p>
     <w:tbl>
@@ -2892,6 +2843,1263 @@
     <w:p/>
     <w:p/>
     <w:p/>
+    <w:p/>
+    <w:p/>
+    <w:p/>
+    <w:p/>
+    <w:p/>
+    <w:p/>
+    <w:p/>
+    <w:p>
+      <w:pPr>
+        <w:pStyle w:val="Heading1"/>
+      </w:pPr>
+      <w:r>
+        <w:lastRenderedPageBreak/>
+        <w:t xml:space="preserve">Object . </w:t>
+      </w:r>
+      <w:r>
+        <w:t>Electric Motors</w:t>
+      </w:r>
+    </w:p>
+    <w:p>
+      <w:pPr>
+        <w:rPr>
+          <w:lang w:val="en-US"/>
+        </w:rPr>
+      </w:pPr>
+    </w:p>
+    <w:p>
+      <w:pPr>
+        <w:pStyle w:val="Heading2"/>
+        <w:numPr>
+          <w:ilvl w:val="0"/>
+          <w:numId w:val="5"/>
+        </w:numPr>
+      </w:pPr>
+      <w:r>
+        <w:t>Description</w:t>
+      </w:r>
+    </w:p>
+    <w:p>
+      <w:pPr>
+        <w:rPr>
+          <w:b/>
+          <w:bCs/>
+        </w:rPr>
+      </w:pPr>
+      <w:r>
+        <w:t>Electric motors are fundamental components within the automation industry, powering a wide range of machinery and processes. These devices convert electrical energy into mechanical motion, enabling automation systems to perform tasks with precision and efficiency. Electric motors are utilized in various applications, from conveyor belts and robotic arms to pumps, fans, and manufacturing equipment.</w:t>
+      </w:r>
+    </w:p>
+    <w:p>
+      <w:pPr>
+        <w:pStyle w:val="Heading2"/>
+        <w:numPr>
+          <w:ilvl w:val="0"/>
+          <w:numId w:val="2"/>
+        </w:numPr>
+      </w:pPr>
+      <w:r>
+        <w:t>Appearance</w:t>
+      </w:r>
+    </w:p>
+    <w:p>
+      <w:pPr>
+        <w:rPr>
+          <w:lang w:val="en-US"/>
+        </w:rPr>
+      </w:pPr>
+      <w:r>
+        <w:rPr>
+          <w:noProof/>
+          <w:lang w:val="en-US"/>
+        </w:rPr>
+        <mc:AlternateContent>
+          <mc:Choice Requires="wpg">
+            <w:drawing>
+              <wp:anchor distT="0" distB="0" distL="114300" distR="114300" simplePos="0" relativeHeight="251669504" behindDoc="0" locked="0" layoutInCell="1" allowOverlap="1" wp14:anchorId="1FCDCB04" wp14:editId="4D0FDBE3">
+                <wp:simplePos x="0" y="0"/>
+                <wp:positionH relativeFrom="margin">
+                  <wp:align>left</wp:align>
+                </wp:positionH>
+                <wp:positionV relativeFrom="paragraph">
+                  <wp:posOffset>222250</wp:posOffset>
+                </wp:positionV>
+                <wp:extent cx="2221230" cy="1853513"/>
+                <wp:effectExtent l="0" t="0" r="7620" b="0"/>
+                <wp:wrapNone/>
+                <wp:docPr id="758372047" name="Group 1"/>
+                <wp:cNvGraphicFramePr/>
+                <a:graphic xmlns:a="http://schemas.openxmlformats.org/drawingml/2006/main">
+                  <a:graphicData uri="http://schemas.microsoft.com/office/word/2010/wordprocessingGroup">
+                    <wpg:wgp>
+                      <wpg:cNvGrpSpPr/>
+                      <wpg:grpSpPr>
+                        <a:xfrm>
+                          <a:off x="0" y="0"/>
+                          <a:ext cx="2221230" cy="1853513"/>
+                          <a:chOff x="0" y="0"/>
+                          <a:chExt cx="2221230" cy="1853513"/>
+                        </a:xfrm>
+                      </wpg:grpSpPr>
+                      <wps:wsp>
+                        <wps:cNvPr id="1810352326" name="Text Box 2"/>
+                        <wps:cNvSpPr txBox="1">
+                          <a:spLocks noChangeArrowheads="1"/>
+                        </wps:cNvSpPr>
+                        <wps:spPr bwMode="auto">
+                          <a:xfrm>
+                            <a:off x="0" y="1466850"/>
+                            <a:ext cx="1883410" cy="386663"/>
+                          </a:xfrm>
+                          <a:prstGeom prst="rect">
+                            <a:avLst/>
+                          </a:prstGeom>
+                          <a:noFill/>
+                          <a:ln w="9525">
+                            <a:noFill/>
+                            <a:miter lim="800000"/>
+                            <a:headEnd/>
+                            <a:tailEnd/>
+                          </a:ln>
+                        </wps:spPr>
+                        <wps:txbx>
+                          <w:txbxContent>
+                            <w:p>
+                              <w:pPr>
+                                <w:jc w:val="center"/>
+                                <w:rPr>
+                                  <w:b/>
+                                  <w:bCs/>
+                                  <w:lang w:val="en-US"/>
+                                </w:rPr>
+                              </w:pPr>
+                              <w:proofErr w:type="spellStart"/>
+                              <w:r>
+                                <w:rPr>
+                                  <w:b/>
+                                  <w:bCs/>
+                                </w:rPr>
+                                <w:t>Option</w:t>
+                              </w:r>
+                              <w:proofErr w:type="spellEnd"/>
+                              <w:r>
+                                <w:rPr>
+                                  <w:b/>
+                                  <w:bCs/>
+                                </w:rPr>
+                                <w:t xml:space="preserve"> 1</w:t>
+                              </w:r>
+                              <w:r>
+                                <w:rPr>
+                                  <w:b/>
+                                  <w:bCs/>
+                                </w:rPr>
+                                <w:t xml:space="preserve">. </w:t>
+                              </w:r>
+                              <w:r>
+                                <w:t>Electric_Motor_</w:t>
+                              </w:r>
+                              <w:r>
+                                <w:t>1</w:t>
+                              </w:r>
+                            </w:p>
+                          </w:txbxContent>
+                        </wps:txbx>
+                        <wps:bodyPr rot="0" vert="horz" wrap="square" lIns="91440" tIns="45720" rIns="91440" bIns="45720" anchor="t" anchorCtr="0">
+                          <a:spAutoFit/>
+                        </wps:bodyPr>
+                      </wps:wsp>
+                      <pic:pic xmlns:pic="http://schemas.openxmlformats.org/drawingml/2006/picture">
+                        <pic:nvPicPr>
+                          <pic:cNvPr id="1334174596" name="Picture 1" descr="A close-up of a silver object&#10;&#10;Description automatically generated"/>
+                          <pic:cNvPicPr>
+                            <a:picLocks noChangeAspect="1"/>
+                          </pic:cNvPicPr>
+                        </pic:nvPicPr>
+                        <pic:blipFill>
+                          <a:blip r:embed="rId10">
+                            <a:extLst>
+                              <a:ext uri="{28A0092B-C50C-407E-A947-70E740481C1C}">
+                                <a14:useLocalDpi xmlns:a14="http://schemas.microsoft.com/office/drawing/2010/main" val="0"/>
+                              </a:ext>
+                            </a:extLst>
+                          </a:blip>
+                          <a:stretch>
+                            <a:fillRect/>
+                          </a:stretch>
+                        </pic:blipFill>
+                        <pic:spPr>
+                          <a:xfrm>
+                            <a:off x="104775" y="0"/>
+                            <a:ext cx="2116455" cy="1428750"/>
+                          </a:xfrm>
+                          <a:prstGeom prst="rect">
+                            <a:avLst/>
+                          </a:prstGeom>
+                        </pic:spPr>
+                      </pic:pic>
+                    </wpg:wgp>
+                  </a:graphicData>
+                </a:graphic>
+              </wp:anchor>
+            </w:drawing>
+          </mc:Choice>
+          <mc:Fallback>
+            <w:pict>
+              <v:group w14:anchorId="1FCDCB04" id="_x0000_s1033" style="position:absolute;margin-left:0;margin-top:17.5pt;width:174.9pt;height:145.95pt;z-index:251669504;mso-position-horizontal:left;mso-position-horizontal-relative:margin" coordsize="22212,18535" o:gfxdata="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">
+                <v:shape id="_x0000_s1034" type="#_x0000_t202" style="position:absolute;top:14668;width:18834;height:3867;visibility:visible;mso-wrap-style:square;v-text-anchor:top" o:gfxdata="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" filled="f" stroked="f">
+                  <v:textbox style="mso-fit-shape-to-text:t">
+                    <w:txbxContent>
+                      <w:p>
+                        <w:pPr>
+                          <w:jc w:val="center"/>
+                          <w:rPr>
+                            <w:b/>
+                            <w:bCs/>
+                            <w:lang w:val="en-US"/>
+                          </w:rPr>
+                        </w:pPr>
+                        <w:proofErr w:type="spellStart"/>
+                        <w:r>
+                          <w:rPr>
+                            <w:b/>
+                            <w:bCs/>
+                          </w:rPr>
+                          <w:t>Option</w:t>
+                        </w:r>
+                        <w:proofErr w:type="spellEnd"/>
+                        <w:r>
+                          <w:rPr>
+                            <w:b/>
+                            <w:bCs/>
+                          </w:rPr>
+                          <w:t xml:space="preserve"> 1</w:t>
+                        </w:r>
+                        <w:r>
+                          <w:rPr>
+                            <w:b/>
+                            <w:bCs/>
+                          </w:rPr>
+                          <w:t xml:space="preserve">. </w:t>
+                        </w:r>
+                        <w:r>
+                          <w:t>Electric_Motor_</w:t>
+                        </w:r>
+                        <w:r>
+                          <w:t>1</w:t>
+                        </w:r>
+                      </w:p>
+                    </w:txbxContent>
+                  </v:textbox>
+                </v:shape>
+                <v:shape id="Picture 1" o:spid="_x0000_s1035" type="#_x0000_t75" alt="A close-up of a silver object&#10;&#10;Description automatically generated" style="position:absolute;left:1047;width:21165;height:14287;visibility:visible;mso-wrap-style:square" o:gfxdata="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">
+                  <v:imagedata r:id="rId11" o:title="A close-up of a silver object&#10;&#10;Description automatically generated"/>
+                </v:shape>
+                <w10:wrap anchorx="margin"/>
+              </v:group>
+            </w:pict>
+          </mc:Fallback>
+        </mc:AlternateContent>
+      </w:r>
+    </w:p>
+    <w:p>
+      <w:pPr>
+        <w:rPr>
+          <w:lang w:val="en-US"/>
+        </w:rPr>
+      </w:pPr>
+    </w:p>
+    <w:p>
+      <w:pPr>
+        <w:rPr>
+          <w:lang w:val="en-US"/>
+        </w:rPr>
+      </w:pPr>
+    </w:p>
+    <w:p>
+      <w:pPr>
+        <w:rPr>
+          <w:lang w:val="en-US"/>
+        </w:rPr>
+      </w:pPr>
+    </w:p>
+    <w:p>
+      <w:pPr>
+        <w:rPr>
+          <w:lang w:val="en-US"/>
+        </w:rPr>
+      </w:pPr>
+    </w:p>
+    <w:p>
+      <w:pPr>
+        <w:rPr>
+          <w:lang w:val="en-US"/>
+        </w:rPr>
+      </w:pPr>
+    </w:p>
+    <w:p>
+      <w:pPr>
+        <w:rPr>
+          <w:lang w:val="en-US"/>
+        </w:rPr>
+      </w:pPr>
+    </w:p>
+    <w:p>
+      <w:pPr>
+        <w:rPr>
+          <w:lang w:val="en-US"/>
+        </w:rPr>
+      </w:pPr>
+    </w:p>
+    <w:p>
+      <w:pPr>
+        <w:rPr>
+          <w:lang w:val="en-US"/>
+        </w:rPr>
+      </w:pPr>
+    </w:p>
+    <w:p>
+      <w:pPr>
+        <w:pStyle w:val="Heading2"/>
+        <w:numPr>
+          <w:ilvl w:val="0"/>
+          <w:numId w:val="2"/>
+        </w:numPr>
+      </w:pPr>
+      <w:r>
+        <w:t>Object Features</w:t>
+      </w:r>
+    </w:p>
+    <w:tbl>
+      <w:tblPr>
+        <w:tblStyle w:val="TableGrid"/>
+        <w:tblpPr w:leftFromText="141" w:rightFromText="141" w:vertAnchor="text" w:horzAnchor="margin" w:tblpY="-43"/>
+        <w:tblW w:w="0" w:type="auto"/>
+        <w:tblLook w:val="04A0" w:firstRow="1" w:lastRow="0" w:firstColumn="1" w:lastColumn="0" w:noHBand="0" w:noVBand="1"/>
+      </w:tblPr>
+      <w:tblGrid>
+        <w:gridCol w:w="2396"/>
+        <w:gridCol w:w="3411"/>
+        <w:gridCol w:w="1730"/>
+      </w:tblGrid>
+      <w:tr>
+        <w:tc>
+          <w:tcPr>
+            <w:tcW w:w="2396" w:type="dxa"/>
+          </w:tcPr>
+          <w:p>
+            <w:pPr>
+              <w:pStyle w:val="ListParagraph"/>
+              <w:ind w:left="0"/>
+              <w:rPr>
+                <w:b/>
+                <w:bCs/>
+              </w:rPr>
+            </w:pPr>
+            <w:proofErr w:type="spellStart"/>
+            <w:r>
+              <w:rPr>
+                <w:b/>
+                <w:bCs/>
+              </w:rPr>
+              <w:t>Nodes</w:t>
+            </w:r>
+            <w:proofErr w:type="spellEnd"/>
+          </w:p>
+        </w:tc>
+        <w:tc>
+          <w:tcPr>
+            <w:tcW w:w="3411" w:type="dxa"/>
+          </w:tcPr>
+          <w:p>
+            <w:pPr>
+              <w:pStyle w:val="ListParagraph"/>
+              <w:ind w:left="0"/>
+              <w:rPr>
+                <w:b/>
+                <w:bCs/>
+              </w:rPr>
+            </w:pPr>
+            <w:proofErr w:type="spellStart"/>
+            <w:r>
+              <w:rPr>
+                <w:b/>
+                <w:bCs/>
+              </w:rPr>
+              <w:t>Alarms</w:t>
+            </w:r>
+            <w:proofErr w:type="spellEnd"/>
+          </w:p>
+        </w:tc>
+        <w:tc>
+          <w:tcPr>
+            <w:tcW w:w="1730" w:type="dxa"/>
+          </w:tcPr>
+          <w:p>
+            <w:pPr>
+              <w:pStyle w:val="ListParagraph"/>
+              <w:ind w:left="0"/>
+              <w:rPr>
+                <w:b/>
+                <w:bCs/>
+              </w:rPr>
+            </w:pPr>
+            <w:proofErr w:type="spellStart"/>
+            <w:r>
+              <w:rPr>
+                <w:b/>
+                <w:bCs/>
+              </w:rPr>
+              <w:t>Maintenance</w:t>
+            </w:r>
+            <w:proofErr w:type="spellEnd"/>
+          </w:p>
+        </w:tc>
+      </w:tr>
+      <w:tr>
+        <w:tc>
+          <w:tcPr>
+            <w:tcW w:w="2396" w:type="dxa"/>
+          </w:tcPr>
+          <w:p>
+            <w:pPr>
+              <w:pStyle w:val="ListParagraph"/>
+              <w:ind w:left="0"/>
+            </w:pPr>
+            <w:proofErr w:type="spellStart"/>
+            <w:r>
+              <w:t>Voltage</w:t>
+            </w:r>
+            <w:proofErr w:type="spellEnd"/>
+          </w:p>
+        </w:tc>
+        <w:tc>
+          <w:tcPr>
+            <w:tcW w:w="3411" w:type="dxa"/>
+          </w:tcPr>
+          <w:p>
+            <w:pPr>
+              <w:pStyle w:val="ListParagraph"/>
+              <w:ind w:left="0"/>
+              <w:rPr>
+                <w:lang w:val="en-US"/>
+              </w:rPr>
+            </w:pPr>
+            <w:r>
+              <w:rPr>
+                <w:lang w:val="en-US"/>
+              </w:rPr>
+              <w:t xml:space="preserve">High </w:t>
+            </w:r>
+            <w:proofErr w:type="spellStart"/>
+            <w:r>
+              <w:t>Voltage</w:t>
+            </w:r>
+            <w:proofErr w:type="spellEnd"/>
+            <w:r>
+              <w:rPr>
+                <w:lang w:val="en-US"/>
+              </w:rPr>
+              <w:t xml:space="preserve"> </w:t>
+            </w:r>
+            <w:r>
+              <w:rPr>
+                <w:lang w:val="en-US"/>
+              </w:rPr>
+              <w:t xml:space="preserve">: </w:t>
+            </w:r>
+            <w:r>
+              <w:rPr>
+                <w:lang w:val="en-US"/>
+              </w:rPr>
+              <w:t>440</w:t>
+            </w:r>
+          </w:p>
+          <w:p>
+            <w:pPr>
+              <w:pStyle w:val="ListParagraph"/>
+              <w:ind w:left="0"/>
+              <w:rPr>
+                <w:lang w:val="en-US"/>
+              </w:rPr>
+            </w:pPr>
+            <w:r>
+              <w:rPr>
+                <w:lang w:val="en-US"/>
+              </w:rPr>
+              <w:t xml:space="preserve">Low </w:t>
+            </w:r>
+            <w:proofErr w:type="spellStart"/>
+            <w:r>
+              <w:t>Voltage</w:t>
+            </w:r>
+            <w:proofErr w:type="spellEnd"/>
+            <w:r>
+              <w:rPr>
+                <w:lang w:val="en-US"/>
+              </w:rPr>
+              <w:t xml:space="preserve"> </w:t>
+            </w:r>
+            <w:r>
+              <w:rPr>
+                <w:lang w:val="en-US"/>
+              </w:rPr>
+              <w:t xml:space="preserve">: </w:t>
+            </w:r>
+            <w:r>
+              <w:rPr>
+                <w:lang w:val="en-US"/>
+              </w:rPr>
+              <w:t>360</w:t>
+            </w:r>
+          </w:p>
+        </w:tc>
+        <w:tc>
+          <w:tcPr>
+            <w:tcW w:w="1730" w:type="dxa"/>
+          </w:tcPr>
+          <w:p>
+            <w:pPr>
+              <w:pStyle w:val="ListParagraph"/>
+              <w:ind w:left="0"/>
+              <w:rPr>
+                <w:lang w:val="en-US"/>
+              </w:rPr>
+            </w:pPr>
+            <w:r>
+              <w:rPr>
+                <w:lang w:val="en-US"/>
+              </w:rPr>
+              <w:t>Regular Inspections</w:t>
+            </w:r>
+          </w:p>
+        </w:tc>
+      </w:tr>
+      <w:tr>
+        <w:tc>
+          <w:tcPr>
+            <w:tcW w:w="2396" w:type="dxa"/>
+          </w:tcPr>
+          <w:p>
+            <w:pPr>
+              <w:pStyle w:val="ListParagraph"/>
+              <w:ind w:left="0"/>
+            </w:pPr>
+            <w:proofErr w:type="spellStart"/>
+            <w:r>
+              <w:t>Current</w:t>
+            </w:r>
+            <w:proofErr w:type="spellEnd"/>
+          </w:p>
+        </w:tc>
+        <w:tc>
+          <w:tcPr>
+            <w:tcW w:w="3411" w:type="dxa"/>
+            <w:vAlign w:val="center"/>
+          </w:tcPr>
+          <w:p>
+            <w:pPr>
+              <w:pStyle w:val="ListParagraph"/>
+              <w:ind w:left="0"/>
+              <w:rPr>
+                <w:lang w:val="en-US"/>
+              </w:rPr>
+            </w:pPr>
+            <w:r>
+              <w:rPr>
+                <w:lang w:val="en-US"/>
+              </w:rPr>
+              <w:t xml:space="preserve">High </w:t>
+            </w:r>
+            <w:r>
+              <w:rPr>
+                <w:lang w:val="en-US"/>
+              </w:rPr>
+              <w:t>Current</w:t>
+            </w:r>
+            <w:r>
+              <w:rPr>
+                <w:lang w:val="en-US"/>
+              </w:rPr>
+              <w:t xml:space="preserve">: </w:t>
+            </w:r>
+            <w:r>
+              <w:rPr>
+                <w:lang w:val="en-US"/>
+              </w:rPr>
+              <w:t>24</w:t>
+            </w:r>
+          </w:p>
+          <w:p>
+            <w:pPr>
+              <w:pStyle w:val="ListParagraph"/>
+              <w:ind w:left="0"/>
+              <w:rPr>
+                <w:lang w:val="en-US"/>
+              </w:rPr>
+            </w:pPr>
+            <w:r>
+              <w:rPr>
+                <w:lang w:val="en-US"/>
+              </w:rPr>
+              <w:t xml:space="preserve">Low  </w:t>
+            </w:r>
+            <w:r>
+              <w:rPr>
+                <w:lang w:val="en-US"/>
+              </w:rPr>
+              <w:t>Current</w:t>
+            </w:r>
+            <w:r>
+              <w:rPr>
+                <w:lang w:val="en-US"/>
+              </w:rPr>
+              <w:t xml:space="preserve"> </w:t>
+            </w:r>
+            <w:r>
+              <w:rPr>
+                <w:lang w:val="en-US"/>
+              </w:rPr>
+              <w:t xml:space="preserve">: </w:t>
+            </w:r>
+            <w:r>
+              <w:rPr>
+                <w:lang w:val="en-US"/>
+              </w:rPr>
+              <w:t>16</w:t>
+            </w:r>
+          </w:p>
+        </w:tc>
+        <w:tc>
+          <w:tcPr>
+            <w:tcW w:w="1730" w:type="dxa"/>
+            <w:vAlign w:val="center"/>
+          </w:tcPr>
+          <w:p>
+            <w:pPr>
+              <w:pStyle w:val="ListParagraph"/>
+              <w:ind w:left="0"/>
+              <w:rPr>
+                <w:lang w:val="en-US"/>
+              </w:rPr>
+            </w:pPr>
+            <w:r>
+              <w:rPr>
+                <w:lang w:val="en-US"/>
+              </w:rPr>
+              <w:t>Lubrication</w:t>
+            </w:r>
+          </w:p>
+        </w:tc>
+      </w:tr>
+      <w:tr>
+        <w:tc>
+          <w:tcPr>
+            <w:tcW w:w="2396" w:type="dxa"/>
+          </w:tcPr>
+          <w:p>
+            <w:pPr>
+              <w:pStyle w:val="ListParagraph"/>
+              <w:ind w:left="0"/>
+            </w:pPr>
+            <w:proofErr w:type="spellStart"/>
+            <w:r>
+              <w:t>Temperature</w:t>
+            </w:r>
+            <w:proofErr w:type="spellEnd"/>
+          </w:p>
+        </w:tc>
+        <w:tc>
+          <w:tcPr>
+            <w:tcW w:w="3411" w:type="dxa"/>
+          </w:tcPr>
+          <w:p>
+            <w:pPr>
+              <w:pStyle w:val="ListParagraph"/>
+              <w:ind w:left="0"/>
+              <w:rPr>
+                <w:lang w:val="en-US"/>
+              </w:rPr>
+            </w:pPr>
+            <w:r>
+              <w:rPr>
+                <w:lang w:val="en-US"/>
+              </w:rPr>
+              <w:t xml:space="preserve">High </w:t>
+            </w:r>
+            <w:proofErr w:type="spellStart"/>
+            <w:r>
+              <w:t>Temperature</w:t>
+            </w:r>
+            <w:proofErr w:type="spellEnd"/>
+            <w:r>
+              <w:rPr>
+                <w:lang w:val="en-US"/>
+              </w:rPr>
+              <w:t xml:space="preserve">: </w:t>
+            </w:r>
+            <w:r>
+              <w:rPr>
+                <w:lang w:val="en-US"/>
+              </w:rPr>
+              <w:t>80</w:t>
+            </w:r>
+          </w:p>
+          <w:p>
+            <w:pPr>
+              <w:pStyle w:val="ListParagraph"/>
+              <w:ind w:left="0"/>
+              <w:rPr>
+                <w:lang w:val="en-US"/>
+              </w:rPr>
+            </w:pPr>
+            <w:r>
+              <w:rPr>
+                <w:lang w:val="en-US"/>
+              </w:rPr>
+              <w:t xml:space="preserve">Low  </w:t>
+            </w:r>
+            <w:proofErr w:type="spellStart"/>
+            <w:r>
+              <w:t>Temperature</w:t>
+            </w:r>
+            <w:proofErr w:type="spellEnd"/>
+            <w:r>
+              <w:rPr>
+                <w:lang w:val="en-US"/>
+              </w:rPr>
+              <w:t xml:space="preserve"> </w:t>
+            </w:r>
+            <w:r>
+              <w:rPr>
+                <w:lang w:val="en-US"/>
+              </w:rPr>
+              <w:t xml:space="preserve">: </w:t>
+            </w:r>
+            <w:r>
+              <w:rPr>
+                <w:lang w:val="en-US"/>
+              </w:rPr>
+              <w:t>0</w:t>
+            </w:r>
+          </w:p>
+        </w:tc>
+        <w:tc>
+          <w:tcPr>
+            <w:tcW w:w="1730" w:type="dxa"/>
+          </w:tcPr>
+          <w:p>
+            <w:pPr>
+              <w:pStyle w:val="ListParagraph"/>
+              <w:ind w:left="0"/>
+              <w:rPr>
+                <w:lang w:val="en-US"/>
+              </w:rPr>
+            </w:pPr>
+            <w:r>
+              <w:rPr>
+                <w:lang w:val="en-US"/>
+              </w:rPr>
+              <w:t>Bearing Maintenance</w:t>
+            </w:r>
+          </w:p>
+        </w:tc>
+      </w:tr>
+      <w:tr>
+        <w:trPr>
+          <w:trHeight w:val="293"/>
+        </w:trPr>
+        <w:tc>
+          <w:tcPr>
+            <w:tcW w:w="2396" w:type="dxa"/>
+          </w:tcPr>
+          <w:p>
+            <w:pPr>
+              <w:pStyle w:val="ListParagraph"/>
+              <w:ind w:left="0"/>
+            </w:pPr>
+            <w:proofErr w:type="spellStart"/>
+            <w:r>
+              <w:t>Vibration</w:t>
+            </w:r>
+            <w:proofErr w:type="spellEnd"/>
+          </w:p>
+        </w:tc>
+        <w:tc>
+          <w:tcPr>
+            <w:tcW w:w="3411" w:type="dxa"/>
+          </w:tcPr>
+          <w:p>
+            <w:pPr>
+              <w:pStyle w:val="ListParagraph"/>
+              <w:ind w:left="0"/>
+              <w:rPr>
+                <w:lang w:val="en-US"/>
+              </w:rPr>
+            </w:pPr>
+            <w:r>
+              <w:rPr>
+                <w:lang w:val="en-US"/>
+              </w:rPr>
+              <w:t xml:space="preserve">High </w:t>
+            </w:r>
+            <w:proofErr w:type="spellStart"/>
+            <w:r>
+              <w:t>Vibration</w:t>
+            </w:r>
+            <w:proofErr w:type="spellEnd"/>
+            <w:r>
+              <w:rPr>
+                <w:lang w:val="en-US"/>
+              </w:rPr>
+              <w:t xml:space="preserve">: </w:t>
+            </w:r>
+            <w:r>
+              <w:rPr>
+                <w:lang w:val="en-US"/>
+              </w:rPr>
+              <w:t>2.5</w:t>
+            </w:r>
+          </w:p>
+          <w:p>
+            <w:pPr>
+              <w:pStyle w:val="ListParagraph"/>
+              <w:ind w:left="0"/>
+              <w:rPr>
+                <w:lang w:val="en-US"/>
+              </w:rPr>
+            </w:pPr>
+            <w:r>
+              <w:rPr>
+                <w:lang w:val="en-US"/>
+              </w:rPr>
+              <w:t xml:space="preserve">Low  </w:t>
+            </w:r>
+            <w:proofErr w:type="spellStart"/>
+            <w:r>
+              <w:t>Vibration</w:t>
+            </w:r>
+            <w:proofErr w:type="spellEnd"/>
+            <w:r>
+              <w:rPr>
+                <w:lang w:val="en-US"/>
+              </w:rPr>
+              <w:t xml:space="preserve"> </w:t>
+            </w:r>
+            <w:r>
+              <w:rPr>
+                <w:lang w:val="en-US"/>
+              </w:rPr>
+              <w:t xml:space="preserve">: </w:t>
+            </w:r>
+            <w:r>
+              <w:rPr>
+                <w:lang w:val="en-US"/>
+              </w:rPr>
+              <w:t>0</w:t>
+            </w:r>
+            <w:r>
+              <w:rPr>
+                <w:lang w:val="en-US"/>
+              </w:rPr>
+              <w:t>.5</w:t>
+            </w:r>
+          </w:p>
+        </w:tc>
+        <w:tc>
+          <w:tcPr>
+            <w:tcW w:w="1730" w:type="dxa"/>
+            <w:vAlign w:val="center"/>
+          </w:tcPr>
+          <w:p>
+            <w:pPr>
+              <w:pStyle w:val="ListParagraph"/>
+              <w:ind w:left="0"/>
+              <w:rPr>
+                <w:lang w:val="en-US"/>
+              </w:rPr>
+            </w:pPr>
+            <w:r>
+              <w:rPr>
+                <w:lang w:val="en-US"/>
+              </w:rPr>
+              <w:t>Alignment Checks</w:t>
+            </w:r>
+          </w:p>
+        </w:tc>
+      </w:tr>
+      <w:tr>
+        <w:trPr>
+          <w:trHeight w:val="293"/>
+        </w:trPr>
+        <w:tc>
+          <w:tcPr>
+            <w:tcW w:w="2396" w:type="dxa"/>
+          </w:tcPr>
+          <w:p>
+            <w:pPr>
+              <w:pStyle w:val="ListParagraph"/>
+              <w:ind w:left="0"/>
+            </w:pPr>
+            <w:r>
+              <w:t>RPM</w:t>
+            </w:r>
+          </w:p>
+        </w:tc>
+        <w:tc>
+          <w:tcPr>
+            <w:tcW w:w="3411" w:type="dxa"/>
+          </w:tcPr>
+          <w:p>
+            <w:pPr>
+              <w:pStyle w:val="ListParagraph"/>
+              <w:ind w:left="0"/>
+              <w:rPr>
+                <w:lang w:val="en-US"/>
+              </w:rPr>
+            </w:pPr>
+            <w:r>
+              <w:rPr>
+                <w:lang w:val="en-US"/>
+              </w:rPr>
+              <w:t xml:space="preserve">High </w:t>
+            </w:r>
+            <w:r>
+              <w:t xml:space="preserve"> </w:t>
+            </w:r>
+            <w:r>
+              <w:t>RPM</w:t>
+            </w:r>
+            <w:r>
+              <w:rPr>
+                <w:lang w:val="en-US"/>
+              </w:rPr>
+              <w:t xml:space="preserve">: </w:t>
+            </w:r>
+            <w:r>
+              <w:rPr>
+                <w:lang w:val="en-US"/>
+              </w:rPr>
+              <w:t>2000</w:t>
+            </w:r>
+          </w:p>
+          <w:p>
+            <w:pPr>
+              <w:pStyle w:val="ListParagraph"/>
+              <w:ind w:left="0"/>
+              <w:rPr>
+                <w:lang w:val="en-US"/>
+              </w:rPr>
+            </w:pPr>
+            <w:r>
+              <w:rPr>
+                <w:lang w:val="en-US"/>
+              </w:rPr>
+              <w:t xml:space="preserve">Low  </w:t>
+            </w:r>
+            <w:r>
+              <w:t xml:space="preserve"> </w:t>
+            </w:r>
+            <w:r>
+              <w:t>RPM</w:t>
+            </w:r>
+            <w:r>
+              <w:rPr>
+                <w:lang w:val="en-US"/>
+              </w:rPr>
+              <w:t xml:space="preserve">: </w:t>
+            </w:r>
+            <w:r>
+              <w:rPr>
+                <w:lang w:val="en-US"/>
+              </w:rPr>
+              <w:t>500</w:t>
+            </w:r>
+          </w:p>
+        </w:tc>
+        <w:tc>
+          <w:tcPr>
+            <w:tcW w:w="1730" w:type="dxa"/>
+            <w:vAlign w:val="center"/>
+          </w:tcPr>
+          <w:p>
+            <w:pPr>
+              <w:pStyle w:val="ListParagraph"/>
+              <w:ind w:left="0"/>
+              <w:rPr>
+                <w:lang w:val="en-US"/>
+              </w:rPr>
+            </w:pPr>
+            <w:r>
+              <w:rPr>
+                <w:lang w:val="en-US"/>
+              </w:rPr>
+              <w:t>Cleaning</w:t>
+            </w:r>
+          </w:p>
+        </w:tc>
+      </w:tr>
+      <w:tr>
+        <w:trPr>
+          <w:trHeight w:val="293"/>
+        </w:trPr>
+        <w:tc>
+          <w:tcPr>
+            <w:tcW w:w="2396" w:type="dxa"/>
+          </w:tcPr>
+          <w:p>
+            <w:pPr>
+              <w:pStyle w:val="ListParagraph"/>
+              <w:ind w:left="0"/>
+            </w:pPr>
+            <w:proofErr w:type="spellStart"/>
+            <w:r>
+              <w:t>Power</w:t>
+            </w:r>
+            <w:proofErr w:type="spellEnd"/>
+            <w:r>
+              <w:t xml:space="preserve"> Factor</w:t>
+            </w:r>
+          </w:p>
+        </w:tc>
+        <w:tc>
+          <w:tcPr>
+            <w:tcW w:w="3411" w:type="dxa"/>
+          </w:tcPr>
+          <w:p>
+            <w:pPr>
+              <w:pStyle w:val="ListParagraph"/>
+              <w:ind w:left="0"/>
+              <w:rPr>
+                <w:lang w:val="en-US"/>
+              </w:rPr>
+            </w:pPr>
+            <w:r>
+              <w:rPr>
+                <w:lang w:val="en-US"/>
+              </w:rPr>
+              <w:t xml:space="preserve">High </w:t>
+            </w:r>
+            <w:r>
+              <w:t xml:space="preserve"> </w:t>
+            </w:r>
+            <w:proofErr w:type="spellStart"/>
+            <w:r>
+              <w:t>Power</w:t>
+            </w:r>
+            <w:proofErr w:type="spellEnd"/>
+            <w:r>
+              <w:t xml:space="preserve"> Factor</w:t>
+            </w:r>
+            <w:r>
+              <w:rPr>
+                <w:lang w:val="en-US"/>
+              </w:rPr>
+              <w:t xml:space="preserve">: </w:t>
+            </w:r>
+            <w:r>
+              <w:rPr>
+                <w:lang w:val="en-US"/>
+              </w:rPr>
+              <w:t>1</w:t>
+            </w:r>
+          </w:p>
+          <w:p>
+            <w:pPr>
+              <w:pStyle w:val="ListParagraph"/>
+              <w:ind w:left="0"/>
+              <w:rPr>
+                <w:lang w:val="en-US"/>
+              </w:rPr>
+            </w:pPr>
+            <w:r>
+              <w:rPr>
+                <w:lang w:val="en-US"/>
+              </w:rPr>
+              <w:t xml:space="preserve">Low  </w:t>
+            </w:r>
+            <w:r>
+              <w:t xml:space="preserve"> </w:t>
+            </w:r>
+            <w:proofErr w:type="spellStart"/>
+            <w:r>
+              <w:t>Power</w:t>
+            </w:r>
+            <w:proofErr w:type="spellEnd"/>
+            <w:r>
+              <w:t xml:space="preserve"> Factor</w:t>
+            </w:r>
+            <w:r>
+              <w:rPr>
+                <w:lang w:val="en-US"/>
+              </w:rPr>
+              <w:t xml:space="preserve">: </w:t>
+            </w:r>
+            <w:r>
+              <w:rPr>
+                <w:lang w:val="en-US"/>
+              </w:rPr>
+              <w:t>0.85</w:t>
+            </w:r>
+          </w:p>
+        </w:tc>
+        <w:tc>
+          <w:tcPr>
+            <w:tcW w:w="1730" w:type="dxa"/>
+            <w:vAlign w:val="center"/>
+          </w:tcPr>
+          <w:p>
+            <w:pPr>
+              <w:pStyle w:val="ListParagraph"/>
+              <w:ind w:left="0"/>
+              <w:rPr>
+                <w:lang w:val="en-US"/>
+              </w:rPr>
+            </w:pPr>
+            <w:r>
+              <w:rPr>
+                <w:lang w:val="en-US"/>
+              </w:rPr>
+              <w:t>Sealing and Gasket Checks</w:t>
+            </w:r>
+          </w:p>
+        </w:tc>
+      </w:tr>
+      <w:tr>
+        <w:trPr>
+          <w:trHeight w:val="293"/>
+        </w:trPr>
+        <w:tc>
+          <w:tcPr>
+            <w:tcW w:w="2396" w:type="dxa"/>
+          </w:tcPr>
+          <w:p>
+            <w:pPr>
+              <w:pStyle w:val="ListParagraph"/>
+              <w:ind w:left="0"/>
+            </w:pPr>
+            <w:r>
+              <w:t>Torque</w:t>
+            </w:r>
+          </w:p>
+        </w:tc>
+        <w:tc>
+          <w:tcPr>
+            <w:tcW w:w="3411" w:type="dxa"/>
+          </w:tcPr>
+          <w:p>
+            <w:pPr>
+              <w:pStyle w:val="ListParagraph"/>
+              <w:ind w:left="0"/>
+              <w:rPr>
+                <w:lang w:val="en-US"/>
+              </w:rPr>
+            </w:pPr>
+            <w:r>
+              <w:rPr>
+                <w:lang w:val="en-US"/>
+              </w:rPr>
+              <w:t xml:space="preserve">High </w:t>
+            </w:r>
+            <w:r>
+              <w:t xml:space="preserve"> </w:t>
+            </w:r>
+            <w:r>
+              <w:t>Torque</w:t>
+            </w:r>
+            <w:r>
+              <w:rPr>
+                <w:lang w:val="en-US"/>
+              </w:rPr>
+              <w:t xml:space="preserve">: </w:t>
+            </w:r>
+            <w:r>
+              <w:rPr>
+                <w:lang w:val="en-US"/>
+              </w:rPr>
+              <w:t>120</w:t>
+            </w:r>
+          </w:p>
+          <w:p>
+            <w:pPr>
+              <w:pStyle w:val="ListParagraph"/>
+              <w:ind w:left="0"/>
+              <w:rPr>
+                <w:lang w:val="en-US"/>
+              </w:rPr>
+            </w:pPr>
+            <w:r>
+              <w:rPr>
+                <w:lang w:val="en-US"/>
+              </w:rPr>
+              <w:t xml:space="preserve">Low  </w:t>
+            </w:r>
+            <w:r>
+              <w:t xml:space="preserve"> </w:t>
+            </w:r>
+            <w:r>
+              <w:t>Torque</w:t>
+            </w:r>
+            <w:r>
+              <w:rPr>
+                <w:lang w:val="en-US"/>
+              </w:rPr>
+              <w:t xml:space="preserve">: </w:t>
+            </w:r>
+            <w:r>
+              <w:rPr>
+                <w:lang w:val="en-US"/>
+              </w:rPr>
+              <w:t>80</w:t>
+            </w:r>
+          </w:p>
+        </w:tc>
+        <w:tc>
+          <w:tcPr>
+            <w:tcW w:w="1730" w:type="dxa"/>
+            <w:vAlign w:val="center"/>
+          </w:tcPr>
+          <w:p>
+            <w:pPr>
+              <w:pStyle w:val="ListParagraph"/>
+              <w:ind w:left="0"/>
+              <w:rPr>
+                <w:lang w:val="en-US"/>
+              </w:rPr>
+            </w:pPr>
+            <w:r>
+              <w:rPr>
+                <w:lang w:val="en-US"/>
+              </w:rPr>
+              <w:t>Balancing</w:t>
+            </w:r>
+          </w:p>
+        </w:tc>
+      </w:tr>
+    </w:tbl>
+    <w:p/>
+    <w:p/>
+    <w:p/>
+    <w:p/>
+    <w:p/>
+    <w:p/>
+    <w:p/>
+    <w:p/>
+    <w:p/>
+    <w:p/>
+    <w:p/>
+    <w:p/>
+    <w:p/>
+    <w:p/>
+    <w:p>
+      <w:pPr>
+        <w:rPr>
+          <w:lang w:val="en-US"/>
+        </w:rPr>
+      </w:pPr>
+    </w:p>
     <w:p/>
     <w:p/>
     <w:p/>
@@ -3006,11 +4214,15 @@
   </w:num>
   <w:num w:numId="3" w16cid:durableId="206994228">
     <w:abstractNumId w:val="0"/>
-    <w:lvlOverride w:ilvl="0"/>
   </w:num>
   <w:num w:numId="4" w16cid:durableId="2028289123">
     <w:abstractNumId w:val="0"/>
-    <w:lvlOverride w:ilvl="0"/>
+  </w:num>
+  <w:num w:numId="5" w16cid:durableId="1227955864">
+    <w:abstractNumId w:val="0"/>
+    <w:lvlOverride w:ilvl="0">
+      <w:startOverride w:val="1"/>
+    </w:lvlOverride>
   </w:num>
 </w:numbering>
 </file>
@@ -3415,7 +4627,7 @@
   <w:style w:type="paragraph" w:default="1" w:styleId="Normal">
     <w:name w:val="Normal"/>
     <w:qFormat/>
-    <w:rsid w:val="00730BE2"/>
+    <w:rsid w:val="00A80A2E"/>
   </w:style>
   <w:style w:type="paragraph" w:styleId="Heading1">
     <w:name w:val="heading 1"/>

</xml_diff>

<commit_message>
Enhanced Combobox Functionalities in Dashboard
</commit_message>
<xml_diff>
--- a/atvise_Advanced_Objects_Official_List.docx
+++ b/atvise_Advanced_Objects_Official_List.docx
@@ -81,7 +81,6 @@
                 <w:bCs/>
               </w:rPr>
             </w:pPr>
-            <w:proofErr w:type="spellStart"/>
             <w:r>
               <w:rPr>
                 <w:b/>
@@ -89,7 +88,6 @@
               </w:rPr>
               <w:t>Nodes</w:t>
             </w:r>
-            <w:proofErr w:type="spellEnd"/>
           </w:p>
         </w:tc>
         <w:tc>
@@ -105,7 +103,6 @@
                 <w:bCs/>
               </w:rPr>
             </w:pPr>
-            <w:proofErr w:type="spellStart"/>
             <w:r>
               <w:rPr>
                 <w:b/>
@@ -113,7 +110,6 @@
               </w:rPr>
               <w:t>Alarms</w:t>
             </w:r>
-            <w:proofErr w:type="spellEnd"/>
           </w:p>
         </w:tc>
         <w:tc>
@@ -129,7 +125,6 @@
                 <w:bCs/>
               </w:rPr>
             </w:pPr>
-            <w:proofErr w:type="spellStart"/>
             <w:r>
               <w:rPr>
                 <w:b/>
@@ -137,7 +132,6 @@
               </w:rPr>
               <w:t>Maintenance</w:t>
             </w:r>
-            <w:proofErr w:type="spellEnd"/>
           </w:p>
         </w:tc>
       </w:tr>
@@ -151,19 +145,9 @@
               <w:pStyle w:val="ListParagraph"/>
               <w:ind w:left="0"/>
             </w:pPr>
-            <w:proofErr w:type="spellStart"/>
-            <w:r>
-              <w:t>Water</w:t>
-            </w:r>
-            <w:proofErr w:type="spellEnd"/>
-            <w:r>
-              <w:t xml:space="preserve"> </w:t>
-            </w:r>
-            <w:proofErr w:type="spellStart"/>
-            <w:r>
-              <w:t>Level</w:t>
-            </w:r>
-            <w:proofErr w:type="spellEnd"/>
+            <w:r>
+              <w:t>Water Level</w:t>
+            </w:r>
           </w:p>
         </w:tc>
         <w:tc>
@@ -176,13 +160,8 @@
               <w:ind w:left="0"/>
             </w:pPr>
             <w:r>
-              <w:t xml:space="preserve">High </w:t>
-            </w:r>
-            <w:proofErr w:type="spellStart"/>
-            <w:r>
-              <w:t>Level</w:t>
-            </w:r>
-            <w:proofErr w:type="spellEnd"/>
+              <w:t>High Level</w:t>
+            </w:r>
             <w:r>
               <w:t>: 90</w:t>
             </w:r>
@@ -193,13 +172,8 @@
               <w:ind w:left="0"/>
             </w:pPr>
             <w:r>
-              <w:t xml:space="preserve">Low </w:t>
-            </w:r>
-            <w:proofErr w:type="spellStart"/>
-            <w:r>
-              <w:t>Level</w:t>
-            </w:r>
-            <w:proofErr w:type="spellEnd"/>
+              <w:t>Low Level</w:t>
+            </w:r>
             <w:r>
               <w:t>: 10</w:t>
             </w:r>
@@ -214,27 +188,9 @@
               <w:pStyle w:val="ListParagraph"/>
               <w:ind w:left="0"/>
             </w:pPr>
-            <w:proofErr w:type="spellStart"/>
-            <w:r>
-              <w:t>Tank</w:t>
-            </w:r>
-            <w:proofErr w:type="spellEnd"/>
-            <w:r>
-              <w:t xml:space="preserve"> </w:t>
-            </w:r>
-            <w:proofErr w:type="spellStart"/>
-            <w:r>
-              <w:t>Overal</w:t>
-            </w:r>
-            <w:proofErr w:type="spellEnd"/>
-            <w:r>
-              <w:t xml:space="preserve"> </w:t>
-            </w:r>
-            <w:proofErr w:type="spellStart"/>
-            <w:r>
-              <w:t>Inspection</w:t>
-            </w:r>
-            <w:proofErr w:type="spellEnd"/>
+            <w:r>
+              <w:t>Tank Overal Inspection</w:t>
+            </w:r>
           </w:p>
         </w:tc>
       </w:tr>
@@ -248,11 +204,9 @@
               <w:pStyle w:val="ListParagraph"/>
               <w:ind w:left="0"/>
             </w:pPr>
-            <w:proofErr w:type="spellStart"/>
             <w:r>
               <w:t>Pressure</w:t>
             </w:r>
-            <w:proofErr w:type="spellEnd"/>
           </w:p>
         </w:tc>
         <w:tc>
@@ -323,19 +277,9 @@
               <w:pStyle w:val="ListParagraph"/>
               <w:ind w:left="0"/>
             </w:pPr>
-            <w:proofErr w:type="spellStart"/>
-            <w:r>
-              <w:t>Tank</w:t>
-            </w:r>
-            <w:proofErr w:type="spellEnd"/>
-            <w:r>
-              <w:t xml:space="preserve"> </w:t>
-            </w:r>
-            <w:proofErr w:type="spellStart"/>
-            <w:r>
-              <w:t>Cleaning</w:t>
-            </w:r>
-            <w:proofErr w:type="spellEnd"/>
+            <w:r>
+              <w:t>Tank Cleaning</w:t>
+            </w:r>
           </w:p>
         </w:tc>
       </w:tr>
@@ -349,11 +293,9 @@
               <w:pStyle w:val="ListParagraph"/>
               <w:ind w:left="0"/>
             </w:pPr>
-            <w:proofErr w:type="spellStart"/>
             <w:r>
               <w:t>Temperature</w:t>
             </w:r>
-            <w:proofErr w:type="spellEnd"/>
           </w:p>
         </w:tc>
         <w:tc>
@@ -412,27 +354,9 @@
               <w:pStyle w:val="ListParagraph"/>
               <w:ind w:left="0"/>
             </w:pPr>
-            <w:proofErr w:type="spellStart"/>
-            <w:r>
-              <w:t>Tank</w:t>
-            </w:r>
-            <w:proofErr w:type="spellEnd"/>
-            <w:r>
-              <w:t xml:space="preserve"> </w:t>
-            </w:r>
-            <w:proofErr w:type="spellStart"/>
-            <w:r>
-              <w:t>Coating</w:t>
-            </w:r>
-            <w:proofErr w:type="spellEnd"/>
-            <w:r>
-              <w:t xml:space="preserve"> and </w:t>
-            </w:r>
-            <w:proofErr w:type="spellStart"/>
-            <w:r>
-              <w:t>Painting</w:t>
-            </w:r>
-            <w:proofErr w:type="spellEnd"/>
+            <w:r>
+              <w:t>Tank Coating and Painting</w:t>
+            </w:r>
           </w:p>
         </w:tc>
       </w:tr>
@@ -492,27 +416,9 @@
               <w:pStyle w:val="ListParagraph"/>
               <w:ind w:left="0"/>
             </w:pPr>
-            <w:proofErr w:type="spellStart"/>
-            <w:r>
-              <w:t>Overflow</w:t>
-            </w:r>
-            <w:proofErr w:type="spellEnd"/>
-            <w:r>
-              <w:t xml:space="preserve"> and </w:t>
-            </w:r>
-            <w:proofErr w:type="spellStart"/>
-            <w:r>
-              <w:t>Ventilation</w:t>
-            </w:r>
-            <w:proofErr w:type="spellEnd"/>
-            <w:r>
-              <w:t xml:space="preserve"> </w:t>
-            </w:r>
-            <w:proofErr w:type="spellStart"/>
-            <w:r>
-              <w:t>Inspection</w:t>
-            </w:r>
-            <w:proofErr w:type="spellEnd"/>
+            <w:r>
+              <w:t>Overflow and Ventilation Inspection</w:t>
+            </w:r>
           </w:p>
         </w:tc>
       </w:tr>
@@ -529,70 +435,65 @@
               <w:pStyle w:val="ListParagraph"/>
               <w:ind w:left="0"/>
             </w:pPr>
-            <w:proofErr w:type="spellStart"/>
-            <w:r>
-              <w:t>Water</w:t>
-            </w:r>
-            <w:proofErr w:type="spellEnd"/>
-            <w:r>
+            <w:r>
+              <w:t xml:space="preserve">Water </w:t>
+            </w:r>
+            <w:r>
+              <w:t>Flow</w:t>
+            </w:r>
+          </w:p>
+        </w:tc>
+        <w:tc>
+          <w:tcPr>
+            <w:tcW w:w="3411" w:type="dxa"/>
+          </w:tcPr>
+          <w:p>
+            <w:pPr>
+              <w:pStyle w:val="ListParagraph"/>
+              <w:ind w:left="0"/>
+              <w:rPr>
+                <w:lang w:val="en-US"/>
+              </w:rPr>
+            </w:pPr>
+            <w:r>
+              <w:rPr>
+                <w:lang w:val="en-US"/>
+              </w:rPr>
+              <w:t>High Flow</w:t>
+            </w:r>
+            <w:r>
+              <w:rPr>
+                <w:lang w:val="en-US"/>
+              </w:rPr>
+              <w:t>:500 l/min</w:t>
+            </w:r>
+          </w:p>
+          <w:p>
+            <w:pPr>
+              <w:pStyle w:val="ListParagraph"/>
+              <w:ind w:left="0"/>
+              <w:rPr>
+                <w:lang w:val="en-US"/>
+              </w:rPr>
+            </w:pPr>
+            <w:r>
+              <w:rPr>
+                <w:lang w:val="en-US"/>
+              </w:rPr>
+              <w:t>Low</w:t>
+            </w:r>
+            <w:r>
+              <w:rPr>
+                <w:lang w:val="en-US"/>
+              </w:rPr>
               <w:t xml:space="preserve"> </w:t>
             </w:r>
             <w:r>
+              <w:rPr>
+                <w:lang w:val="en-US"/>
+              </w:rPr>
               <w:t>Flow</w:t>
             </w:r>
-          </w:p>
-        </w:tc>
-        <w:tc>
-          <w:tcPr>
-            <w:tcW w:w="3411" w:type="dxa"/>
-          </w:tcPr>
-          <w:p>
-            <w:pPr>
-              <w:pStyle w:val="ListParagraph"/>
-              <w:ind w:left="0"/>
-              <w:rPr>
-                <w:lang w:val="en-US"/>
-              </w:rPr>
-            </w:pPr>
-            <w:r>
-              <w:rPr>
-                <w:lang w:val="en-US"/>
-              </w:rPr>
-              <w:t>High Flow</w:t>
-            </w:r>
-            <w:r>
-              <w:rPr>
-                <w:lang w:val="en-US"/>
-              </w:rPr>
-              <w:t>:500 l/min</w:t>
-            </w:r>
-          </w:p>
-          <w:p>
-            <w:pPr>
-              <w:pStyle w:val="ListParagraph"/>
-              <w:ind w:left="0"/>
-              <w:rPr>
-                <w:lang w:val="en-US"/>
-              </w:rPr>
-            </w:pPr>
-            <w:r>
-              <w:rPr>
-                <w:lang w:val="en-US"/>
-              </w:rPr>
-              <w:t>Low</w:t>
-            </w:r>
-            <w:r>
-              <w:rPr>
-                <w:lang w:val="en-US"/>
-              </w:rPr>
-              <w:t xml:space="preserve"> </w:t>
-            </w:r>
-            <w:r>
-              <w:rPr>
-                <w:lang w:val="en-US"/>
-              </w:rPr>
-              <w:t>Flow</w:t>
-            </w:r>
             <w:r>
               <w:rPr>
                 <w:lang w:val="en-US"/>
@@ -611,21 +512,8 @@
               <w:ind w:left="0"/>
             </w:pPr>
             <w:r>
-              <w:t xml:space="preserve">Valve and </w:t>
-            </w:r>
-            <w:proofErr w:type="spellStart"/>
-            <w:r>
-              <w:t>Fitting</w:t>
-            </w:r>
-            <w:proofErr w:type="spellEnd"/>
-            <w:r>
-              <w:t xml:space="preserve"> </w:t>
-            </w:r>
-            <w:proofErr w:type="spellStart"/>
-            <w:r>
-              <w:t>Maintenance</w:t>
-            </w:r>
-            <w:proofErr w:type="spellEnd"/>
+              <w:t>Valve and Fitting Maintenance</w:t>
+            </w:r>
           </w:p>
         </w:tc>
       </w:tr>
@@ -642,7 +530,6 @@
               <w:pStyle w:val="ListParagraph"/>
               <w:ind w:left="0"/>
             </w:pPr>
-            <w:proofErr w:type="spellStart"/>
             <w:r>
               <w:t>C</w:t>
             </w:r>
@@ -650,36 +537,60 @@
               <w:t>h</w:t>
             </w:r>
             <w:r>
-              <w:t>lorine</w:t>
-            </w:r>
-            <w:proofErr w:type="spellEnd"/>
-            <w:r>
+              <w:t>lorine Level</w:t>
+            </w:r>
+          </w:p>
+        </w:tc>
+        <w:tc>
+          <w:tcPr>
+            <w:tcW w:w="3411" w:type="dxa"/>
+          </w:tcPr>
+          <w:p>
+            <w:pPr>
+              <w:pStyle w:val="ListParagraph"/>
+              <w:ind w:left="0"/>
+              <w:rPr>
+                <w:lang w:val="en-US"/>
+              </w:rPr>
+            </w:pPr>
+            <w:r>
+              <w:rPr>
+                <w:lang w:val="en-US"/>
+              </w:rPr>
+              <w:t>High</w:t>
+            </w:r>
+            <w:r>
+              <w:rPr>
+                <w:lang w:val="en-US"/>
+              </w:rPr>
               <w:t xml:space="preserve"> </w:t>
             </w:r>
-            <w:proofErr w:type="spellStart"/>
-            <w:r>
-              <w:t>Level</w:t>
-            </w:r>
-            <w:proofErr w:type="spellEnd"/>
-          </w:p>
-        </w:tc>
-        <w:tc>
-          <w:tcPr>
-            <w:tcW w:w="3411" w:type="dxa"/>
-          </w:tcPr>
-          <w:p>
-            <w:pPr>
-              <w:pStyle w:val="ListParagraph"/>
-              <w:ind w:left="0"/>
-              <w:rPr>
-                <w:lang w:val="en-US"/>
-              </w:rPr>
-            </w:pPr>
-            <w:r>
-              <w:rPr>
-                <w:lang w:val="en-US"/>
-              </w:rPr>
-              <w:t>High</w:t>
+            <w:r>
+              <w:rPr>
+                <w:lang w:val="en-US"/>
+              </w:rPr>
+              <w:t>Chlorine level</w:t>
+            </w:r>
+            <w:r>
+              <w:rPr>
+                <w:lang w:val="en-US"/>
+              </w:rPr>
+              <w:t>: 0.2ppm</w:t>
+            </w:r>
+          </w:p>
+          <w:p>
+            <w:pPr>
+              <w:pStyle w:val="ListParagraph"/>
+              <w:ind w:left="0"/>
+              <w:rPr>
+                <w:lang w:val="en-US"/>
+              </w:rPr>
+            </w:pPr>
+            <w:r>
+              <w:rPr>
+                <w:lang w:val="en-US"/>
+              </w:rPr>
+              <w:t>Low</w:t>
             </w:r>
             <w:r>
               <w:rPr>
@@ -691,39 +602,6 @@
               <w:rPr>
                 <w:lang w:val="en-US"/>
               </w:rPr>
-              <w:t>Chlorine level</w:t>
-            </w:r>
-            <w:r>
-              <w:rPr>
-                <w:lang w:val="en-US"/>
-              </w:rPr>
-              <w:t>: 0.2ppm</w:t>
-            </w:r>
-          </w:p>
-          <w:p>
-            <w:pPr>
-              <w:pStyle w:val="ListParagraph"/>
-              <w:ind w:left="0"/>
-              <w:rPr>
-                <w:lang w:val="en-US"/>
-              </w:rPr>
-            </w:pPr>
-            <w:r>
-              <w:rPr>
-                <w:lang w:val="en-US"/>
-              </w:rPr>
-              <w:t>Low</w:t>
-            </w:r>
-            <w:r>
-              <w:rPr>
-                <w:lang w:val="en-US"/>
-              </w:rPr>
-              <w:t xml:space="preserve"> </w:t>
-            </w:r>
-            <w:r>
-              <w:rPr>
-                <w:lang w:val="en-US"/>
-              </w:rPr>
               <w:t xml:space="preserve"> Chlorine level </w:t>
             </w:r>
             <w:r>
@@ -743,19 +621,9 @@
               <w:pStyle w:val="ListParagraph"/>
               <w:ind w:left="0"/>
             </w:pPr>
-            <w:proofErr w:type="spellStart"/>
-            <w:r>
-              <w:t>Tank</w:t>
-            </w:r>
-            <w:proofErr w:type="spellEnd"/>
-            <w:r>
-              <w:t xml:space="preserve"> </w:t>
-            </w:r>
-            <w:proofErr w:type="spellStart"/>
-            <w:r>
-              <w:t>Purging</w:t>
-            </w:r>
-            <w:proofErr w:type="spellEnd"/>
+            <w:r>
+              <w:t>Tank Purging</w:t>
+            </w:r>
           </w:p>
         </w:tc>
       </w:tr>
@@ -772,25 +640,18 @@
               <w:pStyle w:val="ListParagraph"/>
               <w:ind w:left="0"/>
             </w:pPr>
-            <w:proofErr w:type="spellStart"/>
             <w:r>
               <w:t>E</w:t>
             </w:r>
             <w:r>
-              <w:t>lectrical</w:t>
-            </w:r>
-            <w:proofErr w:type="spellEnd"/>
-            <w:r>
-              <w:t xml:space="preserve"> </w:t>
-            </w:r>
-            <w:proofErr w:type="spellStart"/>
+              <w:t xml:space="preserve">lectrical </w:t>
+            </w:r>
             <w:r>
               <w:t>C</w:t>
             </w:r>
             <w:r>
               <w:t>onductivity</w:t>
             </w:r>
-            <w:proofErr w:type="spellEnd"/>
           </w:p>
         </w:tc>
         <w:tc>
@@ -970,21 +831,12 @@
                                   <w:lang w:val="en-US"/>
                                 </w:rPr>
                               </w:pPr>
-                              <w:proofErr w:type="spellStart"/>
                               <w:r>
                                 <w:rPr>
                                   <w:b/>
                                   <w:bCs/>
                                 </w:rPr>
-                                <w:t>Option</w:t>
-                              </w:r>
-                              <w:proofErr w:type="spellEnd"/>
-                              <w:r>
-                                <w:rPr>
-                                  <w:b/>
-                                  <w:bCs/>
-                                </w:rPr>
-                                <w:t xml:space="preserve"> 1</w:t>
+                                <w:t>Option 1</w:t>
                               </w:r>
                               <w:r>
                                 <w:rPr>
@@ -993,21 +845,8 @@
                                 </w:rPr>
                                 <w:t xml:space="preserve">. </w:t>
                               </w:r>
-                              <w:proofErr w:type="spellStart"/>
                               <w:r>
-                                <w:t>Water</w:t>
-                              </w:r>
-                              <w:proofErr w:type="spellEnd"/>
-                              <w:r>
-                                <w:t xml:space="preserve"> </w:t>
-                              </w:r>
-                              <w:proofErr w:type="spellStart"/>
-                              <w:r>
-                                <w:t>Tank</w:t>
-                              </w:r>
-                              <w:proofErr w:type="spellEnd"/>
-                              <w:r>
-                                <w:t xml:space="preserve"> 1</w:t>
+                                <w:t>Water Tank 1</w:t>
                               </w:r>
                             </w:p>
                           </w:txbxContent>
@@ -1252,21 +1091,12 @@
                                 <w:lang w:val="en-US"/>
                               </w:rPr>
                             </w:pPr>
-                            <w:proofErr w:type="spellStart"/>
                             <w:r>
                               <w:rPr>
                                 <w:b/>
                                 <w:bCs/>
                               </w:rPr>
-                              <w:t>Option</w:t>
-                            </w:r>
-                            <w:proofErr w:type="spellEnd"/>
-                            <w:r>
-                              <w:rPr>
-                                <w:b/>
-                                <w:bCs/>
-                              </w:rPr>
-                              <w:t xml:space="preserve"> </w:t>
+                              <w:t xml:space="preserve">Option </w:t>
                             </w:r>
                             <w:r>
                               <w:rPr>
@@ -1275,21 +1105,8 @@
                               </w:rPr>
                               <w:t xml:space="preserve">2. </w:t>
                             </w:r>
-                            <w:proofErr w:type="spellStart"/>
                             <w:r>
-                              <w:t>Water</w:t>
-                            </w:r>
-                            <w:proofErr w:type="spellEnd"/>
-                            <w:r>
-                              <w:t xml:space="preserve"> </w:t>
-                            </w:r>
-                            <w:proofErr w:type="spellStart"/>
-                            <w:r>
-                              <w:t>Tank</w:t>
-                            </w:r>
-                            <w:proofErr w:type="spellEnd"/>
-                            <w:r>
-                              <w:t xml:space="preserve"> </w:t>
+                              <w:t xml:space="preserve">Water Tank </w:t>
                             </w:r>
                             <w:r>
                               <w:t>2</w:t>
@@ -1494,21 +1311,12 @@
                                   <w:lang w:val="en-US"/>
                                 </w:rPr>
                               </w:pPr>
-                              <w:proofErr w:type="spellStart"/>
                               <w:r>
                                 <w:rPr>
                                   <w:b/>
                                   <w:bCs/>
                                 </w:rPr>
-                                <w:t>Option</w:t>
-                              </w:r>
-                              <w:proofErr w:type="spellEnd"/>
-                              <w:r>
-                                <w:rPr>
-                                  <w:b/>
-                                  <w:bCs/>
-                                </w:rPr>
-                                <w:t xml:space="preserve"> 1</w:t>
+                                <w:t>Option 1</w:t>
                               </w:r>
                               <w:r>
                                 <w:rPr>
@@ -1517,13 +1325,8 @@
                                 </w:rPr>
                                 <w:t xml:space="preserve">. </w:t>
                               </w:r>
-                              <w:proofErr w:type="spellStart"/>
                               <w:r>
-                                <w:t>Power</w:t>
-                              </w:r>
-                              <w:proofErr w:type="spellEnd"/>
-                              <w:r>
-                                <w:t xml:space="preserve"> Meter</w:t>
+                                <w:t>Power Meter</w:t>
                               </w:r>
                               <w:r>
                                 <w:t xml:space="preserve"> 1</w:t>
@@ -1704,7 +1507,6 @@
                 <w:bCs/>
               </w:rPr>
             </w:pPr>
-            <w:proofErr w:type="spellStart"/>
             <w:r>
               <w:rPr>
                 <w:b/>
@@ -1712,7 +1514,6 @@
               </w:rPr>
               <w:t>Nodes</w:t>
             </w:r>
-            <w:proofErr w:type="spellEnd"/>
           </w:p>
         </w:tc>
         <w:tc>
@@ -1728,7 +1529,6 @@
                 <w:bCs/>
               </w:rPr>
             </w:pPr>
-            <w:proofErr w:type="spellStart"/>
             <w:r>
               <w:rPr>
                 <w:b/>
@@ -1736,7 +1536,6 @@
               </w:rPr>
               <w:t>Alarms</w:t>
             </w:r>
-            <w:proofErr w:type="spellEnd"/>
           </w:p>
         </w:tc>
         <w:tc>
@@ -1752,7 +1551,6 @@
                 <w:bCs/>
               </w:rPr>
             </w:pPr>
-            <w:proofErr w:type="spellStart"/>
             <w:r>
               <w:rPr>
                 <w:b/>
@@ -1760,7 +1558,6 @@
               </w:rPr>
               <w:t>Maintenance</w:t>
             </w:r>
-            <w:proofErr w:type="spellEnd"/>
           </w:p>
         </w:tc>
       </w:tr>
@@ -1775,13 +1572,8 @@
               <w:ind w:left="0"/>
             </w:pPr>
             <w:r>
-              <w:t xml:space="preserve">Active </w:t>
-            </w:r>
-            <w:proofErr w:type="spellStart"/>
-            <w:r>
-              <w:t>Power</w:t>
-            </w:r>
-            <w:proofErr w:type="spellEnd"/>
+              <w:t>Active Power</w:t>
+            </w:r>
           </w:p>
         </w:tc>
         <w:tc>
@@ -1825,6 +1617,9 @@
               <w:pStyle w:val="ListParagraph"/>
               <w:ind w:left="0"/>
             </w:pPr>
+            <w:r>
+              <w:t>Regular Calibration</w:t>
+            </w:r>
           </w:p>
         </w:tc>
       </w:tr>
@@ -1838,19 +1633,9 @@
               <w:pStyle w:val="ListParagraph"/>
               <w:ind w:left="0"/>
             </w:pPr>
-            <w:proofErr w:type="spellStart"/>
-            <w:r>
-              <w:t>Aparent</w:t>
-            </w:r>
-            <w:proofErr w:type="spellEnd"/>
-            <w:r>
-              <w:t xml:space="preserve"> </w:t>
-            </w:r>
-            <w:proofErr w:type="spellStart"/>
-            <w:r>
-              <w:t>Power</w:t>
-            </w:r>
-            <w:proofErr w:type="spellEnd"/>
+            <w:r>
+              <w:t>Aparent Power</w:t>
+            </w:r>
           </w:p>
         </w:tc>
         <w:tc>
@@ -1869,64 +1654,22 @@
               <w:rPr>
                 <w:lang w:val="en-US"/>
               </w:rPr>
-              <w:t xml:space="preserve">High </w:t>
-            </w:r>
-            <w:proofErr w:type="spellStart"/>
-            <w:r>
-              <w:rPr>
-                <w:lang w:val="en-US"/>
-              </w:rPr>
-              <w:t>Aparent</w:t>
-            </w:r>
-            <w:proofErr w:type="spellEnd"/>
-            <w:r>
-              <w:rPr>
-                <w:lang w:val="en-US"/>
-              </w:rPr>
-              <w:t xml:space="preserve"> Power: 1500</w:t>
-            </w:r>
-          </w:p>
-          <w:p>
-            <w:pPr>
-              <w:pStyle w:val="ListParagraph"/>
-              <w:ind w:left="0"/>
-              <w:rPr>
-                <w:lang w:val="en-US"/>
-              </w:rPr>
-            </w:pPr>
-            <w:r>
-              <w:rPr>
-                <w:lang w:val="en-US"/>
-              </w:rPr>
-              <w:t xml:space="preserve">Low  Ac </w:t>
-            </w:r>
-            <w:proofErr w:type="spellStart"/>
-            <w:r>
-              <w:rPr>
-                <w:lang w:val="en-US"/>
-              </w:rPr>
-              <w:t>Aparent</w:t>
-            </w:r>
-            <w:proofErr w:type="spellEnd"/>
-            <w:r>
-              <w:rPr>
-                <w:lang w:val="en-US"/>
-              </w:rPr>
-              <w:t xml:space="preserve"> </w:t>
-            </w:r>
-            <w:proofErr w:type="spellStart"/>
-            <w:r>
-              <w:rPr>
-                <w:lang w:val="en-US"/>
-              </w:rPr>
-              <w:t>tive</w:t>
-            </w:r>
-            <w:proofErr w:type="spellEnd"/>
-            <w:r>
-              <w:rPr>
-                <w:lang w:val="en-US"/>
-              </w:rPr>
-              <w:t xml:space="preserve"> Power : </w:t>
+              <w:t>High Aparent Power: 1500</w:t>
+            </w:r>
+          </w:p>
+          <w:p>
+            <w:pPr>
+              <w:pStyle w:val="ListParagraph"/>
+              <w:ind w:left="0"/>
+              <w:rPr>
+                <w:lang w:val="en-US"/>
+              </w:rPr>
+            </w:pPr>
+            <w:r>
+              <w:rPr>
+                <w:lang w:val="en-US"/>
+              </w:rPr>
+              <w:t xml:space="preserve">Low  Ac Aparent tive Power : </w:t>
             </w:r>
             <w:r>
               <w:rPr>
@@ -1948,6 +1691,12 @@
                 <w:lang w:val="en-US"/>
               </w:rPr>
             </w:pPr>
+            <w:r>
+              <w:rPr>
+                <w:lang w:val="en-US"/>
+              </w:rPr>
+              <w:t>Firmware Updates</w:t>
+            </w:r>
           </w:p>
         </w:tc>
       </w:tr>
@@ -1961,13 +1710,8 @@
               <w:pStyle w:val="ListParagraph"/>
               <w:ind w:left="0"/>
             </w:pPr>
-            <w:proofErr w:type="spellStart"/>
-            <w:r>
-              <w:t>Current</w:t>
-            </w:r>
-            <w:proofErr w:type="spellEnd"/>
-            <w:r>
-              <w:t xml:space="preserve"> L1</w:t>
+            <w:r>
+              <w:t>Current L1</w:t>
             </w:r>
           </w:p>
         </w:tc>
@@ -2030,6 +1774,12 @@
                 <w:lang w:val="en-US"/>
               </w:rPr>
             </w:pPr>
+            <w:r>
+              <w:rPr>
+                <w:lang w:val="en-US"/>
+              </w:rPr>
+              <w:t>Physical Inspection and Cleaning</w:t>
+            </w:r>
           </w:p>
         </w:tc>
       </w:tr>
@@ -2046,13 +1796,8 @@
               <w:pStyle w:val="ListParagraph"/>
               <w:ind w:left="0"/>
             </w:pPr>
-            <w:proofErr w:type="spellStart"/>
-            <w:r>
-              <w:t>Current</w:t>
-            </w:r>
-            <w:proofErr w:type="spellEnd"/>
-            <w:r>
-              <w:t xml:space="preserve"> L2</w:t>
+            <w:r>
+              <w:t>Current L2</w:t>
             </w:r>
           </w:p>
         </w:tc>
@@ -2139,6 +1884,12 @@
                 <w:lang w:val="en-US"/>
               </w:rPr>
             </w:pPr>
+            <w:r>
+              <w:rPr>
+                <w:lang w:val="en-US"/>
+              </w:rPr>
+              <w:t>Environmental Checks</w:t>
+            </w:r>
           </w:p>
         </w:tc>
       </w:tr>
@@ -2155,13 +1906,8 @@
               <w:pStyle w:val="ListParagraph"/>
               <w:ind w:left="0"/>
             </w:pPr>
-            <w:proofErr w:type="spellStart"/>
-            <w:r>
-              <w:t>Current</w:t>
-            </w:r>
-            <w:proofErr w:type="spellEnd"/>
-            <w:r>
-              <w:t xml:space="preserve"> L3</w:t>
+            <w:r>
+              <w:t>Current L3</w:t>
             </w:r>
           </w:p>
         </w:tc>
@@ -2248,6 +1994,12 @@
                 <w:lang w:val="en-US"/>
               </w:rPr>
             </w:pPr>
+            <w:r>
+              <w:rPr>
+                <w:lang w:val="en-US"/>
+              </w:rPr>
+              <w:t>Electrical Connections Inspection</w:t>
+            </w:r>
           </w:p>
         </w:tc>
       </w:tr>
@@ -2349,6 +2101,12 @@
                 <w:lang w:val="en-US"/>
               </w:rPr>
             </w:pPr>
+            <w:r>
+              <w:rPr>
+                <w:lang w:val="en-US"/>
+              </w:rPr>
+              <w:t>Check Backup Power/Battery</w:t>
+            </w:r>
           </w:p>
         </w:tc>
       </w:tr>
@@ -2365,11 +2123,9 @@
               <w:pStyle w:val="ListParagraph"/>
               <w:ind w:left="0"/>
             </w:pPr>
-            <w:proofErr w:type="spellStart"/>
             <w:r>
               <w:t>Frecuency</w:t>
             </w:r>
-            <w:proofErr w:type="spellEnd"/>
           </w:p>
         </w:tc>
         <w:tc>
@@ -2390,14 +2146,12 @@
               </w:rPr>
               <w:t xml:space="preserve">High </w:t>
             </w:r>
-            <w:proofErr w:type="spellStart"/>
             <w:r>
               <w:rPr>
                 <w:lang w:val="en-US"/>
               </w:rPr>
               <w:t>Frecuency</w:t>
             </w:r>
-            <w:proofErr w:type="spellEnd"/>
             <w:r>
               <w:rPr>
                 <w:lang w:val="en-US"/>
@@ -2425,11 +2179,9 @@
               </w:rPr>
               <w:t xml:space="preserve">Low  </w:t>
             </w:r>
-            <w:proofErr w:type="spellStart"/>
             <w:r>
               <w:t>Frecuency</w:t>
             </w:r>
-            <w:proofErr w:type="spellEnd"/>
             <w:r>
               <w:rPr>
                 <w:lang w:val="en-US"/>
@@ -2472,13 +2224,8 @@
               <w:pStyle w:val="ListParagraph"/>
               <w:ind w:left="0"/>
             </w:pPr>
-            <w:proofErr w:type="spellStart"/>
-            <w:r>
-              <w:t>Power</w:t>
-            </w:r>
-            <w:proofErr w:type="spellEnd"/>
-            <w:r>
-              <w:t xml:space="preserve"> Factor</w:t>
+            <w:r>
+              <w:t>Power Factor</w:t>
             </w:r>
           </w:p>
         </w:tc>
@@ -2582,13 +2329,8 @@
               <w:ind w:left="0"/>
             </w:pPr>
             <w:r>
-              <w:t xml:space="preserve">Reactive </w:t>
-            </w:r>
-            <w:proofErr w:type="spellStart"/>
-            <w:r>
-              <w:t>Power</w:t>
-            </w:r>
-            <w:proofErr w:type="spellEnd"/>
+              <w:t>Reactive Power</w:t>
+            </w:r>
           </w:p>
         </w:tc>
         <w:tc>
@@ -2607,21 +2349,7 @@
               <w:rPr>
                 <w:lang w:val="en-US"/>
               </w:rPr>
-              <w:t xml:space="preserve">High </w:t>
-            </w:r>
-            <w:proofErr w:type="spellStart"/>
-            <w:r>
-              <w:rPr>
-                <w:lang w:val="en-US"/>
-              </w:rPr>
-              <w:t>Aparent</w:t>
-            </w:r>
-            <w:proofErr w:type="spellEnd"/>
-            <w:r>
-              <w:rPr>
-                <w:lang w:val="en-US"/>
-              </w:rPr>
-              <w:t xml:space="preserve"> Power: </w:t>
+              <w:t xml:space="preserve">High Aparent Power: </w:t>
             </w:r>
             <w:r>
               <w:rPr>
@@ -2642,35 +2370,7 @@
               <w:rPr>
                 <w:lang w:val="en-US"/>
               </w:rPr>
-              <w:t xml:space="preserve">Low  Ac </w:t>
-            </w:r>
-            <w:proofErr w:type="spellStart"/>
-            <w:r>
-              <w:rPr>
-                <w:lang w:val="en-US"/>
-              </w:rPr>
-              <w:t>Aparent</w:t>
-            </w:r>
-            <w:proofErr w:type="spellEnd"/>
-            <w:r>
-              <w:rPr>
-                <w:lang w:val="en-US"/>
-              </w:rPr>
-              <w:t xml:space="preserve"> </w:t>
-            </w:r>
-            <w:proofErr w:type="spellStart"/>
-            <w:r>
-              <w:rPr>
-                <w:lang w:val="en-US"/>
-              </w:rPr>
-              <w:t>tive</w:t>
-            </w:r>
-            <w:proofErr w:type="spellEnd"/>
-            <w:r>
-              <w:rPr>
-                <w:lang w:val="en-US"/>
-              </w:rPr>
-              <w:t xml:space="preserve"> Power : </w:t>
+              <w:t xml:space="preserve">Low  Ac Aparent tive Power : </w:t>
             </w:r>
             <w:r>
               <w:rPr>
@@ -2965,21 +2665,12 @@
                                   <w:lang w:val="en-US"/>
                                 </w:rPr>
                               </w:pPr>
-                              <w:proofErr w:type="spellStart"/>
                               <w:r>
                                 <w:rPr>
                                   <w:b/>
                                   <w:bCs/>
                                 </w:rPr>
-                                <w:t>Option</w:t>
-                              </w:r>
-                              <w:proofErr w:type="spellEnd"/>
-                              <w:r>
-                                <w:rPr>
-                                  <w:b/>
-                                  <w:bCs/>
-                                </w:rPr>
-                                <w:t xml:space="preserve"> 1</w:t>
+                                <w:t>Option 1</w:t>
                               </w:r>
                               <w:r>
                                 <w:rPr>
@@ -3179,7 +2870,6 @@
                 <w:bCs/>
               </w:rPr>
             </w:pPr>
-            <w:proofErr w:type="spellStart"/>
             <w:r>
               <w:rPr>
                 <w:b/>
@@ -3187,7 +2877,6 @@
               </w:rPr>
               <w:t>Nodes</w:t>
             </w:r>
-            <w:proofErr w:type="spellEnd"/>
           </w:p>
         </w:tc>
         <w:tc>
@@ -3203,7 +2892,6 @@
                 <w:bCs/>
               </w:rPr>
             </w:pPr>
-            <w:proofErr w:type="spellStart"/>
             <w:r>
               <w:rPr>
                 <w:b/>
@@ -3211,7 +2899,6 @@
               </w:rPr>
               <w:t>Alarms</w:t>
             </w:r>
-            <w:proofErr w:type="spellEnd"/>
           </w:p>
         </w:tc>
         <w:tc>
@@ -3227,7 +2914,6 @@
                 <w:bCs/>
               </w:rPr>
             </w:pPr>
-            <w:proofErr w:type="spellStart"/>
             <w:r>
               <w:rPr>
                 <w:b/>
@@ -3235,7 +2921,6 @@
               </w:rPr>
               <w:t>Maintenance</w:t>
             </w:r>
-            <w:proofErr w:type="spellEnd"/>
           </w:p>
         </w:tc>
       </w:tr>
@@ -3249,11 +2934,9 @@
               <w:pStyle w:val="ListParagraph"/>
               <w:ind w:left="0"/>
             </w:pPr>
-            <w:proofErr w:type="spellStart"/>
             <w:r>
               <w:t>Voltage</w:t>
             </w:r>
-            <w:proofErr w:type="spellEnd"/>
           </w:p>
         </w:tc>
         <w:tc>
@@ -3274,11 +2957,9 @@
               </w:rPr>
               <w:t xml:space="preserve">High </w:t>
             </w:r>
-            <w:proofErr w:type="spellStart"/>
             <w:r>
               <w:t>Voltage</w:t>
             </w:r>
-            <w:proofErr w:type="spellEnd"/>
             <w:r>
               <w:rPr>
                 <w:lang w:val="en-US"/>
@@ -3306,11 +2987,9 @@
               </w:rPr>
               <w:t xml:space="preserve">Low </w:t>
             </w:r>
-            <w:proofErr w:type="spellStart"/>
             <w:r>
               <w:t>Voltage</w:t>
             </w:r>
-            <w:proofErr w:type="spellEnd"/>
             <w:r>
               <w:rPr>
                 <w:lang w:val="en-US"/>
@@ -3356,11 +3035,9 @@
               <w:pStyle w:val="ListParagraph"/>
               <w:ind w:left="0"/>
             </w:pPr>
-            <w:proofErr w:type="spellStart"/>
             <w:r>
               <w:t>Current</w:t>
             </w:r>
-            <w:proofErr w:type="spellEnd"/>
           </w:p>
         </w:tc>
         <w:tc>
@@ -3467,11 +3144,9 @@
               <w:pStyle w:val="ListParagraph"/>
               <w:ind w:left="0"/>
             </w:pPr>
-            <w:proofErr w:type="spellStart"/>
             <w:r>
               <w:t>Temperature</w:t>
             </w:r>
-            <w:proofErr w:type="spellEnd"/>
           </w:p>
         </w:tc>
         <w:tc>
@@ -3492,11 +3167,9 @@
               </w:rPr>
               <w:t xml:space="preserve">High </w:t>
             </w:r>
-            <w:proofErr w:type="spellStart"/>
             <w:r>
               <w:t>Temperature</w:t>
             </w:r>
-            <w:proofErr w:type="spellEnd"/>
             <w:r>
               <w:rPr>
                 <w:lang w:val="en-US"/>
@@ -3524,11 +3197,9 @@
               </w:rPr>
               <w:t xml:space="preserve">Low  </w:t>
             </w:r>
-            <w:proofErr w:type="spellStart"/>
             <w:r>
               <w:t>Temperature</w:t>
             </w:r>
-            <w:proofErr w:type="spellEnd"/>
             <w:r>
               <w:rPr>
                 <w:lang w:val="en-US"/>
@@ -3577,11 +3248,9 @@
               <w:pStyle w:val="ListParagraph"/>
               <w:ind w:left="0"/>
             </w:pPr>
-            <w:proofErr w:type="spellStart"/>
             <w:r>
               <w:t>Vibration</w:t>
             </w:r>
-            <w:proofErr w:type="spellEnd"/>
           </w:p>
         </w:tc>
         <w:tc>
@@ -3602,11 +3271,9 @@
               </w:rPr>
               <w:t xml:space="preserve">High </w:t>
             </w:r>
-            <w:proofErr w:type="spellStart"/>
             <w:r>
               <w:t>Vibration</w:t>
             </w:r>
-            <w:proofErr w:type="spellEnd"/>
             <w:r>
               <w:rPr>
                 <w:lang w:val="en-US"/>
@@ -3634,11 +3301,9 @@
               </w:rPr>
               <w:t xml:space="preserve">Low  </w:t>
             </w:r>
-            <w:proofErr w:type="spellStart"/>
             <w:r>
               <w:t>Vibration</w:t>
             </w:r>
-            <w:proofErr w:type="spellEnd"/>
             <w:r>
               <w:rPr>
                 <w:lang w:val="en-US"/>
@@ -3805,13 +3470,8 @@
               <w:pStyle w:val="ListParagraph"/>
               <w:ind w:left="0"/>
             </w:pPr>
-            <w:proofErr w:type="spellStart"/>
-            <w:r>
-              <w:t>Power</w:t>
-            </w:r>
-            <w:proofErr w:type="spellEnd"/>
-            <w:r>
-              <w:t xml:space="preserve"> Factor</w:t>
+            <w:r>
+              <w:t>Power Factor</w:t>
             </w:r>
           </w:p>
         </w:tc>
@@ -4162,21 +3822,12 @@
                                   <w:lang w:val="en-US"/>
                                 </w:rPr>
                               </w:pPr>
-                              <w:proofErr w:type="spellStart"/>
                               <w:r>
                                 <w:rPr>
                                   <w:b/>
                                   <w:bCs/>
                                 </w:rPr>
-                                <w:t>Option</w:t>
-                              </w:r>
-                              <w:proofErr w:type="spellEnd"/>
-                              <w:r>
-                                <w:rPr>
-                                  <w:b/>
-                                  <w:bCs/>
-                                </w:rPr>
-                                <w:t xml:space="preserve"> 1</w:t>
+                                <w:t>Option 1</w:t>
                               </w:r>
                               <w:r>
                                 <w:rPr>
@@ -4368,7 +4019,6 @@
                 <w:bCs/>
               </w:rPr>
             </w:pPr>
-            <w:proofErr w:type="spellStart"/>
             <w:r>
               <w:rPr>
                 <w:b/>
@@ -4376,7 +4026,6 @@
               </w:rPr>
               <w:t>Nodes</w:t>
             </w:r>
-            <w:proofErr w:type="spellEnd"/>
           </w:p>
         </w:tc>
         <w:tc>
@@ -4392,7 +4041,6 @@
                 <w:bCs/>
               </w:rPr>
             </w:pPr>
-            <w:proofErr w:type="spellStart"/>
             <w:r>
               <w:rPr>
                 <w:b/>
@@ -4400,7 +4048,6 @@
               </w:rPr>
               <w:t>Alarms</w:t>
             </w:r>
-            <w:proofErr w:type="spellEnd"/>
           </w:p>
         </w:tc>
         <w:tc>
@@ -4416,7 +4063,6 @@
                 <w:bCs/>
               </w:rPr>
             </w:pPr>
-            <w:proofErr w:type="spellStart"/>
             <w:r>
               <w:rPr>
                 <w:b/>
@@ -4424,7 +4070,6 @@
               </w:rPr>
               <w:t>Maintenance</w:t>
             </w:r>
-            <w:proofErr w:type="spellEnd"/>
           </w:p>
         </w:tc>
       </w:tr>
@@ -4438,27 +4083,9 @@
               <w:pStyle w:val="ListParagraph"/>
               <w:ind w:left="0"/>
             </w:pPr>
-            <w:proofErr w:type="spellStart"/>
-            <w:r>
-              <w:t>Engine</w:t>
-            </w:r>
-            <w:proofErr w:type="spellEnd"/>
-            <w:r>
-              <w:t xml:space="preserve"> </w:t>
-            </w:r>
-            <w:proofErr w:type="spellStart"/>
-            <w:r>
-              <w:t>Oil</w:t>
-            </w:r>
-            <w:proofErr w:type="spellEnd"/>
-            <w:r>
-              <w:t xml:space="preserve"> </w:t>
-            </w:r>
-            <w:proofErr w:type="spellStart"/>
-            <w:r>
-              <w:t>Pressure</w:t>
-            </w:r>
-            <w:proofErr w:type="spellEnd"/>
+            <w:r>
+              <w:t>Engine Oil Pressure</w:t>
+            </w:r>
           </w:p>
         </w:tc>
         <w:tc>
@@ -4479,11 +4106,9 @@
               </w:rPr>
               <w:t xml:space="preserve">High </w:t>
             </w:r>
-            <w:proofErr w:type="spellStart"/>
             <w:r>
               <w:t>Voltage</w:t>
             </w:r>
-            <w:proofErr w:type="spellEnd"/>
             <w:r>
               <w:rPr>
                 <w:lang w:val="en-US"/>
@@ -4511,11 +4136,9 @@
               </w:rPr>
               <w:t xml:space="preserve">Low </w:t>
             </w:r>
-            <w:proofErr w:type="spellStart"/>
             <w:r>
               <w:t>Voltage</w:t>
             </w:r>
-            <w:proofErr w:type="spellEnd"/>
             <w:r>
               <w:rPr>
                 <w:lang w:val="en-US"/>
@@ -4561,19 +4184,9 @@
               <w:pStyle w:val="ListParagraph"/>
               <w:ind w:left="0"/>
             </w:pPr>
-            <w:proofErr w:type="spellStart"/>
-            <w:r>
-              <w:t>Coolant</w:t>
-            </w:r>
-            <w:proofErr w:type="spellEnd"/>
-            <w:r>
-              <w:t xml:space="preserve"> </w:t>
-            </w:r>
-            <w:proofErr w:type="spellStart"/>
-            <w:r>
-              <w:t>Temperature</w:t>
-            </w:r>
-            <w:proofErr w:type="spellEnd"/>
+            <w:r>
+              <w:t>Coolant Temperature</w:t>
+            </w:r>
           </w:p>
         </w:tc>
         <w:tc>
@@ -4681,13 +4294,8 @@
               <w:ind w:left="0"/>
             </w:pPr>
             <w:r>
-              <w:t xml:space="preserve">Fuel </w:t>
-            </w:r>
-            <w:proofErr w:type="spellStart"/>
-            <w:r>
-              <w:t>Level</w:t>
-            </w:r>
-            <w:proofErr w:type="spellEnd"/>
+              <w:t>Fuel Level</w:t>
+            </w:r>
           </w:p>
         </w:tc>
         <w:tc>
@@ -4708,11 +4316,9 @@
               </w:rPr>
               <w:t xml:space="preserve">High </w:t>
             </w:r>
-            <w:proofErr w:type="spellStart"/>
             <w:r>
               <w:t>Temperature</w:t>
             </w:r>
-            <w:proofErr w:type="spellEnd"/>
             <w:r>
               <w:rPr>
                 <w:lang w:val="en-US"/>
@@ -4740,11 +4346,9 @@
               </w:rPr>
               <w:t xml:space="preserve">Low  </w:t>
             </w:r>
-            <w:proofErr w:type="spellStart"/>
             <w:r>
               <w:t>Temperature</w:t>
             </w:r>
-            <w:proofErr w:type="spellEnd"/>
             <w:r>
               <w:rPr>
                 <w:lang w:val="en-US"/>
@@ -4794,13 +4398,8 @@
               <w:ind w:left="0"/>
             </w:pPr>
             <w:r>
-              <w:t xml:space="preserve">Output </w:t>
-            </w:r>
-            <w:proofErr w:type="spellStart"/>
-            <w:r>
-              <w:t>Voltage</w:t>
-            </w:r>
-            <w:proofErr w:type="spellEnd"/>
+              <w:t>Output Voltage</w:t>
+            </w:r>
           </w:p>
         </w:tc>
         <w:tc>
@@ -4821,11 +4420,9 @@
               </w:rPr>
               <w:t xml:space="preserve">High </w:t>
             </w:r>
-            <w:proofErr w:type="spellStart"/>
             <w:r>
               <w:t>Vibration</w:t>
             </w:r>
-            <w:proofErr w:type="spellEnd"/>
             <w:r>
               <w:rPr>
                 <w:lang w:val="en-US"/>
@@ -4853,11 +4450,9 @@
               </w:rPr>
               <w:t xml:space="preserve">Low  </w:t>
             </w:r>
-            <w:proofErr w:type="spellStart"/>
             <w:r>
               <w:t>Vibration</w:t>
             </w:r>
-            <w:proofErr w:type="spellEnd"/>
             <w:r>
               <w:rPr>
                 <w:lang w:val="en-US"/>
@@ -5013,13 +4608,8 @@
               <w:ind w:left="0"/>
             </w:pPr>
             <w:r>
-              <w:t xml:space="preserve">Gas </w:t>
-            </w:r>
-            <w:proofErr w:type="spellStart"/>
-            <w:r>
-              <w:t>Temperture</w:t>
-            </w:r>
-            <w:proofErr w:type="spellEnd"/>
+              <w:t>Gas Temperture</w:t>
+            </w:r>
           </w:p>
         </w:tc>
         <w:tc>

</xml_diff>

<commit_message>
Added Hand Valve 1
</commit_message>
<xml_diff>
--- a/atvise_Advanced_Objects_Official_List.docx
+++ b/atvise_Advanced_Objects_Official_List.docx
@@ -4,7 +4,7 @@
   <w:body>
     <w:p>
       <w:pPr>
-        <w:pStyle w:val="Heading1"/>
+        <w:pStyle w:val="Ttulo1"/>
       </w:pPr>
       <w:r>
         <w:t>Object</w:t>
@@ -28,7 +28,7 @@
     </w:p>
     <w:p>
       <w:pPr>
-        <w:pStyle w:val="Heading2"/>
+        <w:pStyle w:val="Ttulo2"/>
       </w:pPr>
       <w:r>
         <w:t>Description</w:t>
@@ -57,7 +57,7 @@
     </w:p>
     <w:tbl>
       <w:tblPr>
-        <w:tblStyle w:val="TableGrid"/>
+        <w:tblStyle w:val="Tablaconcuadrcula"/>
         <w:tblpPr w:leftFromText="141" w:rightFromText="141" w:vertAnchor="text" w:horzAnchor="margin" w:tblpXSpec="center" w:tblpY="6043"/>
         <w:tblW w:w="0" w:type="auto"/>
         <w:tblLook w:val="04A0" w:firstRow="1" w:lastRow="0" w:firstColumn="1" w:lastColumn="0" w:noHBand="0" w:noVBand="1"/>
@@ -74,7 +74,7 @@
           </w:tcPr>
           <w:p>
             <w:pPr>
-              <w:pStyle w:val="ListParagraph"/>
+              <w:pStyle w:val="Prrafodelista"/>
               <w:ind w:left="0"/>
               <w:rPr>
                 <w:b/>
@@ -98,7 +98,7 @@
           </w:tcPr>
           <w:p>
             <w:pPr>
-              <w:pStyle w:val="ListParagraph"/>
+              <w:pStyle w:val="Prrafodelista"/>
               <w:ind w:left="0"/>
               <w:rPr>
                 <w:b/>
@@ -122,7 +122,7 @@
           </w:tcPr>
           <w:p>
             <w:pPr>
-              <w:pStyle w:val="ListParagraph"/>
+              <w:pStyle w:val="Prrafodelista"/>
               <w:ind w:left="0"/>
               <w:rPr>
                 <w:b/>
@@ -148,7 +148,7 @@
           </w:tcPr>
           <w:p>
             <w:pPr>
-              <w:pStyle w:val="ListParagraph"/>
+              <w:pStyle w:val="Prrafodelista"/>
               <w:ind w:left="0"/>
             </w:pPr>
             <w:proofErr w:type="spellStart"/>
@@ -172,7 +172,7 @@
           </w:tcPr>
           <w:p>
             <w:pPr>
-              <w:pStyle w:val="ListParagraph"/>
+              <w:pStyle w:val="Prrafodelista"/>
               <w:ind w:left="0"/>
             </w:pPr>
             <w:r>
@@ -189,7 +189,7 @@
           </w:p>
           <w:p>
             <w:pPr>
-              <w:pStyle w:val="ListParagraph"/>
+              <w:pStyle w:val="Prrafodelista"/>
               <w:ind w:left="0"/>
             </w:pPr>
             <w:r>
@@ -211,7 +211,7 @@
           </w:tcPr>
           <w:p>
             <w:pPr>
-              <w:pStyle w:val="ListParagraph"/>
+              <w:pStyle w:val="Prrafodelista"/>
               <w:ind w:left="0"/>
             </w:pPr>
             <w:proofErr w:type="spellStart"/>
@@ -245,7 +245,7 @@
           </w:tcPr>
           <w:p>
             <w:pPr>
-              <w:pStyle w:val="ListParagraph"/>
+              <w:pStyle w:val="Prrafodelista"/>
               <w:ind w:left="0"/>
             </w:pPr>
             <w:proofErr w:type="spellStart"/>
@@ -261,7 +261,7 @@
           </w:tcPr>
           <w:p>
             <w:pPr>
-              <w:pStyle w:val="ListParagraph"/>
+              <w:pStyle w:val="Prrafodelista"/>
               <w:ind w:left="0"/>
               <w:rPr>
                 <w:lang w:val="en-US"/>
@@ -282,7 +282,7 @@
           </w:p>
           <w:p>
             <w:pPr>
-              <w:pStyle w:val="ListParagraph"/>
+              <w:pStyle w:val="Prrafodelista"/>
               <w:ind w:left="0"/>
               <w:rPr>
                 <w:lang w:val="en-US"/>
@@ -320,7 +320,7 @@
           </w:tcPr>
           <w:p>
             <w:pPr>
-              <w:pStyle w:val="ListParagraph"/>
+              <w:pStyle w:val="Prrafodelista"/>
               <w:ind w:left="0"/>
             </w:pPr>
             <w:proofErr w:type="spellStart"/>
@@ -346,7 +346,7 @@
           </w:tcPr>
           <w:p>
             <w:pPr>
-              <w:pStyle w:val="ListParagraph"/>
+              <w:pStyle w:val="Prrafodelista"/>
               <w:ind w:left="0"/>
             </w:pPr>
             <w:proofErr w:type="spellStart"/>
@@ -362,7 +362,7 @@
           </w:tcPr>
           <w:p>
             <w:pPr>
-              <w:pStyle w:val="ListParagraph"/>
+              <w:pStyle w:val="Prrafodelista"/>
               <w:ind w:left="0"/>
               <w:rPr>
                 <w:lang w:val="en-US"/>
@@ -383,7 +383,7 @@
           </w:p>
           <w:p>
             <w:pPr>
-              <w:pStyle w:val="ListParagraph"/>
+              <w:pStyle w:val="Prrafodelista"/>
               <w:ind w:left="0"/>
               <w:rPr>
                 <w:lang w:val="en-US"/>
@@ -409,7 +409,7 @@
           </w:tcPr>
           <w:p>
             <w:pPr>
-              <w:pStyle w:val="ListParagraph"/>
+              <w:pStyle w:val="Prrafodelista"/>
               <w:ind w:left="0"/>
             </w:pPr>
             <w:proofErr w:type="spellStart"/>
@@ -446,7 +446,7 @@
           </w:tcPr>
           <w:p>
             <w:pPr>
-              <w:pStyle w:val="ListParagraph"/>
+              <w:pStyle w:val="Prrafodelista"/>
               <w:ind w:left="0"/>
             </w:pPr>
             <w:r>
@@ -460,7 +460,7 @@
           </w:tcPr>
           <w:p>
             <w:pPr>
-              <w:pStyle w:val="ListParagraph"/>
+              <w:pStyle w:val="Prrafodelista"/>
               <w:ind w:left="0"/>
             </w:pPr>
             <w:r>
@@ -472,7 +472,7 @@
           </w:p>
           <w:p>
             <w:pPr>
-              <w:pStyle w:val="ListParagraph"/>
+              <w:pStyle w:val="Prrafodelista"/>
               <w:ind w:left="0"/>
             </w:pPr>
             <w:r>
@@ -489,7 +489,7 @@
           </w:tcPr>
           <w:p>
             <w:pPr>
-              <w:pStyle w:val="ListParagraph"/>
+              <w:pStyle w:val="Prrafodelista"/>
               <w:ind w:left="0"/>
             </w:pPr>
             <w:proofErr w:type="spellStart"/>
@@ -526,7 +526,7 @@
           </w:tcPr>
           <w:p>
             <w:pPr>
-              <w:pStyle w:val="ListParagraph"/>
+              <w:pStyle w:val="Prrafodelista"/>
               <w:ind w:left="0"/>
             </w:pPr>
             <w:proofErr w:type="spellStart"/>
@@ -548,7 +548,7 @@
           </w:tcPr>
           <w:p>
             <w:pPr>
-              <w:pStyle w:val="ListParagraph"/>
+              <w:pStyle w:val="Prrafodelista"/>
               <w:ind w:left="0"/>
               <w:rPr>
                 <w:lang w:val="en-US"/>
@@ -569,7 +569,7 @@
           </w:p>
           <w:p>
             <w:pPr>
-              <w:pStyle w:val="ListParagraph"/>
+              <w:pStyle w:val="Prrafodelista"/>
               <w:ind w:left="0"/>
               <w:rPr>
                 <w:lang w:val="en-US"/>
@@ -607,7 +607,7 @@
           </w:tcPr>
           <w:p>
             <w:pPr>
-              <w:pStyle w:val="ListParagraph"/>
+              <w:pStyle w:val="Prrafodelista"/>
               <w:ind w:left="0"/>
             </w:pPr>
             <w:r>
@@ -639,7 +639,7 @@
           </w:tcPr>
           <w:p>
             <w:pPr>
-              <w:pStyle w:val="ListParagraph"/>
+              <w:pStyle w:val="Prrafodelista"/>
               <w:ind w:left="0"/>
             </w:pPr>
             <w:proofErr w:type="spellStart"/>
@@ -669,7 +669,7 @@
           </w:tcPr>
           <w:p>
             <w:pPr>
-              <w:pStyle w:val="ListParagraph"/>
+              <w:pStyle w:val="Prrafodelista"/>
               <w:ind w:left="0"/>
               <w:rPr>
                 <w:lang w:val="en-US"/>
@@ -702,7 +702,7 @@
           </w:p>
           <w:p>
             <w:pPr>
-              <w:pStyle w:val="ListParagraph"/>
+              <w:pStyle w:val="Prrafodelista"/>
               <w:ind w:left="0"/>
               <w:rPr>
                 <w:lang w:val="en-US"/>
@@ -740,7 +740,7 @@
           </w:tcPr>
           <w:p>
             <w:pPr>
-              <w:pStyle w:val="ListParagraph"/>
+              <w:pStyle w:val="Prrafodelista"/>
               <w:ind w:left="0"/>
             </w:pPr>
             <w:proofErr w:type="spellStart"/>
@@ -769,7 +769,7 @@
           </w:tcPr>
           <w:p>
             <w:pPr>
-              <w:pStyle w:val="ListParagraph"/>
+              <w:pStyle w:val="Prrafodelista"/>
               <w:ind w:left="0"/>
             </w:pPr>
             <w:proofErr w:type="spellStart"/>
@@ -799,7 +799,7 @@
           </w:tcPr>
           <w:p>
             <w:pPr>
-              <w:pStyle w:val="ListParagraph"/>
+              <w:pStyle w:val="Prrafodelista"/>
               <w:ind w:left="0"/>
               <w:rPr>
                 <w:lang w:val="en-US"/>
@@ -820,7 +820,7 @@
           </w:p>
           <w:p>
             <w:pPr>
-              <w:pStyle w:val="ListParagraph"/>
+              <w:pStyle w:val="Prrafodelista"/>
               <w:ind w:left="0"/>
               <w:rPr>
                 <w:lang w:val="en-US"/>
@@ -852,7 +852,7 @@
           </w:tcPr>
           <w:p>
             <w:pPr>
-              <w:pStyle w:val="ListParagraph"/>
+              <w:pStyle w:val="Prrafodelista"/>
               <w:ind w:left="0"/>
               <w:rPr>
                 <w:lang w:val="en-US"/>
@@ -864,7 +864,7 @@
     </w:tbl>
     <w:p>
       <w:pPr>
-        <w:pStyle w:val="Heading2"/>
+        <w:pStyle w:val="Ttulo2"/>
       </w:pPr>
       <w:r>
         <w:t>Appearance</w:t>
@@ -1066,12 +1066,21 @@
                             <w:lang w:val="en-US"/>
                           </w:rPr>
                         </w:pPr>
+                        <w:proofErr w:type="spellStart"/>
                         <w:r>
                           <w:rPr>
                             <w:b/>
                             <w:bCs/>
                           </w:rPr>
-                          <w:t>Option 1</w:t>
+                          <w:t>Option</w:t>
+                        </w:r>
+                        <w:proofErr w:type="spellEnd"/>
+                        <w:r>
+                          <w:rPr>
+                            <w:b/>
+                            <w:bCs/>
+                          </w:rPr>
+                          <w:t xml:space="preserve"> 1</w:t>
                         </w:r>
                         <w:r>
                           <w:rPr>
@@ -1080,8 +1089,21 @@
                           </w:rPr>
                           <w:t xml:space="preserve">. </w:t>
                         </w:r>
+                        <w:proofErr w:type="spellStart"/>
                         <w:r>
-                          <w:t>Water Tank 1</w:t>
+                          <w:t>Water</w:t>
+                        </w:r>
+                        <w:proofErr w:type="spellEnd"/>
+                        <w:r>
+                          <w:t xml:space="preserve"> </w:t>
+                        </w:r>
+                        <w:proofErr w:type="spellStart"/>
+                        <w:r>
+                          <w:t>Tank</w:t>
+                        </w:r>
+                        <w:proofErr w:type="spellEnd"/>
+                        <w:r>
+                          <w:t xml:space="preserve"> 1</w:t>
                         </w:r>
                       </w:p>
                     </w:txbxContent>
@@ -1320,12 +1342,21 @@
                           <w:lang w:val="en-US"/>
                         </w:rPr>
                       </w:pPr>
+                      <w:proofErr w:type="spellStart"/>
                       <w:r>
                         <w:rPr>
                           <w:b/>
                           <w:bCs/>
                         </w:rPr>
-                        <w:t xml:space="preserve">Option </w:t>
+                        <w:t>Option</w:t>
+                      </w:r>
+                      <w:proofErr w:type="spellEnd"/>
+                      <w:r>
+                        <w:rPr>
+                          <w:b/>
+                          <w:bCs/>
+                        </w:rPr>
+                        <w:t xml:space="preserve"> </w:t>
                       </w:r>
                       <w:r>
                         <w:rPr>
@@ -1334,8 +1365,21 @@
                         </w:rPr>
                         <w:t xml:space="preserve">2. </w:t>
                       </w:r>
+                      <w:proofErr w:type="spellStart"/>
                       <w:r>
-                        <w:t xml:space="preserve">Water Tank </w:t>
+                        <w:t>Water</w:t>
+                      </w:r>
+                      <w:proofErr w:type="spellEnd"/>
+                      <w:r>
+                        <w:t xml:space="preserve"> </w:t>
+                      </w:r>
+                      <w:proofErr w:type="spellStart"/>
+                      <w:r>
+                        <w:t>Tank</w:t>
+                      </w:r>
+                      <w:proofErr w:type="spellEnd"/>
+                      <w:r>
+                        <w:t xml:space="preserve"> </w:t>
                       </w:r>
                       <w:r>
                         <w:t>2</w:t>
@@ -1354,7 +1398,7 @@
     <w:p/>
     <w:p>
       <w:pPr>
-        <w:pStyle w:val="Heading2"/>
+        <w:pStyle w:val="Ttulo2"/>
       </w:pPr>
       <w:r>
         <w:t>Object Features</w:t>
@@ -1369,7 +1413,7 @@
     </w:p>
     <w:p>
       <w:pPr>
-        <w:pStyle w:val="Heading1"/>
+        <w:pStyle w:val="Ttulo1"/>
       </w:pPr>
       <w:r>
         <w:lastRenderedPageBreak/>
@@ -1381,7 +1425,7 @@
     </w:p>
     <w:p>
       <w:pPr>
-        <w:pStyle w:val="Heading2"/>
+        <w:pStyle w:val="Ttulo2"/>
         <w:numPr>
           <w:ilvl w:val="0"/>
           <w:numId w:val="2"/>
@@ -1413,7 +1457,7 @@
     </w:p>
     <w:p>
       <w:pPr>
-        <w:pStyle w:val="Heading2"/>
+        <w:pStyle w:val="Ttulo2"/>
         <w:numPr>
           <w:ilvl w:val="0"/>
           <w:numId w:val="2"/>
@@ -1591,12 +1635,21 @@
                             <w:lang w:val="en-US"/>
                           </w:rPr>
                         </w:pPr>
+                        <w:proofErr w:type="spellStart"/>
                         <w:r>
                           <w:rPr>
                             <w:b/>
                             <w:bCs/>
                           </w:rPr>
-                          <w:t>Option 1</w:t>
+                          <w:t>Option</w:t>
+                        </w:r>
+                        <w:proofErr w:type="spellEnd"/>
+                        <w:r>
+                          <w:rPr>
+                            <w:b/>
+                            <w:bCs/>
+                          </w:rPr>
+                          <w:t xml:space="preserve"> 1</w:t>
                         </w:r>
                         <w:r>
                           <w:rPr>
@@ -1605,8 +1658,13 @@
                           </w:rPr>
                           <w:t xml:space="preserve">. </w:t>
                         </w:r>
+                        <w:proofErr w:type="spellStart"/>
                         <w:r>
-                          <w:t>Power Meter</w:t>
+                          <w:t>Power</w:t>
+                        </w:r>
+                        <w:proofErr w:type="spellEnd"/>
+                        <w:r>
+                          <w:t xml:space="preserve"> Meter</w:t>
                         </w:r>
                         <w:r>
                           <w:t xml:space="preserve"> 1</w:t>
@@ -1668,7 +1726,7 @@
     </w:p>
     <w:p>
       <w:pPr>
-        <w:pStyle w:val="Heading2"/>
+        <w:pStyle w:val="Ttulo2"/>
         <w:numPr>
           <w:ilvl w:val="0"/>
           <w:numId w:val="2"/>
@@ -1680,7 +1738,7 @@
     </w:p>
     <w:tbl>
       <w:tblPr>
-        <w:tblStyle w:val="TableGrid"/>
+        <w:tblStyle w:val="Tablaconcuadrcula"/>
         <w:tblpPr w:leftFromText="141" w:rightFromText="141" w:vertAnchor="text" w:horzAnchor="margin" w:tblpY="-43"/>
         <w:tblW w:w="0" w:type="auto"/>
         <w:tblLook w:val="04A0" w:firstRow="1" w:lastRow="0" w:firstColumn="1" w:lastColumn="0" w:noHBand="0" w:noVBand="1"/>
@@ -1697,7 +1755,7 @@
           </w:tcPr>
           <w:p>
             <w:pPr>
-              <w:pStyle w:val="ListParagraph"/>
+              <w:pStyle w:val="Prrafodelista"/>
               <w:ind w:left="0"/>
               <w:rPr>
                 <w:b/>
@@ -1721,7 +1779,7 @@
           </w:tcPr>
           <w:p>
             <w:pPr>
-              <w:pStyle w:val="ListParagraph"/>
+              <w:pStyle w:val="Prrafodelista"/>
               <w:ind w:left="0"/>
               <w:rPr>
                 <w:b/>
@@ -1745,7 +1803,7 @@
           </w:tcPr>
           <w:p>
             <w:pPr>
-              <w:pStyle w:val="ListParagraph"/>
+              <w:pStyle w:val="Prrafodelista"/>
               <w:ind w:left="0"/>
               <w:rPr>
                 <w:b/>
@@ -1771,7 +1829,7 @@
           </w:tcPr>
           <w:p>
             <w:pPr>
-              <w:pStyle w:val="ListParagraph"/>
+              <w:pStyle w:val="Prrafodelista"/>
               <w:ind w:left="0"/>
             </w:pPr>
             <w:r>
@@ -1790,7 +1848,7 @@
           </w:tcPr>
           <w:p>
             <w:pPr>
-              <w:pStyle w:val="ListParagraph"/>
+              <w:pStyle w:val="Prrafodelista"/>
               <w:ind w:left="0"/>
               <w:rPr>
                 <w:lang w:val="en-US"/>
@@ -1805,7 +1863,7 @@
           </w:p>
           <w:p>
             <w:pPr>
-              <w:pStyle w:val="ListParagraph"/>
+              <w:pStyle w:val="Prrafodelista"/>
               <w:ind w:left="0"/>
             </w:pPr>
             <w:r>
@@ -1822,7 +1880,7 @@
           </w:tcPr>
           <w:p>
             <w:pPr>
-              <w:pStyle w:val="ListParagraph"/>
+              <w:pStyle w:val="Prrafodelista"/>
               <w:ind w:left="0"/>
             </w:pPr>
           </w:p>
@@ -1835,7 +1893,7 @@
           </w:tcPr>
           <w:p>
             <w:pPr>
-              <w:pStyle w:val="ListParagraph"/>
+              <w:pStyle w:val="Prrafodelista"/>
               <w:ind w:left="0"/>
             </w:pPr>
             <w:proofErr w:type="spellStart"/>
@@ -1859,7 +1917,7 @@
           </w:tcPr>
           <w:p>
             <w:pPr>
-              <w:pStyle w:val="ListParagraph"/>
+              <w:pStyle w:val="Prrafodelista"/>
               <w:ind w:left="0"/>
               <w:rPr>
                 <w:lang w:val="en-US"/>
@@ -1888,7 +1946,7 @@
           </w:p>
           <w:p>
             <w:pPr>
-              <w:pStyle w:val="ListParagraph"/>
+              <w:pStyle w:val="Prrafodelista"/>
               <w:ind w:left="0"/>
               <w:rPr>
                 <w:lang w:val="en-US"/>
@@ -1942,7 +2000,7 @@
           </w:tcPr>
           <w:p>
             <w:pPr>
-              <w:pStyle w:val="ListParagraph"/>
+              <w:pStyle w:val="Prrafodelista"/>
               <w:ind w:left="0"/>
               <w:rPr>
                 <w:lang w:val="en-US"/>
@@ -1958,7 +2016,7 @@
           </w:tcPr>
           <w:p>
             <w:pPr>
-              <w:pStyle w:val="ListParagraph"/>
+              <w:pStyle w:val="Prrafodelista"/>
               <w:ind w:left="0"/>
             </w:pPr>
             <w:proofErr w:type="spellStart"/>
@@ -1977,7 +2035,7 @@
           </w:tcPr>
           <w:p>
             <w:pPr>
-              <w:pStyle w:val="ListParagraph"/>
+              <w:pStyle w:val="Prrafodelista"/>
               <w:ind w:left="0"/>
               <w:rPr>
                 <w:lang w:val="en-US"/>
@@ -1998,7 +2056,7 @@
           </w:p>
           <w:p>
             <w:pPr>
-              <w:pStyle w:val="ListParagraph"/>
+              <w:pStyle w:val="Prrafodelista"/>
               <w:ind w:left="0"/>
               <w:rPr>
                 <w:lang w:val="en-US"/>
@@ -2024,7 +2082,7 @@
           </w:tcPr>
           <w:p>
             <w:pPr>
-              <w:pStyle w:val="ListParagraph"/>
+              <w:pStyle w:val="Prrafodelista"/>
               <w:ind w:left="0"/>
               <w:rPr>
                 <w:lang w:val="en-US"/>
@@ -2043,7 +2101,7 @@
           </w:tcPr>
           <w:p>
             <w:pPr>
-              <w:pStyle w:val="ListParagraph"/>
+              <w:pStyle w:val="Prrafodelista"/>
               <w:ind w:left="0"/>
             </w:pPr>
             <w:proofErr w:type="spellStart"/>
@@ -2062,7 +2120,7 @@
           </w:tcPr>
           <w:p>
             <w:pPr>
-              <w:pStyle w:val="ListParagraph"/>
+              <w:pStyle w:val="Prrafodelista"/>
               <w:ind w:left="0"/>
               <w:rPr>
                 <w:lang w:val="en-US"/>
@@ -2095,7 +2153,7 @@
           </w:p>
           <w:p>
             <w:pPr>
-              <w:pStyle w:val="ListParagraph"/>
+              <w:pStyle w:val="Prrafodelista"/>
               <w:ind w:left="0"/>
               <w:rPr>
                 <w:lang w:val="en-US"/>
@@ -2133,7 +2191,7 @@
           </w:tcPr>
           <w:p>
             <w:pPr>
-              <w:pStyle w:val="ListParagraph"/>
+              <w:pStyle w:val="Prrafodelista"/>
               <w:ind w:left="0"/>
               <w:rPr>
                 <w:lang w:val="en-US"/>
@@ -2152,7 +2210,7 @@
           </w:tcPr>
           <w:p>
             <w:pPr>
-              <w:pStyle w:val="ListParagraph"/>
+              <w:pStyle w:val="Prrafodelista"/>
               <w:ind w:left="0"/>
             </w:pPr>
             <w:proofErr w:type="spellStart"/>
@@ -2171,7 +2229,7 @@
           </w:tcPr>
           <w:p>
             <w:pPr>
-              <w:pStyle w:val="ListParagraph"/>
+              <w:pStyle w:val="Prrafodelista"/>
               <w:ind w:left="0"/>
               <w:rPr>
                 <w:lang w:val="en-US"/>
@@ -2204,7 +2262,7 @@
           </w:p>
           <w:p>
             <w:pPr>
-              <w:pStyle w:val="ListParagraph"/>
+              <w:pStyle w:val="Prrafodelista"/>
               <w:ind w:left="0"/>
               <w:rPr>
                 <w:lang w:val="en-US"/>
@@ -2242,7 +2300,7 @@
           </w:tcPr>
           <w:p>
             <w:pPr>
-              <w:pStyle w:val="ListParagraph"/>
+              <w:pStyle w:val="Prrafodelista"/>
               <w:ind w:left="0"/>
               <w:rPr>
                 <w:lang w:val="en-US"/>
@@ -2261,7 +2319,7 @@
           </w:tcPr>
           <w:p>
             <w:pPr>
-              <w:pStyle w:val="ListParagraph"/>
+              <w:pStyle w:val="Prrafodelista"/>
               <w:ind w:left="0"/>
             </w:pPr>
             <w:r>
@@ -2275,7 +2333,7 @@
           </w:tcPr>
           <w:p>
             <w:pPr>
-              <w:pStyle w:val="ListParagraph"/>
+              <w:pStyle w:val="Prrafodelista"/>
               <w:ind w:left="0"/>
               <w:rPr>
                 <w:lang w:val="en-US"/>
@@ -2308,7 +2366,7 @@
           </w:p>
           <w:p>
             <w:pPr>
-              <w:pStyle w:val="ListParagraph"/>
+              <w:pStyle w:val="Prrafodelista"/>
               <w:ind w:left="0"/>
               <w:rPr>
                 <w:lang w:val="en-US"/>
@@ -2343,7 +2401,7 @@
           </w:tcPr>
           <w:p>
             <w:pPr>
-              <w:pStyle w:val="ListParagraph"/>
+              <w:pStyle w:val="Prrafodelista"/>
               <w:ind w:left="0"/>
               <w:rPr>
                 <w:lang w:val="en-US"/>
@@ -2362,7 +2420,7 @@
           </w:tcPr>
           <w:p>
             <w:pPr>
-              <w:pStyle w:val="ListParagraph"/>
+              <w:pStyle w:val="Prrafodelista"/>
               <w:ind w:left="0"/>
             </w:pPr>
             <w:proofErr w:type="spellStart"/>
@@ -2378,7 +2436,7 @@
           </w:tcPr>
           <w:p>
             <w:pPr>
-              <w:pStyle w:val="ListParagraph"/>
+              <w:pStyle w:val="Prrafodelista"/>
               <w:ind w:left="0"/>
               <w:rPr>
                 <w:lang w:val="en-US"/>
@@ -2413,7 +2471,7 @@
           </w:p>
           <w:p>
             <w:pPr>
-              <w:pStyle w:val="ListParagraph"/>
+              <w:pStyle w:val="Prrafodelista"/>
               <w:ind w:left="0"/>
               <w:rPr>
                 <w:lang w:val="en-US"/>
@@ -2450,7 +2508,7 @@
           </w:tcPr>
           <w:p>
             <w:pPr>
-              <w:pStyle w:val="ListParagraph"/>
+              <w:pStyle w:val="Prrafodelista"/>
               <w:ind w:left="0"/>
               <w:rPr>
                 <w:lang w:val="en-US"/>
@@ -2469,7 +2527,7 @@
           </w:tcPr>
           <w:p>
             <w:pPr>
-              <w:pStyle w:val="ListParagraph"/>
+              <w:pStyle w:val="Prrafodelista"/>
               <w:ind w:left="0"/>
             </w:pPr>
             <w:proofErr w:type="spellStart"/>
@@ -2488,7 +2546,7 @@
           </w:tcPr>
           <w:p>
             <w:pPr>
-              <w:pStyle w:val="ListParagraph"/>
+              <w:pStyle w:val="Prrafodelista"/>
               <w:ind w:left="0"/>
               <w:rPr>
                 <w:lang w:val="en-US"/>
@@ -2521,7 +2579,7 @@
           </w:p>
           <w:p>
             <w:pPr>
-              <w:pStyle w:val="ListParagraph"/>
+              <w:pStyle w:val="Prrafodelista"/>
               <w:ind w:left="0"/>
               <w:rPr>
                 <w:lang w:val="en-US"/>
@@ -2559,7 +2617,7 @@
           </w:tcPr>
           <w:p>
             <w:pPr>
-              <w:pStyle w:val="ListParagraph"/>
+              <w:pStyle w:val="Prrafodelista"/>
               <w:ind w:left="0"/>
               <w:rPr>
                 <w:lang w:val="en-US"/>
@@ -2578,7 +2636,7 @@
           </w:tcPr>
           <w:p>
             <w:pPr>
-              <w:pStyle w:val="ListParagraph"/>
+              <w:pStyle w:val="Prrafodelista"/>
               <w:ind w:left="0"/>
             </w:pPr>
             <w:r>
@@ -2597,7 +2655,7 @@
           </w:tcPr>
           <w:p>
             <w:pPr>
-              <w:pStyle w:val="ListParagraph"/>
+              <w:pStyle w:val="Prrafodelista"/>
               <w:ind w:left="0"/>
               <w:rPr>
                 <w:lang w:val="en-US"/>
@@ -2632,7 +2690,7 @@
           </w:p>
           <w:p>
             <w:pPr>
-              <w:pStyle w:val="ListParagraph"/>
+              <w:pStyle w:val="Prrafodelista"/>
               <w:ind w:left="0"/>
               <w:rPr>
                 <w:lang w:val="en-US"/>
@@ -2686,7 +2744,7 @@
           </w:tcPr>
           <w:p>
             <w:pPr>
-              <w:pStyle w:val="ListParagraph"/>
+              <w:pStyle w:val="Prrafodelista"/>
               <w:ind w:left="0"/>
               <w:rPr>
                 <w:lang w:val="en-US"/>
@@ -2705,7 +2763,7 @@
           </w:tcPr>
           <w:p>
             <w:pPr>
-              <w:pStyle w:val="ListParagraph"/>
+              <w:pStyle w:val="Prrafodelista"/>
               <w:ind w:left="0"/>
             </w:pPr>
             <w:r>
@@ -2719,7 +2777,7 @@
           </w:tcPr>
           <w:p>
             <w:pPr>
-              <w:pStyle w:val="ListParagraph"/>
+              <w:pStyle w:val="Prrafodelista"/>
               <w:ind w:left="0"/>
             </w:pPr>
           </w:p>
@@ -2730,7 +2788,7 @@
           </w:tcPr>
           <w:p>
             <w:pPr>
-              <w:pStyle w:val="ListParagraph"/>
+              <w:pStyle w:val="Prrafodelista"/>
               <w:ind w:left="0"/>
             </w:pPr>
           </w:p>
@@ -2746,7 +2804,7 @@
           </w:tcPr>
           <w:p>
             <w:pPr>
-              <w:pStyle w:val="ListParagraph"/>
+              <w:pStyle w:val="Prrafodelista"/>
               <w:ind w:left="0"/>
             </w:pPr>
             <w:r>
@@ -2760,7 +2818,7 @@
           </w:tcPr>
           <w:p>
             <w:pPr>
-              <w:pStyle w:val="ListParagraph"/>
+              <w:pStyle w:val="Prrafodelista"/>
               <w:ind w:left="0"/>
             </w:pPr>
           </w:p>
@@ -2771,7 +2829,7 @@
           </w:tcPr>
           <w:p>
             <w:pPr>
-              <w:pStyle w:val="ListParagraph"/>
+              <w:pStyle w:val="Prrafodelista"/>
               <w:ind w:left="0"/>
             </w:pPr>
           </w:p>
@@ -2787,7 +2845,7 @@
           </w:tcPr>
           <w:p>
             <w:pPr>
-              <w:pStyle w:val="ListParagraph"/>
+              <w:pStyle w:val="Prrafodelista"/>
               <w:ind w:left="0"/>
             </w:pPr>
             <w:r>
@@ -2801,7 +2859,7 @@
           </w:tcPr>
           <w:p>
             <w:pPr>
-              <w:pStyle w:val="ListParagraph"/>
+              <w:pStyle w:val="Prrafodelista"/>
               <w:ind w:left="0"/>
             </w:pPr>
           </w:p>
@@ -2812,7 +2870,7 @@
           </w:tcPr>
           <w:p>
             <w:pPr>
-              <w:pStyle w:val="ListParagraph"/>
+              <w:pStyle w:val="Prrafodelista"/>
               <w:ind w:left="0"/>
             </w:pPr>
           </w:p>
@@ -2838,7 +2896,7 @@
     <w:p/>
     <w:p>
       <w:pPr>
-        <w:pStyle w:val="Heading1"/>
+        <w:pStyle w:val="Ttulo1"/>
       </w:pPr>
       <w:r>
         <w:lastRenderedPageBreak/>
@@ -2857,7 +2915,7 @@
     </w:p>
     <w:p>
       <w:pPr>
-        <w:pStyle w:val="Heading2"/>
+        <w:pStyle w:val="Ttulo2"/>
         <w:numPr>
           <w:ilvl w:val="0"/>
           <w:numId w:val="5"/>
@@ -2884,7 +2942,7 @@
     </w:p>
     <w:p>
       <w:pPr>
-        <w:pStyle w:val="Heading2"/>
+        <w:pStyle w:val="Ttulo2"/>
         <w:numPr>
           <w:ilvl w:val="0"/>
           <w:numId w:val="2"/>
@@ -3051,12 +3109,21 @@
                             <w:lang w:val="en-US"/>
                           </w:rPr>
                         </w:pPr>
+                        <w:proofErr w:type="spellStart"/>
                         <w:r>
                           <w:rPr>
                             <w:b/>
                             <w:bCs/>
                           </w:rPr>
-                          <w:t>Option 1</w:t>
+                          <w:t>Option</w:t>
+                        </w:r>
+                        <w:proofErr w:type="spellEnd"/>
+                        <w:r>
+                          <w:rPr>
+                            <w:b/>
+                            <w:bCs/>
+                          </w:rPr>
+                          <w:t xml:space="preserve"> 1</w:t>
                         </w:r>
                         <w:r>
                           <w:rPr>
@@ -3143,7 +3210,7 @@
     </w:p>
     <w:p>
       <w:pPr>
-        <w:pStyle w:val="Heading2"/>
+        <w:pStyle w:val="Ttulo2"/>
         <w:numPr>
           <w:ilvl w:val="0"/>
           <w:numId w:val="2"/>
@@ -3155,7 +3222,7 @@
     </w:p>
     <w:tbl>
       <w:tblPr>
-        <w:tblStyle w:val="TableGrid"/>
+        <w:tblStyle w:val="Tablaconcuadrcula"/>
         <w:tblpPr w:leftFromText="141" w:rightFromText="141" w:vertAnchor="text" w:horzAnchor="margin" w:tblpY="-43"/>
         <w:tblW w:w="0" w:type="auto"/>
         <w:tblLook w:val="04A0" w:firstRow="1" w:lastRow="0" w:firstColumn="1" w:lastColumn="0" w:noHBand="0" w:noVBand="1"/>
@@ -3172,7 +3239,7 @@
           </w:tcPr>
           <w:p>
             <w:pPr>
-              <w:pStyle w:val="ListParagraph"/>
+              <w:pStyle w:val="Prrafodelista"/>
               <w:ind w:left="0"/>
               <w:rPr>
                 <w:b/>
@@ -3196,7 +3263,7 @@
           </w:tcPr>
           <w:p>
             <w:pPr>
-              <w:pStyle w:val="ListParagraph"/>
+              <w:pStyle w:val="Prrafodelista"/>
               <w:ind w:left="0"/>
               <w:rPr>
                 <w:b/>
@@ -3220,7 +3287,7 @@
           </w:tcPr>
           <w:p>
             <w:pPr>
-              <w:pStyle w:val="ListParagraph"/>
+              <w:pStyle w:val="Prrafodelista"/>
               <w:ind w:left="0"/>
               <w:rPr>
                 <w:b/>
@@ -3246,7 +3313,7 @@
           </w:tcPr>
           <w:p>
             <w:pPr>
-              <w:pStyle w:val="ListParagraph"/>
+              <w:pStyle w:val="Prrafodelista"/>
               <w:ind w:left="0"/>
             </w:pPr>
             <w:proofErr w:type="spellStart"/>
@@ -3262,7 +3329,7 @@
           </w:tcPr>
           <w:p>
             <w:pPr>
-              <w:pStyle w:val="ListParagraph"/>
+              <w:pStyle w:val="Prrafodelista"/>
               <w:ind w:left="0"/>
               <w:rPr>
                 <w:lang w:val="en-US"/>
@@ -3294,7 +3361,7 @@
           </w:p>
           <w:p>
             <w:pPr>
-              <w:pStyle w:val="ListParagraph"/>
+              <w:pStyle w:val="Prrafodelista"/>
               <w:ind w:left="0"/>
               <w:rPr>
                 <w:lang w:val="en-US"/>
@@ -3331,7 +3398,7 @@
           </w:tcPr>
           <w:p>
             <w:pPr>
-              <w:pStyle w:val="ListParagraph"/>
+              <w:pStyle w:val="Prrafodelista"/>
               <w:ind w:left="0"/>
               <w:rPr>
                 <w:lang w:val="en-US"/>
@@ -3353,7 +3420,7 @@
           </w:tcPr>
           <w:p>
             <w:pPr>
-              <w:pStyle w:val="ListParagraph"/>
+              <w:pStyle w:val="Prrafodelista"/>
               <w:ind w:left="0"/>
             </w:pPr>
             <w:proofErr w:type="spellStart"/>
@@ -3370,7 +3437,7 @@
           </w:tcPr>
           <w:p>
             <w:pPr>
-              <w:pStyle w:val="ListParagraph"/>
+              <w:pStyle w:val="Prrafodelista"/>
               <w:ind w:left="0"/>
               <w:rPr>
                 <w:lang w:val="en-US"/>
@@ -3403,7 +3470,7 @@
           </w:p>
           <w:p>
             <w:pPr>
-              <w:pStyle w:val="ListParagraph"/>
+              <w:pStyle w:val="Prrafodelista"/>
               <w:ind w:left="0"/>
               <w:rPr>
                 <w:lang w:val="en-US"/>
@@ -3442,7 +3509,7 @@
           </w:tcPr>
           <w:p>
             <w:pPr>
-              <w:pStyle w:val="ListParagraph"/>
+              <w:pStyle w:val="Prrafodelista"/>
               <w:ind w:left="0"/>
               <w:rPr>
                 <w:lang w:val="en-US"/>
@@ -3464,7 +3531,7 @@
           </w:tcPr>
           <w:p>
             <w:pPr>
-              <w:pStyle w:val="ListParagraph"/>
+              <w:pStyle w:val="Prrafodelista"/>
               <w:ind w:left="0"/>
             </w:pPr>
             <w:proofErr w:type="spellStart"/>
@@ -3480,7 +3547,7 @@
           </w:tcPr>
           <w:p>
             <w:pPr>
-              <w:pStyle w:val="ListParagraph"/>
+              <w:pStyle w:val="Prrafodelista"/>
               <w:ind w:left="0"/>
               <w:rPr>
                 <w:lang w:val="en-US"/>
@@ -3512,7 +3579,7 @@
           </w:p>
           <w:p>
             <w:pPr>
-              <w:pStyle w:val="ListParagraph"/>
+              <w:pStyle w:val="Prrafodelista"/>
               <w:ind w:left="0"/>
               <w:rPr>
                 <w:lang w:val="en-US"/>
@@ -3549,7 +3616,7 @@
           </w:tcPr>
           <w:p>
             <w:pPr>
-              <w:pStyle w:val="ListParagraph"/>
+              <w:pStyle w:val="Prrafodelista"/>
               <w:ind w:left="0"/>
               <w:rPr>
                 <w:lang w:val="en-US"/>
@@ -3574,7 +3641,7 @@
           </w:tcPr>
           <w:p>
             <w:pPr>
-              <w:pStyle w:val="ListParagraph"/>
+              <w:pStyle w:val="Prrafodelista"/>
               <w:ind w:left="0"/>
             </w:pPr>
             <w:proofErr w:type="spellStart"/>
@@ -3590,7 +3657,7 @@
           </w:tcPr>
           <w:p>
             <w:pPr>
-              <w:pStyle w:val="ListParagraph"/>
+              <w:pStyle w:val="Prrafodelista"/>
               <w:ind w:left="0"/>
               <w:rPr>
                 <w:lang w:val="en-US"/>
@@ -3622,7 +3689,7 @@
           </w:p>
           <w:p>
             <w:pPr>
-              <w:pStyle w:val="ListParagraph"/>
+              <w:pStyle w:val="Prrafodelista"/>
               <w:ind w:left="0"/>
               <w:rPr>
                 <w:lang w:val="en-US"/>
@@ -3672,7 +3739,7 @@
           </w:tcPr>
           <w:p>
             <w:pPr>
-              <w:pStyle w:val="ListParagraph"/>
+              <w:pStyle w:val="Prrafodelista"/>
               <w:ind w:left="0"/>
               <w:rPr>
                 <w:lang w:val="en-US"/>
@@ -3697,7 +3764,7 @@
           </w:tcPr>
           <w:p>
             <w:pPr>
-              <w:pStyle w:val="ListParagraph"/>
+              <w:pStyle w:val="Prrafodelista"/>
               <w:ind w:left="0"/>
             </w:pPr>
             <w:r>
@@ -3711,7 +3778,7 @@
           </w:tcPr>
           <w:p>
             <w:pPr>
-              <w:pStyle w:val="ListParagraph"/>
+              <w:pStyle w:val="Prrafodelista"/>
               <w:ind w:left="0"/>
               <w:rPr>
                 <w:lang w:val="en-US"/>
@@ -3741,7 +3808,7 @@
           </w:p>
           <w:p>
             <w:pPr>
-              <w:pStyle w:val="ListParagraph"/>
+              <w:pStyle w:val="Prrafodelista"/>
               <w:ind w:left="0"/>
               <w:rPr>
                 <w:lang w:val="en-US"/>
@@ -3777,7 +3844,7 @@
           </w:tcPr>
           <w:p>
             <w:pPr>
-              <w:pStyle w:val="ListParagraph"/>
+              <w:pStyle w:val="Prrafodelista"/>
               <w:ind w:left="0"/>
               <w:rPr>
                 <w:lang w:val="en-US"/>
@@ -3802,7 +3869,7 @@
           </w:tcPr>
           <w:p>
             <w:pPr>
-              <w:pStyle w:val="ListParagraph"/>
+              <w:pStyle w:val="Prrafodelista"/>
               <w:ind w:left="0"/>
             </w:pPr>
             <w:proofErr w:type="spellStart"/>
@@ -3821,7 +3888,7 @@
           </w:tcPr>
           <w:p>
             <w:pPr>
-              <w:pStyle w:val="ListParagraph"/>
+              <w:pStyle w:val="Prrafodelista"/>
               <w:ind w:left="0"/>
               <w:rPr>
                 <w:lang w:val="en-US"/>
@@ -3854,7 +3921,7 @@
           </w:p>
           <w:p>
             <w:pPr>
-              <w:pStyle w:val="ListParagraph"/>
+              <w:pStyle w:val="Prrafodelista"/>
               <w:ind w:left="0"/>
               <w:rPr>
                 <w:lang w:val="en-US"/>
@@ -3893,7 +3960,7 @@
           </w:tcPr>
           <w:p>
             <w:pPr>
-              <w:pStyle w:val="ListParagraph"/>
+              <w:pStyle w:val="Prrafodelista"/>
               <w:ind w:left="0"/>
               <w:rPr>
                 <w:lang w:val="en-US"/>
@@ -3918,7 +3985,7 @@
           </w:tcPr>
           <w:p>
             <w:pPr>
-              <w:pStyle w:val="ListParagraph"/>
+              <w:pStyle w:val="Prrafodelista"/>
               <w:ind w:left="0"/>
             </w:pPr>
             <w:r>
@@ -3932,7 +3999,7 @@
           </w:tcPr>
           <w:p>
             <w:pPr>
-              <w:pStyle w:val="ListParagraph"/>
+              <w:pStyle w:val="Prrafodelista"/>
               <w:ind w:left="0"/>
               <w:rPr>
                 <w:lang w:val="en-US"/>
@@ -3962,7 +4029,7 @@
           </w:p>
           <w:p>
             <w:pPr>
-              <w:pStyle w:val="ListParagraph"/>
+              <w:pStyle w:val="Prrafodelista"/>
               <w:ind w:left="0"/>
               <w:rPr>
                 <w:lang w:val="en-US"/>
@@ -3998,7 +4065,7 @@
           </w:tcPr>
           <w:p>
             <w:pPr>
-              <w:pStyle w:val="ListParagraph"/>
+              <w:pStyle w:val="Prrafodelista"/>
               <w:ind w:left="0"/>
               <w:rPr>
                 <w:lang w:val="en-US"/>
@@ -4029,7 +4096,7 @@
     <w:p/>
     <w:p>
       <w:pPr>
-        <w:pStyle w:val="Heading1"/>
+        <w:pStyle w:val="Ttulo1"/>
       </w:pPr>
       <w:r>
         <w:lastRenderedPageBreak/>
@@ -4048,7 +4115,7 @@
     </w:p>
     <w:p>
       <w:pPr>
-        <w:pStyle w:val="Heading2"/>
+        <w:pStyle w:val="Ttulo2"/>
         <w:numPr>
           <w:ilvl w:val="0"/>
           <w:numId w:val="5"/>
@@ -4082,7 +4149,7 @@
     </w:p>
     <w:p>
       <w:pPr>
-        <w:pStyle w:val="Heading2"/>
+        <w:pStyle w:val="Ttulo2"/>
         <w:numPr>
           <w:ilvl w:val="0"/>
           <w:numId w:val="2"/>
@@ -4251,12 +4318,21 @@
                             <w:lang w:val="en-US"/>
                           </w:rPr>
                         </w:pPr>
+                        <w:proofErr w:type="spellStart"/>
                         <w:r>
                           <w:rPr>
                             <w:b/>
                             <w:bCs/>
                           </w:rPr>
-                          <w:t>Option 1</w:t>
+                          <w:t>Option</w:t>
+                        </w:r>
+                        <w:proofErr w:type="spellEnd"/>
+                        <w:r>
+                          <w:rPr>
+                            <w:b/>
+                            <w:bCs/>
+                          </w:rPr>
+                          <w:t xml:space="preserve"> 1</w:t>
                         </w:r>
                         <w:r>
                           <w:rPr>
@@ -4332,7 +4408,7 @@
     </w:p>
     <w:p>
       <w:pPr>
-        <w:pStyle w:val="Heading2"/>
+        <w:pStyle w:val="Ttulo2"/>
         <w:numPr>
           <w:ilvl w:val="0"/>
           <w:numId w:val="2"/>
@@ -4344,7 +4420,7 @@
     </w:p>
     <w:tbl>
       <w:tblPr>
-        <w:tblStyle w:val="TableGrid"/>
+        <w:tblStyle w:val="Tablaconcuadrcula"/>
         <w:tblpPr w:leftFromText="141" w:rightFromText="141" w:vertAnchor="text" w:horzAnchor="margin" w:tblpY="-43"/>
         <w:tblW w:w="0" w:type="auto"/>
         <w:tblLook w:val="04A0" w:firstRow="1" w:lastRow="0" w:firstColumn="1" w:lastColumn="0" w:noHBand="0" w:noVBand="1"/>
@@ -4361,7 +4437,7 @@
           </w:tcPr>
           <w:p>
             <w:pPr>
-              <w:pStyle w:val="ListParagraph"/>
+              <w:pStyle w:val="Prrafodelista"/>
               <w:ind w:left="0"/>
               <w:rPr>
                 <w:b/>
@@ -4385,7 +4461,7 @@
           </w:tcPr>
           <w:p>
             <w:pPr>
-              <w:pStyle w:val="ListParagraph"/>
+              <w:pStyle w:val="Prrafodelista"/>
               <w:ind w:left="0"/>
               <w:rPr>
                 <w:b/>
@@ -4409,7 +4485,7 @@
           </w:tcPr>
           <w:p>
             <w:pPr>
-              <w:pStyle w:val="ListParagraph"/>
+              <w:pStyle w:val="Prrafodelista"/>
               <w:ind w:left="0"/>
               <w:rPr>
                 <w:b/>
@@ -4435,7 +4511,7 @@
           </w:tcPr>
           <w:p>
             <w:pPr>
-              <w:pStyle w:val="ListParagraph"/>
+              <w:pStyle w:val="Prrafodelista"/>
               <w:ind w:left="0"/>
             </w:pPr>
             <w:proofErr w:type="spellStart"/>
@@ -4467,7 +4543,7 @@
           </w:tcPr>
           <w:p>
             <w:pPr>
-              <w:pStyle w:val="ListParagraph"/>
+              <w:pStyle w:val="Prrafodelista"/>
               <w:ind w:left="0"/>
               <w:rPr>
                 <w:lang w:val="en-US"/>
@@ -4499,7 +4575,7 @@
           </w:p>
           <w:p>
             <w:pPr>
-              <w:pStyle w:val="ListParagraph"/>
+              <w:pStyle w:val="Prrafodelista"/>
               <w:ind w:left="0"/>
               <w:rPr>
                 <w:lang w:val="en-US"/>
@@ -4536,7 +4612,7 @@
           </w:tcPr>
           <w:p>
             <w:pPr>
-              <w:pStyle w:val="ListParagraph"/>
+              <w:pStyle w:val="Prrafodelista"/>
               <w:ind w:left="0"/>
               <w:rPr>
                 <w:lang w:val="en-US"/>
@@ -4558,7 +4634,7 @@
           </w:tcPr>
           <w:p>
             <w:pPr>
-              <w:pStyle w:val="ListParagraph"/>
+              <w:pStyle w:val="Prrafodelista"/>
               <w:ind w:left="0"/>
             </w:pPr>
             <w:proofErr w:type="spellStart"/>
@@ -4583,7 +4659,7 @@
           </w:tcPr>
           <w:p>
             <w:pPr>
-              <w:pStyle w:val="ListParagraph"/>
+              <w:pStyle w:val="Prrafodelista"/>
               <w:ind w:left="0"/>
               <w:rPr>
                 <w:lang w:val="en-US"/>
@@ -4616,7 +4692,7 @@
           </w:p>
           <w:p>
             <w:pPr>
-              <w:pStyle w:val="ListParagraph"/>
+              <w:pStyle w:val="Prrafodelista"/>
               <w:ind w:left="0"/>
               <w:rPr>
                 <w:lang w:val="en-US"/>
@@ -4655,7 +4731,7 @@
           </w:tcPr>
           <w:p>
             <w:pPr>
-              <w:pStyle w:val="ListParagraph"/>
+              <w:pStyle w:val="Prrafodelista"/>
               <w:ind w:left="0"/>
               <w:rPr>
                 <w:lang w:val="en-US"/>
@@ -4677,7 +4753,7 @@
           </w:tcPr>
           <w:p>
             <w:pPr>
-              <w:pStyle w:val="ListParagraph"/>
+              <w:pStyle w:val="Prrafodelista"/>
               <w:ind w:left="0"/>
             </w:pPr>
             <w:r>
@@ -4696,7 +4772,7 @@
           </w:tcPr>
           <w:p>
             <w:pPr>
-              <w:pStyle w:val="ListParagraph"/>
+              <w:pStyle w:val="Prrafodelista"/>
               <w:ind w:left="0"/>
               <w:rPr>
                 <w:lang w:val="en-US"/>
@@ -4728,7 +4804,7 @@
           </w:p>
           <w:p>
             <w:pPr>
-              <w:pStyle w:val="ListParagraph"/>
+              <w:pStyle w:val="Prrafodelista"/>
               <w:ind w:left="0"/>
               <w:rPr>
                 <w:lang w:val="en-US"/>
@@ -4765,7 +4841,7 @@
           </w:tcPr>
           <w:p>
             <w:pPr>
-              <w:pStyle w:val="ListParagraph"/>
+              <w:pStyle w:val="Prrafodelista"/>
               <w:ind w:left="0"/>
               <w:rPr>
                 <w:lang w:val="en-US"/>
@@ -4790,7 +4866,7 @@
           </w:tcPr>
           <w:p>
             <w:pPr>
-              <w:pStyle w:val="ListParagraph"/>
+              <w:pStyle w:val="Prrafodelista"/>
               <w:ind w:left="0"/>
             </w:pPr>
             <w:r>
@@ -4809,7 +4885,7 @@
           </w:tcPr>
           <w:p>
             <w:pPr>
-              <w:pStyle w:val="ListParagraph"/>
+              <w:pStyle w:val="Prrafodelista"/>
               <w:ind w:left="0"/>
               <w:rPr>
                 <w:lang w:val="en-US"/>
@@ -4841,7 +4917,7 @@
           </w:p>
           <w:p>
             <w:pPr>
-              <w:pStyle w:val="ListParagraph"/>
+              <w:pStyle w:val="Prrafodelista"/>
               <w:ind w:left="0"/>
               <w:rPr>
                 <w:lang w:val="en-US"/>
@@ -4879,7 +4955,7 @@
           </w:tcPr>
           <w:p>
             <w:pPr>
-              <w:pStyle w:val="ListParagraph"/>
+              <w:pStyle w:val="Prrafodelista"/>
               <w:ind w:left="0"/>
               <w:rPr>
                 <w:lang w:val="en-US"/>
@@ -4904,7 +4980,7 @@
           </w:tcPr>
           <w:p>
             <w:pPr>
-              <w:pStyle w:val="ListParagraph"/>
+              <w:pStyle w:val="Prrafodelista"/>
               <w:ind w:left="0"/>
             </w:pPr>
             <w:r>
@@ -4918,7 +4994,7 @@
           </w:tcPr>
           <w:p>
             <w:pPr>
-              <w:pStyle w:val="ListParagraph"/>
+              <w:pStyle w:val="Prrafodelista"/>
               <w:ind w:left="0"/>
               <w:rPr>
                 <w:lang w:val="en-US"/>
@@ -4948,7 +5024,7 @@
           </w:p>
           <w:p>
             <w:pPr>
-              <w:pStyle w:val="ListParagraph"/>
+              <w:pStyle w:val="Prrafodelista"/>
               <w:ind w:left="0"/>
               <w:rPr>
                 <w:lang w:val="en-US"/>
@@ -4984,7 +5060,7 @@
           </w:tcPr>
           <w:p>
             <w:pPr>
-              <w:pStyle w:val="ListParagraph"/>
+              <w:pStyle w:val="Prrafodelista"/>
               <w:ind w:left="0"/>
               <w:rPr>
                 <w:lang w:val="en-US"/>
@@ -5009,7 +5085,7 @@
           </w:tcPr>
           <w:p>
             <w:pPr>
-              <w:pStyle w:val="ListParagraph"/>
+              <w:pStyle w:val="Prrafodelista"/>
               <w:ind w:left="0"/>
             </w:pPr>
             <w:r>
@@ -5028,7 +5104,7 @@
           </w:tcPr>
           <w:p>
             <w:pPr>
-              <w:pStyle w:val="ListParagraph"/>
+              <w:pStyle w:val="Prrafodelista"/>
               <w:ind w:left="0"/>
               <w:rPr>
                 <w:lang w:val="en-US"/>
@@ -5061,7 +5137,7 @@
           </w:p>
           <w:p>
             <w:pPr>
-              <w:pStyle w:val="ListParagraph"/>
+              <w:pStyle w:val="Prrafodelista"/>
               <w:ind w:left="0"/>
               <w:rPr>
                 <w:lang w:val="en-US"/>
@@ -5100,7 +5176,7 @@
           </w:tcPr>
           <w:p>
             <w:pPr>
-              <w:pStyle w:val="ListParagraph"/>
+              <w:pStyle w:val="Prrafodelista"/>
               <w:ind w:left="0"/>
               <w:rPr>
                 <w:lang w:val="en-US"/>
@@ -5134,6 +5210,1632 @@
       </w:pPr>
     </w:p>
     <w:p/>
+    <w:p/>
+    <w:p/>
+    <w:p>
+      <w:pPr>
+        <w:pStyle w:val="Ttulo1"/>
+      </w:pPr>
+      <w:r>
+        <w:lastRenderedPageBreak/>
+        <w:t xml:space="preserve">Object . </w:t>
+      </w:r>
+      <w:r>
+        <w:t>Hand valves</w:t>
+      </w:r>
+    </w:p>
+    <w:p>
+      <w:pPr>
+        <w:pStyle w:val="Ttulo2"/>
+        <w:numPr>
+          <w:ilvl w:val="0"/>
+          <w:numId w:val="6"/>
+        </w:numPr>
+        <w:tabs>
+          <w:tab w:val="num" w:pos="360"/>
+        </w:tabs>
+      </w:pPr>
+      <w:r>
+        <w:t xml:space="preserve"> Description</w:t>
+      </w:r>
+    </w:p>
+    <w:p>
+      <w:pPr>
+        <w:jc w:val="both"/>
+        <w:rPr>
+          <w:lang w:val="en-US"/>
+        </w:rPr>
+      </w:pPr>
+      <w:r>
+        <w:rPr>
+          <w:lang w:val="en-US"/>
+        </w:rPr>
+        <w:t>Valves are vital mechanical devices designed to regulate, control, and manipulate the flow of fluids, gases, or other substances within a pipeline or process system.</w:t>
+      </w:r>
+      <w:r>
+        <w:t xml:space="preserve"> </w:t>
+      </w:r>
+      <w:r>
+        <w:rPr>
+          <w:lang w:val="en-US"/>
+        </w:rPr>
+        <w:t>These versatile components play a pivotal role across various industries, ensuring the efficient and safe operation of processes, from simple domestic applications to complex industrial systems.</w:t>
+      </w:r>
+    </w:p>
+    <w:p>
+      <w:pPr>
+        <w:pStyle w:val="Ttulo2"/>
+        <w:numPr>
+          <w:ilvl w:val="0"/>
+          <w:numId w:val="2"/>
+        </w:numPr>
+      </w:pPr>
+      <w:r>
+        <w:t>Appearance</w:t>
+      </w:r>
+    </w:p>
+    <w:p>
+      <w:pPr>
+        <w:rPr>
+          <w:lang w:val="en-US"/>
+        </w:rPr>
+      </w:pPr>
+    </w:p>
+    <w:p>
+      <w:pPr>
+        <w:rPr>
+          <w:lang w:val="en-US"/>
+        </w:rPr>
+      </w:pPr>
+      <w:r>
+        <w:rPr>
+          <w:noProof/>
+          <w:lang w:val="en-US"/>
+        </w:rPr>
+        <mc:AlternateContent>
+          <mc:Choice Requires="wpg">
+            <w:drawing>
+              <wp:anchor distT="0" distB="0" distL="114300" distR="114300" simplePos="0" relativeHeight="251674624" behindDoc="0" locked="0" layoutInCell="1" allowOverlap="1" wp14:anchorId="42C2B88F" wp14:editId="139773BC">
+                <wp:simplePos x="0" y="0"/>
+                <wp:positionH relativeFrom="margin">
+                  <wp:align>center</wp:align>
+                </wp:positionH>
+                <wp:positionV relativeFrom="paragraph">
+                  <wp:posOffset>22225</wp:posOffset>
+                </wp:positionV>
+                <wp:extent cx="5191125" cy="1500505"/>
+                <wp:effectExtent l="0" t="0" r="0" b="4445"/>
+                <wp:wrapNone/>
+                <wp:docPr id="769842981" name="Grupo 5"/>
+                <wp:cNvGraphicFramePr/>
+                <a:graphic xmlns:a="http://schemas.openxmlformats.org/drawingml/2006/main">
+                  <a:graphicData uri="http://schemas.microsoft.com/office/word/2010/wordprocessingGroup">
+                    <wpg:wgp>
+                      <wpg:cNvGrpSpPr/>
+                      <wpg:grpSpPr>
+                        <a:xfrm>
+                          <a:off x="0" y="0"/>
+                          <a:ext cx="5191125" cy="1500505"/>
+                          <a:chOff x="0" y="0"/>
+                          <a:chExt cx="5191125" cy="1500505"/>
+                        </a:xfrm>
+                      </wpg:grpSpPr>
+                      <wpg:grpSp>
+                        <wpg:cNvPr id="1524421848" name="Grupo 1"/>
+                        <wpg:cNvGrpSpPr/>
+                        <wpg:grpSpPr>
+                          <a:xfrm>
+                            <a:off x="0" y="276225"/>
+                            <a:ext cx="1552575" cy="1224280"/>
+                            <a:chOff x="0" y="180975"/>
+                            <a:chExt cx="1552575" cy="1224280"/>
+                          </a:xfrm>
+                        </wpg:grpSpPr>
+                        <wps:wsp>
+                          <wps:cNvPr id="1798179318" name="Text Box 2"/>
+                          <wps:cNvSpPr txBox="1">
+                            <a:spLocks noChangeArrowheads="1"/>
+                          </wps:cNvSpPr>
+                          <wps:spPr bwMode="auto">
+                            <a:xfrm>
+                              <a:off x="0" y="1019175"/>
+                              <a:ext cx="1552575" cy="386080"/>
+                            </a:xfrm>
+                            <a:prstGeom prst="rect">
+                              <a:avLst/>
+                            </a:prstGeom>
+                            <a:noFill/>
+                            <a:ln w="9525">
+                              <a:noFill/>
+                              <a:miter lim="800000"/>
+                              <a:headEnd/>
+                              <a:tailEnd/>
+                            </a:ln>
+                          </wps:spPr>
+                          <wps:txbx>
+                            <w:txbxContent>
+                              <w:p>
+                                <w:pPr>
+                                  <w:jc w:val="center"/>
+                                  <w:rPr>
+                                    <w:b/>
+                                    <w:bCs/>
+                                    <w:lang w:val="en-US"/>
+                                  </w:rPr>
+                                </w:pPr>
+                                <w:proofErr w:type="spellStart"/>
+                                <w:r>
+                                  <w:rPr>
+                                    <w:b/>
+                                    <w:bCs/>
+                                  </w:rPr>
+                                  <w:t>Option</w:t>
+                                </w:r>
+                                <w:proofErr w:type="spellEnd"/>
+                                <w:r>
+                                  <w:rPr>
+                                    <w:b/>
+                                    <w:bCs/>
+                                  </w:rPr>
+                                  <w:t xml:space="preserve"> 1</w:t>
+                                </w:r>
+                                <w:r>
+                                  <w:rPr>
+                                    <w:b/>
+                                    <w:bCs/>
+                                  </w:rPr>
+                                  <w:t xml:space="preserve">. </w:t>
+                                </w:r>
+                                <w:r>
+                                  <w:t xml:space="preserve">Hand </w:t>
+                                </w:r>
+                                <w:proofErr w:type="spellStart"/>
+                                <w:r>
+                                  <w:t>valve</w:t>
+                                </w:r>
+                                <w:proofErr w:type="spellEnd"/>
+                                <w:r>
+                                  <w:t xml:space="preserve"> 1</w:t>
+                                </w:r>
+                              </w:p>
+                            </w:txbxContent>
+                          </wps:txbx>
+                          <wps:bodyPr rot="0" vert="horz" wrap="square" lIns="91440" tIns="45720" rIns="91440" bIns="45720" anchor="t" anchorCtr="0">
+                            <a:spAutoFit/>
+                          </wps:bodyPr>
+                        </wps:wsp>
+                        <pic:pic xmlns:pic="http://schemas.openxmlformats.org/drawingml/2006/picture">
+                          <pic:nvPicPr>
+                            <pic:cNvPr id="454333304" name="Imagen 1"/>
+                            <pic:cNvPicPr>
+                              <a:picLocks noChangeAspect="1"/>
+                            </pic:cNvPicPr>
+                          </pic:nvPicPr>
+                          <pic:blipFill>
+                            <a:blip r:embed="rId14">
+                              <a:extLst>
+                                <a:ext uri="{28A0092B-C50C-407E-A947-70E740481C1C}">
+                                  <a14:useLocalDpi xmlns:a14="http://schemas.microsoft.com/office/drawing/2010/main" val="0"/>
+                                </a:ext>
+                              </a:extLst>
+                            </a:blip>
+                            <a:stretch>
+                              <a:fillRect/>
+                            </a:stretch>
+                          </pic:blipFill>
+                          <pic:spPr>
+                            <a:xfrm>
+                              <a:off x="333375" y="180975"/>
+                              <a:ext cx="847725" cy="438150"/>
+                            </a:xfrm>
+                            <a:prstGeom prst="rect">
+                              <a:avLst/>
+                            </a:prstGeom>
+                          </pic:spPr>
+                        </pic:pic>
+                      </wpg:grpSp>
+                      <wpg:grpSp>
+                        <wpg:cNvPr id="116435208" name="Grupo 2"/>
+                        <wpg:cNvGrpSpPr/>
+                        <wpg:grpSpPr>
+                          <a:xfrm>
+                            <a:off x="1838325" y="0"/>
+                            <a:ext cx="1514475" cy="1481455"/>
+                            <a:chOff x="0" y="0"/>
+                            <a:chExt cx="1514475" cy="1481455"/>
+                          </a:xfrm>
+                        </wpg:grpSpPr>
+                        <pic:pic xmlns:pic="http://schemas.openxmlformats.org/drawingml/2006/picture">
+                          <pic:nvPicPr>
+                            <pic:cNvPr id="884659958" name="Imagen 1"/>
+                            <pic:cNvPicPr>
+                              <a:picLocks noChangeAspect="1"/>
+                            </pic:cNvPicPr>
+                          </pic:nvPicPr>
+                          <pic:blipFill>
+                            <a:blip r:embed="rId15">
+                              <a:extLst>
+                                <a:ext uri="{28A0092B-C50C-407E-A947-70E740481C1C}">
+                                  <a14:useLocalDpi xmlns:a14="http://schemas.microsoft.com/office/drawing/2010/main" val="0"/>
+                                </a:ext>
+                              </a:extLst>
+                            </a:blip>
+                            <a:stretch>
+                              <a:fillRect/>
+                            </a:stretch>
+                          </pic:blipFill>
+                          <pic:spPr>
+                            <a:xfrm>
+                              <a:off x="333375" y="0"/>
+                              <a:ext cx="857250" cy="866775"/>
+                            </a:xfrm>
+                            <a:prstGeom prst="rect">
+                              <a:avLst/>
+                            </a:prstGeom>
+                          </pic:spPr>
+                        </pic:pic>
+                        <wps:wsp>
+                          <wps:cNvPr id="1692796229" name="Text Box 2"/>
+                          <wps:cNvSpPr txBox="1">
+                            <a:spLocks noChangeArrowheads="1"/>
+                          </wps:cNvSpPr>
+                          <wps:spPr bwMode="auto">
+                            <a:xfrm>
+                              <a:off x="0" y="1095375"/>
+                              <a:ext cx="1514475" cy="386080"/>
+                            </a:xfrm>
+                            <a:prstGeom prst="rect">
+                              <a:avLst/>
+                            </a:prstGeom>
+                            <a:noFill/>
+                            <a:ln w="9525">
+                              <a:noFill/>
+                              <a:miter lim="800000"/>
+                              <a:headEnd/>
+                              <a:tailEnd/>
+                            </a:ln>
+                          </wps:spPr>
+                          <wps:txbx>
+                            <w:txbxContent>
+                              <w:p>
+                                <w:pPr>
+                                  <w:jc w:val="center"/>
+                                  <w:rPr>
+                                    <w:b/>
+                                    <w:bCs/>
+                                    <w:lang w:val="en-US"/>
+                                  </w:rPr>
+                                </w:pPr>
+                                <w:proofErr w:type="spellStart"/>
+                                <w:r>
+                                  <w:rPr>
+                                    <w:b/>
+                                    <w:bCs/>
+                                  </w:rPr>
+                                  <w:t>Option</w:t>
+                                </w:r>
+                                <w:proofErr w:type="spellEnd"/>
+                                <w:r>
+                                  <w:rPr>
+                                    <w:b/>
+                                    <w:bCs/>
+                                  </w:rPr>
+                                  <w:t xml:space="preserve"> </w:t>
+                                </w:r>
+                                <w:r>
+                                  <w:rPr>
+                                    <w:b/>
+                                    <w:bCs/>
+                                  </w:rPr>
+                                  <w:t xml:space="preserve">2. </w:t>
+                                </w:r>
+                                <w:r>
+                                  <w:t xml:space="preserve">Hand </w:t>
+                                </w:r>
+                                <w:proofErr w:type="spellStart"/>
+                                <w:r>
+                                  <w:t>valve</w:t>
+                                </w:r>
+                                <w:proofErr w:type="spellEnd"/>
+                                <w:r>
+                                  <w:t xml:space="preserve"> 2</w:t>
+                                </w:r>
+                              </w:p>
+                            </w:txbxContent>
+                          </wps:txbx>
+                          <wps:bodyPr rot="0" vert="horz" wrap="square" lIns="91440" tIns="45720" rIns="91440" bIns="45720" anchor="t" anchorCtr="0">
+                            <a:spAutoFit/>
+                          </wps:bodyPr>
+                        </wps:wsp>
+                      </wpg:grpSp>
+                      <wpg:grpSp>
+                        <wpg:cNvPr id="1639196977" name="Grupo 4"/>
+                        <wpg:cNvGrpSpPr/>
+                        <wpg:grpSpPr>
+                          <a:xfrm>
+                            <a:off x="3676650" y="0"/>
+                            <a:ext cx="1514475" cy="1481455"/>
+                            <a:chOff x="0" y="0"/>
+                            <a:chExt cx="1514475" cy="1481455"/>
+                          </a:xfrm>
+                        </wpg:grpSpPr>
+                        <pic:pic xmlns:pic="http://schemas.openxmlformats.org/drawingml/2006/picture">
+                          <pic:nvPicPr>
+                            <pic:cNvPr id="165428626" name="Imagen 1" descr="Diagrama&#10;&#10;Descripción generada automáticamente con confianza media"/>
+                            <pic:cNvPicPr>
+                              <a:picLocks noChangeAspect="1"/>
+                            </pic:cNvPicPr>
+                          </pic:nvPicPr>
+                          <pic:blipFill>
+                            <a:blip r:embed="rId16">
+                              <a:extLst>
+                                <a:ext uri="{28A0092B-C50C-407E-A947-70E740481C1C}">
+                                  <a14:useLocalDpi xmlns:a14="http://schemas.microsoft.com/office/drawing/2010/main" val="0"/>
+                                </a:ext>
+                              </a:extLst>
+                            </a:blip>
+                            <a:stretch>
+                              <a:fillRect/>
+                            </a:stretch>
+                          </pic:blipFill>
+                          <pic:spPr>
+                            <a:xfrm>
+                              <a:off x="466725" y="0"/>
+                              <a:ext cx="628650" cy="885825"/>
+                            </a:xfrm>
+                            <a:prstGeom prst="rect">
+                              <a:avLst/>
+                            </a:prstGeom>
+                          </pic:spPr>
+                        </pic:pic>
+                        <wps:wsp>
+                          <wps:cNvPr id="2009330911" name="Text Box 2"/>
+                          <wps:cNvSpPr txBox="1">
+                            <a:spLocks noChangeArrowheads="1"/>
+                          </wps:cNvSpPr>
+                          <wps:spPr bwMode="auto">
+                            <a:xfrm>
+                              <a:off x="0" y="1095375"/>
+                              <a:ext cx="1514475" cy="386080"/>
+                            </a:xfrm>
+                            <a:prstGeom prst="rect">
+                              <a:avLst/>
+                            </a:prstGeom>
+                            <a:noFill/>
+                            <a:ln w="9525">
+                              <a:noFill/>
+                              <a:miter lim="800000"/>
+                              <a:headEnd/>
+                              <a:tailEnd/>
+                            </a:ln>
+                          </wps:spPr>
+                          <wps:txbx>
+                            <w:txbxContent>
+                              <w:p>
+                                <w:pPr>
+                                  <w:jc w:val="center"/>
+                                  <w:rPr>
+                                    <w:b/>
+                                    <w:bCs/>
+                                    <w:lang w:val="en-US"/>
+                                  </w:rPr>
+                                </w:pPr>
+                                <w:proofErr w:type="spellStart"/>
+                                <w:r>
+                                  <w:rPr>
+                                    <w:b/>
+                                    <w:bCs/>
+                                  </w:rPr>
+                                  <w:t>Option</w:t>
+                                </w:r>
+                                <w:proofErr w:type="spellEnd"/>
+                                <w:r>
+                                  <w:rPr>
+                                    <w:b/>
+                                    <w:bCs/>
+                                  </w:rPr>
+                                  <w:t xml:space="preserve"> </w:t>
+                                </w:r>
+                                <w:r>
+                                  <w:rPr>
+                                    <w:b/>
+                                    <w:bCs/>
+                                  </w:rPr>
+                                  <w:t xml:space="preserve">3. </w:t>
+                                </w:r>
+                                <w:r>
+                                  <w:t xml:space="preserve">Hand </w:t>
+                                </w:r>
+                                <w:proofErr w:type="spellStart"/>
+                                <w:r>
+                                  <w:t>valve</w:t>
+                                </w:r>
+                                <w:proofErr w:type="spellEnd"/>
+                                <w:r>
+                                  <w:t xml:space="preserve"> 3</w:t>
+                                </w:r>
+                              </w:p>
+                            </w:txbxContent>
+                          </wps:txbx>
+                          <wps:bodyPr rot="0" vert="horz" wrap="square" lIns="91440" tIns="45720" rIns="91440" bIns="45720" anchor="t" anchorCtr="0">
+                            <a:spAutoFit/>
+                          </wps:bodyPr>
+                        </wps:wsp>
+                      </wpg:grpSp>
+                    </wpg:wgp>
+                  </a:graphicData>
+                </a:graphic>
+              </wp:anchor>
+            </w:drawing>
+          </mc:Choice>
+          <mc:Fallback>
+            <w:pict>
+              <v:group w14:anchorId="42C2B88F" id="Grupo 5" o:spid="_x0000_s1039" style="position:absolute;margin-left:0;margin-top:1.75pt;width:408.75pt;height:118.15pt;z-index:251674624;mso-position-horizontal:center;mso-position-horizontal-relative:margin" coordsize="51911,15005" o:gfxdata="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">
+                <v:group id="Grupo 1" o:spid="_x0000_s1040" style="position:absolute;top:2762;width:15525;height:12243" coordorigin=",1809" coordsize="15525,12242" o:gfxdata="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">
+                  <v:shape id="_x0000_s1041" type="#_x0000_t202" style="position:absolute;top:10191;width:15525;height:3861;visibility:visible;mso-wrap-style:square;v-text-anchor:top" o:gfxdata="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" filled="f" stroked="f">
+                    <v:textbox style="mso-fit-shape-to-text:t">
+                      <w:txbxContent>
+                        <w:p>
+                          <w:pPr>
+                            <w:jc w:val="center"/>
+                            <w:rPr>
+                              <w:b/>
+                              <w:bCs/>
+                              <w:lang w:val="en-US"/>
+                            </w:rPr>
+                          </w:pPr>
+                          <w:proofErr w:type="spellStart"/>
+                          <w:r>
+                            <w:rPr>
+                              <w:b/>
+                              <w:bCs/>
+                            </w:rPr>
+                            <w:t>Option</w:t>
+                          </w:r>
+                          <w:proofErr w:type="spellEnd"/>
+                          <w:r>
+                            <w:rPr>
+                              <w:b/>
+                              <w:bCs/>
+                            </w:rPr>
+                            <w:t xml:space="preserve"> 1</w:t>
+                          </w:r>
+                          <w:r>
+                            <w:rPr>
+                              <w:b/>
+                              <w:bCs/>
+                            </w:rPr>
+                            <w:t xml:space="preserve">. </w:t>
+                          </w:r>
+                          <w:r>
+                            <w:t xml:space="preserve">Hand </w:t>
+                          </w:r>
+                          <w:proofErr w:type="spellStart"/>
+                          <w:r>
+                            <w:t>valve</w:t>
+                          </w:r>
+                          <w:proofErr w:type="spellEnd"/>
+                          <w:r>
+                            <w:t xml:space="preserve"> 1</w:t>
+                          </w:r>
+                        </w:p>
+                      </w:txbxContent>
+                    </v:textbox>
+                  </v:shape>
+                  <v:shape id="Imagen 1" o:spid="_x0000_s1042" type="#_x0000_t75" style="position:absolute;left:3333;top:1809;width:8478;height:4382;visibility:visible;mso-wrap-style:square" o:gfxdata="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">
+                    <v:imagedata r:id="rId17" o:title=""/>
+                  </v:shape>
+                </v:group>
+                <v:group id="Grupo 2" o:spid="_x0000_s1043" style="position:absolute;left:18383;width:15145;height:14814" coordsize="15144,14814" o:gfxdata="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">
+                  <v:shape id="Imagen 1" o:spid="_x0000_s1044" type="#_x0000_t75" style="position:absolute;left:3333;width:8573;height:8667;visibility:visible;mso-wrap-style:square" o:gfxdata="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">
+                    <v:imagedata r:id="rId18" o:title=""/>
+                  </v:shape>
+                  <v:shape id="_x0000_s1045" type="#_x0000_t202" style="position:absolute;top:10953;width:15144;height:3861;visibility:visible;mso-wrap-style:square;v-text-anchor:top" o:gfxdata="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" filled="f" stroked="f">
+                    <v:textbox style="mso-fit-shape-to-text:t">
+                      <w:txbxContent>
+                        <w:p>
+                          <w:pPr>
+                            <w:jc w:val="center"/>
+                            <w:rPr>
+                              <w:b/>
+                              <w:bCs/>
+                              <w:lang w:val="en-US"/>
+                            </w:rPr>
+                          </w:pPr>
+                          <w:proofErr w:type="spellStart"/>
+                          <w:r>
+                            <w:rPr>
+                              <w:b/>
+                              <w:bCs/>
+                            </w:rPr>
+                            <w:t>Option</w:t>
+                          </w:r>
+                          <w:proofErr w:type="spellEnd"/>
+                          <w:r>
+                            <w:rPr>
+                              <w:b/>
+                              <w:bCs/>
+                            </w:rPr>
+                            <w:t xml:space="preserve"> </w:t>
+                          </w:r>
+                          <w:r>
+                            <w:rPr>
+                              <w:b/>
+                              <w:bCs/>
+                            </w:rPr>
+                            <w:t xml:space="preserve">2. </w:t>
+                          </w:r>
+                          <w:r>
+                            <w:t xml:space="preserve">Hand </w:t>
+                          </w:r>
+                          <w:proofErr w:type="spellStart"/>
+                          <w:r>
+                            <w:t>valve</w:t>
+                          </w:r>
+                          <w:proofErr w:type="spellEnd"/>
+                          <w:r>
+                            <w:t xml:space="preserve"> 2</w:t>
+                          </w:r>
+                        </w:p>
+                      </w:txbxContent>
+                    </v:textbox>
+                  </v:shape>
+                </v:group>
+                <v:group id="Grupo 4" o:spid="_x0000_s1046" style="position:absolute;left:36766;width:15145;height:14814" coordsize="15144,14814" o:gfxdata="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">
+                  <v:shape id="Imagen 1" o:spid="_x0000_s1047" type="#_x0000_t75" alt="Diagrama&#10;&#10;Descripción generada automáticamente con confianza media" style="position:absolute;left:4667;width:6286;height:8858;visibility:visible;mso-wrap-style:square" o:gfxdata="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">
+                    <v:imagedata r:id="rId19" o:title="Diagrama&#10;&#10;Descripción generada automáticamente con confianza media"/>
+                  </v:shape>
+                  <v:shape id="_x0000_s1048" type="#_x0000_t202" style="position:absolute;top:10953;width:15144;height:3861;visibility:visible;mso-wrap-style:square;v-text-anchor:top" o:gfxdata="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" filled="f" stroked="f">
+                    <v:textbox style="mso-fit-shape-to-text:t">
+                      <w:txbxContent>
+                        <w:p>
+                          <w:pPr>
+                            <w:jc w:val="center"/>
+                            <w:rPr>
+                              <w:b/>
+                              <w:bCs/>
+                              <w:lang w:val="en-US"/>
+                            </w:rPr>
+                          </w:pPr>
+                          <w:proofErr w:type="spellStart"/>
+                          <w:r>
+                            <w:rPr>
+                              <w:b/>
+                              <w:bCs/>
+                            </w:rPr>
+                            <w:t>Option</w:t>
+                          </w:r>
+                          <w:proofErr w:type="spellEnd"/>
+                          <w:r>
+                            <w:rPr>
+                              <w:b/>
+                              <w:bCs/>
+                            </w:rPr>
+                            <w:t xml:space="preserve"> </w:t>
+                          </w:r>
+                          <w:r>
+                            <w:rPr>
+                              <w:b/>
+                              <w:bCs/>
+                            </w:rPr>
+                            <w:t xml:space="preserve">3. </w:t>
+                          </w:r>
+                          <w:r>
+                            <w:t xml:space="preserve">Hand </w:t>
+                          </w:r>
+                          <w:proofErr w:type="spellStart"/>
+                          <w:r>
+                            <w:t>valve</w:t>
+                          </w:r>
+                          <w:proofErr w:type="spellEnd"/>
+                          <w:r>
+                            <w:t xml:space="preserve"> 3</w:t>
+                          </w:r>
+                        </w:p>
+                      </w:txbxContent>
+                    </v:textbox>
+                  </v:shape>
+                </v:group>
+                <w10:wrap anchorx="margin"/>
+              </v:group>
+            </w:pict>
+          </mc:Fallback>
+        </mc:AlternateContent>
+      </w:r>
+    </w:p>
+    <w:p>
+      <w:pPr>
+        <w:rPr>
+          <w:lang w:val="en-US"/>
+        </w:rPr>
+      </w:pPr>
+    </w:p>
+    <w:p>
+      <w:pPr>
+        <w:rPr>
+          <w:lang w:val="en-US"/>
+        </w:rPr>
+      </w:pPr>
+    </w:p>
+    <w:p>
+      <w:pPr>
+        <w:rPr>
+          <w:lang w:val="en-US"/>
+        </w:rPr>
+      </w:pPr>
+    </w:p>
+    <w:p>
+      <w:pPr>
+        <w:rPr>
+          <w:lang w:val="en-US"/>
+        </w:rPr>
+      </w:pPr>
+    </w:p>
+    <w:p>
+      <w:pPr>
+        <w:rPr>
+          <w:lang w:val="en-US"/>
+        </w:rPr>
+      </w:pPr>
+    </w:p>
+    <w:p>
+      <w:pPr>
+        <w:pStyle w:val="Ttulo2"/>
+        <w:numPr>
+          <w:ilvl w:val="0"/>
+          <w:numId w:val="2"/>
+        </w:numPr>
+      </w:pPr>
+      <w:r>
+        <w:t>Object Features</w:t>
+      </w:r>
+    </w:p>
+    <w:tbl>
+      <w:tblPr>
+        <w:tblStyle w:val="Tablaconcuadrcula"/>
+        <w:tblpPr w:leftFromText="141" w:rightFromText="141" w:vertAnchor="text" w:horzAnchor="margin" w:tblpX="-431" w:tblpY="-43"/>
+        <w:tblW w:w="9620" w:type="dxa"/>
+        <w:tblLook w:val="04A0" w:firstRow="1" w:lastRow="0" w:firstColumn="1" w:lastColumn="0" w:noHBand="0" w:noVBand="1"/>
+      </w:tblPr>
+      <w:tblGrid>
+        <w:gridCol w:w="2263"/>
+        <w:gridCol w:w="5103"/>
+        <w:gridCol w:w="2254"/>
+      </w:tblGrid>
+      <w:tr>
+        <w:trPr>
+          <w:trHeight w:val="306"/>
+        </w:trPr>
+        <w:tc>
+          <w:tcPr>
+            <w:tcW w:w="2263" w:type="dxa"/>
+          </w:tcPr>
+          <w:p>
+            <w:pPr>
+              <w:pStyle w:val="Prrafodelista"/>
+              <w:ind w:left="0"/>
+              <w:rPr>
+                <w:b/>
+                <w:bCs/>
+              </w:rPr>
+            </w:pPr>
+            <w:proofErr w:type="spellStart"/>
+            <w:r>
+              <w:rPr>
+                <w:b/>
+                <w:bCs/>
+              </w:rPr>
+              <w:t>Nodes</w:t>
+            </w:r>
+            <w:proofErr w:type="spellEnd"/>
+          </w:p>
+        </w:tc>
+        <w:tc>
+          <w:tcPr>
+            <w:tcW w:w="5103" w:type="dxa"/>
+          </w:tcPr>
+          <w:p>
+            <w:pPr>
+              <w:pStyle w:val="Prrafodelista"/>
+              <w:ind w:left="0"/>
+              <w:rPr>
+                <w:b/>
+                <w:bCs/>
+              </w:rPr>
+            </w:pPr>
+            <w:proofErr w:type="spellStart"/>
+            <w:r>
+              <w:rPr>
+                <w:b/>
+                <w:bCs/>
+              </w:rPr>
+              <w:t>Alarms</w:t>
+            </w:r>
+            <w:proofErr w:type="spellEnd"/>
+          </w:p>
+        </w:tc>
+        <w:tc>
+          <w:tcPr>
+            <w:tcW w:w="2254" w:type="dxa"/>
+          </w:tcPr>
+          <w:p>
+            <w:pPr>
+              <w:pStyle w:val="Prrafodelista"/>
+              <w:ind w:left="0"/>
+              <w:rPr>
+                <w:b/>
+                <w:bCs/>
+              </w:rPr>
+            </w:pPr>
+            <w:proofErr w:type="spellStart"/>
+            <w:r>
+              <w:rPr>
+                <w:b/>
+                <w:bCs/>
+              </w:rPr>
+              <w:t>Maintenance</w:t>
+            </w:r>
+            <w:proofErr w:type="spellEnd"/>
+          </w:p>
+        </w:tc>
+      </w:tr>
+      <w:tr>
+        <w:trPr>
+          <w:trHeight w:val="674"/>
+        </w:trPr>
+        <w:tc>
+          <w:tcPr>
+            <w:tcW w:w="2263" w:type="dxa"/>
+          </w:tcPr>
+          <w:p>
+            <w:pPr>
+              <w:pStyle w:val="Prrafodelista"/>
+              <w:ind w:left="0"/>
+            </w:pPr>
+            <w:proofErr w:type="spellStart"/>
+            <w:r>
+              <w:t>Pressure</w:t>
+            </w:r>
+            <w:proofErr w:type="spellEnd"/>
+            <w:r>
+              <w:t xml:space="preserve"> (PSI </w:t>
+            </w:r>
+            <w:proofErr w:type="spellStart"/>
+            <w:r>
+              <w:t>or</w:t>
+            </w:r>
+            <w:proofErr w:type="spellEnd"/>
+            <w:r>
+              <w:t xml:space="preserve"> Bar)</w:t>
+            </w:r>
+          </w:p>
+        </w:tc>
+        <w:tc>
+          <w:tcPr>
+            <w:tcW w:w="5103" w:type="dxa"/>
+          </w:tcPr>
+          <w:p>
+            <w:pPr>
+              <w:pStyle w:val="Prrafodelista"/>
+              <w:ind w:left="0"/>
+              <w:rPr>
+                <w:lang w:val="en-US"/>
+              </w:rPr>
+            </w:pPr>
+            <w:r>
+              <w:rPr>
+                <w:lang w:val="en-US"/>
+              </w:rPr>
+              <w:t xml:space="preserve">High </w:t>
+            </w:r>
+            <w:r>
+              <w:rPr>
+                <w:lang w:val="en-US"/>
+              </w:rPr>
+              <w:t>Pressure</w:t>
+            </w:r>
+            <w:r>
+              <w:rPr>
+                <w:lang w:val="en-US"/>
+              </w:rPr>
+              <w:t xml:space="preserve"> </w:t>
+            </w:r>
+            <w:r>
+              <w:rPr>
+                <w:lang w:val="en-US"/>
+              </w:rPr>
+              <w:t>: 110 PSI (or 110 Bar)</w:t>
+            </w:r>
+          </w:p>
+          <w:p>
+            <w:pPr>
+              <w:pStyle w:val="Prrafodelista"/>
+              <w:ind w:left="0"/>
+            </w:pPr>
+            <w:r>
+              <w:rPr>
+                <w:lang w:val="en-US"/>
+              </w:rPr>
+              <w:t xml:space="preserve">Low  </w:t>
+            </w:r>
+            <w:r>
+              <w:rPr>
+                <w:lang w:val="en-US"/>
+              </w:rPr>
+              <w:t>Pressure</w:t>
+            </w:r>
+            <w:r>
+              <w:rPr>
+                <w:lang w:val="en-US"/>
+              </w:rPr>
+              <w:t>: 90 PSI (or 90 Bar)</w:t>
+            </w:r>
+          </w:p>
+        </w:tc>
+        <w:tc>
+          <w:tcPr>
+            <w:tcW w:w="2254" w:type="dxa"/>
+          </w:tcPr>
+          <w:p>
+            <w:pPr>
+              <w:pStyle w:val="Prrafodelista"/>
+              <w:ind w:left="0"/>
+            </w:pPr>
+            <w:proofErr w:type="spellStart"/>
+            <w:r>
+              <w:t>C</w:t>
+            </w:r>
+            <w:r>
+              <w:t>alibrate</w:t>
+            </w:r>
+            <w:proofErr w:type="spellEnd"/>
+            <w:r>
+              <w:t xml:space="preserve"> </w:t>
+            </w:r>
+            <w:proofErr w:type="spellStart"/>
+            <w:r>
+              <w:t>pressure</w:t>
+            </w:r>
+            <w:proofErr w:type="spellEnd"/>
+            <w:r>
+              <w:t xml:space="preserve"> </w:t>
+            </w:r>
+            <w:proofErr w:type="spellStart"/>
+            <w:r>
+              <w:t>sensors</w:t>
+            </w:r>
+            <w:proofErr w:type="spellEnd"/>
+          </w:p>
+        </w:tc>
+      </w:tr>
+      <w:tr>
+        <w:trPr>
+          <w:trHeight w:val="625"/>
+        </w:trPr>
+        <w:tc>
+          <w:tcPr>
+            <w:tcW w:w="2263" w:type="dxa"/>
+          </w:tcPr>
+          <w:p>
+            <w:pPr>
+              <w:pStyle w:val="Prrafodelista"/>
+              <w:ind w:left="0"/>
+            </w:pPr>
+            <w:proofErr w:type="spellStart"/>
+            <w:r>
+              <w:t>Temperature</w:t>
+            </w:r>
+            <w:proofErr w:type="spellEnd"/>
+          </w:p>
+          <w:p>
+            <w:pPr>
+              <w:pStyle w:val="Prrafodelista"/>
+              <w:ind w:left="0"/>
+            </w:pPr>
+            <w:r>
+              <w:t xml:space="preserve"> (°C </w:t>
+            </w:r>
+            <w:proofErr w:type="spellStart"/>
+            <w:r>
+              <w:t>or</w:t>
+            </w:r>
+            <w:proofErr w:type="spellEnd"/>
+            <w:r>
+              <w:t xml:space="preserve"> °F)</w:t>
+            </w:r>
+          </w:p>
+        </w:tc>
+        <w:tc>
+          <w:tcPr>
+            <w:tcW w:w="5103" w:type="dxa"/>
+          </w:tcPr>
+          <w:p>
+            <w:pPr>
+              <w:pStyle w:val="Prrafodelista"/>
+              <w:ind w:left="0"/>
+              <w:rPr>
+                <w:lang w:val="en-US"/>
+              </w:rPr>
+            </w:pPr>
+            <w:r>
+              <w:rPr>
+                <w:lang w:val="en-US"/>
+              </w:rPr>
+              <w:t xml:space="preserve">High </w:t>
+            </w:r>
+            <w:r>
+              <w:rPr>
+                <w:lang w:val="en-US"/>
+              </w:rPr>
+              <w:t>Temperature</w:t>
+            </w:r>
+            <w:r>
+              <w:rPr>
+                <w:lang w:val="en-US"/>
+              </w:rPr>
+              <w:t xml:space="preserve">: </w:t>
+            </w:r>
+            <w:r>
+              <w:rPr>
+                <w:lang w:val="en-US"/>
+              </w:rPr>
+              <w:t>40</w:t>
+            </w:r>
+            <w:r>
+              <w:rPr>
+                <w:lang w:val="en-US"/>
+              </w:rPr>
+              <w:t xml:space="preserve">°C </w:t>
+            </w:r>
+          </w:p>
+          <w:p>
+            <w:pPr>
+              <w:pStyle w:val="Prrafodelista"/>
+              <w:ind w:left="0"/>
+              <w:rPr>
+                <w:lang w:val="en-US"/>
+              </w:rPr>
+            </w:pPr>
+            <w:r>
+              <w:rPr>
+                <w:lang w:val="en-US"/>
+              </w:rPr>
+              <w:t xml:space="preserve">Low  </w:t>
+            </w:r>
+            <w:r>
+              <w:rPr>
+                <w:lang w:val="en-US"/>
+              </w:rPr>
+              <w:t>Temperature</w:t>
+            </w:r>
+            <w:r>
+              <w:rPr>
+                <w:lang w:val="en-US"/>
+              </w:rPr>
+              <w:t xml:space="preserve">: </w:t>
+            </w:r>
+            <w:r>
+              <w:rPr>
+                <w:lang w:val="en-US"/>
+              </w:rPr>
+              <w:t>0</w:t>
+            </w:r>
+            <w:r>
+              <w:rPr>
+                <w:lang w:val="en-US"/>
+              </w:rPr>
+              <w:t xml:space="preserve">°C </w:t>
+            </w:r>
+          </w:p>
+        </w:tc>
+        <w:tc>
+          <w:tcPr>
+            <w:tcW w:w="2254" w:type="dxa"/>
+          </w:tcPr>
+          <w:p>
+            <w:pPr>
+              <w:pStyle w:val="Prrafodelista"/>
+              <w:ind w:left="0"/>
+              <w:rPr>
+                <w:lang w:val="en-US"/>
+              </w:rPr>
+            </w:pPr>
+            <w:r>
+              <w:rPr>
+                <w:lang w:val="en-US"/>
+              </w:rPr>
+              <w:t>C</w:t>
+            </w:r>
+            <w:r>
+              <w:rPr>
+                <w:lang w:val="en-US"/>
+              </w:rPr>
+              <w:t>alibrate temperature sensors</w:t>
+            </w:r>
+          </w:p>
+        </w:tc>
+      </w:tr>
+      <w:tr>
+        <w:trPr>
+          <w:trHeight w:val="612"/>
+        </w:trPr>
+        <w:tc>
+          <w:tcPr>
+            <w:tcW w:w="2263" w:type="dxa"/>
+          </w:tcPr>
+          <w:p>
+            <w:pPr>
+              <w:pStyle w:val="Prrafodelista"/>
+              <w:ind w:left="0"/>
+            </w:pPr>
+            <w:r>
+              <w:t xml:space="preserve">Flow </w:t>
+            </w:r>
+            <w:proofErr w:type="spellStart"/>
+            <w:r>
+              <w:t>Rate</w:t>
+            </w:r>
+            <w:proofErr w:type="spellEnd"/>
+          </w:p>
+          <w:p>
+            <w:pPr>
+              <w:pStyle w:val="Prrafodelista"/>
+              <w:ind w:left="0"/>
+            </w:pPr>
+            <w:r>
+              <w:t xml:space="preserve"> (GPM </w:t>
+            </w:r>
+            <w:proofErr w:type="spellStart"/>
+            <w:r>
+              <w:t>or</w:t>
+            </w:r>
+            <w:proofErr w:type="spellEnd"/>
+            <w:r>
+              <w:t xml:space="preserve"> m³/h)</w:t>
+            </w:r>
+          </w:p>
+        </w:tc>
+        <w:tc>
+          <w:tcPr>
+            <w:tcW w:w="5103" w:type="dxa"/>
+          </w:tcPr>
+          <w:p>
+            <w:pPr>
+              <w:pStyle w:val="Prrafodelista"/>
+              <w:ind w:left="0"/>
+              <w:rPr>
+                <w:lang w:val="en-US"/>
+              </w:rPr>
+            </w:pPr>
+            <w:r>
+              <w:rPr>
+                <w:lang w:val="en-US"/>
+              </w:rPr>
+              <w:t xml:space="preserve">High </w:t>
+            </w:r>
+            <w:r>
+              <w:rPr>
+                <w:lang w:val="en-US"/>
+              </w:rPr>
+              <w:t>Flow</w:t>
+            </w:r>
+            <w:r>
+              <w:rPr>
+                <w:lang w:val="en-US"/>
+              </w:rPr>
+              <w:t xml:space="preserve"> : </w:t>
+            </w:r>
+            <w:r>
+              <w:rPr>
+                <w:lang w:val="en-US"/>
+              </w:rPr>
+              <w:t>110 GPM</w:t>
+            </w:r>
+          </w:p>
+          <w:p>
+            <w:pPr>
+              <w:pStyle w:val="Prrafodelista"/>
+              <w:ind w:left="0"/>
+              <w:rPr>
+                <w:lang w:val="en-US"/>
+              </w:rPr>
+            </w:pPr>
+            <w:r>
+              <w:rPr>
+                <w:lang w:val="en-US"/>
+              </w:rPr>
+              <w:t xml:space="preserve">Low  </w:t>
+            </w:r>
+            <w:r>
+              <w:rPr>
+                <w:lang w:val="en-US"/>
+              </w:rPr>
+              <w:t>Flow</w:t>
+            </w:r>
+            <w:r>
+              <w:rPr>
+                <w:lang w:val="en-US"/>
+              </w:rPr>
+              <w:t xml:space="preserve"> : </w:t>
+            </w:r>
+            <w:r>
+              <w:rPr>
+                <w:lang w:val="en-US"/>
+              </w:rPr>
+              <w:t>90</w:t>
+            </w:r>
+            <w:r>
+              <w:rPr>
+                <w:lang w:val="en-US"/>
+              </w:rPr>
+              <w:t xml:space="preserve"> GPM</w:t>
+            </w:r>
+          </w:p>
+        </w:tc>
+        <w:tc>
+          <w:tcPr>
+            <w:tcW w:w="2254" w:type="dxa"/>
+          </w:tcPr>
+          <w:p>
+            <w:pPr>
+              <w:pStyle w:val="Prrafodelista"/>
+              <w:ind w:left="0"/>
+              <w:rPr>
+                <w:lang w:val="en-US"/>
+              </w:rPr>
+            </w:pPr>
+            <w:r>
+              <w:rPr>
+                <w:lang w:val="en-US"/>
+              </w:rPr>
+              <w:t>I</w:t>
+            </w:r>
+            <w:r>
+              <w:rPr>
+                <w:lang w:val="en-US"/>
+              </w:rPr>
+              <w:t>nspect for blockages</w:t>
+            </w:r>
+          </w:p>
+        </w:tc>
+      </w:tr>
+      <w:tr>
+        <w:trPr>
+          <w:trHeight w:val="339"/>
+        </w:trPr>
+        <w:tc>
+          <w:tcPr>
+            <w:tcW w:w="2263" w:type="dxa"/>
+          </w:tcPr>
+          <w:p>
+            <w:pPr>
+              <w:pStyle w:val="Prrafodelista"/>
+              <w:ind w:left="0"/>
+            </w:pPr>
+            <w:r>
+              <w:t>V</w:t>
+            </w:r>
+            <w:r>
+              <w:t xml:space="preserve">alve Position </w:t>
+            </w:r>
+          </w:p>
+          <w:p>
+            <w:pPr>
+              <w:pStyle w:val="Prrafodelista"/>
+              <w:ind w:left="0"/>
+            </w:pPr>
+            <w:r>
+              <w:t>(% Open/</w:t>
+            </w:r>
+            <w:proofErr w:type="spellStart"/>
+            <w:r>
+              <w:t>Closed</w:t>
+            </w:r>
+            <w:proofErr w:type="spellEnd"/>
+            <w:r>
+              <w:t>)</w:t>
+            </w:r>
+          </w:p>
+        </w:tc>
+        <w:tc>
+          <w:tcPr>
+            <w:tcW w:w="5103" w:type="dxa"/>
+          </w:tcPr>
+          <w:p>
+            <w:pPr>
+              <w:pStyle w:val="Prrafodelista"/>
+              <w:ind w:left="0"/>
+              <w:rPr>
+                <w:lang w:val="en-US"/>
+              </w:rPr>
+            </w:pPr>
+            <w:r>
+              <w:rPr>
+                <w:lang w:val="en-US"/>
+              </w:rPr>
+              <w:t xml:space="preserve">High </w:t>
+            </w:r>
+            <w:r>
+              <w:rPr>
+                <w:lang w:val="en-US"/>
+              </w:rPr>
+              <w:t>Valve</w:t>
+            </w:r>
+            <w:r>
+              <w:rPr>
+                <w:lang w:val="en-US"/>
+              </w:rPr>
+              <w:t xml:space="preserve">: </w:t>
+            </w:r>
+            <w:r>
+              <w:t xml:space="preserve"> </w:t>
+            </w:r>
+            <w:r>
+              <w:rPr>
+                <w:lang w:val="en-US"/>
+              </w:rPr>
+              <w:t>95% open</w:t>
+            </w:r>
+          </w:p>
+          <w:p>
+            <w:pPr>
+              <w:pStyle w:val="Prrafodelista"/>
+              <w:ind w:left="0"/>
+              <w:rPr>
+                <w:lang w:val="en-US"/>
+              </w:rPr>
+            </w:pPr>
+            <w:r>
+              <w:rPr>
+                <w:lang w:val="en-US"/>
+              </w:rPr>
+              <w:t xml:space="preserve">Low  </w:t>
+            </w:r>
+            <w:r>
+              <w:rPr>
+                <w:lang w:val="en-US"/>
+              </w:rPr>
+              <w:t>Valve:</w:t>
+            </w:r>
+            <w:r>
+              <w:rPr>
+                <w:lang w:val="en-US"/>
+              </w:rPr>
+              <w:t xml:space="preserve"> </w:t>
+            </w:r>
+            <w:r>
+              <w:rPr>
+                <w:lang w:val="en-US"/>
+              </w:rPr>
+              <w:t>0% Open</w:t>
+            </w:r>
+          </w:p>
+        </w:tc>
+        <w:tc>
+          <w:tcPr>
+            <w:tcW w:w="2254" w:type="dxa"/>
+          </w:tcPr>
+          <w:p>
+            <w:pPr>
+              <w:pStyle w:val="Prrafodelista"/>
+              <w:ind w:left="0"/>
+              <w:rPr>
+                <w:lang w:val="en-US"/>
+              </w:rPr>
+            </w:pPr>
+            <w:r>
+              <w:rPr>
+                <w:lang w:val="en-US"/>
+              </w:rPr>
+              <w:t>Lubricate valve stems</w:t>
+            </w:r>
+          </w:p>
+        </w:tc>
+      </w:tr>
+      <w:tr>
+        <w:trPr>
+          <w:trHeight w:val="339"/>
+        </w:trPr>
+        <w:tc>
+          <w:tcPr>
+            <w:tcW w:w="2263" w:type="dxa"/>
+          </w:tcPr>
+          <w:p>
+            <w:pPr>
+              <w:pStyle w:val="Prrafodelista"/>
+              <w:ind w:left="0"/>
+            </w:pPr>
+            <w:r>
+              <w:t xml:space="preserve">Control </w:t>
+            </w:r>
+            <w:proofErr w:type="spellStart"/>
+            <w:r>
+              <w:t>Signal</w:t>
+            </w:r>
+            <w:proofErr w:type="spellEnd"/>
+            <w:r>
+              <w:t xml:space="preserve"> </w:t>
+            </w:r>
+          </w:p>
+          <w:p>
+            <w:pPr>
+              <w:pStyle w:val="Prrafodelista"/>
+              <w:ind w:left="0"/>
+            </w:pPr>
+            <w:r>
+              <w:t xml:space="preserve">(mA </w:t>
+            </w:r>
+            <w:proofErr w:type="spellStart"/>
+            <w:r>
+              <w:t>or</w:t>
+            </w:r>
+            <w:proofErr w:type="spellEnd"/>
+            <w:r>
+              <w:t xml:space="preserve"> V)</w:t>
+            </w:r>
+          </w:p>
+        </w:tc>
+        <w:tc>
+          <w:tcPr>
+            <w:tcW w:w="5103" w:type="dxa"/>
+          </w:tcPr>
+          <w:p>
+            <w:pPr>
+              <w:pStyle w:val="Prrafodelista"/>
+              <w:ind w:left="0"/>
+              <w:rPr>
+                <w:lang w:val="en-US"/>
+              </w:rPr>
+            </w:pPr>
+            <w:r>
+              <w:rPr>
+                <w:lang w:val="en-US"/>
+              </w:rPr>
+              <w:t>High Control Signal:</w:t>
+            </w:r>
+            <w:r>
+              <w:rPr>
+                <w:lang w:val="en-US"/>
+              </w:rPr>
+              <w:t>22 mA</w:t>
+            </w:r>
+            <w:r>
+              <w:rPr>
+                <w:lang w:val="en-US"/>
+              </w:rPr>
+              <w:t xml:space="preserve"> </w:t>
+            </w:r>
+          </w:p>
+          <w:p>
+            <w:pPr>
+              <w:pStyle w:val="Prrafodelista"/>
+              <w:ind w:left="0"/>
+              <w:rPr>
+                <w:lang w:val="en-US"/>
+              </w:rPr>
+            </w:pPr>
+            <w:r>
+              <w:rPr>
+                <w:lang w:val="en-US"/>
+              </w:rPr>
+              <w:t xml:space="preserve">Low </w:t>
+            </w:r>
+            <w:r>
+              <w:rPr>
+                <w:lang w:val="en-US"/>
+              </w:rPr>
+              <w:t>Control Signal:</w:t>
+            </w:r>
+            <w:r>
+              <w:rPr>
+                <w:lang w:val="en-US"/>
+              </w:rPr>
+              <w:t>18</w:t>
+            </w:r>
+            <w:r>
+              <w:rPr>
+                <w:lang w:val="en-US"/>
+              </w:rPr>
+              <w:t xml:space="preserve"> mA</w:t>
+            </w:r>
+          </w:p>
+        </w:tc>
+        <w:tc>
+          <w:tcPr>
+            <w:tcW w:w="2254" w:type="dxa"/>
+          </w:tcPr>
+          <w:p>
+            <w:pPr>
+              <w:pStyle w:val="Prrafodelista"/>
+              <w:ind w:left="0"/>
+              <w:rPr>
+                <w:lang w:val="en-US"/>
+              </w:rPr>
+            </w:pPr>
+            <w:r>
+              <w:rPr>
+                <w:lang w:val="en-US"/>
+              </w:rPr>
+              <w:t>C</w:t>
+            </w:r>
+            <w:r>
+              <w:rPr>
+                <w:lang w:val="en-US"/>
+              </w:rPr>
+              <w:t>alibrate signal sensors.</w:t>
+            </w:r>
+          </w:p>
+        </w:tc>
+      </w:tr>
+      <w:tr>
+        <w:trPr>
+          <w:trHeight w:val="339"/>
+        </w:trPr>
+        <w:tc>
+          <w:tcPr>
+            <w:tcW w:w="2263" w:type="dxa"/>
+          </w:tcPr>
+          <w:p>
+            <w:pPr>
+              <w:pStyle w:val="Prrafodelista"/>
+              <w:ind w:left="0"/>
+            </w:pPr>
+            <w:r>
+              <w:t xml:space="preserve">Fluid </w:t>
+            </w:r>
+            <w:proofErr w:type="spellStart"/>
+            <w:r>
+              <w:t>Composition</w:t>
+            </w:r>
+            <w:proofErr w:type="spellEnd"/>
+          </w:p>
+          <w:p>
+            <w:pPr>
+              <w:pStyle w:val="Prrafodelista"/>
+              <w:ind w:left="0"/>
+            </w:pPr>
+            <w:r>
+              <w:t xml:space="preserve"> (% </w:t>
+            </w:r>
+            <w:proofErr w:type="spellStart"/>
+            <w:r>
+              <w:t>or</w:t>
+            </w:r>
+            <w:proofErr w:type="spellEnd"/>
+            <w:r>
+              <w:t xml:space="preserve"> ppm </w:t>
+            </w:r>
+            <w:proofErr w:type="spellStart"/>
+            <w:r>
+              <w:t>of</w:t>
+            </w:r>
+            <w:proofErr w:type="spellEnd"/>
+            <w:r>
+              <w:t xml:space="preserve"> </w:t>
+            </w:r>
+            <w:proofErr w:type="spellStart"/>
+            <w:r>
+              <w:t>specific</w:t>
+            </w:r>
+            <w:proofErr w:type="spellEnd"/>
+            <w:r>
+              <w:t xml:space="preserve"> </w:t>
+            </w:r>
+            <w:proofErr w:type="spellStart"/>
+            <w:r>
+              <w:t>constituents</w:t>
+            </w:r>
+            <w:proofErr w:type="spellEnd"/>
+            <w:r>
+              <w:t>)</w:t>
+            </w:r>
+          </w:p>
+        </w:tc>
+        <w:tc>
+          <w:tcPr>
+            <w:tcW w:w="5103" w:type="dxa"/>
+          </w:tcPr>
+          <w:p>
+            <w:pPr>
+              <w:pStyle w:val="Prrafodelista"/>
+              <w:ind w:left="0"/>
+              <w:rPr>
+                <w:lang w:val="en-US"/>
+              </w:rPr>
+            </w:pPr>
+            <w:r>
+              <w:rPr>
+                <w:lang w:val="en-US"/>
+              </w:rPr>
+              <w:t>High Composition</w:t>
+            </w:r>
+            <w:r>
+              <w:rPr>
+                <w:lang w:val="en-US"/>
+              </w:rPr>
+              <w:t xml:space="preserve">: </w:t>
+            </w:r>
+            <w:r>
+              <w:t xml:space="preserve"> </w:t>
+            </w:r>
+            <w:r>
+              <w:rPr>
+                <w:lang w:val="en-US"/>
+              </w:rPr>
+              <w:t>110 ppm</w:t>
+            </w:r>
+          </w:p>
+          <w:p>
+            <w:pPr>
+              <w:pStyle w:val="Prrafodelista"/>
+              <w:ind w:left="0"/>
+              <w:rPr>
+                <w:lang w:val="en-US"/>
+              </w:rPr>
+            </w:pPr>
+            <w:r>
+              <w:rPr>
+                <w:lang w:val="en-US"/>
+              </w:rPr>
+              <w:t xml:space="preserve">Low </w:t>
+            </w:r>
+            <w:r>
+              <w:rPr>
+                <w:lang w:val="en-US"/>
+              </w:rPr>
+              <w:t>Composition</w:t>
+            </w:r>
+            <w:r>
+              <w:rPr>
+                <w:lang w:val="en-US"/>
+              </w:rPr>
+              <w:t xml:space="preserve"> </w:t>
+            </w:r>
+            <w:r>
+              <w:rPr>
+                <w:lang w:val="en-US"/>
+              </w:rPr>
+              <w:t xml:space="preserve">: </w:t>
+            </w:r>
+            <w:r>
+              <w:t xml:space="preserve"> 9</w:t>
+            </w:r>
+            <w:r>
+              <w:rPr>
+                <w:lang w:val="en-US"/>
+              </w:rPr>
+              <w:t>0 ppm</w:t>
+            </w:r>
+          </w:p>
+        </w:tc>
+        <w:tc>
+          <w:tcPr>
+            <w:tcW w:w="2254" w:type="dxa"/>
+          </w:tcPr>
+          <w:p>
+            <w:pPr>
+              <w:pStyle w:val="Prrafodelista"/>
+              <w:ind w:left="0"/>
+              <w:rPr>
+                <w:lang w:val="en-US"/>
+              </w:rPr>
+            </w:pPr>
+            <w:r>
+              <w:rPr>
+                <w:lang w:val="en-US"/>
+              </w:rPr>
+              <w:t>A</w:t>
+            </w:r>
+            <w:r>
+              <w:rPr>
+                <w:lang w:val="en-US"/>
+              </w:rPr>
+              <w:t>nalyze the fluid</w:t>
+            </w:r>
+          </w:p>
+        </w:tc>
+      </w:tr>
+    </w:tbl>
     <w:p/>
     <w:p/>
     <w:p/>
@@ -5156,7 +6858,7 @@
     <w:lvl w:ilvl="0" w:tplc="2990E0AE">
       <w:start w:val="1"/>
       <w:numFmt w:val="decimal"/>
-      <w:pStyle w:val="Heading2"/>
+      <w:pStyle w:val="Ttulo2"/>
       <w:lvlText w:val="%1."/>
       <w:lvlJc w:val="left"/>
       <w:pPr>
@@ -5252,6 +6954,12 @@
     <w:abstractNumId w:val="0"/>
   </w:num>
   <w:num w:numId="5" w16cid:durableId="1227955864">
+    <w:abstractNumId w:val="0"/>
+    <w:lvlOverride w:ilvl="0">
+      <w:startOverride w:val="1"/>
+    </w:lvlOverride>
+  </w:num>
+  <w:num w:numId="6" w16cid:durableId="1077940382">
     <w:abstractNumId w:val="0"/>
     <w:lvlOverride w:ilvl="0">
       <w:startOverride w:val="1"/>
@@ -5662,11 +7370,11 @@
     <w:qFormat/>
     <w:rsid w:val="005A2E3E"/>
   </w:style>
-  <w:style w:type="paragraph" w:styleId="Heading1">
+  <w:style w:type="paragraph" w:styleId="Ttulo1">
     <w:name w:val="heading 1"/>
     <w:basedOn w:val="Normal"/>
     <w:next w:val="Normal"/>
-    <w:link w:val="Heading1Char"/>
+    <w:link w:val="Ttulo1Car"/>
     <w:uiPriority w:val="9"/>
     <w:qFormat/>
     <w:rsid w:val="008A4089"/>
@@ -5681,11 +7389,11 @@
       <w:lang w:val="en-US"/>
     </w:rPr>
   </w:style>
-  <w:style w:type="paragraph" w:styleId="Heading2">
+  <w:style w:type="paragraph" w:styleId="Ttulo2">
     <w:name w:val="heading 2"/>
-    <w:basedOn w:val="ListParagraph"/>
+    <w:basedOn w:val="Prrafodelista"/>
     <w:next w:val="Normal"/>
-    <w:link w:val="Heading2Char"/>
+    <w:link w:val="Ttulo2Car"/>
     <w:uiPriority w:val="9"/>
     <w:unhideWhenUsed/>
     <w:qFormat/>
@@ -5702,13 +7410,13 @@
       <w:lang w:val="en-US"/>
     </w:rPr>
   </w:style>
-  <w:style w:type="character" w:default="1" w:styleId="DefaultParagraphFont">
+  <w:style w:type="character" w:default="1" w:styleId="Fuentedeprrafopredeter">
     <w:name w:val="Default Paragraph Font"/>
     <w:uiPriority w:val="1"/>
     <w:semiHidden/>
     <w:unhideWhenUsed/>
   </w:style>
-  <w:style w:type="table" w:default="1" w:styleId="TableNormal">
+  <w:style w:type="table" w:default="1" w:styleId="Tablanormal">
     <w:name w:val="Normal Table"/>
     <w:uiPriority w:val="99"/>
     <w:semiHidden/>
@@ -5723,13 +7431,13 @@
       </w:tblCellMar>
     </w:tblPr>
   </w:style>
-  <w:style w:type="numbering" w:default="1" w:styleId="NoList">
+  <w:style w:type="numbering" w:default="1" w:styleId="Sinlista">
     <w:name w:val="No List"/>
     <w:uiPriority w:val="99"/>
     <w:semiHidden/>
     <w:unhideWhenUsed/>
   </w:style>
-  <w:style w:type="paragraph" w:styleId="ListParagraph">
+  <w:style w:type="paragraph" w:styleId="Prrafodelista">
     <w:name w:val="List Paragraph"/>
     <w:basedOn w:val="Normal"/>
     <w:uiPriority w:val="34"/>
@@ -5740,9 +7448,9 @@
       <w:contextualSpacing/>
     </w:pPr>
   </w:style>
-  <w:style w:type="table" w:styleId="TableGrid">
+  <w:style w:type="table" w:styleId="Tablaconcuadrcula">
     <w:name w:val="Table Grid"/>
-    <w:basedOn w:val="TableNormal"/>
+    <w:basedOn w:val="Tablanormal"/>
     <w:uiPriority w:val="39"/>
     <w:rsid w:val="001A0836"/>
     <w:pPr>
@@ -5759,10 +7467,10 @@
       </w:tblBorders>
     </w:tblPr>
   </w:style>
-  <w:style w:type="character" w:customStyle="1" w:styleId="Heading1Char">
-    <w:name w:val="Heading 1 Char"/>
-    <w:basedOn w:val="DefaultParagraphFont"/>
-    <w:link w:val="Heading1"/>
+  <w:style w:type="character" w:customStyle="1" w:styleId="Ttulo1Car">
+    <w:name w:val="Título 1 Car"/>
+    <w:basedOn w:val="Fuentedeprrafopredeter"/>
+    <w:link w:val="Ttulo1"/>
     <w:uiPriority w:val="9"/>
     <w:rsid w:val="008A4089"/>
     <w:rPr>
@@ -5773,10 +7481,10 @@
       <w:lang w:val="en-US"/>
     </w:rPr>
   </w:style>
-  <w:style w:type="character" w:customStyle="1" w:styleId="Heading2Char">
-    <w:name w:val="Heading 2 Char"/>
-    <w:basedOn w:val="DefaultParagraphFont"/>
-    <w:link w:val="Heading2"/>
+  <w:style w:type="character" w:customStyle="1" w:styleId="Ttulo2Car">
+    <w:name w:val="Título 2 Car"/>
+    <w:basedOn w:val="Fuentedeprrafopredeter"/>
+    <w:link w:val="Ttulo2"/>
     <w:uiPriority w:val="9"/>
     <w:rsid w:val="008A4089"/>
     <w:rPr>

</xml_diff>

<commit_message>
Word modificado e imagnes con Spherical Tank
</commit_message>
<xml_diff>
--- a/atvise_Advanced_Objects_Official_List.docx
+++ b/atvise_Advanced_Objects_Official_List.docx
@@ -745,7 +745,7 @@
         <mc:AlternateContent>
           <mc:Choice Requires="wpg">
             <w:drawing>
-              <wp:anchor distT="0" distB="0" distL="114300" distR="114300" simplePos="0" relativeHeight="251653120" behindDoc="0" locked="0" layoutInCell="1" allowOverlap="1" wp14:anchorId="6715BD05" wp14:editId="601F9D39">
+              <wp:anchor distT="0" distB="0" distL="114300" distR="114300" simplePos="0" relativeHeight="251652096" behindDoc="0" locked="0" layoutInCell="1" allowOverlap="1" wp14:anchorId="6715BD05" wp14:editId="3F4139B3">
                 <wp:simplePos x="0" y="0"/>
                 <wp:positionH relativeFrom="column">
                   <wp:posOffset>-332713</wp:posOffset>
@@ -866,7 +866,7 @@
           </mc:Choice>
           <mc:Fallback>
             <w:pict>
-              <v:group w14:anchorId="6715BD05" id="Group 1" o:spid="_x0000_s1026" style="position:absolute;margin-left:-26.2pt;margin-top:15.95pt;width:148.35pt;height:210.1pt;z-index:251653120;mso-width-relative:margin" coordorigin="-874" coordsize="18839,26682" o:gfxdata="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">
+              <v:group w14:anchorId="6715BD05" id="Group 1" o:spid="_x0000_s1026" style="position:absolute;margin-left:-26.2pt;margin-top:15.95pt;width:148.35pt;height:210.1pt;z-index:251652096;mso-width-relative:margin" coordorigin="-874" coordsize="18839,26682" o:gfxdata="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">
                 <v:shapetype id="_x0000_t75" coordsize="21600,21600" o:spt="75" o:preferrelative="t" path="m@4@5l@4@11@9@11@9@5xe" filled="f" stroked="f">
                   <v:stroke joinstyle="miter"/>
                   <v:formulas>
@@ -943,7 +943,7 @@
           <w:noProof/>
         </w:rPr>
         <w:drawing>
-          <wp:anchor distT="0" distB="0" distL="114300" distR="114300" simplePos="0" relativeHeight="251654144" behindDoc="1" locked="0" layoutInCell="1" allowOverlap="1" wp14:anchorId="094D0D67" wp14:editId="37DF6C7F">
+          <wp:anchor distT="0" distB="0" distL="114300" distR="114300" simplePos="0" relativeHeight="251653120" behindDoc="1" locked="0" layoutInCell="1" allowOverlap="1" wp14:anchorId="094D0D67" wp14:editId="444F640A">
             <wp:simplePos x="0" y="0"/>
             <wp:positionH relativeFrom="margin">
               <wp:align>center</wp:align>
@@ -1043,7 +1043,7 @@
         <mc:AlternateContent>
           <mc:Choice Requires="wps">
             <w:drawing>
-              <wp:anchor distT="0" distB="0" distL="114300" distR="114300" simplePos="0" relativeHeight="251656192" behindDoc="0" locked="0" layoutInCell="1" allowOverlap="1" wp14:anchorId="3CAD4AC8" wp14:editId="11522758">
+              <wp:anchor distT="0" distB="0" distL="114300" distR="114300" simplePos="0" relativeHeight="251655168" behindDoc="0" locked="0" layoutInCell="1" allowOverlap="1" wp14:anchorId="3CAD4AC8" wp14:editId="34BDAF92">
                 <wp:simplePos x="0" y="0"/>
                 <wp:positionH relativeFrom="margin">
                   <wp:align>center</wp:align>
@@ -1125,7 +1125,7 @@
           </mc:Choice>
           <mc:Fallback>
             <w:pict>
-              <v:shape w14:anchorId="3CAD4AC8" id="Text Box 2" o:spid="_x0000_s1029" type="#_x0000_t202" style="position:absolute;margin-left:0;margin-top:14.25pt;width:148.3pt;height:30.45pt;z-index:251656192;visibility:visible;mso-wrap-style:square;mso-wrap-distance-left:9pt;mso-wrap-distance-top:0;mso-wrap-distance-right:9pt;mso-wrap-distance-bottom:0;mso-position-horizontal:center;mso-position-horizontal-relative:margin;mso-position-vertical:absolute;mso-position-vertical-relative:text;v-text-anchor:top" o:gfxdata="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" filled="f" stroked="f">
+              <v:shape w14:anchorId="3CAD4AC8" id="Text Box 2" o:spid="_x0000_s1029" type="#_x0000_t202" style="position:absolute;margin-left:0;margin-top:14.25pt;width:148.3pt;height:30.45pt;z-index:251655168;visibility:visible;mso-wrap-style:square;mso-wrap-distance-left:9pt;mso-wrap-distance-top:0;mso-wrap-distance-right:9pt;mso-wrap-distance-bottom:0;mso-position-horizontal:center;mso-position-horizontal-relative:margin;mso-position-vertical:absolute;mso-position-vertical-relative:text;v-text-anchor:top" o:gfxdata="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" filled="f" stroked="f">
                 <v:textbox style="mso-fit-shape-to-text:t">
                   <w:txbxContent>
                     <w:p>
@@ -1254,7 +1254,7 @@
         <mc:AlternateContent>
           <mc:Choice Requires="wpg">
             <w:drawing>
-              <wp:anchor distT="0" distB="0" distL="114300" distR="114300" simplePos="0" relativeHeight="251660288" behindDoc="0" locked="0" layoutInCell="1" allowOverlap="1" wp14:anchorId="1AC8DA09" wp14:editId="17BC2154">
+              <wp:anchor distT="0" distB="0" distL="114300" distR="114300" simplePos="0" relativeHeight="251659264" behindDoc="0" locked="0" layoutInCell="1" allowOverlap="1" wp14:anchorId="1AC8DA09" wp14:editId="6C054901">
                 <wp:simplePos x="0" y="0"/>
                 <wp:positionH relativeFrom="column">
                   <wp:posOffset>78814</wp:posOffset>
@@ -1381,7 +1381,7 @@
           </mc:Choice>
           <mc:Fallback>
             <w:pict>
-              <v:group w14:anchorId="1AC8DA09" id="_x0000_s1030" style="position:absolute;margin-left:6.2pt;margin-top:1.4pt;width:148.3pt;height:151.85pt;z-index:251660288;mso-width-relative:margin;mso-height-relative:margin" coordorigin="414,2581" coordsize="18834,19285" o:gfxdata="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">
+              <v:group w14:anchorId="1AC8DA09" id="_x0000_s1030" style="position:absolute;margin-left:6.2pt;margin-top:1.4pt;width:148.3pt;height:151.85pt;z-index:251659264;mso-width-relative:margin;mso-height-relative:margin" coordorigin="414,2581" coordsize="18834,19285" o:gfxdata="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">
                 <v:shape id="_x0000_s1031" type="#_x0000_t202" style="position:absolute;left:414;top:17999;width:18834;height:3867;visibility:visible;mso-wrap-style:square;v-text-anchor:top" o:gfxdata="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" filled="f" stroked="f">
                   <v:textbox style="mso-fit-shape-to-text:t">
                     <w:txbxContent>
@@ -2608,7 +2608,7 @@
         <mc:AlternateContent>
           <mc:Choice Requires="wpg">
             <w:drawing>
-              <wp:anchor distT="0" distB="0" distL="114300" distR="114300" simplePos="0" relativeHeight="251666432" behindDoc="0" locked="0" layoutInCell="1" allowOverlap="1" wp14:anchorId="1FCDCB04" wp14:editId="27575C7F">
+              <wp:anchor distT="0" distB="0" distL="114300" distR="114300" simplePos="0" relativeHeight="251665408" behindDoc="0" locked="0" layoutInCell="1" allowOverlap="1" wp14:anchorId="1FCDCB04" wp14:editId="21CEAAD2">
                 <wp:simplePos x="0" y="0"/>
                 <wp:positionH relativeFrom="margin">
                   <wp:align>left</wp:align>
@@ -2729,7 +2729,7 @@
           </mc:Choice>
           <mc:Fallback>
             <w:pict>
-              <v:group w14:anchorId="1FCDCB04" id="_x0000_s1033" style="position:absolute;margin-left:0;margin-top:17.5pt;width:174.9pt;height:145.95pt;z-index:251666432;mso-position-horizontal:left;mso-position-horizontal-relative:margin" coordsize="22212,18535" o:gfxdata="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">
+              <v:group w14:anchorId="1FCDCB04" id="_x0000_s1033" style="position:absolute;margin-left:0;margin-top:17.5pt;width:174.9pt;height:145.95pt;z-index:251665408;mso-position-horizontal:left;mso-position-horizontal-relative:margin" coordsize="22212,18535" o:gfxdata="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">
                 <v:shape id="_x0000_s1034" type="#_x0000_t202" style="position:absolute;top:14668;width:18834;height:3867;visibility:visible;mso-wrap-style:square;v-text-anchor:top" o:gfxdata="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" filled="f" stroked="f">
                   <v:textbox style="mso-fit-shape-to-text:t">
                     <w:txbxContent>
@@ -3765,7 +3765,7 @@
         <mc:AlternateContent>
           <mc:Choice Requires="wpg">
             <w:drawing>
-              <wp:anchor distT="0" distB="0" distL="114300" distR="114300" simplePos="0" relativeHeight="251672576" behindDoc="0" locked="0" layoutInCell="1" allowOverlap="1" wp14:anchorId="54687017" wp14:editId="2765A77A">
+              <wp:anchor distT="0" distB="0" distL="114300" distR="114300" simplePos="0" relativeHeight="251671552" behindDoc="0" locked="0" layoutInCell="1" allowOverlap="1" wp14:anchorId="54687017" wp14:editId="107BECB8">
                 <wp:simplePos x="0" y="0"/>
                 <wp:positionH relativeFrom="margin">
                   <wp:align>left</wp:align>
@@ -3889,7 +3889,7 @@
           </mc:Choice>
           <mc:Fallback>
             <w:pict>
-              <v:group w14:anchorId="54687017" id="_x0000_s1036" style="position:absolute;margin-left:0;margin-top:19.3pt;width:164.25pt;height:115.15pt;z-index:251672576;mso-position-horizontal:left;mso-position-horizontal-relative:margin" coordsize="20859,14624" o:gfxdata="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">
+              <v:group w14:anchorId="54687017" id="_x0000_s1036" style="position:absolute;margin-left:0;margin-top:19.3pt;width:164.25pt;height:115.15pt;z-index:251671552;mso-position-horizontal:left;mso-position-horizontal-relative:margin" coordsize="20859,14624" o:gfxdata="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">
                 <v:shape id="_x0000_s1037" type="#_x0000_t202" style="position:absolute;top:10757;width:20008;height:3867;visibility:visible;mso-wrap-style:square;v-text-anchor:top" o:gfxdata="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" filled="f" stroked="f">
                   <v:textbox style="mso-fit-shape-to-text:t">
                     <w:txbxContent>
@@ -4726,6 +4726,870 @@
     <w:p/>
     <w:p/>
     <w:p/>
+    <w:p>
+      <w:pPr>
+        <w:pStyle w:val="Heading1"/>
+      </w:pPr>
+      <w:r>
+        <w:lastRenderedPageBreak/>
+        <w:t xml:space="preserve">Object . </w:t>
+      </w:r>
+      <w:r>
+        <w:t>Spherical Storage Tank</w:t>
+      </w:r>
+    </w:p>
+    <w:p>
+      <w:pPr>
+        <w:rPr>
+          <w:lang w:val="en-US"/>
+        </w:rPr>
+      </w:pPr>
+    </w:p>
+    <w:p>
+      <w:pPr>
+        <w:pStyle w:val="Heading2"/>
+        <w:numPr>
+          <w:ilvl w:val="0"/>
+          <w:numId w:val="6"/>
+        </w:numPr>
+      </w:pPr>
+      <w:r>
+        <w:t>Description</w:t>
+      </w:r>
+    </w:p>
+    <w:p>
+      <w:pPr>
+        <w:rPr>
+          <w:lang w:val="en-US"/>
+        </w:rPr>
+      </w:pPr>
+    </w:p>
+    <w:p>
+      <w:pPr>
+        <w:rPr>
+          <w:lang w:val="en-US"/>
+        </w:rPr>
+      </w:pPr>
+      <w:r>
+        <w:rPr>
+          <w:lang w:val="en-US"/>
+        </w:rPr>
+        <w:t>Spheres are typically used to store below ambient temperature liquids and pressurized gases such as ammonia, propylene, LPG, butadiene, etc. Most (or many) spheres operate at low temperatures with -50°C (-58°F) as a lower limit. Gases are stored under pressure at a temperature lower than their liquefaction temperature</w:t>
+      </w:r>
+      <w:r>
+        <w:rPr>
+          <w:rFonts w:ascii="Arial" w:hAnsi="Arial" w:cs="Arial"/>
+          <w:color w:val="202124"/>
+          <w:sz w:val="30"/>
+          <w:szCs w:val="30"/>
+          <w:shd w:val="clear" w:color="auto" w:fill="FFFFFF"/>
+          <w:lang w:val="en-US"/>
+        </w:rPr>
+        <w:t>.</w:t>
+      </w:r>
+      <w:r>
+        <w:rPr>
+          <w:lang w:val="en-US"/>
+        </w:rPr>
+        <w:t xml:space="preserve"> </w:t>
+      </w:r>
+    </w:p>
+    <w:p>
+      <w:pPr>
+        <w:rPr>
+          <w:b/>
+          <w:bCs/>
+          <w:lang w:val="en-US"/>
+        </w:rPr>
+      </w:pPr>
+    </w:p>
+    <w:p>
+      <w:pPr>
+        <w:pStyle w:val="Heading2"/>
+        <w:numPr>
+          <w:ilvl w:val="0"/>
+          <w:numId w:val="2"/>
+        </w:numPr>
+      </w:pPr>
+      <w:r>
+        <w:t>Appearance</w:t>
+      </w:r>
+    </w:p>
+    <w:p>
+      <w:pPr>
+        <w:rPr>
+          <w:lang w:val="en-US"/>
+        </w:rPr>
+      </w:pPr>
+    </w:p>
+    <w:p>
+      <w:pPr>
+        <w:rPr>
+          <w:lang w:val="en-US"/>
+        </w:rPr>
+      </w:pPr>
+      <w:r>
+        <w:rPr>
+          <w:noProof/>
+          <w:lang w:val="en-US"/>
+        </w:rPr>
+        <w:drawing>
+          <wp:inline distT="0" distB="0" distL="0" distR="0" wp14:anchorId="25F1127B" wp14:editId="00868C9D">
+            <wp:extent cx="1286539" cy="1286539"/>
+            <wp:effectExtent l="0" t="0" r="0" b="8890"/>
+            <wp:docPr id="338147780" name="Graphic 1"/>
+            <wp:cNvGraphicFramePr>
+              <a:graphicFrameLocks xmlns:a="http://schemas.openxmlformats.org/drawingml/2006/main" noChangeAspect="1"/>
+            </wp:cNvGraphicFramePr>
+            <a:graphic xmlns:a="http://schemas.openxmlformats.org/drawingml/2006/main">
+              <a:graphicData uri="http://schemas.openxmlformats.org/drawingml/2006/picture">
+                <pic:pic xmlns:pic="http://schemas.openxmlformats.org/drawingml/2006/picture">
+                  <pic:nvPicPr>
+                    <pic:cNvPr id="338147780" name="Graphic 338147780"/>
+                    <pic:cNvPicPr/>
+                  </pic:nvPicPr>
+                  <pic:blipFill>
+                    <a:blip r:embed="rId14">
+                      <a:extLst>
+                        <a:ext uri="{28A0092B-C50C-407E-A947-70E740481C1C}">
+                          <a14:useLocalDpi xmlns:a14="http://schemas.microsoft.com/office/drawing/2010/main" val="0"/>
+                        </a:ext>
+                        <a:ext uri="{96DAC541-7B7A-43D3-8B79-37D633B846F1}">
+                          <asvg:svgBlip xmlns:asvg="http://schemas.microsoft.com/office/drawing/2016/SVG/main" r:embed="rId15"/>
+                        </a:ext>
+                      </a:extLst>
+                    </a:blip>
+                    <a:stretch>
+                      <a:fillRect/>
+                    </a:stretch>
+                  </pic:blipFill>
+                  <pic:spPr>
+                    <a:xfrm>
+                      <a:off x="0" y="0"/>
+                      <a:ext cx="1290139" cy="1290139"/>
+                    </a:xfrm>
+                    <a:prstGeom prst="rect">
+                      <a:avLst/>
+                    </a:prstGeom>
+                  </pic:spPr>
+                </pic:pic>
+              </a:graphicData>
+            </a:graphic>
+          </wp:inline>
+        </w:drawing>
+      </w:r>
+    </w:p>
+    <w:p>
+      <w:pPr>
+        <w:rPr>
+          <w:lang w:val="en-US"/>
+        </w:rPr>
+      </w:pPr>
+      <w:r>
+        <w:rPr>
+          <w:noProof/>
+          <w:lang w:val="en-US"/>
+        </w:rPr>
+        <mc:AlternateContent>
+          <mc:Choice Requires="wps">
+            <w:drawing>
+              <wp:anchor distT="0" distB="0" distL="114300" distR="114300" simplePos="0" relativeHeight="251674624" behindDoc="0" locked="0" layoutInCell="1" allowOverlap="1" wp14:anchorId="6FE7AB95" wp14:editId="09B24902">
+                <wp:simplePos x="0" y="0"/>
+                <wp:positionH relativeFrom="margin">
+                  <wp:align>left</wp:align>
+                </wp:positionH>
+                <wp:positionV relativeFrom="paragraph">
+                  <wp:posOffset>10381</wp:posOffset>
+                </wp:positionV>
+                <wp:extent cx="2000884" cy="570864"/>
+                <wp:effectExtent l="0" t="0" r="0" b="1270"/>
+                <wp:wrapNone/>
+                <wp:docPr id="260297247" name="Text Box 2"/>
+                <wp:cNvGraphicFramePr>
+                  <a:graphicFrameLocks xmlns:a="http://schemas.openxmlformats.org/drawingml/2006/main"/>
+                </wp:cNvGraphicFramePr>
+                <a:graphic xmlns:a="http://schemas.openxmlformats.org/drawingml/2006/main">
+                  <a:graphicData uri="http://schemas.microsoft.com/office/word/2010/wordprocessingShape">
+                    <wps:wsp>
+                      <wps:cNvSpPr txBox="1">
+                        <a:spLocks noChangeArrowheads="1"/>
+                      </wps:cNvSpPr>
+                      <wps:spPr bwMode="auto">
+                        <a:xfrm>
+                          <a:off x="0" y="0"/>
+                          <a:ext cx="2000884" cy="570864"/>
+                        </a:xfrm>
+                        <a:prstGeom prst="rect">
+                          <a:avLst/>
+                        </a:prstGeom>
+                        <a:noFill/>
+                        <a:ln w="9525">
+                          <a:noFill/>
+                          <a:miter lim="800000"/>
+                          <a:headEnd/>
+                          <a:tailEnd/>
+                        </a:ln>
+                      </wps:spPr>
+                      <wps:txbx>
+                        <w:txbxContent>
+                          <w:p>
+                            <w:pPr>
+                              <w:jc w:val="center"/>
+                              <w:rPr>
+                                <w:b/>
+                                <w:bCs/>
+                                <w:lang w:val="en-US"/>
+                              </w:rPr>
+                            </w:pPr>
+                            <w:r>
+                              <w:rPr>
+                                <w:b/>
+                                <w:bCs/>
+                              </w:rPr>
+                              <w:t>Option 1</w:t>
+                            </w:r>
+                            <w:r>
+                              <w:rPr>
+                                <w:b/>
+                                <w:bCs/>
+                              </w:rPr>
+                              <w:t xml:space="preserve">. </w:t>
+                            </w:r>
+                            <w:r>
+                              <w:t>Spherical Storage Tank</w:t>
+                            </w:r>
+                          </w:p>
+                        </w:txbxContent>
+                      </wps:txbx>
+                      <wps:bodyPr rot="0" vert="horz" wrap="square" lIns="91440" tIns="45720" rIns="91440" bIns="45720" anchor="t" anchorCtr="0">
+                        <a:spAutoFit/>
+                      </wps:bodyPr>
+                    </wps:wsp>
+                  </a:graphicData>
+                </a:graphic>
+              </wp:anchor>
+            </w:drawing>
+          </mc:Choice>
+          <mc:Fallback>
+            <w:pict>
+              <v:shape w14:anchorId="6FE7AB95" id="_x0000_s1039" type="#_x0000_t202" style="position:absolute;margin-left:0;margin-top:.8pt;width:157.55pt;height:44.95pt;z-index:251674624;visibility:visible;mso-wrap-style:square;mso-wrap-distance-left:9pt;mso-wrap-distance-top:0;mso-wrap-distance-right:9pt;mso-wrap-distance-bottom:0;mso-position-horizontal:left;mso-position-horizontal-relative:margin;mso-position-vertical:absolute;mso-position-vertical-relative:text;v-text-anchor:top" o:gfxdata="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" filled="f" stroked="f">
+                <v:textbox style="mso-fit-shape-to-text:t">
+                  <w:txbxContent>
+                    <w:p>
+                      <w:pPr>
+                        <w:jc w:val="center"/>
+                        <w:rPr>
+                          <w:b/>
+                          <w:bCs/>
+                          <w:lang w:val="en-US"/>
+                        </w:rPr>
+                      </w:pPr>
+                      <w:r>
+                        <w:rPr>
+                          <w:b/>
+                          <w:bCs/>
+                        </w:rPr>
+                        <w:t>Option 1</w:t>
+                      </w:r>
+                      <w:r>
+                        <w:rPr>
+                          <w:b/>
+                          <w:bCs/>
+                        </w:rPr>
+                        <w:t xml:space="preserve">. </w:t>
+                      </w:r>
+                      <w:r>
+                        <w:t>Spherical Storage Tank</w:t>
+                      </w:r>
+                    </w:p>
+                  </w:txbxContent>
+                </v:textbox>
+                <w10:wrap anchorx="margin"/>
+              </v:shape>
+            </w:pict>
+          </mc:Fallback>
+        </mc:AlternateContent>
+      </w:r>
+    </w:p>
+    <w:p>
+      <w:pPr>
+        <w:rPr>
+          <w:lang w:val="en-US"/>
+        </w:rPr>
+      </w:pPr>
+    </w:p>
+    <w:p>
+      <w:pPr>
+        <w:pStyle w:val="Heading2"/>
+        <w:numPr>
+          <w:ilvl w:val="0"/>
+          <w:numId w:val="2"/>
+        </w:numPr>
+      </w:pPr>
+      <w:r>
+        <w:t>Object Features</w:t>
+      </w:r>
+    </w:p>
+    <w:tbl>
+      <w:tblPr>
+        <w:tblStyle w:val="TableGrid"/>
+        <w:tblpPr w:leftFromText="141" w:rightFromText="141" w:vertAnchor="text" w:horzAnchor="margin" w:tblpY="-43"/>
+        <w:tblW w:w="0" w:type="auto"/>
+        <w:tblLook w:val="04A0" w:firstRow="1" w:lastRow="0" w:firstColumn="1" w:lastColumn="0" w:noHBand="0" w:noVBand="1"/>
+      </w:tblPr>
+      <w:tblGrid>
+        <w:gridCol w:w="2396"/>
+        <w:gridCol w:w="3411"/>
+        <w:gridCol w:w="1730"/>
+      </w:tblGrid>
+      <w:tr>
+        <w:tc>
+          <w:tcPr>
+            <w:tcW w:w="2396" w:type="dxa"/>
+          </w:tcPr>
+          <w:p>
+            <w:pPr>
+              <w:pStyle w:val="ListParagraph"/>
+              <w:ind w:left="0"/>
+              <w:rPr>
+                <w:b/>
+                <w:bCs/>
+              </w:rPr>
+            </w:pPr>
+            <w:r>
+              <w:rPr>
+                <w:b/>
+                <w:bCs/>
+              </w:rPr>
+              <w:t>Nodes</w:t>
+            </w:r>
+          </w:p>
+        </w:tc>
+        <w:tc>
+          <w:tcPr>
+            <w:tcW w:w="3411" w:type="dxa"/>
+          </w:tcPr>
+          <w:p>
+            <w:pPr>
+              <w:pStyle w:val="ListParagraph"/>
+              <w:ind w:left="0"/>
+              <w:rPr>
+                <w:b/>
+                <w:bCs/>
+              </w:rPr>
+            </w:pPr>
+            <w:r>
+              <w:rPr>
+                <w:b/>
+                <w:bCs/>
+              </w:rPr>
+              <w:t>Alarms</w:t>
+            </w:r>
+          </w:p>
+        </w:tc>
+        <w:tc>
+          <w:tcPr>
+            <w:tcW w:w="1730" w:type="dxa"/>
+          </w:tcPr>
+          <w:p>
+            <w:pPr>
+              <w:pStyle w:val="ListParagraph"/>
+              <w:ind w:left="0"/>
+              <w:rPr>
+                <w:b/>
+                <w:bCs/>
+              </w:rPr>
+            </w:pPr>
+            <w:r>
+              <w:rPr>
+                <w:b/>
+                <w:bCs/>
+              </w:rPr>
+              <w:t>Maintenance</w:t>
+            </w:r>
+          </w:p>
+        </w:tc>
+      </w:tr>
+      <w:tr>
+        <w:tc>
+          <w:tcPr>
+            <w:tcW w:w="2396" w:type="dxa"/>
+          </w:tcPr>
+          <w:p>
+            <w:pPr>
+              <w:pStyle w:val="ListParagraph"/>
+              <w:ind w:left="0"/>
+            </w:pPr>
+            <w:r>
+              <w:t>Level</w:t>
+            </w:r>
+          </w:p>
+        </w:tc>
+        <w:tc>
+          <w:tcPr>
+            <w:tcW w:w="3411" w:type="dxa"/>
+          </w:tcPr>
+          <w:p>
+            <w:pPr>
+              <w:pStyle w:val="ListParagraph"/>
+              <w:ind w:left="0"/>
+              <w:rPr>
+                <w:lang w:val="en-US"/>
+              </w:rPr>
+            </w:pPr>
+            <w:r>
+              <w:rPr>
+                <w:lang w:val="en-US"/>
+              </w:rPr>
+              <w:t xml:space="preserve">High </w:t>
+            </w:r>
+            <w:r>
+              <w:t>level</w:t>
+            </w:r>
+            <w:r>
+              <w:rPr>
+                <w:lang w:val="en-US"/>
+              </w:rPr>
+              <w:t xml:space="preserve"> : </w:t>
+            </w:r>
+            <w:r>
+              <w:rPr>
+                <w:lang w:val="en-US"/>
+              </w:rPr>
+              <w:t>90</w:t>
+            </w:r>
+          </w:p>
+          <w:p>
+            <w:pPr>
+              <w:pStyle w:val="ListParagraph"/>
+              <w:ind w:left="0"/>
+              <w:rPr>
+                <w:lang w:val="en-US"/>
+              </w:rPr>
+            </w:pPr>
+            <w:r>
+              <w:rPr>
+                <w:lang w:val="en-US"/>
+              </w:rPr>
+              <w:t xml:space="preserve">Low </w:t>
+            </w:r>
+            <w:r>
+              <w:rPr>
+                <w:lang w:val="en-US"/>
+              </w:rPr>
+              <w:t>level</w:t>
+            </w:r>
+            <w:r>
+              <w:rPr>
+                <w:lang w:val="en-US"/>
+              </w:rPr>
+              <w:t xml:space="preserve"> : </w:t>
+            </w:r>
+            <w:r>
+              <w:rPr>
+                <w:lang w:val="en-US"/>
+              </w:rPr>
+              <w:t>20</w:t>
+            </w:r>
+          </w:p>
+        </w:tc>
+        <w:tc>
+          <w:tcPr>
+            <w:tcW w:w="1730" w:type="dxa"/>
+          </w:tcPr>
+          <w:p>
+            <w:pPr>
+              <w:pStyle w:val="ListParagraph"/>
+              <w:ind w:left="0"/>
+              <w:rPr>
+                <w:lang w:val="en-US"/>
+              </w:rPr>
+            </w:pPr>
+            <w:r>
+              <w:rPr>
+                <w:lang w:val="en-US"/>
+              </w:rPr>
+              <w:t>Check level control system, and obstructions</w:t>
+            </w:r>
+          </w:p>
+        </w:tc>
+      </w:tr>
+      <w:tr>
+        <w:tc>
+          <w:tcPr>
+            <w:tcW w:w="2396" w:type="dxa"/>
+          </w:tcPr>
+          <w:p>
+            <w:pPr>
+              <w:pStyle w:val="ListParagraph"/>
+              <w:ind w:left="0"/>
+            </w:pPr>
+            <w:r>
+              <w:t>Temperature</w:t>
+            </w:r>
+          </w:p>
+        </w:tc>
+        <w:tc>
+          <w:tcPr>
+            <w:tcW w:w="3411" w:type="dxa"/>
+            <w:vAlign w:val="center"/>
+          </w:tcPr>
+          <w:p>
+            <w:pPr>
+              <w:pStyle w:val="ListParagraph"/>
+              <w:ind w:left="0"/>
+              <w:rPr>
+                <w:lang w:val="en-US"/>
+              </w:rPr>
+            </w:pPr>
+            <w:r>
+              <w:rPr>
+                <w:lang w:val="en-US"/>
+              </w:rPr>
+              <w:t xml:space="preserve">High </w:t>
+            </w:r>
+            <w:r>
+              <w:rPr>
+                <w:lang w:val="en-US"/>
+              </w:rPr>
+              <w:t>Temperature</w:t>
+            </w:r>
+            <w:r>
+              <w:rPr>
+                <w:lang w:val="en-US"/>
+              </w:rPr>
+              <w:t xml:space="preserve">: </w:t>
+            </w:r>
+            <w:r>
+              <w:rPr>
+                <w:lang w:val="en-US"/>
+              </w:rPr>
+              <w:t>210</w:t>
+            </w:r>
+          </w:p>
+          <w:p>
+            <w:pPr>
+              <w:pStyle w:val="ListParagraph"/>
+              <w:ind w:left="0"/>
+              <w:rPr>
+                <w:lang w:val="en-US"/>
+              </w:rPr>
+            </w:pPr>
+            <w:r>
+              <w:rPr>
+                <w:lang w:val="en-US"/>
+              </w:rPr>
+              <w:t xml:space="preserve">Low  </w:t>
+            </w:r>
+            <w:r>
+              <w:rPr>
+                <w:lang w:val="en-US"/>
+              </w:rPr>
+              <w:t>Temperature</w:t>
+            </w:r>
+            <w:r>
+              <w:rPr>
+                <w:lang w:val="en-US"/>
+              </w:rPr>
+              <w:t xml:space="preserve"> : </w:t>
+            </w:r>
+            <w:r>
+              <w:rPr>
+                <w:lang w:val="en-US"/>
+              </w:rPr>
+              <w:t>140</w:t>
+            </w:r>
+          </w:p>
+        </w:tc>
+        <w:tc>
+          <w:tcPr>
+            <w:tcW w:w="1730" w:type="dxa"/>
+            <w:vAlign w:val="center"/>
+          </w:tcPr>
+          <w:p>
+            <w:pPr>
+              <w:pStyle w:val="ListParagraph"/>
+              <w:ind w:left="0"/>
+              <w:rPr>
+                <w:lang w:val="en-US"/>
+              </w:rPr>
+            </w:pPr>
+            <w:r>
+              <w:rPr>
+                <w:lang w:val="en-US"/>
+              </w:rPr>
+              <w:t>Ensure heating and cooling systems are working properly</w:t>
+            </w:r>
+          </w:p>
+        </w:tc>
+      </w:tr>
+      <w:tr>
+        <w:tc>
+          <w:tcPr>
+            <w:tcW w:w="2396" w:type="dxa"/>
+          </w:tcPr>
+          <w:p>
+            <w:pPr>
+              <w:pStyle w:val="ListParagraph"/>
+              <w:ind w:left="0"/>
+            </w:pPr>
+            <w:r>
+              <w:t>Presure</w:t>
+            </w:r>
+          </w:p>
+        </w:tc>
+        <w:tc>
+          <w:tcPr>
+            <w:tcW w:w="3411" w:type="dxa"/>
+          </w:tcPr>
+          <w:p>
+            <w:pPr>
+              <w:pStyle w:val="ListParagraph"/>
+              <w:ind w:left="0"/>
+              <w:rPr>
+                <w:lang w:val="en-US"/>
+              </w:rPr>
+            </w:pPr>
+            <w:r>
+              <w:rPr>
+                <w:lang w:val="en-US"/>
+              </w:rPr>
+              <w:t xml:space="preserve">High </w:t>
+            </w:r>
+            <w:r>
+              <w:t>Pressure</w:t>
+            </w:r>
+            <w:r>
+              <w:rPr>
+                <w:lang w:val="en-US"/>
+              </w:rPr>
+              <w:t xml:space="preserve">: </w:t>
+            </w:r>
+            <w:r>
+              <w:rPr>
+                <w:lang w:val="en-US"/>
+              </w:rPr>
+              <w:t>95</w:t>
+            </w:r>
+          </w:p>
+          <w:p>
+            <w:pPr>
+              <w:pStyle w:val="ListParagraph"/>
+              <w:ind w:left="0"/>
+              <w:rPr>
+                <w:lang w:val="en-US"/>
+              </w:rPr>
+            </w:pPr>
+            <w:r>
+              <w:rPr>
+                <w:lang w:val="en-US"/>
+              </w:rPr>
+              <w:t xml:space="preserve">Low  </w:t>
+            </w:r>
+            <w:r>
+              <w:t>Pressure</w:t>
+            </w:r>
+            <w:r>
+              <w:rPr>
+                <w:lang w:val="en-US"/>
+              </w:rPr>
+              <w:t xml:space="preserve"> : </w:t>
+            </w:r>
+            <w:r>
+              <w:rPr>
+                <w:lang w:val="en-US"/>
+              </w:rPr>
+              <w:t>15</w:t>
+            </w:r>
+          </w:p>
+        </w:tc>
+        <w:tc>
+          <w:tcPr>
+            <w:tcW w:w="1730" w:type="dxa"/>
+          </w:tcPr>
+          <w:p>
+            <w:pPr>
+              <w:pStyle w:val="ListParagraph"/>
+              <w:ind w:left="0"/>
+              <w:rPr>
+                <w:lang w:val="en-US"/>
+              </w:rPr>
+            </w:pPr>
+            <w:r>
+              <w:rPr>
+                <w:lang w:val="en-US"/>
+              </w:rPr>
+              <w:t>Perform pressure test</w:t>
+            </w:r>
+          </w:p>
+        </w:tc>
+      </w:tr>
+      <w:tr>
+        <w:trPr>
+          <w:trHeight w:val="293"/>
+        </w:trPr>
+        <w:tc>
+          <w:tcPr>
+            <w:tcW w:w="2396" w:type="dxa"/>
+          </w:tcPr>
+          <w:p>
+            <w:pPr>
+              <w:pStyle w:val="ListParagraph"/>
+              <w:ind w:left="0"/>
+            </w:pPr>
+            <w:r>
+              <w:t>Leak detection</w:t>
+            </w:r>
+          </w:p>
+        </w:tc>
+        <w:tc>
+          <w:tcPr>
+            <w:tcW w:w="3411" w:type="dxa"/>
+          </w:tcPr>
+          <w:p>
+            <w:pPr>
+              <w:pStyle w:val="ListParagraph"/>
+              <w:ind w:left="0"/>
+              <w:rPr>
+                <w:lang w:val="en-US"/>
+              </w:rPr>
+            </w:pPr>
+            <w:r>
+              <w:rPr>
+                <w:lang w:val="en-US"/>
+              </w:rPr>
+              <w:t>On - Off</w:t>
+            </w:r>
+          </w:p>
+        </w:tc>
+        <w:tc>
+          <w:tcPr>
+            <w:tcW w:w="1730" w:type="dxa"/>
+            <w:vAlign w:val="center"/>
+          </w:tcPr>
+          <w:p>
+            <w:pPr>
+              <w:pStyle w:val="ListParagraph"/>
+              <w:ind w:left="0"/>
+              <w:rPr>
+                <w:lang w:val="en-US"/>
+              </w:rPr>
+            </w:pPr>
+            <w:r>
+              <w:rPr>
+                <w:lang w:val="en-US"/>
+              </w:rPr>
+              <w:t>Perform leak inspection</w:t>
+            </w:r>
+          </w:p>
+        </w:tc>
+      </w:tr>
+      <w:tr>
+        <w:trPr>
+          <w:trHeight w:val="293"/>
+        </w:trPr>
+        <w:tc>
+          <w:tcPr>
+            <w:tcW w:w="2396" w:type="dxa"/>
+          </w:tcPr>
+          <w:p>
+            <w:pPr>
+              <w:pStyle w:val="ListParagraph"/>
+              <w:ind w:left="0"/>
+            </w:pPr>
+            <w:r>
+              <w:t>Vibration level</w:t>
+            </w:r>
+          </w:p>
+        </w:tc>
+        <w:tc>
+          <w:tcPr>
+            <w:tcW w:w="3411" w:type="dxa"/>
+          </w:tcPr>
+          <w:p>
+            <w:pPr>
+              <w:pStyle w:val="ListParagraph"/>
+              <w:ind w:left="0"/>
+              <w:rPr>
+                <w:lang w:val="en-US"/>
+              </w:rPr>
+            </w:pPr>
+            <w:r>
+              <w:rPr>
+                <w:lang w:val="en-US"/>
+              </w:rPr>
+              <w:t>On - Off</w:t>
+            </w:r>
+          </w:p>
+        </w:tc>
+        <w:tc>
+          <w:tcPr>
+            <w:tcW w:w="1730" w:type="dxa"/>
+            <w:vAlign w:val="center"/>
+          </w:tcPr>
+          <w:p>
+            <w:pPr>
+              <w:pStyle w:val="ListParagraph"/>
+              <w:ind w:left="0"/>
+              <w:rPr>
+                <w:lang w:val="en-US"/>
+              </w:rPr>
+            </w:pPr>
+            <w:r>
+              <w:rPr>
+                <w:lang w:val="en-US"/>
+              </w:rPr>
+              <w:t>Conduct vibration analysis</w:t>
+            </w:r>
+          </w:p>
+        </w:tc>
+      </w:tr>
+      <w:tr>
+        <w:trPr>
+          <w:trHeight w:val="293"/>
+        </w:trPr>
+        <w:tc>
+          <w:tcPr>
+            <w:tcW w:w="2396" w:type="dxa"/>
+          </w:tcPr>
+          <w:p>
+            <w:pPr>
+              <w:pStyle w:val="ListParagraph"/>
+              <w:ind w:left="0"/>
+            </w:pPr>
+          </w:p>
+        </w:tc>
+        <w:tc>
+          <w:tcPr>
+            <w:tcW w:w="3411" w:type="dxa"/>
+          </w:tcPr>
+          <w:p>
+            <w:pPr>
+              <w:pStyle w:val="ListParagraph"/>
+              <w:ind w:left="0"/>
+              <w:rPr>
+                <w:lang w:val="en-US"/>
+              </w:rPr>
+            </w:pPr>
+          </w:p>
+        </w:tc>
+        <w:tc>
+          <w:tcPr>
+            <w:tcW w:w="1730" w:type="dxa"/>
+            <w:vAlign w:val="center"/>
+          </w:tcPr>
+          <w:p>
+            <w:pPr>
+              <w:pStyle w:val="ListParagraph"/>
+              <w:ind w:left="0"/>
+              <w:rPr>
+                <w:lang w:val="en-US"/>
+              </w:rPr>
+            </w:pPr>
+          </w:p>
+        </w:tc>
+      </w:tr>
+    </w:tbl>
     <w:p/>
     <w:sectPr>
       <w:pgSz w:w="11906" w:h="16838"/>
@@ -4842,6 +5706,12 @@
     <w:abstractNumId w:val="0"/>
   </w:num>
   <w:num w:numId="5" w16cid:durableId="1227955864">
+    <w:abstractNumId w:val="0"/>
+    <w:lvlOverride w:ilvl="0">
+      <w:startOverride w:val="1"/>
+    </w:lvlOverride>
+  </w:num>
+  <w:num w:numId="6" w16cid:durableId="1622765122">
     <w:abstractNumId w:val="0"/>
     <w:lvlOverride w:ilvl="0">
       <w:startOverride w:val="1"/>

</xml_diff>

<commit_message>
added Water Clarifier ARF
</commit_message>
<xml_diff>
--- a/atvise_Advanced_Objects_Official_List.docx
+++ b/atvise_Advanced_Objects_Official_List.docx
@@ -1199,10 +1199,6 @@
     <w:p>
       <w:pPr>
         <w:pStyle w:val="Heading2"/>
-        <w:numPr>
-          <w:ilvl w:val="0"/>
-          <w:numId w:val="2"/>
-        </w:numPr>
       </w:pPr>
       <w:r>
         <w:t xml:space="preserve"> Description</w:t>
@@ -1231,10 +1227,6 @@
     <w:p>
       <w:pPr>
         <w:pStyle w:val="Heading2"/>
-        <w:numPr>
-          <w:ilvl w:val="0"/>
-          <w:numId w:val="2"/>
-        </w:numPr>
       </w:pPr>
       <w:r>
         <w:t>Appearance</w:t>
@@ -1472,10 +1464,6 @@
     <w:p>
       <w:pPr>
         <w:pStyle w:val="Heading2"/>
-        <w:numPr>
-          <w:ilvl w:val="0"/>
-          <w:numId w:val="2"/>
-        </w:numPr>
       </w:pPr>
       <w:r>
         <w:t>Object Features</w:t>
@@ -2585,10 +2573,6 @@
     <w:p>
       <w:pPr>
         <w:pStyle w:val="Heading2"/>
-        <w:numPr>
-          <w:ilvl w:val="0"/>
-          <w:numId w:val="2"/>
-        </w:numPr>
       </w:pPr>
       <w:r>
         <w:t>Appearance</w:t>
@@ -2835,10 +2819,6 @@
     <w:p>
       <w:pPr>
         <w:pStyle w:val="Heading2"/>
-        <w:numPr>
-          <w:ilvl w:val="0"/>
-          <w:numId w:val="2"/>
-        </w:numPr>
       </w:pPr>
       <w:r>
         <w:t>Object Features</w:t>
@@ -3743,10 +3723,6 @@
     <w:p>
       <w:pPr>
         <w:pStyle w:val="Heading2"/>
-        <w:numPr>
-          <w:ilvl w:val="0"/>
-          <w:numId w:val="2"/>
-        </w:numPr>
       </w:pPr>
       <w:r>
         <w:t>Appearance</w:t>
@@ -3984,10 +3960,6 @@
     <w:p>
       <w:pPr>
         <w:pStyle w:val="Heading2"/>
-        <w:numPr>
-          <w:ilvl w:val="0"/>
-          <w:numId w:val="2"/>
-        </w:numPr>
       </w:pPr>
       <w:r>
         <w:t>Object Features</w:t>
@@ -4806,10 +4778,6 @@
     <w:p>
       <w:pPr>
         <w:pStyle w:val="Heading2"/>
-        <w:numPr>
-          <w:ilvl w:val="0"/>
-          <w:numId w:val="2"/>
-        </w:numPr>
       </w:pPr>
       <w:r>
         <w:t>Appearance</w:t>
@@ -5021,14 +4989,17 @@
     <w:p>
       <w:pPr>
         <w:pStyle w:val="Heading2"/>
-        <w:numPr>
-          <w:ilvl w:val="0"/>
-          <w:numId w:val="2"/>
-        </w:numPr>
       </w:pPr>
       <w:r>
         <w:t>Object Features</w:t>
       </w:r>
+    </w:p>
+    <w:p>
+      <w:pPr>
+        <w:rPr>
+          <w:lang w:val="en-US"/>
+        </w:rPr>
+      </w:pPr>
     </w:p>
     <w:tbl>
       <w:tblPr>
@@ -5589,7 +5560,904 @@
           </w:p>
         </w:tc>
       </w:tr>
+      <w:tr>
+        <w:trPr>
+          <w:trHeight w:val="293"/>
+        </w:trPr>
+        <w:tc>
+          <w:tcPr>
+            <w:tcW w:w="2396" w:type="dxa"/>
+          </w:tcPr>
+          <w:p>
+            <w:pPr>
+              <w:pStyle w:val="ListParagraph"/>
+              <w:ind w:left="0"/>
+            </w:pPr>
+          </w:p>
+          <w:p>
+            <w:pPr>
+              <w:pStyle w:val="ListParagraph"/>
+              <w:ind w:left="0"/>
+            </w:pPr>
+          </w:p>
+        </w:tc>
+        <w:tc>
+          <w:tcPr>
+            <w:tcW w:w="3411" w:type="dxa"/>
+          </w:tcPr>
+          <w:p>
+            <w:pPr>
+              <w:pStyle w:val="ListParagraph"/>
+              <w:ind w:left="0"/>
+              <w:rPr>
+                <w:lang w:val="en-US"/>
+              </w:rPr>
+            </w:pPr>
+          </w:p>
+        </w:tc>
+        <w:tc>
+          <w:tcPr>
+            <w:tcW w:w="1730" w:type="dxa"/>
+            <w:vAlign w:val="center"/>
+          </w:tcPr>
+          <w:p>
+            <w:pPr>
+              <w:pStyle w:val="ListParagraph"/>
+              <w:ind w:left="0"/>
+              <w:rPr>
+                <w:lang w:val="en-US"/>
+              </w:rPr>
+            </w:pPr>
+          </w:p>
+        </w:tc>
+      </w:tr>
     </w:tbl>
+    <w:p/>
+    <w:p/>
+    <w:p/>
+    <w:p/>
+    <w:p/>
+    <w:p/>
+    <w:p/>
+    <w:p/>
+    <w:p/>
+    <w:p/>
+    <w:p/>
+    <w:p/>
+    <w:p>
+      <w:pPr>
+        <w:pStyle w:val="Heading1"/>
+      </w:pPr>
+      <w:r>
+        <w:lastRenderedPageBreak/>
+        <w:t xml:space="preserve">Object . </w:t>
+      </w:r>
+      <w:r>
+        <w:t>Water Clarifier</w:t>
+      </w:r>
+    </w:p>
+    <w:p>
+      <w:pPr>
+        <w:pStyle w:val="Heading2"/>
+        <w:numPr>
+          <w:ilvl w:val="0"/>
+          <w:numId w:val="7"/>
+        </w:numPr>
+      </w:pPr>
+      <w:r>
+        <w:t>Description</w:t>
+      </w:r>
+    </w:p>
+    <w:p>
+      <w:pPr>
+        <w:rPr>
+          <w:rFonts w:ascii="Segoe UI" w:hAnsi="Segoe UI" w:cs="Segoe UI"/>
+          <w:color w:val="374151"/>
+          <w:shd w:val="clear" w:color="auto" w:fill="F7F7F8"/>
+          <w:lang w:val="en-US"/>
+        </w:rPr>
+      </w:pPr>
+      <w:r>
+        <w:rPr>
+          <w:rFonts w:ascii="Segoe UI" w:hAnsi="Segoe UI" w:cs="Segoe UI"/>
+          <w:color w:val="374151"/>
+          <w:shd w:val="clear" w:color="auto" w:fill="F7F7F8"/>
+          <w:lang w:val="en-US"/>
+        </w:rPr>
+        <w:t>In wastewater treatment, a water clarifier serves a crucial role in the primary treatment process. It is used to remove suspended solids and settle out impurities from the wastewater before further treatment or discharge. The primary purpose of using a water clarifier in wastewater treatment is to:</w:t>
+      </w:r>
+    </w:p>
+    <w:p>
+      <w:pPr>
+        <w:pStyle w:val="ListParagraph"/>
+        <w:numPr>
+          <w:ilvl w:val="0"/>
+          <w:numId w:val="8"/>
+        </w:numPr>
+        <w:rPr>
+          <w:b/>
+          <w:bCs/>
+          <w:lang w:val="en-US"/>
+        </w:rPr>
+      </w:pPr>
+      <w:r>
+        <w:rPr>
+          <w:b/>
+          <w:bCs/>
+          <w:lang w:val="en-US"/>
+        </w:rPr>
+        <w:t>Separate Solids.</w:t>
+      </w:r>
+    </w:p>
+    <w:p>
+      <w:pPr>
+        <w:pStyle w:val="ListParagraph"/>
+        <w:numPr>
+          <w:ilvl w:val="0"/>
+          <w:numId w:val="8"/>
+        </w:numPr>
+        <w:rPr>
+          <w:b/>
+          <w:bCs/>
+          <w:lang w:val="en-US"/>
+        </w:rPr>
+      </w:pPr>
+      <w:r>
+        <w:rPr>
+          <w:b/>
+          <w:bCs/>
+          <w:lang w:val="en-US"/>
+        </w:rPr>
+        <w:t>Improve Water Quality</w:t>
+      </w:r>
+    </w:p>
+    <w:p>
+      <w:pPr>
+        <w:pStyle w:val="Heading2"/>
+        <w:numPr>
+          <w:ilvl w:val="0"/>
+          <w:numId w:val="0"/>
+        </w:numPr>
+        <w:ind w:left="720"/>
+      </w:pPr>
+    </w:p>
+    <w:p>
+      <w:pPr>
+        <w:pStyle w:val="Heading2"/>
+      </w:pPr>
+      <w:r>
+        <w:t>Appearance</w:t>
+      </w:r>
+    </w:p>
+    <w:p>
+      <w:pPr>
+        <w:rPr>
+          <w:lang w:val="en-US"/>
+        </w:rPr>
+      </w:pPr>
+      <w:r>
+        <w:rPr>
+          <w:noProof/>
+          <w:lang w:val="en-US"/>
+        </w:rPr>
+        <w:drawing>
+          <wp:anchor distT="0" distB="0" distL="114300" distR="114300" simplePos="0" relativeHeight="251677696" behindDoc="0" locked="0" layoutInCell="1" allowOverlap="1" wp14:anchorId="6DB58C65" wp14:editId="4302E676">
+            <wp:simplePos x="0" y="0"/>
+            <wp:positionH relativeFrom="column">
+              <wp:posOffset>250622</wp:posOffset>
+            </wp:positionH>
+            <wp:positionV relativeFrom="paragraph">
+              <wp:posOffset>67564</wp:posOffset>
+            </wp:positionV>
+            <wp:extent cx="1424024" cy="1424024"/>
+            <wp:effectExtent l="0" t="0" r="5080" b="5080"/>
+            <wp:wrapNone/>
+            <wp:docPr id="894297202" name="Graphic 1"/>
+            <wp:cNvGraphicFramePr>
+              <a:graphicFrameLocks xmlns:a="http://schemas.openxmlformats.org/drawingml/2006/main" noChangeAspect="1"/>
+            </wp:cNvGraphicFramePr>
+            <a:graphic xmlns:a="http://schemas.openxmlformats.org/drawingml/2006/main">
+              <a:graphicData uri="http://schemas.openxmlformats.org/drawingml/2006/picture">
+                <pic:pic xmlns:pic="http://schemas.openxmlformats.org/drawingml/2006/picture">
+                  <pic:nvPicPr>
+                    <pic:cNvPr id="894297202" name="Graphic 894297202"/>
+                    <pic:cNvPicPr/>
+                  </pic:nvPicPr>
+                  <pic:blipFill>
+                    <a:blip r:embed="rId16">
+                      <a:extLst>
+                        <a:ext uri="{28A0092B-C50C-407E-A947-70E740481C1C}">
+                          <a14:useLocalDpi xmlns:a14="http://schemas.microsoft.com/office/drawing/2010/main" val="0"/>
+                        </a:ext>
+                        <a:ext uri="{96DAC541-7B7A-43D3-8B79-37D633B846F1}">
+                          <asvg:svgBlip xmlns:asvg="http://schemas.microsoft.com/office/drawing/2016/SVG/main" r:embed="rId17"/>
+                        </a:ext>
+                      </a:extLst>
+                    </a:blip>
+                    <a:stretch>
+                      <a:fillRect/>
+                    </a:stretch>
+                  </pic:blipFill>
+                  <pic:spPr>
+                    <a:xfrm>
+                      <a:off x="0" y="0"/>
+                      <a:ext cx="1424024" cy="1424024"/>
+                    </a:xfrm>
+                    <a:prstGeom prst="rect">
+                      <a:avLst/>
+                    </a:prstGeom>
+                  </pic:spPr>
+                </pic:pic>
+              </a:graphicData>
+            </a:graphic>
+            <wp14:sizeRelH relativeFrom="page">
+              <wp14:pctWidth>0</wp14:pctWidth>
+            </wp14:sizeRelH>
+            <wp14:sizeRelV relativeFrom="page">
+              <wp14:pctHeight>0</wp14:pctHeight>
+            </wp14:sizeRelV>
+          </wp:anchor>
+        </w:drawing>
+      </w:r>
+    </w:p>
+    <w:p>
+      <w:pPr>
+        <w:rPr>
+          <w:lang w:val="en-US"/>
+        </w:rPr>
+      </w:pPr>
+    </w:p>
+    <w:p>
+      <w:pPr>
+        <w:rPr>
+          <w:lang w:val="en-US"/>
+        </w:rPr>
+      </w:pPr>
+    </w:p>
+    <w:p>
+      <w:pPr>
+        <w:rPr>
+          <w:lang w:val="en-US"/>
+        </w:rPr>
+      </w:pPr>
+    </w:p>
+    <w:p>
+      <w:pPr>
+        <w:rPr>
+          <w:lang w:val="en-US"/>
+        </w:rPr>
+      </w:pPr>
+    </w:p>
+    <w:p>
+      <w:pPr>
+        <w:rPr>
+          <w:lang w:val="en-US"/>
+        </w:rPr>
+      </w:pPr>
+      <w:r>
+        <w:rPr>
+          <w:noProof/>
+          <w:lang w:val="en-US"/>
+        </w:rPr>
+        <mc:AlternateContent>
+          <mc:Choice Requires="wps">
+            <w:drawing>
+              <wp:anchor distT="0" distB="0" distL="114300" distR="114300" simplePos="0" relativeHeight="251676672" behindDoc="0" locked="0" layoutInCell="1" allowOverlap="1" wp14:anchorId="458C5C74" wp14:editId="3483101A">
+                <wp:simplePos x="0" y="0"/>
+                <wp:positionH relativeFrom="margin">
+                  <wp:posOffset>292608</wp:posOffset>
+                </wp:positionH>
+                <wp:positionV relativeFrom="paragraph">
+                  <wp:posOffset>10160</wp:posOffset>
+                </wp:positionV>
+                <wp:extent cx="2000884" cy="570864"/>
+                <wp:effectExtent l="0" t="0" r="0" b="1270"/>
+                <wp:wrapNone/>
+                <wp:docPr id="1964218521" name="Text Box 2"/>
+                <wp:cNvGraphicFramePr>
+                  <a:graphicFrameLocks xmlns:a="http://schemas.openxmlformats.org/drawingml/2006/main"/>
+                </wp:cNvGraphicFramePr>
+                <a:graphic xmlns:a="http://schemas.openxmlformats.org/drawingml/2006/main">
+                  <a:graphicData uri="http://schemas.microsoft.com/office/word/2010/wordprocessingShape">
+                    <wps:wsp>
+                      <wps:cNvSpPr txBox="1">
+                        <a:spLocks noChangeArrowheads="1"/>
+                      </wps:cNvSpPr>
+                      <wps:spPr bwMode="auto">
+                        <a:xfrm>
+                          <a:off x="0" y="0"/>
+                          <a:ext cx="2000884" cy="570864"/>
+                        </a:xfrm>
+                        <a:prstGeom prst="rect">
+                          <a:avLst/>
+                        </a:prstGeom>
+                        <a:noFill/>
+                        <a:ln w="9525">
+                          <a:noFill/>
+                          <a:miter lim="800000"/>
+                          <a:headEnd/>
+                          <a:tailEnd/>
+                        </a:ln>
+                      </wps:spPr>
+                      <wps:txbx>
+                        <w:txbxContent>
+                          <w:p>
+                            <w:pPr>
+                              <w:rPr>
+                                <w:b/>
+                                <w:bCs/>
+                                <w:lang w:val="en-US"/>
+                              </w:rPr>
+                            </w:pPr>
+                            <w:r>
+                              <w:rPr>
+                                <w:b/>
+                                <w:bCs/>
+                              </w:rPr>
+                              <w:t>Option 1</w:t>
+                            </w:r>
+                            <w:r>
+                              <w:rPr>
+                                <w:b/>
+                                <w:bCs/>
+                              </w:rPr>
+                              <w:t xml:space="preserve">. </w:t>
+                            </w:r>
+                            <w:r>
+                              <w:t>Water Clarifier</w:t>
+                            </w:r>
+                          </w:p>
+                        </w:txbxContent>
+                      </wps:txbx>
+                      <wps:bodyPr rot="0" vert="horz" wrap="square" lIns="91440" tIns="45720" rIns="91440" bIns="45720" anchor="t" anchorCtr="0">
+                        <a:spAutoFit/>
+                      </wps:bodyPr>
+                    </wps:wsp>
+                  </a:graphicData>
+                </a:graphic>
+              </wp:anchor>
+            </w:drawing>
+          </mc:Choice>
+          <mc:Fallback>
+            <w:pict>
+              <v:shape w14:anchorId="458C5C74" id="_x0000_s1040" type="#_x0000_t202" style="position:absolute;margin-left:23.05pt;margin-top:.8pt;width:157.55pt;height:44.95pt;z-index:251676672;visibility:visible;mso-wrap-style:square;mso-wrap-distance-left:9pt;mso-wrap-distance-top:0;mso-wrap-distance-right:9pt;mso-wrap-distance-bottom:0;mso-position-horizontal:absolute;mso-position-horizontal-relative:margin;mso-position-vertical:absolute;mso-position-vertical-relative:text;v-text-anchor:top" o:gfxdata="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" filled="f" stroked="f">
+                <v:textbox style="mso-fit-shape-to-text:t">
+                  <w:txbxContent>
+                    <w:p>
+                      <w:pPr>
+                        <w:rPr>
+                          <w:b/>
+                          <w:bCs/>
+                          <w:lang w:val="en-US"/>
+                        </w:rPr>
+                      </w:pPr>
+                      <w:r>
+                        <w:rPr>
+                          <w:b/>
+                          <w:bCs/>
+                        </w:rPr>
+                        <w:t>Option 1</w:t>
+                      </w:r>
+                      <w:r>
+                        <w:rPr>
+                          <w:b/>
+                          <w:bCs/>
+                        </w:rPr>
+                        <w:t xml:space="preserve">. </w:t>
+                      </w:r>
+                      <w:r>
+                        <w:t>Water Clarifier</w:t>
+                      </w:r>
+                    </w:p>
+                  </w:txbxContent>
+                </v:textbox>
+                <w10:wrap anchorx="margin"/>
+              </v:shape>
+            </w:pict>
+          </mc:Fallback>
+        </mc:AlternateContent>
+      </w:r>
+    </w:p>
+    <w:p>
+      <w:pPr>
+        <w:rPr>
+          <w:lang w:val="en-US"/>
+        </w:rPr>
+      </w:pPr>
+    </w:p>
+    <w:p>
+      <w:pPr>
+        <w:pStyle w:val="Heading2"/>
+      </w:pPr>
+      <w:r>
+        <w:t>Object Features</w:t>
+      </w:r>
+    </w:p>
+    <w:tbl>
+      <w:tblPr>
+        <w:tblStyle w:val="TableGrid"/>
+        <w:tblpPr w:leftFromText="141" w:rightFromText="141" w:vertAnchor="text" w:horzAnchor="margin" w:tblpY="-43"/>
+        <w:tblW w:w="0" w:type="auto"/>
+        <w:tblLook w:val="04A0" w:firstRow="1" w:lastRow="0" w:firstColumn="1" w:lastColumn="0" w:noHBand="0" w:noVBand="1"/>
+      </w:tblPr>
+      <w:tblGrid>
+        <w:gridCol w:w="2396"/>
+        <w:gridCol w:w="3411"/>
+        <w:gridCol w:w="1730"/>
+      </w:tblGrid>
+      <w:tr>
+        <w:tc>
+          <w:tcPr>
+            <w:tcW w:w="2396" w:type="dxa"/>
+          </w:tcPr>
+          <w:p>
+            <w:pPr>
+              <w:pStyle w:val="ListParagraph"/>
+              <w:ind w:left="0"/>
+              <w:rPr>
+                <w:b/>
+                <w:bCs/>
+              </w:rPr>
+            </w:pPr>
+            <w:r>
+              <w:rPr>
+                <w:b/>
+                <w:bCs/>
+              </w:rPr>
+              <w:t>Nodes</w:t>
+            </w:r>
+          </w:p>
+        </w:tc>
+        <w:tc>
+          <w:tcPr>
+            <w:tcW w:w="3411" w:type="dxa"/>
+          </w:tcPr>
+          <w:p>
+            <w:pPr>
+              <w:pStyle w:val="ListParagraph"/>
+              <w:ind w:left="0"/>
+              <w:rPr>
+                <w:b/>
+                <w:bCs/>
+              </w:rPr>
+            </w:pPr>
+            <w:r>
+              <w:rPr>
+                <w:b/>
+                <w:bCs/>
+              </w:rPr>
+              <w:t>Alarms</w:t>
+            </w:r>
+          </w:p>
+        </w:tc>
+        <w:tc>
+          <w:tcPr>
+            <w:tcW w:w="1730" w:type="dxa"/>
+          </w:tcPr>
+          <w:p>
+            <w:pPr>
+              <w:pStyle w:val="ListParagraph"/>
+              <w:ind w:left="0"/>
+              <w:rPr>
+                <w:b/>
+                <w:bCs/>
+              </w:rPr>
+            </w:pPr>
+            <w:r>
+              <w:rPr>
+                <w:b/>
+                <w:bCs/>
+              </w:rPr>
+              <w:t>Maintenance</w:t>
+            </w:r>
+          </w:p>
+        </w:tc>
+      </w:tr>
+      <w:tr>
+        <w:tc>
+          <w:tcPr>
+            <w:tcW w:w="2396" w:type="dxa"/>
+          </w:tcPr>
+          <w:p>
+            <w:pPr>
+              <w:pStyle w:val="ListParagraph"/>
+              <w:ind w:left="0"/>
+            </w:pPr>
+            <w:r>
+              <w:t>Water Flow rate</w:t>
+            </w:r>
+          </w:p>
+        </w:tc>
+        <w:tc>
+          <w:tcPr>
+            <w:tcW w:w="3411" w:type="dxa"/>
+          </w:tcPr>
+          <w:p>
+            <w:pPr>
+              <w:pStyle w:val="ListParagraph"/>
+              <w:ind w:left="0"/>
+              <w:rPr>
+                <w:lang w:val="en-US"/>
+              </w:rPr>
+            </w:pPr>
+            <w:r>
+              <w:rPr>
+                <w:lang w:val="en-US"/>
+              </w:rPr>
+              <w:t xml:space="preserve">High: </w:t>
+            </w:r>
+            <w:r>
+              <w:rPr>
+                <w:lang w:val="en-US"/>
+              </w:rPr>
+              <w:t>110 m3/s</w:t>
+            </w:r>
+          </w:p>
+          <w:p>
+            <w:pPr>
+              <w:pStyle w:val="ListParagraph"/>
+              <w:ind w:left="0"/>
+              <w:rPr>
+                <w:lang w:val="en-US"/>
+              </w:rPr>
+            </w:pPr>
+            <w:r>
+              <w:rPr>
+                <w:lang w:val="en-US"/>
+              </w:rPr>
+              <w:t xml:space="preserve">Low: </w:t>
+            </w:r>
+            <w:r>
+              <w:rPr>
+                <w:lang w:val="en-US"/>
+              </w:rPr>
+              <w:t>70 m3/s</w:t>
+            </w:r>
+          </w:p>
+        </w:tc>
+        <w:tc>
+          <w:tcPr>
+            <w:tcW w:w="1730" w:type="dxa"/>
+          </w:tcPr>
+          <w:p>
+            <w:pPr>
+              <w:pStyle w:val="ListParagraph"/>
+              <w:ind w:left="0"/>
+              <w:rPr>
+                <w:lang w:val="en-US"/>
+              </w:rPr>
+            </w:pPr>
+            <w:r>
+              <w:rPr>
+                <w:lang w:val="en-US"/>
+              </w:rPr>
+              <w:t>Flow Sensor calibration</w:t>
+            </w:r>
+          </w:p>
+        </w:tc>
+      </w:tr>
+      <w:tr>
+        <w:tc>
+          <w:tcPr>
+            <w:tcW w:w="2396" w:type="dxa"/>
+          </w:tcPr>
+          <w:p>
+            <w:pPr>
+              <w:pStyle w:val="ListParagraph"/>
+              <w:ind w:left="0"/>
+            </w:pPr>
+            <w:r>
+              <w:t>Turbidity</w:t>
+            </w:r>
+          </w:p>
+        </w:tc>
+        <w:tc>
+          <w:tcPr>
+            <w:tcW w:w="3411" w:type="dxa"/>
+            <w:vAlign w:val="center"/>
+          </w:tcPr>
+          <w:p>
+            <w:pPr>
+              <w:pStyle w:val="ListParagraph"/>
+              <w:ind w:left="0"/>
+              <w:rPr>
+                <w:lang w:val="en-US"/>
+              </w:rPr>
+            </w:pPr>
+            <w:r>
+              <w:rPr>
+                <w:lang w:val="en-US"/>
+              </w:rPr>
+              <w:t xml:space="preserve">High: </w:t>
+            </w:r>
+            <w:r>
+              <w:rPr>
+                <w:lang w:val="en-US"/>
+              </w:rPr>
+              <w:t>5 NTU</w:t>
+            </w:r>
+          </w:p>
+          <w:p>
+            <w:pPr>
+              <w:pStyle w:val="ListParagraph"/>
+              <w:ind w:left="0"/>
+              <w:rPr>
+                <w:lang w:val="en-US"/>
+              </w:rPr>
+            </w:pPr>
+            <w:r>
+              <w:rPr>
+                <w:lang w:val="en-US"/>
+              </w:rPr>
+              <w:t xml:space="preserve">Low : </w:t>
+            </w:r>
+            <w:r>
+              <w:rPr>
+                <w:lang w:val="en-US"/>
+              </w:rPr>
+              <w:t>2 NTU</w:t>
+            </w:r>
+          </w:p>
+        </w:tc>
+        <w:tc>
+          <w:tcPr>
+            <w:tcW w:w="1730" w:type="dxa"/>
+            <w:vAlign w:val="center"/>
+          </w:tcPr>
+          <w:p>
+            <w:pPr>
+              <w:pStyle w:val="ListParagraph"/>
+              <w:ind w:left="0"/>
+              <w:rPr>
+                <w:lang w:val="en-US"/>
+              </w:rPr>
+            </w:pPr>
+            <w:r>
+              <w:rPr>
+                <w:lang w:val="en-US"/>
+              </w:rPr>
+              <w:t>Turbidity Sensor cleaning</w:t>
+            </w:r>
+          </w:p>
+        </w:tc>
+      </w:tr>
+      <w:tr>
+        <w:tc>
+          <w:tcPr>
+            <w:tcW w:w="2396" w:type="dxa"/>
+          </w:tcPr>
+          <w:p>
+            <w:pPr>
+              <w:pStyle w:val="ListParagraph"/>
+              <w:ind w:left="0"/>
+            </w:pPr>
+            <w:r>
+              <w:t>Chemical Dosage</w:t>
+            </w:r>
+          </w:p>
+        </w:tc>
+        <w:tc>
+          <w:tcPr>
+            <w:tcW w:w="3411" w:type="dxa"/>
+          </w:tcPr>
+          <w:p>
+            <w:pPr>
+              <w:pStyle w:val="ListParagraph"/>
+              <w:ind w:left="0"/>
+              <w:rPr>
+                <w:lang w:val="en-US"/>
+              </w:rPr>
+            </w:pPr>
+            <w:r>
+              <w:rPr>
+                <w:lang w:val="en-US"/>
+              </w:rPr>
+              <w:t xml:space="preserve">High: </w:t>
+            </w:r>
+            <w:r>
+              <w:rPr>
+                <w:lang w:val="en-US"/>
+              </w:rPr>
+              <w:t>120%</w:t>
+            </w:r>
+          </w:p>
+          <w:p>
+            <w:pPr>
+              <w:pStyle w:val="ListParagraph"/>
+              <w:ind w:left="0"/>
+              <w:rPr>
+                <w:lang w:val="en-US"/>
+              </w:rPr>
+            </w:pPr>
+            <w:r>
+              <w:rPr>
+                <w:lang w:val="en-US"/>
+              </w:rPr>
+              <w:t xml:space="preserve">Low: </w:t>
+            </w:r>
+            <w:r>
+              <w:rPr>
+                <w:lang w:val="en-US"/>
+              </w:rPr>
+              <w:t>80%</w:t>
+            </w:r>
+          </w:p>
+        </w:tc>
+        <w:tc>
+          <w:tcPr>
+            <w:tcW w:w="1730" w:type="dxa"/>
+          </w:tcPr>
+          <w:p>
+            <w:pPr>
+              <w:pStyle w:val="ListParagraph"/>
+              <w:ind w:left="0"/>
+              <w:rPr>
+                <w:lang w:val="en-US"/>
+              </w:rPr>
+            </w:pPr>
+            <w:r>
+              <w:rPr>
+                <w:lang w:val="en-US"/>
+              </w:rPr>
+              <w:t>Chemical Stock check and refill</w:t>
+            </w:r>
+          </w:p>
+        </w:tc>
+      </w:tr>
+      <w:tr>
+        <w:trPr>
+          <w:trHeight w:val="293"/>
+        </w:trPr>
+        <w:tc>
+          <w:tcPr>
+            <w:tcW w:w="2396" w:type="dxa"/>
+          </w:tcPr>
+          <w:p>
+            <w:pPr>
+              <w:pStyle w:val="ListParagraph"/>
+              <w:ind w:left="0"/>
+            </w:pPr>
+            <w:r>
+              <w:t>Sludge depth</w:t>
+            </w:r>
+          </w:p>
+        </w:tc>
+        <w:tc>
+          <w:tcPr>
+            <w:tcW w:w="3411" w:type="dxa"/>
+          </w:tcPr>
+          <w:p>
+            <w:pPr>
+              <w:pStyle w:val="ListParagraph"/>
+              <w:ind w:left="0"/>
+              <w:rPr>
+                <w:lang w:val="en-US"/>
+              </w:rPr>
+            </w:pPr>
+            <w:r>
+              <w:rPr>
+                <w:lang w:val="en-US"/>
+              </w:rPr>
+              <w:t>High: 70%</w:t>
+            </w:r>
+          </w:p>
+          <w:p>
+            <w:pPr>
+              <w:pStyle w:val="ListParagraph"/>
+              <w:ind w:left="0"/>
+              <w:rPr>
+                <w:lang w:val="en-US"/>
+              </w:rPr>
+            </w:pPr>
+            <w:r>
+              <w:rPr>
+                <w:lang w:val="en-US"/>
+              </w:rPr>
+              <w:t>Low: 20%</w:t>
+            </w:r>
+          </w:p>
+        </w:tc>
+        <w:tc>
+          <w:tcPr>
+            <w:tcW w:w="1730" w:type="dxa"/>
+            <w:vAlign w:val="center"/>
+          </w:tcPr>
+          <w:p>
+            <w:pPr>
+              <w:pStyle w:val="ListParagraph"/>
+              <w:ind w:left="0"/>
+              <w:rPr>
+                <w:lang w:val="en-US"/>
+              </w:rPr>
+            </w:pPr>
+            <w:r>
+              <w:rPr>
+                <w:lang w:val="en-US"/>
+              </w:rPr>
+              <w:t>Sludge removal</w:t>
+            </w:r>
+          </w:p>
+        </w:tc>
+      </w:tr>
+      <w:tr>
+        <w:trPr>
+          <w:trHeight w:val="293"/>
+        </w:trPr>
+        <w:tc>
+          <w:tcPr>
+            <w:tcW w:w="2396" w:type="dxa"/>
+          </w:tcPr>
+          <w:p>
+            <w:pPr>
+              <w:pStyle w:val="ListParagraph"/>
+              <w:ind w:left="0"/>
+            </w:pPr>
+            <w:r>
+              <w:t>pH</w:t>
+            </w:r>
+          </w:p>
+        </w:tc>
+        <w:tc>
+          <w:tcPr>
+            <w:tcW w:w="3411" w:type="dxa"/>
+          </w:tcPr>
+          <w:p>
+            <w:pPr>
+              <w:pStyle w:val="ListParagraph"/>
+              <w:ind w:left="0"/>
+              <w:rPr>
+                <w:lang w:val="en-US"/>
+              </w:rPr>
+            </w:pPr>
+            <w:r>
+              <w:rPr>
+                <w:lang w:val="en-US"/>
+              </w:rPr>
+              <w:t>High: 9.0</w:t>
+            </w:r>
+          </w:p>
+          <w:p>
+            <w:pPr>
+              <w:pStyle w:val="ListParagraph"/>
+              <w:ind w:left="0"/>
+              <w:rPr>
+                <w:lang w:val="en-US"/>
+              </w:rPr>
+            </w:pPr>
+            <w:r>
+              <w:rPr>
+                <w:lang w:val="en-US"/>
+              </w:rPr>
+              <w:t>Low: 6.0</w:t>
+            </w:r>
+          </w:p>
+        </w:tc>
+        <w:tc>
+          <w:tcPr>
+            <w:tcW w:w="1730" w:type="dxa"/>
+            <w:vAlign w:val="center"/>
+          </w:tcPr>
+          <w:p>
+            <w:pPr>
+              <w:pStyle w:val="ListParagraph"/>
+              <w:ind w:left="0"/>
+              <w:rPr>
+                <w:lang w:val="en-US"/>
+              </w:rPr>
+            </w:pPr>
+            <w:r>
+              <w:rPr>
+                <w:lang w:val="en-US"/>
+              </w:rPr>
+              <w:t>pH sensor calibration</w:t>
+            </w:r>
+          </w:p>
+        </w:tc>
+      </w:tr>
+    </w:tbl>
+    <w:p/>
+    <w:p/>
+    <w:p/>
     <w:p/>
     <w:sectPr>
       <w:pgSz w:w="11906" w:h="16838"/>
@@ -5604,9 +6472,123 @@
 <file path=word/numbering.xml><?xml version="1.0" encoding="utf-8"?>
 <w:numbering xmlns:wpc="http://schemas.microsoft.com/office/word/2010/wordprocessingCanvas" xmlns:cx="http://schemas.microsoft.com/office/drawing/2014/chartex" xmlns:cx1="http://schemas.microsoft.com/office/drawing/2015/9/8/chartex" xmlns:cx2="http://schemas.microsoft.com/office/drawing/2015/10/21/chartex" xmlns:cx3="http://schemas.microsoft.com/office/drawing/2016/5/9/chartex" xmlns:cx4="http://schemas.microsoft.com/office/drawing/2016/5/10/chartex" xmlns:cx5="http://schemas.microsoft.com/office/drawing/2016/5/11/chartex" xmlns:cx6="http://schemas.microsoft.com/office/drawing/2016/5/12/chartex" xmlns:cx7="http://schemas.microsoft.com/office/drawing/2016/5/13/chartex" xmlns:cx8="http://schemas.microsoft.com/office/drawing/2016/5/14/chartex" xmlns:mc="http://schemas.openxmlformats.org/markup-compatibility/2006" xmlns:aink="http://schemas.microsoft.com/office/drawing/2016/ink" xmlns:am3d="http://schemas.microsoft.com/office/drawing/2017/model3d" xmlns:o="urn:schemas-microsoft-com:office:office" xmlns:oel="http://schemas.microsoft.com/office/2019/extlst" xmlns:r="http://schemas.openxmlformats.org/officeDocument/2006/relationships" xmlns:m="http://schemas.openxmlformats.org/officeDocument/2006/math" xmlns:v="urn:schemas-microsoft-com:vml" xmlns:wp14="http://schemas.microsoft.com/office/word/2010/wordprocessingDrawing" xmlns:wp="http://schemas.openxmlformats.org/drawingml/2006/wordprocessingDrawing" xmlns:w10="urn:schemas-microsoft-com:office:word" xmlns:w="http://schemas.openxmlformats.org/wordprocessingml/2006/main" xmlns:w14="http://schemas.microsoft.com/office/word/2010/wordml" xmlns:w15="http://schemas.microsoft.com/office/word/2012/wordml" xmlns:w16cex="http://schemas.microsoft.com/office/word/2018/wordml/cex" xmlns:w16cid="http://schemas.microsoft.com/office/word/2016/wordml/cid" xmlns:w16="http://schemas.microsoft.com/office/word/2018/wordml" xmlns:w16sdtdh="http://schemas.microsoft.com/office/word/2020/wordml/sdtdatahash" xmlns:w16se="http://schemas.microsoft.com/office/word/2015/wordml/symex" xmlns:wpg="http://schemas.microsoft.com/office/word/2010/wordprocessingGroup" xmlns:wpi="http://schemas.microsoft.com/office/word/2010/wordprocessingInk" xmlns:wne="http://schemas.microsoft.com/office/word/2006/wordml" xmlns:wps="http://schemas.microsoft.com/office/word/2010/wordprocessingShape" mc:Ignorable="w14 w15 w16se w16cid w16 w16cex w16sdtdh wp14">
   <w:abstractNum w:abstractNumId="0" w15:restartNumberingAfterBreak="0">
+    <w:nsid w:val="2A4E339B"/>
+    <w:multiLevelType w:val="hybridMultilevel"/>
+    <w:tmpl w:val="4E22FA92"/>
+    <w:lvl w:ilvl="0" w:tplc="56FC7434">
+      <w:numFmt w:val="bullet"/>
+      <w:lvlText w:val="-"/>
+      <w:lvlJc w:val="left"/>
+      <w:pPr>
+        <w:ind w:left="720" w:hanging="360"/>
+      </w:pPr>
+      <w:rPr>
+        <w:rFonts w:ascii="Segoe UI" w:eastAsiaTheme="minorHAnsi" w:hAnsi="Segoe UI" w:cs="Segoe UI" w:hint="default"/>
+        <w:b w:val="0"/>
+        <w:color w:val="374151"/>
+      </w:rPr>
+    </w:lvl>
+    <w:lvl w:ilvl="1" w:tplc="04090003" w:tentative="1">
+      <w:start w:val="1"/>
+      <w:numFmt w:val="bullet"/>
+      <w:lvlText w:val="o"/>
+      <w:lvlJc w:val="left"/>
+      <w:pPr>
+        <w:ind w:left="1440" w:hanging="360"/>
+      </w:pPr>
+      <w:rPr>
+        <w:rFonts w:ascii="Courier New" w:hAnsi="Courier New" w:cs="Courier New" w:hint="default"/>
+      </w:rPr>
+    </w:lvl>
+    <w:lvl w:ilvl="2" w:tplc="04090005" w:tentative="1">
+      <w:start w:val="1"/>
+      <w:numFmt w:val="bullet"/>
+      <w:lvlText w:val=""/>
+      <w:lvlJc w:val="left"/>
+      <w:pPr>
+        <w:ind w:left="2160" w:hanging="360"/>
+      </w:pPr>
+      <w:rPr>
+        <w:rFonts w:ascii="Wingdings" w:hAnsi="Wingdings" w:hint="default"/>
+      </w:rPr>
+    </w:lvl>
+    <w:lvl w:ilvl="3" w:tplc="04090001" w:tentative="1">
+      <w:start w:val="1"/>
+      <w:numFmt w:val="bullet"/>
+      <w:lvlText w:val=""/>
+      <w:lvlJc w:val="left"/>
+      <w:pPr>
+        <w:ind w:left="2880" w:hanging="360"/>
+      </w:pPr>
+      <w:rPr>
+        <w:rFonts w:ascii="Symbol" w:hAnsi="Symbol" w:hint="default"/>
+      </w:rPr>
+    </w:lvl>
+    <w:lvl w:ilvl="4" w:tplc="04090003" w:tentative="1">
+      <w:start w:val="1"/>
+      <w:numFmt w:val="bullet"/>
+      <w:lvlText w:val="o"/>
+      <w:lvlJc w:val="left"/>
+      <w:pPr>
+        <w:ind w:left="3600" w:hanging="360"/>
+      </w:pPr>
+      <w:rPr>
+        <w:rFonts w:ascii="Courier New" w:hAnsi="Courier New" w:cs="Courier New" w:hint="default"/>
+      </w:rPr>
+    </w:lvl>
+    <w:lvl w:ilvl="5" w:tplc="04090005" w:tentative="1">
+      <w:start w:val="1"/>
+      <w:numFmt w:val="bullet"/>
+      <w:lvlText w:val=""/>
+      <w:lvlJc w:val="left"/>
+      <w:pPr>
+        <w:ind w:left="4320" w:hanging="360"/>
+      </w:pPr>
+      <w:rPr>
+        <w:rFonts w:ascii="Wingdings" w:hAnsi="Wingdings" w:hint="default"/>
+      </w:rPr>
+    </w:lvl>
+    <w:lvl w:ilvl="6" w:tplc="04090001" w:tentative="1">
+      <w:start w:val="1"/>
+      <w:numFmt w:val="bullet"/>
+      <w:lvlText w:val=""/>
+      <w:lvlJc w:val="left"/>
+      <w:pPr>
+        <w:ind w:left="5040" w:hanging="360"/>
+      </w:pPr>
+      <w:rPr>
+        <w:rFonts w:ascii="Symbol" w:hAnsi="Symbol" w:hint="default"/>
+      </w:rPr>
+    </w:lvl>
+    <w:lvl w:ilvl="7" w:tplc="04090003" w:tentative="1">
+      <w:start w:val="1"/>
+      <w:numFmt w:val="bullet"/>
+      <w:lvlText w:val="o"/>
+      <w:lvlJc w:val="left"/>
+      <w:pPr>
+        <w:ind w:left="5760" w:hanging="360"/>
+      </w:pPr>
+      <w:rPr>
+        <w:rFonts w:ascii="Courier New" w:hAnsi="Courier New" w:cs="Courier New" w:hint="default"/>
+      </w:rPr>
+    </w:lvl>
+    <w:lvl w:ilvl="8" w:tplc="04090005" w:tentative="1">
+      <w:start w:val="1"/>
+      <w:numFmt w:val="bullet"/>
+      <w:lvlText w:val=""/>
+      <w:lvlJc w:val="left"/>
+      <w:pPr>
+        <w:ind w:left="6480" w:hanging="360"/>
+      </w:pPr>
+      <w:rPr>
+        <w:rFonts w:ascii="Wingdings" w:hAnsi="Wingdings" w:hint="default"/>
+      </w:rPr>
+    </w:lvl>
+  </w:abstractNum>
+  <w:abstractNum w:abstractNumId="1" w15:restartNumberingAfterBreak="0">
     <w:nsid w:val="6DF767EC"/>
     <w:multiLevelType w:val="hybridMultilevel"/>
-    <w:tmpl w:val="4B742306"/>
+    <w:tmpl w:val="3D265362"/>
     <w:lvl w:ilvl="0" w:tplc="2990E0AE">
       <w:start w:val="1"/>
       <w:numFmt w:val="decimal"/>
@@ -5691,31 +6673,37 @@
     </w:lvl>
   </w:abstractNum>
   <w:num w:numId="1" w16cid:durableId="1785995144">
-    <w:abstractNumId w:val="0"/>
+    <w:abstractNumId w:val="1"/>
   </w:num>
   <w:num w:numId="2" w16cid:durableId="1101990299">
-    <w:abstractNumId w:val="0"/>
-    <w:lvlOverride w:ilvl="0">
-      <w:startOverride w:val="1"/>
-    </w:lvlOverride>
+    <w:abstractNumId w:val="1"/>
   </w:num>
   <w:num w:numId="3" w16cid:durableId="206994228">
-    <w:abstractNumId w:val="0"/>
+    <w:abstractNumId w:val="1"/>
   </w:num>
   <w:num w:numId="4" w16cid:durableId="2028289123">
-    <w:abstractNumId w:val="0"/>
+    <w:abstractNumId w:val="1"/>
   </w:num>
   <w:num w:numId="5" w16cid:durableId="1227955864">
-    <w:abstractNumId w:val="0"/>
+    <w:abstractNumId w:val="1"/>
     <w:lvlOverride w:ilvl="0">
       <w:startOverride w:val="1"/>
     </w:lvlOverride>
   </w:num>
   <w:num w:numId="6" w16cid:durableId="1622765122">
-    <w:abstractNumId w:val="0"/>
+    <w:abstractNumId w:val="1"/>
     <w:lvlOverride w:ilvl="0">
       <w:startOverride w:val="1"/>
     </w:lvlOverride>
+  </w:num>
+  <w:num w:numId="7" w16cid:durableId="1718429501">
+    <w:abstractNumId w:val="1"/>
+    <w:lvlOverride w:ilvl="0">
+      <w:startOverride w:val="1"/>
+    </w:lvlOverride>
+  </w:num>
+  <w:num w:numId="8" w16cid:durableId="2085489441">
+    <w:abstractNumId w:val="0"/>
   </w:num>
 </w:numbering>
 </file>
@@ -6152,7 +7140,7 @@
     <w:rsid w:val="008A4089"/>
     <w:pPr>
       <w:numPr>
-        <w:numId w:val="1"/>
+        <w:numId w:val="2"/>
       </w:numPr>
       <w:outlineLvl w:val="1"/>
     </w:pPr>

</xml_diff>

<commit_message>
added Water Clarifie ARF
</commit_message>
<xml_diff>
--- a/atvise_Advanced_Objects_Official_List.docx
+++ b/atvise_Advanced_Objects_Official_List.docx
@@ -5614,7 +5614,6 @@
           <w:p>
             <w:pPr>
               <w:pStyle w:val="ListParagraph"/>
-              <w:spacing w:after="0" w:line="240" w:lineRule="auto"/>
               <w:ind w:left="0"/>
               <w:rPr>
                 <w:b/>
@@ -8788,6 +8787,1006 @@
     </w:tbl>
     <w:p/>
     <w:p/>
+    <w:p/>
+    <w:p/>
+    <w:p/>
+    <w:p/>
+    <w:p/>
+    <w:p/>
+    <w:p>
+      <w:pPr>
+        <w:pStyle w:val="Heading1"/>
+      </w:pPr>
+      <w:proofErr w:type="gramStart"/>
+      <w:r>
+        <w:lastRenderedPageBreak/>
+        <w:t>Object .</w:t>
+      </w:r>
+      <w:proofErr w:type="gramEnd"/>
+      <w:r>
+        <w:t xml:space="preserve"> </w:t>
+      </w:r>
+      <w:r>
+        <w:t>Conveyor belt</w:t>
+      </w:r>
+    </w:p>
+    <w:p>
+      <w:pPr>
+        <w:pStyle w:val="Heading2"/>
+        <w:numPr>
+          <w:ilvl w:val="0"/>
+          <w:numId w:val="11"/>
+        </w:numPr>
+      </w:pPr>
+      <w:r>
+        <w:t>Description</w:t>
+      </w:r>
+    </w:p>
+    <w:p>
+      <w:pPr>
+        <w:pStyle w:val="Heading2"/>
+        <w:numPr>
+          <w:ilvl w:val="0"/>
+          <w:numId w:val="0"/>
+        </w:numPr>
+        <w:ind w:left="720"/>
+        <w:rPr>
+          <w:b w:val="0"/>
+          <w:bCs w:val="0"/>
+        </w:rPr>
+      </w:pPr>
+    </w:p>
+    <w:p>
+      <w:pPr>
+        <w:pStyle w:val="Heading2"/>
+        <w:numPr>
+          <w:ilvl w:val="0"/>
+          <w:numId w:val="0"/>
+        </w:numPr>
+        <w:ind w:left="720"/>
+        <w:rPr>
+          <w:b w:val="0"/>
+          <w:bCs w:val="0"/>
+        </w:rPr>
+      </w:pPr>
+      <w:r>
+        <w:rPr>
+          <w:b w:val="0"/>
+          <w:bCs w:val="0"/>
+        </w:rPr>
+        <w:t>A conveyor belt in industrial plants is a mechanical system consisting of a continuous loop of moving belts, rollers, or chains used to transport materials or products from one location to another within a manufacturing or processing facility. Conveyor belts are a fundamental component of material handling systems in various industries, including manufacturing, mining, agriculture, food processing, and distribution centers. They offer a highly efficient and automated means of moving goods, raw materials, or components along a production or assembly line.</w:t>
+      </w:r>
+    </w:p>
+    <w:p>
+      <w:pPr>
+        <w:rPr>
+          <w:lang w:val="en-US"/>
+        </w:rPr>
+      </w:pPr>
+    </w:p>
+    <w:p>
+      <w:pPr>
+        <w:pStyle w:val="Heading2"/>
+        <w:numPr>
+          <w:ilvl w:val="0"/>
+          <w:numId w:val="6"/>
+        </w:numPr>
+      </w:pPr>
+      <w:r>
+        <w:t>Appearance</w:t>
+      </w:r>
+    </w:p>
+    <w:p>
+      <w:pPr>
+        <w:rPr>
+          <w:lang w:val="en-US"/>
+        </w:rPr>
+      </w:pPr>
+      <w:r>
+        <w:rPr>
+          <w:b/>
+          <w:bCs/>
+          <w:noProof/>
+          <w:lang w:val="en-US"/>
+        </w:rPr>
+        <w:drawing>
+          <wp:anchor distT="0" distB="0" distL="114300" distR="114300" simplePos="0" relativeHeight="251681792" behindDoc="0" locked="0" layoutInCell="1" allowOverlap="1" wp14:anchorId="7AB170D3" wp14:editId="3E6A64D3">
+            <wp:simplePos x="0" y="0"/>
+            <wp:positionH relativeFrom="column">
+              <wp:posOffset>334396</wp:posOffset>
+            </wp:positionH>
+            <wp:positionV relativeFrom="paragraph">
+              <wp:posOffset>4126</wp:posOffset>
+            </wp:positionV>
+            <wp:extent cx="1361792" cy="1361792"/>
+            <wp:effectExtent l="0" t="0" r="0" b="0"/>
+            <wp:wrapNone/>
+            <wp:docPr id="259914320" name="Graphic 1"/>
+            <wp:cNvGraphicFramePr>
+              <a:graphicFrameLocks xmlns:a="http://schemas.openxmlformats.org/drawingml/2006/main" noChangeAspect="1"/>
+            </wp:cNvGraphicFramePr>
+            <a:graphic xmlns:a="http://schemas.openxmlformats.org/drawingml/2006/main">
+              <a:graphicData uri="http://schemas.openxmlformats.org/drawingml/2006/picture">
+                <pic:pic xmlns:pic="http://schemas.openxmlformats.org/drawingml/2006/picture">
+                  <pic:nvPicPr>
+                    <pic:cNvPr id="259914320" name="Graphic 259914320"/>
+                    <pic:cNvPicPr/>
+                  </pic:nvPicPr>
+                  <pic:blipFill>
+                    <a:blip r:embed="rId24">
+                      <a:extLst>
+                        <a:ext uri="{28A0092B-C50C-407E-A947-70E740481C1C}">
+                          <a14:useLocalDpi xmlns:a14="http://schemas.microsoft.com/office/drawing/2010/main" val="0"/>
+                        </a:ext>
+                        <a:ext uri="{96DAC541-7B7A-43D3-8B79-37D633B846F1}">
+                          <asvg:svgBlip xmlns:asvg="http://schemas.microsoft.com/office/drawing/2016/SVG/main" r:embed="rId25"/>
+                        </a:ext>
+                      </a:extLst>
+                    </a:blip>
+                    <a:stretch>
+                      <a:fillRect/>
+                    </a:stretch>
+                  </pic:blipFill>
+                  <pic:spPr>
+                    <a:xfrm>
+                      <a:off x="0" y="0"/>
+                      <a:ext cx="1361792" cy="1361792"/>
+                    </a:xfrm>
+                    <a:prstGeom prst="rect">
+                      <a:avLst/>
+                    </a:prstGeom>
+                  </pic:spPr>
+                </pic:pic>
+              </a:graphicData>
+            </a:graphic>
+            <wp14:sizeRelH relativeFrom="page">
+              <wp14:pctWidth>0</wp14:pctWidth>
+            </wp14:sizeRelH>
+            <wp14:sizeRelV relativeFrom="page">
+              <wp14:pctHeight>0</wp14:pctHeight>
+            </wp14:sizeRelV>
+          </wp:anchor>
+        </w:drawing>
+      </w:r>
+    </w:p>
+    <w:p>
+      <w:pPr>
+        <w:rPr>
+          <w:lang w:val="en-US"/>
+        </w:rPr>
+      </w:pPr>
+    </w:p>
+    <w:p>
+      <w:pPr>
+        <w:rPr>
+          <w:lang w:val="en-US"/>
+        </w:rPr>
+      </w:pPr>
+    </w:p>
+    <w:p>
+      <w:pPr>
+        <w:rPr>
+          <w:lang w:val="en-US"/>
+        </w:rPr>
+      </w:pPr>
+    </w:p>
+    <w:p>
+      <w:pPr>
+        <w:rPr>
+          <w:lang w:val="en-US"/>
+        </w:rPr>
+      </w:pPr>
+      <w:r>
+        <w:rPr>
+          <w:noProof/>
+        </w:rPr>
+        <mc:AlternateContent>
+          <mc:Choice Requires="wps">
+            <w:drawing>
+              <wp:anchor distT="0" distB="0" distL="114300" distR="114300" simplePos="0" relativeHeight="251680768" behindDoc="0" locked="0" layoutInCell="1" allowOverlap="1" wp14:anchorId="75F798AE" wp14:editId="082F1CE5">
+                <wp:simplePos x="0" y="0"/>
+                <wp:positionH relativeFrom="margin">
+                  <wp:posOffset>197369</wp:posOffset>
+                </wp:positionH>
+                <wp:positionV relativeFrom="paragraph">
+                  <wp:posOffset>5146</wp:posOffset>
+                </wp:positionV>
+                <wp:extent cx="2000885" cy="387350"/>
+                <wp:effectExtent l="0" t="0" r="0" b="0"/>
+                <wp:wrapNone/>
+                <wp:docPr id="1253351732" name="Text Box 3"/>
+                <wp:cNvGraphicFramePr>
+                  <a:graphicFrameLocks xmlns:a="http://schemas.openxmlformats.org/drawingml/2006/main"/>
+                </wp:cNvGraphicFramePr>
+                <a:graphic xmlns:a="http://schemas.openxmlformats.org/drawingml/2006/main">
+                  <a:graphicData uri="http://schemas.microsoft.com/office/word/2010/wordprocessingShape">
+                    <wps:wsp>
+                      <wps:cNvSpPr txBox="1">
+                        <a:spLocks noChangeArrowheads="1"/>
+                      </wps:cNvSpPr>
+                      <wps:spPr bwMode="auto">
+                        <a:xfrm>
+                          <a:off x="0" y="0"/>
+                          <a:ext cx="2000885" cy="387350"/>
+                        </a:xfrm>
+                        <a:prstGeom prst="rect">
+                          <a:avLst/>
+                        </a:prstGeom>
+                        <a:noFill/>
+                        <a:ln w="9525">
+                          <a:noFill/>
+                          <a:miter lim="800000"/>
+                          <a:headEnd/>
+                          <a:tailEnd/>
+                        </a:ln>
+                      </wps:spPr>
+                      <wps:txbx>
+                        <w:txbxContent>
+                          <w:p>
+                            <w:pPr>
+                              <w:rPr>
+                                <w:b/>
+                                <w:bCs/>
+                                <w:lang w:val="en-US"/>
+                              </w:rPr>
+                            </w:pPr>
+                            <w:proofErr w:type="spellStart"/>
+                            <w:r>
+                              <w:rPr>
+                                <w:b/>
+                                <w:bCs/>
+                              </w:rPr>
+                              <w:t>Option</w:t>
+                            </w:r>
+                            <w:proofErr w:type="spellEnd"/>
+                            <w:r>
+                              <w:rPr>
+                                <w:b/>
+                                <w:bCs/>
+                              </w:rPr>
+                              <w:t xml:space="preserve"> 1. </w:t>
+                            </w:r>
+                            <w:proofErr w:type="spellStart"/>
+                            <w:r>
+                              <w:t>Conveyor</w:t>
+                            </w:r>
+                            <w:proofErr w:type="spellEnd"/>
+                            <w:r>
+                              <w:t xml:space="preserve"> </w:t>
+                            </w:r>
+                            <w:proofErr w:type="spellStart"/>
+                            <w:r>
+                              <w:t>Belt</w:t>
+                            </w:r>
+                            <w:proofErr w:type="spellEnd"/>
+                          </w:p>
+                        </w:txbxContent>
+                      </wps:txbx>
+                      <wps:bodyPr rot="0" vertOverflow="clip" horzOverflow="clip" vert="horz" wrap="square" lIns="91440" tIns="45720" rIns="91440" bIns="45720" anchor="t" anchorCtr="0">
+                        <a:spAutoFit/>
+                      </wps:bodyPr>
+                    </wps:wsp>
+                  </a:graphicData>
+                </a:graphic>
+                <wp14:sizeRelH relativeFrom="page">
+                  <wp14:pctWidth>0</wp14:pctWidth>
+                </wp14:sizeRelH>
+                <wp14:sizeRelV relativeFrom="page">
+                  <wp14:pctHeight>0</wp14:pctHeight>
+                </wp14:sizeRelV>
+              </wp:anchor>
+            </w:drawing>
+          </mc:Choice>
+          <mc:Fallback>
+            <w:pict>
+              <v:shape w14:anchorId="75F798AE" id="_x0000_s1051" type="#_x0000_t202" style="position:absolute;margin-left:15.55pt;margin-top:.4pt;width:157.55pt;height:30.5pt;z-index:251680768;visibility:visible;mso-wrap-style:square;mso-width-percent:0;mso-height-percent:0;mso-wrap-distance-left:9pt;mso-wrap-distance-top:0;mso-wrap-distance-right:9pt;mso-wrap-distance-bottom:0;mso-position-horizontal:absolute;mso-position-horizontal-relative:margin;mso-position-vertical:absolute;mso-position-vertical-relative:text;mso-width-percent:0;mso-height-percent:0;mso-width-relative:page;mso-height-relative:page;v-text-anchor:top" o:gfxdata="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" filled="f" stroked="f">
+                <v:textbox style="mso-fit-shape-to-text:t">
+                  <w:txbxContent>
+                    <w:p>
+                      <w:pPr>
+                        <w:rPr>
+                          <w:b/>
+                          <w:bCs/>
+                          <w:lang w:val="en-US"/>
+                        </w:rPr>
+                      </w:pPr>
+                      <w:proofErr w:type="spellStart"/>
+                      <w:r>
+                        <w:rPr>
+                          <w:b/>
+                          <w:bCs/>
+                        </w:rPr>
+                        <w:t>Option</w:t>
+                      </w:r>
+                      <w:proofErr w:type="spellEnd"/>
+                      <w:r>
+                        <w:rPr>
+                          <w:b/>
+                          <w:bCs/>
+                        </w:rPr>
+                        <w:t xml:space="preserve"> 1. </w:t>
+                      </w:r>
+                      <w:proofErr w:type="spellStart"/>
+                      <w:r>
+                        <w:t>Conveyor</w:t>
+                      </w:r>
+                      <w:proofErr w:type="spellEnd"/>
+                      <w:r>
+                        <w:t xml:space="preserve"> </w:t>
+                      </w:r>
+                      <w:proofErr w:type="spellStart"/>
+                      <w:r>
+                        <w:t>Belt</w:t>
+                      </w:r>
+                      <w:proofErr w:type="spellEnd"/>
+                    </w:p>
+                  </w:txbxContent>
+                </v:textbox>
+                <w10:wrap anchorx="margin"/>
+              </v:shape>
+            </w:pict>
+          </mc:Fallback>
+        </mc:AlternateContent>
+      </w:r>
+    </w:p>
+    <w:p>
+      <w:pPr>
+        <w:rPr>
+          <w:lang w:val="en-US"/>
+        </w:rPr>
+      </w:pPr>
+    </w:p>
+    <w:p>
+      <w:pPr>
+        <w:pStyle w:val="Heading2"/>
+        <w:numPr>
+          <w:ilvl w:val="0"/>
+          <w:numId w:val="6"/>
+        </w:numPr>
+      </w:pPr>
+      <w:r>
+        <w:t>Object Features</w:t>
+      </w:r>
+    </w:p>
+    <w:tbl>
+      <w:tblPr>
+        <w:tblStyle w:val="TableGrid"/>
+        <w:tblpPr w:leftFromText="141" w:rightFromText="141" w:vertAnchor="text" w:horzAnchor="margin" w:tblpY="-43"/>
+        <w:tblW w:w="0" w:type="auto"/>
+        <w:tblLook w:val="04A0" w:firstRow="1" w:lastRow="0" w:firstColumn="1" w:lastColumn="0" w:noHBand="0" w:noVBand="1"/>
+      </w:tblPr>
+      <w:tblGrid>
+        <w:gridCol w:w="2396"/>
+        <w:gridCol w:w="3411"/>
+        <w:gridCol w:w="1730"/>
+      </w:tblGrid>
+      <w:tr>
+        <w:tc>
+          <w:tcPr>
+            <w:tcW w:w="2396" w:type="dxa"/>
+            <w:tcBorders>
+              <w:top w:val="single" w:sz="4" w:space="0" w:color="auto"/>
+              <w:left w:val="single" w:sz="4" w:space="0" w:color="auto"/>
+              <w:bottom w:val="single" w:sz="4" w:space="0" w:color="auto"/>
+              <w:right w:val="single" w:sz="4" w:space="0" w:color="auto"/>
+            </w:tcBorders>
+            <w:hideMark/>
+          </w:tcPr>
+          <w:p>
+            <w:pPr>
+              <w:pStyle w:val="ListParagraph"/>
+              <w:ind w:left="0"/>
+              <w:rPr>
+                <w:b/>
+                <w:bCs/>
+              </w:rPr>
+            </w:pPr>
+            <w:proofErr w:type="spellStart"/>
+            <w:r>
+              <w:rPr>
+                <w:b/>
+                <w:bCs/>
+              </w:rPr>
+              <w:t>Nodes</w:t>
+            </w:r>
+            <w:proofErr w:type="spellEnd"/>
+          </w:p>
+        </w:tc>
+        <w:tc>
+          <w:tcPr>
+            <w:tcW w:w="3411" w:type="dxa"/>
+            <w:tcBorders>
+              <w:top w:val="single" w:sz="4" w:space="0" w:color="auto"/>
+              <w:left w:val="single" w:sz="4" w:space="0" w:color="auto"/>
+              <w:bottom w:val="single" w:sz="4" w:space="0" w:color="auto"/>
+              <w:right w:val="single" w:sz="4" w:space="0" w:color="auto"/>
+            </w:tcBorders>
+            <w:hideMark/>
+          </w:tcPr>
+          <w:p>
+            <w:pPr>
+              <w:pStyle w:val="ListParagraph"/>
+              <w:ind w:left="0"/>
+              <w:rPr>
+                <w:b/>
+                <w:bCs/>
+              </w:rPr>
+            </w:pPr>
+            <w:proofErr w:type="spellStart"/>
+            <w:r>
+              <w:rPr>
+                <w:b/>
+                <w:bCs/>
+              </w:rPr>
+              <w:t>Alarms</w:t>
+            </w:r>
+            <w:proofErr w:type="spellEnd"/>
+          </w:p>
+        </w:tc>
+        <w:tc>
+          <w:tcPr>
+            <w:tcW w:w="1730" w:type="dxa"/>
+            <w:tcBorders>
+              <w:top w:val="single" w:sz="4" w:space="0" w:color="auto"/>
+              <w:left w:val="single" w:sz="4" w:space="0" w:color="auto"/>
+              <w:bottom w:val="single" w:sz="4" w:space="0" w:color="auto"/>
+              <w:right w:val="single" w:sz="4" w:space="0" w:color="auto"/>
+            </w:tcBorders>
+            <w:hideMark/>
+          </w:tcPr>
+          <w:p>
+            <w:pPr>
+              <w:pStyle w:val="ListParagraph"/>
+              <w:ind w:left="0"/>
+              <w:rPr>
+                <w:b/>
+                <w:bCs/>
+              </w:rPr>
+            </w:pPr>
+            <w:proofErr w:type="spellStart"/>
+            <w:r>
+              <w:rPr>
+                <w:b/>
+                <w:bCs/>
+              </w:rPr>
+              <w:t>Maintenance</w:t>
+            </w:r>
+            <w:proofErr w:type="spellEnd"/>
+          </w:p>
+        </w:tc>
+      </w:tr>
+      <w:tr>
+        <w:tc>
+          <w:tcPr>
+            <w:tcW w:w="2396" w:type="dxa"/>
+            <w:tcBorders>
+              <w:top w:val="single" w:sz="4" w:space="0" w:color="auto"/>
+              <w:left w:val="single" w:sz="4" w:space="0" w:color="auto"/>
+              <w:bottom w:val="single" w:sz="4" w:space="0" w:color="auto"/>
+              <w:right w:val="single" w:sz="4" w:space="0" w:color="auto"/>
+            </w:tcBorders>
+            <w:hideMark/>
+          </w:tcPr>
+          <w:p>
+            <w:pPr>
+              <w:pStyle w:val="ListParagraph"/>
+              <w:ind w:left="0"/>
+              <w:rPr>
+                <w:b/>
+                <w:bCs/>
+              </w:rPr>
+            </w:pPr>
+            <w:proofErr w:type="spellStart"/>
+            <w:r>
+              <w:rPr>
+                <w:rStyle w:val="Strong"/>
+                <w:rFonts w:ascii="Segoe UI" w:hAnsi="Segoe UI" w:cs="Segoe UI"/>
+                <w:b w:val="0"/>
+                <w:bCs w:val="0"/>
+                <w:bdr w:val="single" w:sz="2" w:space="0" w:color="D9D9E3" w:frame="1"/>
+                <w:shd w:val="clear" w:color="auto" w:fill="F7F7F8"/>
+              </w:rPr>
+              <w:t>Belt</w:t>
+            </w:r>
+            <w:proofErr w:type="spellEnd"/>
+            <w:r>
+              <w:rPr>
+                <w:rStyle w:val="Strong"/>
+                <w:rFonts w:ascii="Segoe UI" w:hAnsi="Segoe UI" w:cs="Segoe UI"/>
+                <w:b w:val="0"/>
+                <w:bCs w:val="0"/>
+                <w:bdr w:val="single" w:sz="2" w:space="0" w:color="D9D9E3" w:frame="1"/>
+                <w:shd w:val="clear" w:color="auto" w:fill="F7F7F8"/>
+              </w:rPr>
+              <w:t xml:space="preserve"> </w:t>
+            </w:r>
+            <w:proofErr w:type="spellStart"/>
+            <w:r>
+              <w:rPr>
+                <w:rStyle w:val="Strong"/>
+                <w:rFonts w:ascii="Segoe UI" w:hAnsi="Segoe UI" w:cs="Segoe UI"/>
+                <w:b w:val="0"/>
+                <w:bCs w:val="0"/>
+                <w:bdr w:val="single" w:sz="2" w:space="0" w:color="D9D9E3" w:frame="1"/>
+                <w:shd w:val="clear" w:color="auto" w:fill="F7F7F8"/>
+              </w:rPr>
+              <w:t>Speed</w:t>
+            </w:r>
+            <w:proofErr w:type="spellEnd"/>
+          </w:p>
+        </w:tc>
+        <w:tc>
+          <w:tcPr>
+            <w:tcW w:w="3411" w:type="dxa"/>
+            <w:tcBorders>
+              <w:top w:val="single" w:sz="4" w:space="0" w:color="auto"/>
+              <w:left w:val="single" w:sz="4" w:space="0" w:color="auto"/>
+              <w:bottom w:val="single" w:sz="4" w:space="0" w:color="auto"/>
+              <w:right w:val="single" w:sz="4" w:space="0" w:color="auto"/>
+            </w:tcBorders>
+            <w:hideMark/>
+          </w:tcPr>
+          <w:p>
+            <w:pPr>
+              <w:pStyle w:val="ListParagraph"/>
+              <w:ind w:left="0"/>
+              <w:rPr>
+                <w:lang w:val="en-US"/>
+              </w:rPr>
+            </w:pPr>
+            <w:r>
+              <w:rPr>
+                <w:lang w:val="en-US"/>
+              </w:rPr>
+              <w:t>High: 6 m/s</w:t>
+            </w:r>
+          </w:p>
+          <w:p>
+            <w:pPr>
+              <w:pStyle w:val="ListParagraph"/>
+              <w:ind w:left="0"/>
+              <w:rPr>
+                <w:lang w:val="en-US"/>
+              </w:rPr>
+            </w:pPr>
+            <w:r>
+              <w:rPr>
+                <w:lang w:val="en-US"/>
+              </w:rPr>
+              <w:t>Low: 1 m3/s</w:t>
+            </w:r>
+          </w:p>
+        </w:tc>
+        <w:tc>
+          <w:tcPr>
+            <w:tcW w:w="1730" w:type="dxa"/>
+            <w:tcBorders>
+              <w:top w:val="single" w:sz="4" w:space="0" w:color="auto"/>
+              <w:left w:val="single" w:sz="4" w:space="0" w:color="auto"/>
+              <w:bottom w:val="single" w:sz="4" w:space="0" w:color="auto"/>
+              <w:right w:val="single" w:sz="4" w:space="0" w:color="auto"/>
+            </w:tcBorders>
+            <w:hideMark/>
+          </w:tcPr>
+          <w:p>
+            <w:pPr>
+              <w:pStyle w:val="ListParagraph"/>
+              <w:ind w:left="0"/>
+              <w:rPr>
+                <w:lang w:val="en-US"/>
+              </w:rPr>
+            </w:pPr>
+            <w:r>
+              <w:rPr>
+                <w:lang w:val="en-US"/>
+              </w:rPr>
+              <w:t>Belt Lubrication</w:t>
+            </w:r>
+          </w:p>
+        </w:tc>
+      </w:tr>
+      <w:tr>
+        <w:tc>
+          <w:tcPr>
+            <w:tcW w:w="2396" w:type="dxa"/>
+            <w:tcBorders>
+              <w:top w:val="single" w:sz="4" w:space="0" w:color="auto"/>
+              <w:left w:val="single" w:sz="4" w:space="0" w:color="auto"/>
+              <w:bottom w:val="single" w:sz="4" w:space="0" w:color="auto"/>
+              <w:right w:val="single" w:sz="4" w:space="0" w:color="auto"/>
+            </w:tcBorders>
+          </w:tcPr>
+          <w:p>
+            <w:pPr>
+              <w:pStyle w:val="ListParagraph"/>
+              <w:ind w:left="0"/>
+            </w:pPr>
+            <w:r>
+              <w:t xml:space="preserve">Motor </w:t>
+            </w:r>
+            <w:proofErr w:type="spellStart"/>
+            <w:r>
+              <w:t>RPMs</w:t>
+            </w:r>
+            <w:proofErr w:type="spellEnd"/>
+          </w:p>
+        </w:tc>
+        <w:tc>
+          <w:tcPr>
+            <w:tcW w:w="3411" w:type="dxa"/>
+            <w:tcBorders>
+              <w:top w:val="single" w:sz="4" w:space="0" w:color="auto"/>
+              <w:left w:val="single" w:sz="4" w:space="0" w:color="auto"/>
+              <w:bottom w:val="single" w:sz="4" w:space="0" w:color="auto"/>
+              <w:right w:val="single" w:sz="4" w:space="0" w:color="auto"/>
+            </w:tcBorders>
+            <w:vAlign w:val="center"/>
+          </w:tcPr>
+          <w:p>
+            <w:pPr>
+              <w:pStyle w:val="ListParagraph"/>
+              <w:ind w:left="0"/>
+              <w:rPr>
+                <w:lang w:val="en-US"/>
+              </w:rPr>
+            </w:pPr>
+            <w:r>
+              <w:rPr>
+                <w:lang w:val="en-US"/>
+              </w:rPr>
+              <w:t xml:space="preserve">High: </w:t>
+            </w:r>
+            <w:r>
+              <w:rPr>
+                <w:lang w:val="en-US"/>
+              </w:rPr>
+              <w:t>120 rpm</w:t>
+            </w:r>
+          </w:p>
+          <w:p>
+            <w:pPr>
+              <w:pStyle w:val="ListParagraph"/>
+              <w:ind w:left="0"/>
+              <w:rPr>
+                <w:lang w:val="en-US"/>
+              </w:rPr>
+            </w:pPr>
+            <w:r>
+              <w:rPr>
+                <w:lang w:val="en-US"/>
+              </w:rPr>
+              <w:t xml:space="preserve">Low: </w:t>
+            </w:r>
+            <w:r>
+              <w:rPr>
+                <w:lang w:val="en-US"/>
+              </w:rPr>
+              <w:t>40 rpm</w:t>
+            </w:r>
+          </w:p>
+        </w:tc>
+        <w:tc>
+          <w:tcPr>
+            <w:tcW w:w="1730" w:type="dxa"/>
+            <w:tcBorders>
+              <w:top w:val="single" w:sz="4" w:space="0" w:color="auto"/>
+              <w:left w:val="single" w:sz="4" w:space="0" w:color="auto"/>
+              <w:bottom w:val="single" w:sz="4" w:space="0" w:color="auto"/>
+              <w:right w:val="single" w:sz="4" w:space="0" w:color="auto"/>
+            </w:tcBorders>
+            <w:vAlign w:val="center"/>
+          </w:tcPr>
+          <w:p>
+            <w:pPr>
+              <w:pStyle w:val="ListParagraph"/>
+              <w:ind w:left="0"/>
+              <w:rPr>
+                <w:lang w:val="en-US"/>
+              </w:rPr>
+            </w:pPr>
+            <w:r>
+              <w:rPr>
+                <w:lang w:val="en-US"/>
+              </w:rPr>
+              <w:t>Motor regular inspections</w:t>
+            </w:r>
+          </w:p>
+        </w:tc>
+      </w:tr>
+      <w:tr>
+        <w:tc>
+          <w:tcPr>
+            <w:tcW w:w="2396" w:type="dxa"/>
+            <w:tcBorders>
+              <w:top w:val="single" w:sz="4" w:space="0" w:color="auto"/>
+              <w:left w:val="single" w:sz="4" w:space="0" w:color="auto"/>
+              <w:bottom w:val="single" w:sz="4" w:space="0" w:color="auto"/>
+              <w:right w:val="single" w:sz="4" w:space="0" w:color="auto"/>
+            </w:tcBorders>
+          </w:tcPr>
+          <w:p>
+            <w:pPr>
+              <w:pStyle w:val="ListParagraph"/>
+              <w:ind w:left="0"/>
+            </w:pPr>
+            <w:proofErr w:type="spellStart"/>
+            <w:r>
+              <w:t>Belt</w:t>
+            </w:r>
+            <w:proofErr w:type="spellEnd"/>
+            <w:r>
+              <w:t xml:space="preserve"> </w:t>
+            </w:r>
+            <w:proofErr w:type="spellStart"/>
+            <w:r>
+              <w:t>Temperature</w:t>
+            </w:r>
+            <w:proofErr w:type="spellEnd"/>
+          </w:p>
+        </w:tc>
+        <w:tc>
+          <w:tcPr>
+            <w:tcW w:w="3411" w:type="dxa"/>
+            <w:tcBorders>
+              <w:top w:val="single" w:sz="4" w:space="0" w:color="auto"/>
+              <w:left w:val="single" w:sz="4" w:space="0" w:color="auto"/>
+              <w:bottom w:val="single" w:sz="4" w:space="0" w:color="auto"/>
+              <w:right w:val="single" w:sz="4" w:space="0" w:color="auto"/>
+            </w:tcBorders>
+          </w:tcPr>
+          <w:p>
+            <w:pPr>
+              <w:pStyle w:val="ListParagraph"/>
+              <w:ind w:left="0"/>
+              <w:rPr>
+                <w:lang w:val="en-US"/>
+              </w:rPr>
+            </w:pPr>
+            <w:r>
+              <w:rPr>
+                <w:lang w:val="en-US"/>
+              </w:rPr>
+              <w:t xml:space="preserve">High: </w:t>
+            </w:r>
+            <w:r>
+              <w:rPr>
+                <w:lang w:val="en-US"/>
+              </w:rPr>
+              <w:t>80 ºC</w:t>
+            </w:r>
+          </w:p>
+          <w:p>
+            <w:pPr>
+              <w:pStyle w:val="ListParagraph"/>
+              <w:ind w:left="0"/>
+              <w:rPr>
+                <w:lang w:val="en-US"/>
+              </w:rPr>
+            </w:pPr>
+            <w:r>
+              <w:rPr>
+                <w:lang w:val="en-US"/>
+              </w:rPr>
+              <w:t xml:space="preserve">Low: </w:t>
+            </w:r>
+            <w:r>
+              <w:rPr>
+                <w:lang w:val="en-US"/>
+              </w:rPr>
+              <w:t>15 ºC</w:t>
+            </w:r>
+          </w:p>
+        </w:tc>
+        <w:tc>
+          <w:tcPr>
+            <w:tcW w:w="1730" w:type="dxa"/>
+            <w:tcBorders>
+              <w:top w:val="single" w:sz="4" w:space="0" w:color="auto"/>
+              <w:left w:val="single" w:sz="4" w:space="0" w:color="auto"/>
+              <w:bottom w:val="single" w:sz="4" w:space="0" w:color="auto"/>
+              <w:right w:val="single" w:sz="4" w:space="0" w:color="auto"/>
+            </w:tcBorders>
+          </w:tcPr>
+          <w:p>
+            <w:pPr>
+              <w:pStyle w:val="ListParagraph"/>
+              <w:ind w:left="0"/>
+              <w:rPr>
+                <w:lang w:val="en-US"/>
+              </w:rPr>
+            </w:pPr>
+            <w:r>
+              <w:rPr>
+                <w:lang w:val="en-US"/>
+              </w:rPr>
+              <w:t>Thermal monitoring</w:t>
+            </w:r>
+          </w:p>
+        </w:tc>
+      </w:tr>
+      <w:tr>
+        <w:trPr>
+          <w:trHeight w:val="293"/>
+        </w:trPr>
+        <w:tc>
+          <w:tcPr>
+            <w:tcW w:w="2396" w:type="dxa"/>
+            <w:tcBorders>
+              <w:top w:val="single" w:sz="4" w:space="0" w:color="auto"/>
+              <w:left w:val="single" w:sz="4" w:space="0" w:color="auto"/>
+              <w:bottom w:val="single" w:sz="4" w:space="0" w:color="auto"/>
+              <w:right w:val="single" w:sz="4" w:space="0" w:color="auto"/>
+            </w:tcBorders>
+          </w:tcPr>
+          <w:p>
+            <w:pPr>
+              <w:pStyle w:val="ListParagraph"/>
+              <w:ind w:left="0"/>
+            </w:pPr>
+            <w:proofErr w:type="gramStart"/>
+            <w:r>
+              <w:t>Status</w:t>
+            </w:r>
+            <w:proofErr w:type="gramEnd"/>
+            <w:r>
+              <w:t xml:space="preserve"> ON/OFF</w:t>
+            </w:r>
+          </w:p>
+        </w:tc>
+        <w:tc>
+          <w:tcPr>
+            <w:tcW w:w="3411" w:type="dxa"/>
+            <w:tcBorders>
+              <w:top w:val="single" w:sz="4" w:space="0" w:color="auto"/>
+              <w:left w:val="single" w:sz="4" w:space="0" w:color="auto"/>
+              <w:bottom w:val="single" w:sz="4" w:space="0" w:color="auto"/>
+              <w:right w:val="single" w:sz="4" w:space="0" w:color="auto"/>
+            </w:tcBorders>
+          </w:tcPr>
+          <w:p>
+            <w:pPr>
+              <w:pStyle w:val="ListParagraph"/>
+              <w:ind w:left="0"/>
+              <w:rPr>
+                <w:lang w:val="en-US"/>
+              </w:rPr>
+            </w:pPr>
+          </w:p>
+        </w:tc>
+        <w:tc>
+          <w:tcPr>
+            <w:tcW w:w="1730" w:type="dxa"/>
+            <w:tcBorders>
+              <w:top w:val="single" w:sz="4" w:space="0" w:color="auto"/>
+              <w:left w:val="single" w:sz="4" w:space="0" w:color="auto"/>
+              <w:bottom w:val="single" w:sz="4" w:space="0" w:color="auto"/>
+              <w:right w:val="single" w:sz="4" w:space="0" w:color="auto"/>
+            </w:tcBorders>
+            <w:vAlign w:val="center"/>
+          </w:tcPr>
+          <w:p>
+            <w:pPr>
+              <w:pStyle w:val="ListParagraph"/>
+              <w:ind w:left="0"/>
+              <w:rPr>
+                <w:lang w:val="en-US"/>
+              </w:rPr>
+            </w:pPr>
+          </w:p>
+        </w:tc>
+      </w:tr>
+      <w:tr>
+        <w:trPr>
+          <w:trHeight w:val="293"/>
+        </w:trPr>
+        <w:tc>
+          <w:tcPr>
+            <w:tcW w:w="2396" w:type="dxa"/>
+            <w:tcBorders>
+              <w:top w:val="single" w:sz="4" w:space="0" w:color="auto"/>
+              <w:left w:val="single" w:sz="4" w:space="0" w:color="auto"/>
+              <w:bottom w:val="single" w:sz="4" w:space="0" w:color="auto"/>
+              <w:right w:val="single" w:sz="4" w:space="0" w:color="auto"/>
+            </w:tcBorders>
+          </w:tcPr>
+          <w:p>
+            <w:pPr>
+              <w:pStyle w:val="ListParagraph"/>
+              <w:ind w:left="0"/>
+            </w:pPr>
+            <w:r>
+              <w:t xml:space="preserve">Energy </w:t>
+            </w:r>
+            <w:proofErr w:type="spellStart"/>
+            <w:r>
+              <w:t>consumption</w:t>
+            </w:r>
+            <w:proofErr w:type="spellEnd"/>
+          </w:p>
+        </w:tc>
+        <w:tc>
+          <w:tcPr>
+            <w:tcW w:w="3411" w:type="dxa"/>
+            <w:tcBorders>
+              <w:top w:val="single" w:sz="4" w:space="0" w:color="auto"/>
+              <w:left w:val="single" w:sz="4" w:space="0" w:color="auto"/>
+              <w:bottom w:val="single" w:sz="4" w:space="0" w:color="auto"/>
+              <w:right w:val="single" w:sz="4" w:space="0" w:color="auto"/>
+            </w:tcBorders>
+          </w:tcPr>
+          <w:p>
+            <w:pPr>
+              <w:pStyle w:val="ListParagraph"/>
+              <w:ind w:left="0"/>
+              <w:rPr>
+                <w:lang w:val="en-US"/>
+              </w:rPr>
+            </w:pPr>
+            <w:r>
+              <w:rPr>
+                <w:lang w:val="en-US"/>
+              </w:rPr>
+              <w:t xml:space="preserve">High: </w:t>
+            </w:r>
+            <w:r>
+              <w:rPr>
+                <w:lang w:val="en-US"/>
+              </w:rPr>
+              <w:t>10 kWh</w:t>
+            </w:r>
+          </w:p>
+          <w:p>
+            <w:pPr>
+              <w:pStyle w:val="ListParagraph"/>
+              <w:ind w:left="0"/>
+              <w:rPr>
+                <w:lang w:val="en-US"/>
+              </w:rPr>
+            </w:pPr>
+            <w:r>
+              <w:rPr>
+                <w:lang w:val="en-US"/>
+              </w:rPr>
+              <w:t xml:space="preserve">Low: </w:t>
+            </w:r>
+            <w:r>
+              <w:rPr>
+                <w:lang w:val="en-US"/>
+              </w:rPr>
+              <w:t>0 kWh</w:t>
+            </w:r>
+          </w:p>
+        </w:tc>
+        <w:tc>
+          <w:tcPr>
+            <w:tcW w:w="1730" w:type="dxa"/>
+            <w:tcBorders>
+              <w:top w:val="single" w:sz="4" w:space="0" w:color="auto"/>
+              <w:left w:val="single" w:sz="4" w:space="0" w:color="auto"/>
+              <w:bottom w:val="single" w:sz="4" w:space="0" w:color="auto"/>
+              <w:right w:val="single" w:sz="4" w:space="0" w:color="auto"/>
+            </w:tcBorders>
+            <w:vAlign w:val="center"/>
+          </w:tcPr>
+          <w:p>
+            <w:pPr>
+              <w:pStyle w:val="ListParagraph"/>
+              <w:ind w:left="0"/>
+              <w:rPr>
+                <w:lang w:val="en-US"/>
+              </w:rPr>
+            </w:pPr>
+            <w:r>
+              <w:rPr>
+                <w:lang w:val="en-US"/>
+              </w:rPr>
+              <w:t>Power factor analysis</w:t>
+            </w:r>
+          </w:p>
+        </w:tc>
+      </w:tr>
+    </w:tbl>
+    <w:p/>
     <w:sectPr>
       <w:pgSz w:w="11906" w:h="16838"/>
       <w:pgMar w:top="1417" w:right="1701" w:bottom="1417" w:left="1701" w:header="708" w:footer="708" w:gutter="0"/>
@@ -9114,17 +10113,14 @@
   </w:num>
   <w:num w:numId="9" w16cid:durableId="1420371735">
     <w:abstractNumId w:val="0"/>
-    <w:lvlOverride w:ilvl="0"/>
-    <w:lvlOverride w:ilvl="1"/>
-    <w:lvlOverride w:ilvl="2"/>
-    <w:lvlOverride w:ilvl="3"/>
-    <w:lvlOverride w:ilvl="4"/>
-    <w:lvlOverride w:ilvl="5"/>
-    <w:lvlOverride w:ilvl="6"/>
-    <w:lvlOverride w:ilvl="7"/>
-    <w:lvlOverride w:ilvl="8"/>
   </w:num>
   <w:num w:numId="10" w16cid:durableId="1485200064">
+    <w:abstractNumId w:val="1"/>
+    <w:lvlOverride w:ilvl="0">
+      <w:startOverride w:val="1"/>
+    </w:lvlOverride>
+  </w:num>
+  <w:num w:numId="11" w16cid:durableId="631792611">
     <w:abstractNumId w:val="1"/>
     <w:lvlOverride w:ilvl="0">
       <w:startOverride w:val="1"/>
@@ -9658,6 +10654,17 @@
       <w:lang w:val="en-US"/>
     </w:rPr>
   </w:style>
+  <w:style w:type="character" w:styleId="Strong">
+    <w:name w:val="Strong"/>
+    <w:basedOn w:val="DefaultParagraphFont"/>
+    <w:uiPriority w:val="22"/>
+    <w:qFormat/>
+    <w:rsid w:val="00662538"/>
+    <w:rPr>
+      <w:b/>
+      <w:bCs/>
+    </w:rPr>
+  </w:style>
 </w:styles>
 </file>
 

</xml_diff>

<commit_message>
Added extra elements for existing Objects
</commit_message>
<xml_diff>
--- a/atvise_Advanced_Objects_Official_List.docx
+++ b/atvise_Advanced_Objects_Official_List.docx
@@ -884,7 +884,7 @@
         <mc:AlternateContent>
           <mc:Choice Requires="wpg">
             <w:drawing>
-              <wp:anchor distT="0" distB="0" distL="114300" distR="114300" simplePos="0" relativeHeight="251653120" behindDoc="0" locked="0" layoutInCell="1" allowOverlap="1" wp14:anchorId="6715BD05" wp14:editId="13111214">
+              <wp:anchor distT="0" distB="0" distL="114300" distR="114300" simplePos="0" relativeHeight="251643904" behindDoc="0" locked="0" layoutInCell="1" allowOverlap="1" wp14:anchorId="6715BD05" wp14:editId="6BC3144B">
                 <wp:simplePos x="0" y="0"/>
                 <wp:positionH relativeFrom="column">
                   <wp:posOffset>-332713</wp:posOffset>
@@ -1027,7 +1027,7 @@
           </mc:Choice>
           <mc:Fallback>
             <w:pict>
-              <v:group w14:anchorId="6715BD05" id="Group 1" o:spid="_x0000_s1026" style="position:absolute;margin-left:-26.2pt;margin-top:15.95pt;width:148.35pt;height:210.1pt;z-index:251653120;mso-width-relative:margin" coordorigin="-874" coordsize="18839,26682" o:gfxdata="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">
+              <v:group w14:anchorId="6715BD05" id="Group 1" o:spid="_x0000_s1026" style="position:absolute;margin-left:-26.2pt;margin-top:15.95pt;width:148.35pt;height:210.1pt;z-index:251643904;mso-width-relative:margin" coordorigin="-874" coordsize="18839,26682" o:gfxdata="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">
                 <v:shapetype id="_x0000_t75" coordsize="21600,21600" o:spt="75" o:preferrelative="t" path="m@4@5l@4@11@9@11@9@5xe" filled="f" stroked="f">
                   <v:stroke joinstyle="miter"/>
                   <v:formulas>
@@ -1125,8 +1125,239 @@
         <w:rPr>
           <w:noProof/>
         </w:rPr>
+        <mc:AlternateContent>
+          <mc:Choice Requires="wpg">
+            <w:drawing>
+              <wp:anchor distT="0" distB="0" distL="114300" distR="114300" simplePos="0" relativeHeight="251674624" behindDoc="0" locked="0" layoutInCell="1" allowOverlap="1" wp14:anchorId="3DC11B6E" wp14:editId="6EA4CA39">
+                <wp:simplePos x="0" y="0"/>
+                <wp:positionH relativeFrom="column">
+                  <wp:posOffset>3939540</wp:posOffset>
+                </wp:positionH>
+                <wp:positionV relativeFrom="paragraph">
+                  <wp:posOffset>13335</wp:posOffset>
+                </wp:positionV>
+                <wp:extent cx="1924050" cy="2539364"/>
+                <wp:effectExtent l="0" t="0" r="0" b="0"/>
+                <wp:wrapNone/>
+                <wp:docPr id="1747028570" name="Group 1"/>
+                <wp:cNvGraphicFramePr/>
+                <a:graphic xmlns:a="http://schemas.openxmlformats.org/drawingml/2006/main">
+                  <a:graphicData uri="http://schemas.microsoft.com/office/word/2010/wordprocessingGroup">
+                    <wpg:wgp>
+                      <wpg:cNvGrpSpPr/>
+                      <wpg:grpSpPr>
+                        <a:xfrm>
+                          <a:off x="0" y="0"/>
+                          <a:ext cx="1924050" cy="2539364"/>
+                          <a:chOff x="0" y="0"/>
+                          <a:chExt cx="1924050" cy="2539364"/>
+                        </a:xfrm>
+                      </wpg:grpSpPr>
+                      <pic:pic xmlns:pic="http://schemas.openxmlformats.org/drawingml/2006/picture">
+                        <pic:nvPicPr>
+                          <pic:cNvPr id="806439819" name="Picture 1" descr="A grey cylinder with a white background&#10;&#10;Description automatically generated"/>
+                          <pic:cNvPicPr>
+                            <a:picLocks noChangeAspect="1"/>
+                          </pic:cNvPicPr>
+                        </pic:nvPicPr>
+                        <pic:blipFill>
+                          <a:blip r:embed="rId7">
+                            <a:extLst>
+                              <a:ext uri="{28A0092B-C50C-407E-A947-70E740481C1C}">
+                                <a14:useLocalDpi xmlns:a14="http://schemas.microsoft.com/office/drawing/2010/main" val="0"/>
+                              </a:ext>
+                            </a:extLst>
+                          </a:blip>
+                          <a:stretch>
+                            <a:fillRect/>
+                          </a:stretch>
+                        </pic:blipFill>
+                        <pic:spPr>
+                          <a:xfrm>
+                            <a:off x="0" y="0"/>
+                            <a:ext cx="1924050" cy="1862455"/>
+                          </a:xfrm>
+                          <a:prstGeom prst="rect">
+                            <a:avLst/>
+                          </a:prstGeom>
+                        </pic:spPr>
+                      </pic:pic>
+                      <wps:wsp>
+                        <wps:cNvPr id="631819272" name="Text Box 2"/>
+                        <wps:cNvSpPr txBox="1">
+                          <a:spLocks noChangeArrowheads="1"/>
+                        </wps:cNvSpPr>
+                        <wps:spPr bwMode="auto">
+                          <a:xfrm>
+                            <a:off x="19050" y="2152650"/>
+                            <a:ext cx="1883410" cy="386714"/>
+                          </a:xfrm>
+                          <a:prstGeom prst="rect">
+                            <a:avLst/>
+                          </a:prstGeom>
+                          <a:noFill/>
+                          <a:ln w="9525">
+                            <a:noFill/>
+                            <a:miter lim="800000"/>
+                            <a:headEnd/>
+                            <a:tailEnd/>
+                          </a:ln>
+                        </wps:spPr>
+                        <wps:txbx>
+                          <w:txbxContent>
+                            <w:p>
+                              <w:pPr>
+                                <w:jc w:val="center"/>
+                                <w:rPr>
+                                  <w:b/>
+                                  <w:bCs/>
+                                  <w:lang w:val="en-US"/>
+                                </w:rPr>
+                              </w:pPr>
+                              <w:proofErr w:type="spellStart"/>
+                              <w:r>
+                                <w:rPr>
+                                  <w:b/>
+                                  <w:bCs/>
+                                </w:rPr>
+                                <w:t>Option</w:t>
+                              </w:r>
+                              <w:proofErr w:type="spellEnd"/>
+                              <w:r>
+                                <w:rPr>
+                                  <w:b/>
+                                  <w:bCs/>
+                                </w:rPr>
+                                <w:t xml:space="preserve"> </w:t>
+                              </w:r>
+                              <w:r>
+                                <w:rPr>
+                                  <w:b/>
+                                  <w:bCs/>
+                                </w:rPr>
+                                <w:t>3</w:t>
+                              </w:r>
+                              <w:r>
+                                <w:rPr>
+                                  <w:b/>
+                                  <w:bCs/>
+                                </w:rPr>
+                                <w:t xml:space="preserve">. </w:t>
+                              </w:r>
+                              <w:proofErr w:type="spellStart"/>
+                              <w:r>
+                                <w:t>Water</w:t>
+                              </w:r>
+                              <w:proofErr w:type="spellEnd"/>
+                              <w:r>
+                                <w:t xml:space="preserve"> </w:t>
+                              </w:r>
+                              <w:proofErr w:type="spellStart"/>
+                              <w:r>
+                                <w:t>Tank</w:t>
+                              </w:r>
+                              <w:proofErr w:type="spellEnd"/>
+                              <w:r>
+                                <w:t xml:space="preserve"> </w:t>
+                              </w:r>
+                              <w:r>
+                                <w:t>3</w:t>
+                              </w:r>
+                            </w:p>
+                          </w:txbxContent>
+                        </wps:txbx>
+                        <wps:bodyPr rot="0" vert="horz" wrap="square" lIns="91440" tIns="45720" rIns="91440" bIns="45720" anchor="t" anchorCtr="0">
+                          <a:spAutoFit/>
+                        </wps:bodyPr>
+                      </wps:wsp>
+                    </wpg:wgp>
+                  </a:graphicData>
+                </a:graphic>
+              </wp:anchor>
+            </w:drawing>
+          </mc:Choice>
+          <mc:Fallback>
+            <w:pict>
+              <v:group w14:anchorId="3DC11B6E" id="_x0000_s1029" style="position:absolute;margin-left:310.2pt;margin-top:1.05pt;width:151.5pt;height:199.95pt;z-index:251674624" coordsize="19240,25393" o:gfxdata="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">
+                <v:shape id="Picture 1" o:spid="_x0000_s1030" type="#_x0000_t75" alt="A grey cylinder with a white background&#10;&#10;Description automatically generated" style="position:absolute;width:19240;height:18624;visibility:visible;mso-wrap-style:square" o:gfxdata="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">
+                  <v:imagedata r:id="rId8" o:title="A grey cylinder with a white background&#10;&#10;Description automatically generated"/>
+                </v:shape>
+                <v:shape id="_x0000_s1031" type="#_x0000_t202" style="position:absolute;left:190;top:21526;width:18834;height:3867;visibility:visible;mso-wrap-style:square;v-text-anchor:top" o:gfxdata="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" filled="f" stroked="f">
+                  <v:textbox style="mso-fit-shape-to-text:t">
+                    <w:txbxContent>
+                      <w:p>
+                        <w:pPr>
+                          <w:jc w:val="center"/>
+                          <w:rPr>
+                            <w:b/>
+                            <w:bCs/>
+                            <w:lang w:val="en-US"/>
+                          </w:rPr>
+                        </w:pPr>
+                        <w:proofErr w:type="spellStart"/>
+                        <w:r>
+                          <w:rPr>
+                            <w:b/>
+                            <w:bCs/>
+                          </w:rPr>
+                          <w:t>Option</w:t>
+                        </w:r>
+                        <w:proofErr w:type="spellEnd"/>
+                        <w:r>
+                          <w:rPr>
+                            <w:b/>
+                            <w:bCs/>
+                          </w:rPr>
+                          <w:t xml:space="preserve"> </w:t>
+                        </w:r>
+                        <w:r>
+                          <w:rPr>
+                            <w:b/>
+                            <w:bCs/>
+                          </w:rPr>
+                          <w:t>3</w:t>
+                        </w:r>
+                        <w:r>
+                          <w:rPr>
+                            <w:b/>
+                            <w:bCs/>
+                          </w:rPr>
+                          <w:t xml:space="preserve">. </w:t>
+                        </w:r>
+                        <w:proofErr w:type="spellStart"/>
+                        <w:r>
+                          <w:t>Water</w:t>
+                        </w:r>
+                        <w:proofErr w:type="spellEnd"/>
+                        <w:r>
+                          <w:t xml:space="preserve"> </w:t>
+                        </w:r>
+                        <w:proofErr w:type="spellStart"/>
+                        <w:r>
+                          <w:t>Tank</w:t>
+                        </w:r>
+                        <w:proofErr w:type="spellEnd"/>
+                        <w:r>
+                          <w:t xml:space="preserve"> </w:t>
+                        </w:r>
+                        <w:r>
+                          <w:t>3</w:t>
+                        </w:r>
+                      </w:p>
+                    </w:txbxContent>
+                  </v:textbox>
+                </v:shape>
+              </v:group>
+            </w:pict>
+          </mc:Fallback>
+        </mc:AlternateContent>
+      </w:r>
+      <w:r>
+        <w:rPr>
+          <w:noProof/>
+        </w:rPr>
         <w:drawing>
-          <wp:anchor distT="0" distB="0" distL="114300" distR="114300" simplePos="0" relativeHeight="251654144" behindDoc="1" locked="0" layoutInCell="1" allowOverlap="1" wp14:anchorId="094D0D67" wp14:editId="37DF6C7F">
+          <wp:anchor distT="0" distB="0" distL="114300" distR="114300" simplePos="0" relativeHeight="251644928" behindDoc="1" locked="0" layoutInCell="1" allowOverlap="1" wp14:anchorId="094D0D67" wp14:editId="35EE8233">
             <wp:simplePos x="0" y="0"/>
             <wp:positionH relativeFrom="margin">
               <wp:align>center</wp:align>
@@ -1149,7 +1380,7 @@
                     <pic:cNvPicPr/>
                   </pic:nvPicPr>
                   <pic:blipFill>
-                    <a:blip r:embed="rId7">
+                    <a:blip r:embed="rId9">
                       <a:extLst>
                         <a:ext uri="{28A0092B-C50C-407E-A947-70E740481C1C}">
                           <a14:useLocalDpi xmlns:a14="http://schemas.microsoft.com/office/drawing/2010/main" val="0"/>
@@ -1226,7 +1457,7 @@
         <mc:AlternateContent>
           <mc:Choice Requires="wps">
             <w:drawing>
-              <wp:anchor distT="0" distB="0" distL="114300" distR="114300" simplePos="0" relativeHeight="251656192" behindDoc="0" locked="0" layoutInCell="1" allowOverlap="1" wp14:anchorId="3CAD4AC8" wp14:editId="11522758">
+              <wp:anchor distT="0" distB="0" distL="114300" distR="114300" simplePos="0" relativeHeight="251646976" behindDoc="0" locked="0" layoutInCell="1" allowOverlap="1" wp14:anchorId="3CAD4AC8" wp14:editId="1A05A93C">
                 <wp:simplePos x="0" y="0"/>
                 <wp:positionH relativeFrom="margin">
                   <wp:align>center</wp:align>
@@ -1330,7 +1561,7 @@
           </mc:Choice>
           <mc:Fallback>
             <w:pict>
-              <v:shape w14:anchorId="3CAD4AC8" id="Text Box 2" o:spid="_x0000_s1029" type="#_x0000_t202" style="position:absolute;margin-left:0;margin-top:14.25pt;width:148.3pt;height:30.45pt;z-index:251656192;visibility:visible;mso-wrap-style:square;mso-wrap-distance-left:9pt;mso-wrap-distance-top:0;mso-wrap-distance-right:9pt;mso-wrap-distance-bottom:0;mso-position-horizontal:center;mso-position-horizontal-relative:margin;mso-position-vertical:absolute;mso-position-vertical-relative:text;v-text-anchor:top" o:gfxdata="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" filled="f" stroked="f">
+              <v:shape w14:anchorId="3CAD4AC8" id="Text Box 2" o:spid="_x0000_s1032" type="#_x0000_t202" style="position:absolute;margin-left:0;margin-top:14.25pt;width:148.3pt;height:30.45pt;z-index:251646976;visibility:visible;mso-wrap-style:square;mso-wrap-distance-left:9pt;mso-wrap-distance-top:0;mso-wrap-distance-right:9pt;mso-wrap-distance-bottom:0;mso-position-horizontal:center;mso-position-horizontal-relative:margin;mso-position-vertical:absolute;mso-position-vertical-relative:text;v-text-anchor:top" o:gfxdata="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" filled="f" stroked="f">
                 <v:textbox style="mso-fit-shape-to-text:t">
                   <w:txbxContent>
                     <w:p>
@@ -1464,30 +1695,19 @@
         </w:numPr>
       </w:pPr>
       <w:r>
-        <w:t>Appearance</w:t>
-      </w:r>
-    </w:p>
-    <w:p>
-      <w:pPr>
-        <w:rPr>
-          <w:lang w:val="en-US"/>
-        </w:rPr>
-      </w:pPr>
-      <w:r>
         <w:rPr>
           <w:noProof/>
-          <w:lang w:val="en-US"/>
         </w:rPr>
         <mc:AlternateContent>
           <mc:Choice Requires="wpg">
             <w:drawing>
-              <wp:anchor distT="0" distB="0" distL="114300" distR="114300" simplePos="0" relativeHeight="251660288" behindDoc="0" locked="0" layoutInCell="1" allowOverlap="1" wp14:anchorId="1AC8DA09" wp14:editId="17BC2154">
+              <wp:anchor distT="0" distB="0" distL="114300" distR="114300" simplePos="0" relativeHeight="251651072" behindDoc="0" locked="0" layoutInCell="1" allowOverlap="1" wp14:anchorId="1AC8DA09" wp14:editId="663A19F1">
                 <wp:simplePos x="0" y="0"/>
                 <wp:positionH relativeFrom="column">
-                  <wp:posOffset>78814</wp:posOffset>
+                  <wp:posOffset>-245110</wp:posOffset>
                 </wp:positionH>
                 <wp:positionV relativeFrom="paragraph">
-                  <wp:posOffset>17691</wp:posOffset>
+                  <wp:posOffset>302895</wp:posOffset>
                 </wp:positionV>
                 <wp:extent cx="1883410" cy="1928273"/>
                 <wp:effectExtent l="0" t="0" r="0" b="0"/>
@@ -1587,7 +1807,7 @@
                           </pic:cNvPicPr>
                         </pic:nvPicPr>
                         <pic:blipFill>
-                          <a:blip r:embed="rId8">
+                          <a:blip r:embed="rId10">
                             <a:extLst>
                               <a:ext uri="{28A0092B-C50C-407E-A947-70E740481C1C}">
                                 <a14:useLocalDpi xmlns:a14="http://schemas.microsoft.com/office/drawing/2010/main" val="0"/>
@@ -1622,8 +1842,8 @@
           </mc:Choice>
           <mc:Fallback>
             <w:pict>
-              <v:group w14:anchorId="1AC8DA09" id="_x0000_s1030" style="position:absolute;margin-left:6.2pt;margin-top:1.4pt;width:148.3pt;height:151.85pt;z-index:251660288;mso-width-relative:margin;mso-height-relative:margin" coordorigin="414,2581" coordsize="18834,19285" o:gfxdata="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">
-                <v:shape id="_x0000_s1031" type="#_x0000_t202" style="position:absolute;left:414;top:17999;width:18834;height:3867;visibility:visible;mso-wrap-style:square;v-text-anchor:top" o:gfxdata="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" filled="f" stroked="f">
+              <v:group w14:anchorId="1AC8DA09" id="_x0000_s1033" style="position:absolute;left:0;text-align:left;margin-left:-19.3pt;margin-top:23.85pt;width:148.3pt;height:151.85pt;z-index:251651072;mso-width-relative:margin;mso-height-relative:margin" coordorigin="414,2581" coordsize="18834,19285" o:gfxdata="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">
+                <v:shape id="_x0000_s1034" type="#_x0000_t202" style="position:absolute;left:414;top:17999;width:18834;height:3867;visibility:visible;mso-wrap-style:square;v-text-anchor:top" o:gfxdata="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" filled="f" stroked="f">
                   <v:textbox style="mso-fit-shape-to-text:t">
                     <w:txbxContent>
                       <w:p>
@@ -1673,8 +1893,465 @@
                     </w:txbxContent>
                   </v:textbox>
                 </v:shape>
-                <v:shape id="Picture 1" o:spid="_x0000_s1032" type="#_x0000_t75" style="position:absolute;left:2565;top:2581;width:14872;height:14968;visibility:visible;mso-wrap-style:square" o:gfxdata="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">
-                  <v:imagedata r:id="rId9" o:title=""/>
+                <v:shape id="Picture 1" o:spid="_x0000_s1035" type="#_x0000_t75" style="position:absolute;left:2565;top:2581;width:14872;height:14968;visibility:visible;mso-wrap-style:square" o:gfxdata="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">
+                  <v:imagedata r:id="rId11" o:title=""/>
+                </v:shape>
+              </v:group>
+            </w:pict>
+          </mc:Fallback>
+        </mc:AlternateContent>
+      </w:r>
+      <w:r>
+        <w:t>Appearance</w:t>
+      </w:r>
+    </w:p>
+    <w:p>
+      <w:pPr>
+        <w:rPr>
+          <w:lang w:val="en-US"/>
+        </w:rPr>
+      </w:pPr>
+      <w:r>
+        <w:rPr>
+          <w:noProof/>
+          <w:lang w:val="en-US"/>
+        </w:rPr>
+        <mc:AlternateContent>
+          <mc:Choice Requires="wpg">
+            <w:drawing>
+              <wp:anchor distT="0" distB="0" distL="114300" distR="114300" simplePos="0" relativeHeight="251682816" behindDoc="0" locked="0" layoutInCell="1" allowOverlap="1" wp14:anchorId="7C731E85" wp14:editId="6093B487">
+                <wp:simplePos x="0" y="0"/>
+                <wp:positionH relativeFrom="column">
+                  <wp:posOffset>1834515</wp:posOffset>
+                </wp:positionH>
+                <wp:positionV relativeFrom="paragraph">
+                  <wp:posOffset>12700</wp:posOffset>
+                </wp:positionV>
+                <wp:extent cx="1883410" cy="1938655"/>
+                <wp:effectExtent l="0" t="0" r="0" b="4445"/>
+                <wp:wrapNone/>
+                <wp:docPr id="880717559" name="Group 3"/>
+                <wp:cNvGraphicFramePr/>
+                <a:graphic xmlns:a="http://schemas.openxmlformats.org/drawingml/2006/main">
+                  <a:graphicData uri="http://schemas.microsoft.com/office/word/2010/wordprocessingGroup">
+                    <wpg:wgp>
+                      <wpg:cNvGrpSpPr/>
+                      <wpg:grpSpPr>
+                        <a:xfrm>
+                          <a:off x="0" y="0"/>
+                          <a:ext cx="1883410" cy="1938655"/>
+                          <a:chOff x="0" y="0"/>
+                          <a:chExt cx="1883410" cy="1939047"/>
+                        </a:xfrm>
+                      </wpg:grpSpPr>
+                      <pic:pic xmlns:pic="http://schemas.openxmlformats.org/drawingml/2006/picture">
+                        <pic:nvPicPr>
+                          <pic:cNvPr id="1974399294" name="Picture 1" descr="A grey rectangular object with buttons and a plus and minus signs&#10;&#10;Description automatically generated"/>
+                          <pic:cNvPicPr>
+                            <a:picLocks noChangeAspect="1"/>
+                          </pic:cNvPicPr>
+                        </pic:nvPicPr>
+                        <pic:blipFill>
+                          <a:blip r:embed="rId12" cstate="print">
+                            <a:extLst>
+                              <a:ext uri="{28A0092B-C50C-407E-A947-70E740481C1C}">
+                                <a14:useLocalDpi xmlns:a14="http://schemas.microsoft.com/office/drawing/2010/main" val="0"/>
+                              </a:ext>
+                            </a:extLst>
+                          </a:blip>
+                          <a:stretch>
+                            <a:fillRect/>
+                          </a:stretch>
+                        </pic:blipFill>
+                        <pic:spPr>
+                          <a:xfrm>
+                            <a:off x="457200" y="0"/>
+                            <a:ext cx="915670" cy="1305560"/>
+                          </a:xfrm>
+                          <a:prstGeom prst="rect">
+                            <a:avLst/>
+                          </a:prstGeom>
+                        </pic:spPr>
+                      </pic:pic>
+                      <wps:wsp>
+                        <wps:cNvPr id="123142237" name="Text Box 2"/>
+                        <wps:cNvSpPr txBox="1">
+                          <a:spLocks noChangeArrowheads="1"/>
+                        </wps:cNvSpPr>
+                        <wps:spPr bwMode="auto">
+                          <a:xfrm>
+                            <a:off x="0" y="1552575"/>
+                            <a:ext cx="1883410" cy="386472"/>
+                          </a:xfrm>
+                          <a:prstGeom prst="rect">
+                            <a:avLst/>
+                          </a:prstGeom>
+                          <a:noFill/>
+                          <a:ln w="9525">
+                            <a:noFill/>
+                            <a:miter lim="800000"/>
+                            <a:headEnd/>
+                            <a:tailEnd/>
+                          </a:ln>
+                        </wps:spPr>
+                        <wps:txbx>
+                          <w:txbxContent>
+                            <w:p>
+                              <w:pPr>
+                                <w:jc w:val="center"/>
+                                <w:rPr>
+                                  <w:b/>
+                                  <w:bCs/>
+                                  <w:lang w:val="en-US"/>
+                                </w:rPr>
+                              </w:pPr>
+                              <w:proofErr w:type="spellStart"/>
+                              <w:r>
+                                <w:rPr>
+                                  <w:b/>
+                                  <w:bCs/>
+                                </w:rPr>
+                                <w:t>Option</w:t>
+                              </w:r>
+                              <w:proofErr w:type="spellEnd"/>
+                              <w:r>
+                                <w:rPr>
+                                  <w:b/>
+                                  <w:bCs/>
+                                </w:rPr>
+                                <w:t xml:space="preserve"> </w:t>
+                              </w:r>
+                              <w:r>
+                                <w:rPr>
+                                  <w:b/>
+                                  <w:bCs/>
+                                </w:rPr>
+                                <w:t>2</w:t>
+                              </w:r>
+                              <w:r>
+                                <w:rPr>
+                                  <w:b/>
+                                  <w:bCs/>
+                                </w:rPr>
+                                <w:t xml:space="preserve">. </w:t>
+                              </w:r>
+                              <w:proofErr w:type="spellStart"/>
+                              <w:r>
+                                <w:t>Power</w:t>
+                              </w:r>
+                              <w:proofErr w:type="spellEnd"/>
+                              <w:r>
+                                <w:t xml:space="preserve"> Meter</w:t>
+                              </w:r>
+                              <w:r>
+                                <w:t xml:space="preserve"> </w:t>
+                              </w:r>
+                              <w:r>
+                                <w:t>2</w:t>
+                              </w:r>
+                            </w:p>
+                          </w:txbxContent>
+                        </wps:txbx>
+                        <wps:bodyPr rot="0" vert="horz" wrap="square" lIns="91440" tIns="45720" rIns="91440" bIns="45720" anchor="t" anchorCtr="0">
+                          <a:spAutoFit/>
+                        </wps:bodyPr>
+                      </wps:wsp>
+                    </wpg:wgp>
+                  </a:graphicData>
+                </a:graphic>
+              </wp:anchor>
+            </w:drawing>
+          </mc:Choice>
+          <mc:Fallback>
+            <w:pict>
+              <v:group w14:anchorId="7C731E85" id="Group 3" o:spid="_x0000_s1036" style="position:absolute;margin-left:144.45pt;margin-top:1pt;width:148.3pt;height:152.65pt;z-index:251682816" coordsize="18834,19390" o:gfxdata="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">
+                <v:shape id="Picture 1" o:spid="_x0000_s1037" type="#_x0000_t75" alt="A grey rectangular object with buttons and a plus and minus signs&#10;&#10;Description automatically generated" style="position:absolute;left:4572;width:9156;height:13055;visibility:visible;mso-wrap-style:square" o:gfxdata="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">
+                  <v:imagedata r:id="rId13" o:title="A grey rectangular object with buttons and a plus and minus signs&#10;&#10;Description automatically generated"/>
+                </v:shape>
+                <v:shape id="_x0000_s1038" type="#_x0000_t202" style="position:absolute;top:15525;width:18834;height:3865;visibility:visible;mso-wrap-style:square;v-text-anchor:top" o:gfxdata="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" filled="f" stroked="f">
+                  <v:textbox style="mso-fit-shape-to-text:t">
+                    <w:txbxContent>
+                      <w:p>
+                        <w:pPr>
+                          <w:jc w:val="center"/>
+                          <w:rPr>
+                            <w:b/>
+                            <w:bCs/>
+                            <w:lang w:val="en-US"/>
+                          </w:rPr>
+                        </w:pPr>
+                        <w:proofErr w:type="spellStart"/>
+                        <w:r>
+                          <w:rPr>
+                            <w:b/>
+                            <w:bCs/>
+                          </w:rPr>
+                          <w:t>Option</w:t>
+                        </w:r>
+                        <w:proofErr w:type="spellEnd"/>
+                        <w:r>
+                          <w:rPr>
+                            <w:b/>
+                            <w:bCs/>
+                          </w:rPr>
+                          <w:t xml:space="preserve"> </w:t>
+                        </w:r>
+                        <w:r>
+                          <w:rPr>
+                            <w:b/>
+                            <w:bCs/>
+                          </w:rPr>
+                          <w:t>2</w:t>
+                        </w:r>
+                        <w:r>
+                          <w:rPr>
+                            <w:b/>
+                            <w:bCs/>
+                          </w:rPr>
+                          <w:t xml:space="preserve">. </w:t>
+                        </w:r>
+                        <w:proofErr w:type="spellStart"/>
+                        <w:r>
+                          <w:t>Power</w:t>
+                        </w:r>
+                        <w:proofErr w:type="spellEnd"/>
+                        <w:r>
+                          <w:t xml:space="preserve"> Meter</w:t>
+                        </w:r>
+                        <w:r>
+                          <w:t xml:space="preserve"> </w:t>
+                        </w:r>
+                        <w:r>
+                          <w:t>2</w:t>
+                        </w:r>
+                      </w:p>
+                    </w:txbxContent>
+                  </v:textbox>
+                </v:shape>
+              </v:group>
+            </w:pict>
+          </mc:Fallback>
+        </mc:AlternateContent>
+      </w:r>
+      <w:r>
+        <w:rPr>
+          <w:noProof/>
+          <w:lang w:val="en-US"/>
+        </w:rPr>
+        <mc:AlternateContent>
+          <mc:Choice Requires="wpg">
+            <w:drawing>
+              <wp:anchor distT="0" distB="0" distL="114300" distR="114300" simplePos="0" relativeHeight="251678720" behindDoc="0" locked="0" layoutInCell="1" allowOverlap="1" wp14:anchorId="3C1223F8" wp14:editId="42EEDCA6">
+                <wp:simplePos x="0" y="0"/>
+                <wp:positionH relativeFrom="column">
+                  <wp:posOffset>3717925</wp:posOffset>
+                </wp:positionH>
+                <wp:positionV relativeFrom="paragraph">
+                  <wp:posOffset>50800</wp:posOffset>
+                </wp:positionV>
+                <wp:extent cx="1883410" cy="1861685"/>
+                <wp:effectExtent l="0" t="0" r="0" b="5715"/>
+                <wp:wrapNone/>
+                <wp:docPr id="2046343483" name="Group 2"/>
+                <wp:cNvGraphicFramePr/>
+                <a:graphic xmlns:a="http://schemas.openxmlformats.org/drawingml/2006/main">
+                  <a:graphicData uri="http://schemas.microsoft.com/office/word/2010/wordprocessingGroup">
+                    <wpg:wgp>
+                      <wpg:cNvGrpSpPr/>
+                      <wpg:grpSpPr>
+                        <a:xfrm>
+                          <a:off x="0" y="0"/>
+                          <a:ext cx="1883410" cy="1861685"/>
+                          <a:chOff x="38100" y="0"/>
+                          <a:chExt cx="1883410" cy="1861685"/>
+                        </a:xfrm>
+                      </wpg:grpSpPr>
+                      <pic:pic xmlns:pic="http://schemas.openxmlformats.org/drawingml/2006/picture">
+                        <pic:nvPicPr>
+                          <pic:cNvPr id="287933136" name="Picture 1" descr="A grey box with a metal pole&#10;&#10;Description automatically generated"/>
+                          <pic:cNvPicPr>
+                            <a:picLocks noChangeAspect="1"/>
+                          </pic:cNvPicPr>
+                        </pic:nvPicPr>
+                        <pic:blipFill>
+                          <a:blip r:embed="rId14" cstate="print">
+                            <a:extLst>
+                              <a:ext uri="{28A0092B-C50C-407E-A947-70E740481C1C}">
+                                <a14:useLocalDpi xmlns:a14="http://schemas.microsoft.com/office/drawing/2010/main" val="0"/>
+                              </a:ext>
+                            </a:extLst>
+                          </a:blip>
+                          <a:stretch>
+                            <a:fillRect/>
+                          </a:stretch>
+                        </pic:blipFill>
+                        <pic:spPr>
+                          <a:xfrm>
+                            <a:off x="733425" y="0"/>
+                            <a:ext cx="423545" cy="1323975"/>
+                          </a:xfrm>
+                          <a:prstGeom prst="rect">
+                            <a:avLst/>
+                          </a:prstGeom>
+                        </pic:spPr>
+                      </pic:pic>
+                      <wps:wsp>
+                        <wps:cNvPr id="1072281941" name="Text Box 2"/>
+                        <wps:cNvSpPr txBox="1">
+                          <a:spLocks noChangeArrowheads="1"/>
+                        </wps:cNvSpPr>
+                        <wps:spPr bwMode="auto">
+                          <a:xfrm>
+                            <a:off x="38100" y="1475105"/>
+                            <a:ext cx="1883410" cy="386580"/>
+                          </a:xfrm>
+                          <a:prstGeom prst="rect">
+                            <a:avLst/>
+                          </a:prstGeom>
+                          <a:noFill/>
+                          <a:ln w="9525">
+                            <a:noFill/>
+                            <a:miter lim="800000"/>
+                            <a:headEnd/>
+                            <a:tailEnd/>
+                          </a:ln>
+                        </wps:spPr>
+                        <wps:txbx>
+                          <w:txbxContent>
+                            <w:p>
+                              <w:pPr>
+                                <w:jc w:val="center"/>
+                                <w:rPr>
+                                  <w:b/>
+                                  <w:bCs/>
+                                  <w:lang w:val="en-US"/>
+                                </w:rPr>
+                              </w:pPr>
+                              <w:proofErr w:type="spellStart"/>
+                              <w:r>
+                                <w:rPr>
+                                  <w:b/>
+                                  <w:bCs/>
+                                </w:rPr>
+                                <w:t>Option</w:t>
+                              </w:r>
+                              <w:proofErr w:type="spellEnd"/>
+                              <w:r>
+                                <w:rPr>
+                                  <w:b/>
+                                  <w:bCs/>
+                                </w:rPr>
+                                <w:t xml:space="preserve"> </w:t>
+                              </w:r>
+                              <w:r>
+                                <w:rPr>
+                                  <w:b/>
+                                  <w:bCs/>
+                                </w:rPr>
+                                <w:t>3</w:t>
+                              </w:r>
+                              <w:r>
+                                <w:rPr>
+                                  <w:b/>
+                                  <w:bCs/>
+                                </w:rPr>
+                                <w:t xml:space="preserve">. </w:t>
+                              </w:r>
+                              <w:proofErr w:type="spellStart"/>
+                              <w:r>
+                                <w:t>Power</w:t>
+                              </w:r>
+                              <w:proofErr w:type="spellEnd"/>
+                              <w:r>
+                                <w:t xml:space="preserve"> Meter</w:t>
+                              </w:r>
+                              <w:r>
+                                <w:t xml:space="preserve"> </w:t>
+                              </w:r>
+                              <w:r>
+                                <w:t>3</w:t>
+                              </w:r>
+                            </w:p>
+                          </w:txbxContent>
+                        </wps:txbx>
+                        <wps:bodyPr rot="0" vert="horz" wrap="square" lIns="91440" tIns="45720" rIns="91440" bIns="45720" anchor="t" anchorCtr="0">
+                          <a:spAutoFit/>
+                        </wps:bodyPr>
+                      </wps:wsp>
+                    </wpg:wgp>
+                  </a:graphicData>
+                </a:graphic>
+                <wp14:sizeRelV relativeFrom="margin">
+                  <wp14:pctHeight>0</wp14:pctHeight>
+                </wp14:sizeRelV>
+              </wp:anchor>
+            </w:drawing>
+          </mc:Choice>
+          <mc:Fallback>
+            <w:pict>
+              <v:group w14:anchorId="3C1223F8" id="Group 2" o:spid="_x0000_s1039" style="position:absolute;margin-left:292.75pt;margin-top:4pt;width:148.3pt;height:146.6pt;z-index:251678720;mso-height-relative:margin" coordorigin="381" coordsize="18834,18616" o:gfxdata="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">
+                <v:shape id="Picture 1" o:spid="_x0000_s1040" type="#_x0000_t75" alt="A grey box with a metal pole&#10;&#10;Description automatically generated" style="position:absolute;left:7334;width:4235;height:13239;visibility:visible;mso-wrap-style:square" o:gfxdata="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">
+                  <v:imagedata r:id="rId15" o:title="A grey box with a metal pole&#10;&#10;Description automatically generated"/>
+                </v:shape>
+                <v:shape id="_x0000_s1041" type="#_x0000_t202" style="position:absolute;left:381;top:14751;width:18834;height:3865;visibility:visible;mso-wrap-style:square;v-text-anchor:top" o:gfxdata="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" filled="f" stroked="f">
+                  <v:textbox style="mso-fit-shape-to-text:t">
+                    <w:txbxContent>
+                      <w:p>
+                        <w:pPr>
+                          <w:jc w:val="center"/>
+                          <w:rPr>
+                            <w:b/>
+                            <w:bCs/>
+                            <w:lang w:val="en-US"/>
+                          </w:rPr>
+                        </w:pPr>
+                        <w:proofErr w:type="spellStart"/>
+                        <w:r>
+                          <w:rPr>
+                            <w:b/>
+                            <w:bCs/>
+                          </w:rPr>
+                          <w:t>Option</w:t>
+                        </w:r>
+                        <w:proofErr w:type="spellEnd"/>
+                        <w:r>
+                          <w:rPr>
+                            <w:b/>
+                            <w:bCs/>
+                          </w:rPr>
+                          <w:t xml:space="preserve"> </w:t>
+                        </w:r>
+                        <w:r>
+                          <w:rPr>
+                            <w:b/>
+                            <w:bCs/>
+                          </w:rPr>
+                          <w:t>3</w:t>
+                        </w:r>
+                        <w:r>
+                          <w:rPr>
+                            <w:b/>
+                            <w:bCs/>
+                          </w:rPr>
+                          <w:t xml:space="preserve">. </w:t>
+                        </w:r>
+                        <w:proofErr w:type="spellStart"/>
+                        <w:r>
+                          <w:t>Power</w:t>
+                        </w:r>
+                        <w:proofErr w:type="spellEnd"/>
+                        <w:r>
+                          <w:t xml:space="preserve"> Meter</w:t>
+                        </w:r>
+                        <w:r>
+                          <w:t xml:space="preserve"> </w:t>
+                        </w:r>
+                        <w:r>
+                          <w:t>3</w:t>
+                        </w:r>
+                      </w:p>
+                    </w:txbxContent>
+                  </v:textbox>
                 </v:shape>
               </v:group>
             </w:pict>
@@ -1746,7 +2423,7 @@
       <w:tblGrid>
         <w:gridCol w:w="2396"/>
         <w:gridCol w:w="3411"/>
-        <w:gridCol w:w="1730"/>
+        <w:gridCol w:w="2268"/>
       </w:tblGrid>
       <w:tr>
         <w:tc>
@@ -1799,7 +2476,7 @@
         </w:tc>
         <w:tc>
           <w:tcPr>
-            <w:tcW w:w="1730" w:type="dxa"/>
+            <w:tcW w:w="2268" w:type="dxa"/>
           </w:tcPr>
           <w:p>
             <w:pPr>
@@ -1876,7 +2553,7 @@
         </w:tc>
         <w:tc>
           <w:tcPr>
-            <w:tcW w:w="1730" w:type="dxa"/>
+            <w:tcW w:w="2268" w:type="dxa"/>
           </w:tcPr>
           <w:p>
             <w:pPr>
@@ -2004,7 +2681,7 @@
         </w:tc>
         <w:tc>
           <w:tcPr>
-            <w:tcW w:w="1730" w:type="dxa"/>
+            <w:tcW w:w="2268" w:type="dxa"/>
           </w:tcPr>
           <w:p>
             <w:pPr>
@@ -2092,7 +2769,7 @@
         </w:tc>
         <w:tc>
           <w:tcPr>
-            <w:tcW w:w="1730" w:type="dxa"/>
+            <w:tcW w:w="2268" w:type="dxa"/>
           </w:tcPr>
           <w:p>
             <w:pPr>
@@ -2207,7 +2884,7 @@
         </w:tc>
         <w:tc>
           <w:tcPr>
-            <w:tcW w:w="1730" w:type="dxa"/>
+            <w:tcW w:w="2268" w:type="dxa"/>
           </w:tcPr>
           <w:p>
             <w:pPr>
@@ -2322,7 +2999,7 @@
         </w:tc>
         <w:tc>
           <w:tcPr>
-            <w:tcW w:w="1730" w:type="dxa"/>
+            <w:tcW w:w="2268" w:type="dxa"/>
           </w:tcPr>
           <w:p>
             <w:pPr>
@@ -2429,7 +3106,7 @@
         </w:tc>
         <w:tc>
           <w:tcPr>
-            <w:tcW w:w="1730" w:type="dxa"/>
+            <w:tcW w:w="2268" w:type="dxa"/>
           </w:tcPr>
           <w:p>
             <w:pPr>
@@ -2542,7 +3219,7 @@
         </w:tc>
         <w:tc>
           <w:tcPr>
-            <w:tcW w:w="1730" w:type="dxa"/>
+            <w:tcW w:w="2268" w:type="dxa"/>
           </w:tcPr>
           <w:p>
             <w:pPr>
@@ -2651,7 +3328,7 @@
         </w:tc>
         <w:tc>
           <w:tcPr>
-            <w:tcW w:w="1730" w:type="dxa"/>
+            <w:tcW w:w="2268" w:type="dxa"/>
           </w:tcPr>
           <w:p>
             <w:pPr>
@@ -2778,7 +3455,7 @@
         </w:tc>
         <w:tc>
           <w:tcPr>
-            <w:tcW w:w="1730" w:type="dxa"/>
+            <w:tcW w:w="2268" w:type="dxa"/>
           </w:tcPr>
           <w:p>
             <w:pPr>
@@ -2817,17 +3494,110 @@
             <w:pPr>
               <w:pStyle w:val="ListParagraph"/>
               <w:ind w:left="0"/>
-            </w:pPr>
-          </w:p>
-        </w:tc>
-        <w:tc>
-          <w:tcPr>
-            <w:tcW w:w="1730" w:type="dxa"/>
-          </w:tcPr>
-          <w:p>
-            <w:pPr>
-              <w:pStyle w:val="ListParagraph"/>
-              <w:ind w:left="0"/>
+              <w:rPr>
+                <w:lang w:val="en-US"/>
+              </w:rPr>
+            </w:pPr>
+            <w:r>
+              <w:rPr>
+                <w:lang w:val="en-US"/>
+              </w:rPr>
+              <w:t xml:space="preserve">High </w:t>
+            </w:r>
+            <w:r>
+              <w:rPr>
+                <w:lang w:val="en-US"/>
+              </w:rPr>
+              <w:t>Voltage</w:t>
+            </w:r>
+            <w:r>
+              <w:rPr>
+                <w:lang w:val="en-US"/>
+              </w:rPr>
+              <w:t xml:space="preserve"> L</w:t>
+            </w:r>
+            <w:r>
+              <w:rPr>
+                <w:lang w:val="en-US"/>
+              </w:rPr>
+              <w:t>1</w:t>
+            </w:r>
+            <w:r>
+              <w:rPr>
+                <w:lang w:val="en-US"/>
+              </w:rPr>
+              <w:t xml:space="preserve">: </w:t>
+            </w:r>
+            <w:r>
+              <w:rPr>
+                <w:lang w:val="en-US"/>
+              </w:rPr>
+              <w:t>500</w:t>
+            </w:r>
+          </w:p>
+          <w:p>
+            <w:pPr>
+              <w:pStyle w:val="ListParagraph"/>
+              <w:ind w:left="0"/>
+              <w:rPr>
+                <w:lang w:val="en-US"/>
+              </w:rPr>
+            </w:pPr>
+            <w:r>
+              <w:rPr>
+                <w:lang w:val="en-US"/>
+              </w:rPr>
+              <w:t xml:space="preserve">Low  </w:t>
+            </w:r>
+            <w:r>
+              <w:rPr>
+                <w:lang w:val="en-US"/>
+              </w:rPr>
+              <w:t>Voltage</w:t>
+            </w:r>
+            <w:r>
+              <w:rPr>
+                <w:lang w:val="en-US"/>
+              </w:rPr>
+              <w:t xml:space="preserve"> L</w:t>
+            </w:r>
+            <w:r>
+              <w:rPr>
+                <w:lang w:val="en-US"/>
+              </w:rPr>
+              <w:t>1</w:t>
+            </w:r>
+            <w:r>
+              <w:rPr>
+                <w:lang w:val="en-US"/>
+              </w:rPr>
+              <w:t xml:space="preserve"> </w:t>
+            </w:r>
+            <w:r>
+              <w:rPr>
+                <w:lang w:val="en-US"/>
+              </w:rPr>
+              <w:t xml:space="preserve">: </w:t>
+            </w:r>
+            <w:r>
+              <w:rPr>
+                <w:lang w:val="en-US"/>
+              </w:rPr>
+              <w:t>380</w:t>
+            </w:r>
+          </w:p>
+        </w:tc>
+        <w:tc>
+          <w:tcPr>
+            <w:tcW w:w="2268" w:type="dxa"/>
+          </w:tcPr>
+          <w:p>
+            <w:pPr>
+              <w:pStyle w:val="ListParagraph"/>
+              <w:ind w:left="0"/>
+              <w:rPr>
+                <w:lang w:val="en-US"/>
+              </w:rPr>
             </w:pPr>
           </w:p>
         </w:tc>
@@ -2858,17 +3628,104 @@
             <w:pPr>
               <w:pStyle w:val="ListParagraph"/>
               <w:ind w:left="0"/>
-            </w:pPr>
-          </w:p>
-        </w:tc>
-        <w:tc>
-          <w:tcPr>
-            <w:tcW w:w="1730" w:type="dxa"/>
-          </w:tcPr>
-          <w:p>
-            <w:pPr>
-              <w:pStyle w:val="ListParagraph"/>
-              <w:ind w:left="0"/>
+              <w:rPr>
+                <w:lang w:val="en-US"/>
+              </w:rPr>
+            </w:pPr>
+            <w:r>
+              <w:rPr>
+                <w:lang w:val="en-US"/>
+              </w:rPr>
+              <w:t xml:space="preserve">High </w:t>
+            </w:r>
+            <w:r>
+              <w:rPr>
+                <w:lang w:val="en-US"/>
+              </w:rPr>
+              <w:t>Voltage</w:t>
+            </w:r>
+            <w:r>
+              <w:rPr>
+                <w:lang w:val="en-US"/>
+              </w:rPr>
+              <w:t xml:space="preserve"> L</w:t>
+            </w:r>
+            <w:r>
+              <w:rPr>
+                <w:lang w:val="en-US"/>
+              </w:rPr>
+              <w:t>2</w:t>
+            </w:r>
+            <w:r>
+              <w:rPr>
+                <w:lang w:val="en-US"/>
+              </w:rPr>
+              <w:t xml:space="preserve">: </w:t>
+            </w:r>
+            <w:r>
+              <w:rPr>
+                <w:lang w:val="en-US"/>
+              </w:rPr>
+              <w:t>500</w:t>
+            </w:r>
+          </w:p>
+          <w:p>
+            <w:pPr>
+              <w:pStyle w:val="ListParagraph"/>
+              <w:ind w:left="0"/>
+              <w:rPr>
+                <w:lang w:val="en-US"/>
+              </w:rPr>
+            </w:pPr>
+            <w:r>
+              <w:rPr>
+                <w:lang w:val="en-US"/>
+              </w:rPr>
+              <w:t xml:space="preserve">Low  </w:t>
+            </w:r>
+            <w:r>
+              <w:rPr>
+                <w:lang w:val="en-US"/>
+              </w:rPr>
+              <w:t>Voltage</w:t>
+            </w:r>
+            <w:r>
+              <w:rPr>
+                <w:lang w:val="en-US"/>
+              </w:rPr>
+              <w:t xml:space="preserve"> L</w:t>
+            </w:r>
+            <w:r>
+              <w:rPr>
+                <w:lang w:val="en-US"/>
+              </w:rPr>
+              <w:t xml:space="preserve">2 </w:t>
+            </w:r>
+            <w:r>
+              <w:rPr>
+                <w:lang w:val="en-US"/>
+              </w:rPr>
+              <w:t xml:space="preserve">: </w:t>
+            </w:r>
+            <w:r>
+              <w:rPr>
+                <w:lang w:val="en-US"/>
+              </w:rPr>
+              <w:t>380</w:t>
+            </w:r>
+          </w:p>
+        </w:tc>
+        <w:tc>
+          <w:tcPr>
+            <w:tcW w:w="2268" w:type="dxa"/>
+          </w:tcPr>
+          <w:p>
+            <w:pPr>
+              <w:pStyle w:val="ListParagraph"/>
+              <w:ind w:left="0"/>
+              <w:rPr>
+                <w:lang w:val="en-US"/>
+              </w:rPr>
             </w:pPr>
           </w:p>
         </w:tc>
@@ -2899,39 +3756,129 @@
             <w:pPr>
               <w:pStyle w:val="ListParagraph"/>
               <w:ind w:left="0"/>
-            </w:pPr>
-          </w:p>
-        </w:tc>
-        <w:tc>
-          <w:tcPr>
-            <w:tcW w:w="1730" w:type="dxa"/>
-          </w:tcPr>
-          <w:p>
-            <w:pPr>
-              <w:pStyle w:val="ListParagraph"/>
-              <w:ind w:left="0"/>
+              <w:rPr>
+                <w:lang w:val="en-US"/>
+              </w:rPr>
+            </w:pPr>
+            <w:r>
+              <w:rPr>
+                <w:lang w:val="en-US"/>
+              </w:rPr>
+              <w:t xml:space="preserve">High </w:t>
+            </w:r>
+            <w:r>
+              <w:rPr>
+                <w:lang w:val="en-US"/>
+              </w:rPr>
+              <w:t>Voltage</w:t>
+            </w:r>
+            <w:r>
+              <w:rPr>
+                <w:lang w:val="en-US"/>
+              </w:rPr>
+              <w:t xml:space="preserve"> L</w:t>
+            </w:r>
+            <w:r>
+              <w:rPr>
+                <w:lang w:val="en-US"/>
+              </w:rPr>
+              <w:t>3</w:t>
+            </w:r>
+            <w:r>
+              <w:rPr>
+                <w:lang w:val="en-US"/>
+              </w:rPr>
+              <w:t xml:space="preserve">: </w:t>
+            </w:r>
+            <w:r>
+              <w:rPr>
+                <w:lang w:val="en-US"/>
+              </w:rPr>
+              <w:t>500</w:t>
+            </w:r>
+          </w:p>
+          <w:p>
+            <w:pPr>
+              <w:pStyle w:val="ListParagraph"/>
+              <w:ind w:left="0"/>
+              <w:rPr>
+                <w:lang w:val="en-US"/>
+              </w:rPr>
+            </w:pPr>
+            <w:r>
+              <w:rPr>
+                <w:lang w:val="en-US"/>
+              </w:rPr>
+              <w:t xml:space="preserve">Low  </w:t>
+            </w:r>
+            <w:r>
+              <w:rPr>
+                <w:lang w:val="en-US"/>
+              </w:rPr>
+              <w:t>Voltage</w:t>
+            </w:r>
+            <w:r>
+              <w:rPr>
+                <w:lang w:val="en-US"/>
+              </w:rPr>
+              <w:t xml:space="preserve"> L</w:t>
+            </w:r>
+            <w:r>
+              <w:rPr>
+                <w:lang w:val="en-US"/>
+              </w:rPr>
+              <w:t>3</w:t>
+            </w:r>
+            <w:r>
+              <w:rPr>
+                <w:lang w:val="en-US"/>
+              </w:rPr>
+              <w:t xml:space="preserve"> </w:t>
+            </w:r>
+            <w:r>
+              <w:rPr>
+                <w:lang w:val="en-US"/>
+              </w:rPr>
+              <w:t xml:space="preserve">: </w:t>
+            </w:r>
+            <w:r>
+              <w:rPr>
+                <w:lang w:val="en-US"/>
+              </w:rPr>
+              <w:t>380</w:t>
+            </w:r>
+          </w:p>
+        </w:tc>
+        <w:tc>
+          <w:tcPr>
+            <w:tcW w:w="2268" w:type="dxa"/>
+          </w:tcPr>
+          <w:p>
+            <w:pPr>
+              <w:pStyle w:val="ListParagraph"/>
+              <w:ind w:left="0"/>
+              <w:rPr>
+                <w:lang w:val="en-US"/>
+              </w:rPr>
             </w:pPr>
           </w:p>
         </w:tc>
       </w:tr>
     </w:tbl>
-    <w:p/>
-    <w:p/>
-    <w:p/>
-    <w:p/>
-    <w:p/>
-    <w:p/>
-    <w:p/>
-    <w:p/>
-    <w:p/>
-    <w:p/>
-    <w:p/>
-    <w:p/>
-    <w:p/>
-    <w:p/>
-    <w:p/>
-    <w:p/>
-    <w:p/>
+    <w:p>
+      <w:pPr>
+        <w:rPr>
+          <w:lang w:val="en-US"/>
+        </w:rPr>
+      </w:pPr>
+    </w:p>
+    <w:p>
+      <w:pPr>
+        <w:rPr>
+          <w:lang w:val="en-US"/>
+        </w:rPr>
+      </w:pPr>
+    </w:p>
     <w:p>
       <w:pPr>
         <w:pStyle w:val="Heading1"/>
@@ -3004,16 +3951,16 @@
         <mc:AlternateContent>
           <mc:Choice Requires="wpg">
             <w:drawing>
-              <wp:anchor distT="0" distB="0" distL="114300" distR="114300" simplePos="0" relativeHeight="251666432" behindDoc="0" locked="0" layoutInCell="1" allowOverlap="1" wp14:anchorId="1FCDCB04" wp14:editId="27575C7F">
+              <wp:anchor distT="0" distB="0" distL="114300" distR="114300" simplePos="0" relativeHeight="251657216" behindDoc="0" locked="0" layoutInCell="1" allowOverlap="1" wp14:anchorId="1FCDCB04" wp14:editId="5E0226C3">
                 <wp:simplePos x="0" y="0"/>
                 <wp:positionH relativeFrom="margin">
-                  <wp:align>left</wp:align>
+                  <wp:posOffset>-156210</wp:posOffset>
                 </wp:positionH>
                 <wp:positionV relativeFrom="paragraph">
-                  <wp:posOffset>222250</wp:posOffset>
+                  <wp:posOffset>238760</wp:posOffset>
                 </wp:positionV>
-                <wp:extent cx="2221230" cy="1853513"/>
-                <wp:effectExtent l="0" t="0" r="7620" b="0"/>
+                <wp:extent cx="1961519" cy="1739662"/>
+                <wp:effectExtent l="0" t="0" r="635" b="0"/>
                 <wp:wrapNone/>
                 <wp:docPr id="758372047" name="Group 1"/>
                 <wp:cNvGraphicFramePr/>
@@ -3024,9 +3971,9 @@
                       <wpg:grpSpPr>
                         <a:xfrm>
                           <a:off x="0" y="0"/>
-                          <a:ext cx="2221230" cy="1853513"/>
-                          <a:chOff x="0" y="0"/>
-                          <a:chExt cx="2221230" cy="1853513"/>
+                          <a:ext cx="1961519" cy="1739662"/>
+                          <a:chOff x="0" y="113851"/>
+                          <a:chExt cx="1961519" cy="1739662"/>
                         </a:xfrm>
                       </wpg:grpSpPr>
                       <wps:wsp>
@@ -3105,7 +4052,7 @@
                           </pic:cNvPicPr>
                         </pic:nvPicPr>
                         <pic:blipFill>
-                          <a:blip r:embed="rId10">
+                          <a:blip r:embed="rId16">
                             <a:extLst>
                               <a:ext uri="{28A0092B-C50C-407E-A947-70E740481C1C}">
                                 <a14:useLocalDpi xmlns:a14="http://schemas.microsoft.com/office/drawing/2010/main" val="0"/>
@@ -3118,8 +4065,8 @@
                         </pic:blipFill>
                         <pic:spPr>
                           <a:xfrm>
-                            <a:off x="104775" y="0"/>
-                            <a:ext cx="2116455" cy="1428750"/>
+                            <a:off x="97787" y="113851"/>
+                            <a:ext cx="1863732" cy="1257750"/>
                           </a:xfrm>
                           <a:prstGeom prst="rect">
                             <a:avLst/>
@@ -3129,13 +4076,19 @@
                     </wpg:wgp>
                   </a:graphicData>
                 </a:graphic>
+                <wp14:sizeRelH relativeFrom="margin">
+                  <wp14:pctWidth>0</wp14:pctWidth>
+                </wp14:sizeRelH>
+                <wp14:sizeRelV relativeFrom="margin">
+                  <wp14:pctHeight>0</wp14:pctHeight>
+                </wp14:sizeRelV>
               </wp:anchor>
             </w:drawing>
           </mc:Choice>
           <mc:Fallback>
             <w:pict>
-              <v:group w14:anchorId="1FCDCB04" id="_x0000_s1033" style="position:absolute;margin-left:0;margin-top:17.5pt;width:174.9pt;height:145.95pt;z-index:251666432;mso-position-horizontal:left;mso-position-horizontal-relative:margin" coordsize="22212,18535" o:gfxdata="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">
-                <v:shape id="_x0000_s1034" type="#_x0000_t202" style="position:absolute;top:14668;width:18834;height:3867;visibility:visible;mso-wrap-style:square;v-text-anchor:top" o:gfxdata="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" filled="f" stroked="f">
+              <v:group w14:anchorId="1FCDCB04" id="_x0000_s1042" style="position:absolute;margin-left:-12.3pt;margin-top:18.8pt;width:154.45pt;height:137pt;z-index:251657216;mso-position-horizontal-relative:margin;mso-width-relative:margin;mso-height-relative:margin" coordorigin=",1138" coordsize="19615,17396" o:gfxdata="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">
+                <v:shape id="_x0000_s1043" type="#_x0000_t202" style="position:absolute;top:14668;width:18834;height:3867;visibility:visible;mso-wrap-style:square;v-text-anchor:top" o:gfxdata="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" filled="f" stroked="f">
                   <v:textbox style="mso-fit-shape-to-text:t">
                     <w:txbxContent>
                       <w:p>
@@ -3180,8 +4133,8 @@
                     </w:txbxContent>
                   </v:textbox>
                 </v:shape>
-                <v:shape id="Picture 1" o:spid="_x0000_s1035" type="#_x0000_t75" alt="A close-up of a silver object&#10;&#10;Description automatically generated" style="position:absolute;left:1047;width:21165;height:14287;visibility:visible;mso-wrap-style:square" o:gfxdata="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">
-                  <v:imagedata r:id="rId11" o:title="A close-up of a silver object&#10;&#10;Description automatically generated"/>
+                <v:shape id="Picture 1" o:spid="_x0000_s1044" type="#_x0000_t75" alt="A close-up of a silver object&#10;&#10;Description automatically generated" style="position:absolute;left:977;top:1138;width:18638;height:12578;visibility:visible;mso-wrap-style:square" o:gfxdata="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">
+                  <v:imagedata r:id="rId17" o:title="A close-up of a silver object&#10;&#10;Description automatically generated"/>
                 </v:shape>
                 <w10:wrap anchorx="margin"/>
               </v:group>
@@ -3196,6 +4149,421 @@
           <w:lang w:val="en-US"/>
         </w:rPr>
       </w:pPr>
+      <w:r>
+        <w:rPr>
+          <w:noProof/>
+          <w:lang w:val="en-US"/>
+        </w:rPr>
+        <mc:AlternateContent>
+          <mc:Choice Requires="wpg">
+            <w:drawing>
+              <wp:anchor distT="0" distB="0" distL="114300" distR="114300" simplePos="0" relativeHeight="251691008" behindDoc="0" locked="0" layoutInCell="1" allowOverlap="1" wp14:anchorId="066CA1B9" wp14:editId="0ED5BBEF">
+                <wp:simplePos x="0" y="0"/>
+                <wp:positionH relativeFrom="column">
+                  <wp:posOffset>4157980</wp:posOffset>
+                </wp:positionH>
+                <wp:positionV relativeFrom="paragraph">
+                  <wp:posOffset>191135</wp:posOffset>
+                </wp:positionV>
+                <wp:extent cx="1883410" cy="1501601"/>
+                <wp:effectExtent l="0" t="0" r="2540" b="3810"/>
+                <wp:wrapNone/>
+                <wp:docPr id="41550479" name="Group 5"/>
+                <wp:cNvGraphicFramePr/>
+                <a:graphic xmlns:a="http://schemas.openxmlformats.org/drawingml/2006/main">
+                  <a:graphicData uri="http://schemas.microsoft.com/office/word/2010/wordprocessingGroup">
+                    <wpg:wgp>
+                      <wpg:cNvGrpSpPr/>
+                      <wpg:grpSpPr>
+                        <a:xfrm>
+                          <a:off x="0" y="0"/>
+                          <a:ext cx="1883410" cy="1501601"/>
+                          <a:chOff x="66675" y="0"/>
+                          <a:chExt cx="1883410" cy="1501601"/>
+                        </a:xfrm>
+                      </wpg:grpSpPr>
+                      <wps:wsp>
+                        <wps:cNvPr id="1215280262" name="Text Box 2"/>
+                        <wps:cNvSpPr txBox="1">
+                          <a:spLocks noChangeArrowheads="1"/>
+                        </wps:cNvSpPr>
+                        <wps:spPr bwMode="auto">
+                          <a:xfrm>
+                            <a:off x="66675" y="1115060"/>
+                            <a:ext cx="1883410" cy="386541"/>
+                          </a:xfrm>
+                          <a:prstGeom prst="rect">
+                            <a:avLst/>
+                          </a:prstGeom>
+                          <a:noFill/>
+                          <a:ln w="9525">
+                            <a:noFill/>
+                            <a:miter lim="800000"/>
+                            <a:headEnd/>
+                            <a:tailEnd/>
+                          </a:ln>
+                        </wps:spPr>
+                        <wps:txbx>
+                          <w:txbxContent>
+                            <w:p>
+                              <w:pPr>
+                                <w:jc w:val="center"/>
+                                <w:rPr>
+                                  <w:b/>
+                                  <w:bCs/>
+                                  <w:lang w:val="en-US"/>
+                                </w:rPr>
+                              </w:pPr>
+                              <w:proofErr w:type="spellStart"/>
+                              <w:r>
+                                <w:rPr>
+                                  <w:b/>
+                                  <w:bCs/>
+                                </w:rPr>
+                                <w:t>Option</w:t>
+                              </w:r>
+                              <w:proofErr w:type="spellEnd"/>
+                              <w:r>
+                                <w:rPr>
+                                  <w:b/>
+                                  <w:bCs/>
+                                </w:rPr>
+                                <w:t xml:space="preserve"> </w:t>
+                              </w:r>
+                              <w:r>
+                                <w:rPr>
+                                  <w:b/>
+                                  <w:bCs/>
+                                </w:rPr>
+                                <w:t>3</w:t>
+                              </w:r>
+                              <w:r>
+                                <w:rPr>
+                                  <w:b/>
+                                  <w:bCs/>
+                                </w:rPr>
+                                <w:t xml:space="preserve">. </w:t>
+                              </w:r>
+                              <w:r>
+                                <w:t>Electric_Motor_</w:t>
+                              </w:r>
+                              <w:r>
+                                <w:t>3</w:t>
+                              </w:r>
+                            </w:p>
+                          </w:txbxContent>
+                        </wps:txbx>
+                        <wps:bodyPr rot="0" vert="horz" wrap="square" lIns="91440" tIns="45720" rIns="91440" bIns="45720" anchor="t" anchorCtr="0">
+                          <a:spAutoFit/>
+                        </wps:bodyPr>
+                      </wps:wsp>
+                      <pic:pic xmlns:pic="http://schemas.openxmlformats.org/drawingml/2006/picture">
+                        <pic:nvPicPr>
+                          <pic:cNvPr id="1229317223" name="Picture 1" descr="A grey machine with a square window&#10;&#10;Description automatically generated"/>
+                          <pic:cNvPicPr>
+                            <a:picLocks noChangeAspect="1"/>
+                          </pic:cNvPicPr>
+                        </pic:nvPicPr>
+                        <pic:blipFill>
+                          <a:blip r:embed="rId18">
+                            <a:extLst>
+                              <a:ext uri="{28A0092B-C50C-407E-A947-70E740481C1C}">
+                                <a14:useLocalDpi xmlns:a14="http://schemas.microsoft.com/office/drawing/2010/main" val="0"/>
+                              </a:ext>
+                            </a:extLst>
+                          </a:blip>
+                          <a:stretch>
+                            <a:fillRect/>
+                          </a:stretch>
+                        </pic:blipFill>
+                        <pic:spPr>
+                          <a:xfrm>
+                            <a:off x="209550" y="0"/>
+                            <a:ext cx="1714500" cy="990600"/>
+                          </a:xfrm>
+                          <a:prstGeom prst="rect">
+                            <a:avLst/>
+                          </a:prstGeom>
+                        </pic:spPr>
+                      </pic:pic>
+                    </wpg:wgp>
+                  </a:graphicData>
+                </a:graphic>
+                <wp14:sizeRelH relativeFrom="margin">
+                  <wp14:pctWidth>0</wp14:pctWidth>
+                </wp14:sizeRelH>
+              </wp:anchor>
+            </w:drawing>
+          </mc:Choice>
+          <mc:Fallback>
+            <w:pict>
+              <v:group w14:anchorId="066CA1B9" id="Group 5" o:spid="_x0000_s1045" style="position:absolute;margin-left:327.4pt;margin-top:15.05pt;width:148.3pt;height:118.25pt;z-index:251691008;mso-width-relative:margin" coordorigin="666" coordsize="18834,15016" o:gfxdata="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">
+                <v:shape id="_x0000_s1046" type="#_x0000_t202" style="position:absolute;left:666;top:11150;width:18834;height:3866;visibility:visible;mso-wrap-style:square;v-text-anchor:top" o:gfxdata="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" filled="f" stroked="f">
+                  <v:textbox style="mso-fit-shape-to-text:t">
+                    <w:txbxContent>
+                      <w:p>
+                        <w:pPr>
+                          <w:jc w:val="center"/>
+                          <w:rPr>
+                            <w:b/>
+                            <w:bCs/>
+                            <w:lang w:val="en-US"/>
+                          </w:rPr>
+                        </w:pPr>
+                        <w:proofErr w:type="spellStart"/>
+                        <w:r>
+                          <w:rPr>
+                            <w:b/>
+                            <w:bCs/>
+                          </w:rPr>
+                          <w:t>Option</w:t>
+                        </w:r>
+                        <w:proofErr w:type="spellEnd"/>
+                        <w:r>
+                          <w:rPr>
+                            <w:b/>
+                            <w:bCs/>
+                          </w:rPr>
+                          <w:t xml:space="preserve"> </w:t>
+                        </w:r>
+                        <w:r>
+                          <w:rPr>
+                            <w:b/>
+                            <w:bCs/>
+                          </w:rPr>
+                          <w:t>3</w:t>
+                        </w:r>
+                        <w:r>
+                          <w:rPr>
+                            <w:b/>
+                            <w:bCs/>
+                          </w:rPr>
+                          <w:t xml:space="preserve">. </w:t>
+                        </w:r>
+                        <w:r>
+                          <w:t>Electric_Motor_</w:t>
+                        </w:r>
+                        <w:r>
+                          <w:t>3</w:t>
+                        </w:r>
+                      </w:p>
+                    </w:txbxContent>
+                  </v:textbox>
+                </v:shape>
+                <v:shape id="Picture 1" o:spid="_x0000_s1047" type="#_x0000_t75" alt="A grey machine with a square window&#10;&#10;Description automatically generated" style="position:absolute;left:2095;width:17145;height:9906;visibility:visible;mso-wrap-style:square" o:gfxdata="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">
+                  <v:imagedata r:id="rId19" o:title="A grey machine with a square window&#10;&#10;Description automatically generated"/>
+                </v:shape>
+              </v:group>
+            </w:pict>
+          </mc:Fallback>
+        </mc:AlternateContent>
+      </w:r>
+      <w:r>
+        <w:rPr>
+          <w:noProof/>
+          <w:lang w:val="en-US"/>
+        </w:rPr>
+        <mc:AlternateContent>
+          <mc:Choice Requires="wpg">
+            <w:drawing>
+              <wp:anchor distT="0" distB="0" distL="114300" distR="114300" simplePos="0" relativeHeight="251688960" behindDoc="0" locked="0" layoutInCell="1" allowOverlap="1" wp14:anchorId="035B23E3" wp14:editId="1D819249">
+                <wp:simplePos x="0" y="0"/>
+                <wp:positionH relativeFrom="column">
+                  <wp:posOffset>2014855</wp:posOffset>
+                </wp:positionH>
+                <wp:positionV relativeFrom="paragraph">
+                  <wp:posOffset>133985</wp:posOffset>
+                </wp:positionV>
+                <wp:extent cx="1933575" cy="1558116"/>
+                <wp:effectExtent l="0" t="0" r="9525" b="4445"/>
+                <wp:wrapNone/>
+                <wp:docPr id="266519762" name="Group 4"/>
+                <wp:cNvGraphicFramePr/>
+                <a:graphic xmlns:a="http://schemas.openxmlformats.org/drawingml/2006/main">
+                  <a:graphicData uri="http://schemas.microsoft.com/office/word/2010/wordprocessingGroup">
+                    <wpg:wgp>
+                      <wpg:cNvGrpSpPr/>
+                      <wpg:grpSpPr>
+                        <a:xfrm>
+                          <a:off x="0" y="0"/>
+                          <a:ext cx="1933575" cy="1558116"/>
+                          <a:chOff x="0" y="0"/>
+                          <a:chExt cx="1933575" cy="1558116"/>
+                        </a:xfrm>
+                      </wpg:grpSpPr>
+                      <wps:wsp>
+                        <wps:cNvPr id="226671650" name="Text Box 2"/>
+                        <wps:cNvSpPr txBox="1">
+                          <a:spLocks noChangeArrowheads="1"/>
+                        </wps:cNvSpPr>
+                        <wps:spPr bwMode="auto">
+                          <a:xfrm>
+                            <a:off x="0" y="1171575"/>
+                            <a:ext cx="1883410" cy="386541"/>
+                          </a:xfrm>
+                          <a:prstGeom prst="rect">
+                            <a:avLst/>
+                          </a:prstGeom>
+                          <a:noFill/>
+                          <a:ln w="9525">
+                            <a:noFill/>
+                            <a:miter lim="800000"/>
+                            <a:headEnd/>
+                            <a:tailEnd/>
+                          </a:ln>
+                        </wps:spPr>
+                        <wps:txbx>
+                          <w:txbxContent>
+                            <w:p>
+                              <w:pPr>
+                                <w:jc w:val="center"/>
+                                <w:rPr>
+                                  <w:b/>
+                                  <w:bCs/>
+                                  <w:lang w:val="en-US"/>
+                                </w:rPr>
+                              </w:pPr>
+                              <w:proofErr w:type="spellStart"/>
+                              <w:r>
+                                <w:rPr>
+                                  <w:b/>
+                                  <w:bCs/>
+                                </w:rPr>
+                                <w:t>Option</w:t>
+                              </w:r>
+                              <w:proofErr w:type="spellEnd"/>
+                              <w:r>
+                                <w:rPr>
+                                  <w:b/>
+                                  <w:bCs/>
+                                </w:rPr>
+                                <w:t xml:space="preserve"> </w:t>
+                              </w:r>
+                              <w:r>
+                                <w:rPr>
+                                  <w:b/>
+                                  <w:bCs/>
+                                </w:rPr>
+                                <w:t>2</w:t>
+                              </w:r>
+                              <w:r>
+                                <w:rPr>
+                                  <w:b/>
+                                  <w:bCs/>
+                                </w:rPr>
+                                <w:t xml:space="preserve">. </w:t>
+                              </w:r>
+                              <w:r>
+                                <w:t>Electric_Motor_</w:t>
+                              </w:r>
+                              <w:r>
+                                <w:t>2</w:t>
+                              </w:r>
+                            </w:p>
+                          </w:txbxContent>
+                        </wps:txbx>
+                        <wps:bodyPr rot="0" vert="horz" wrap="square" lIns="91440" tIns="45720" rIns="91440" bIns="45720" anchor="t" anchorCtr="0">
+                          <a:spAutoFit/>
+                        </wps:bodyPr>
+                      </wps:wsp>
+                      <pic:pic xmlns:pic="http://schemas.openxmlformats.org/drawingml/2006/picture">
+                        <pic:nvPicPr>
+                          <pic:cNvPr id="1463272167" name="Picture 1" descr="A green machine with a white background&#10;&#10;Description automatically generated"/>
+                          <pic:cNvPicPr>
+                            <a:picLocks noChangeAspect="1"/>
+                          </pic:cNvPicPr>
+                        </pic:nvPicPr>
+                        <pic:blipFill>
+                          <a:blip r:embed="rId20">
+                            <a:extLst>
+                              <a:ext uri="{28A0092B-C50C-407E-A947-70E740481C1C}">
+                                <a14:useLocalDpi xmlns:a14="http://schemas.microsoft.com/office/drawing/2010/main" val="0"/>
+                              </a:ext>
+                            </a:extLst>
+                          </a:blip>
+                          <a:stretch>
+                            <a:fillRect/>
+                          </a:stretch>
+                        </pic:blipFill>
+                        <pic:spPr>
+                          <a:xfrm>
+                            <a:off x="142875" y="0"/>
+                            <a:ext cx="1790700" cy="1019175"/>
+                          </a:xfrm>
+                          <a:prstGeom prst="rect">
+                            <a:avLst/>
+                          </a:prstGeom>
+                        </pic:spPr>
+                      </pic:pic>
+                    </wpg:wgp>
+                  </a:graphicData>
+                </a:graphic>
+              </wp:anchor>
+            </w:drawing>
+          </mc:Choice>
+          <mc:Fallback>
+            <w:pict>
+              <v:group w14:anchorId="035B23E3" id="Group 4" o:spid="_x0000_s1048" style="position:absolute;margin-left:158.65pt;margin-top:10.55pt;width:152.25pt;height:122.7pt;z-index:251688960" coordsize="19335,15581" o:gfxdata="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">
+                <v:shape id="_x0000_s1049" type="#_x0000_t202" style="position:absolute;top:11715;width:18834;height:3866;visibility:visible;mso-wrap-style:square;v-text-anchor:top" o:gfxdata="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" filled="f" stroked="f">
+                  <v:textbox style="mso-fit-shape-to-text:t">
+                    <w:txbxContent>
+                      <w:p>
+                        <w:pPr>
+                          <w:jc w:val="center"/>
+                          <w:rPr>
+                            <w:b/>
+                            <w:bCs/>
+                            <w:lang w:val="en-US"/>
+                          </w:rPr>
+                        </w:pPr>
+                        <w:proofErr w:type="spellStart"/>
+                        <w:r>
+                          <w:rPr>
+                            <w:b/>
+                            <w:bCs/>
+                          </w:rPr>
+                          <w:t>Option</w:t>
+                        </w:r>
+                        <w:proofErr w:type="spellEnd"/>
+                        <w:r>
+                          <w:rPr>
+                            <w:b/>
+                            <w:bCs/>
+                          </w:rPr>
+                          <w:t xml:space="preserve"> </w:t>
+                        </w:r>
+                        <w:r>
+                          <w:rPr>
+                            <w:b/>
+                            <w:bCs/>
+                          </w:rPr>
+                          <w:t>2</w:t>
+                        </w:r>
+                        <w:r>
+                          <w:rPr>
+                            <w:b/>
+                            <w:bCs/>
+                          </w:rPr>
+                          <w:t xml:space="preserve">. </w:t>
+                        </w:r>
+                        <w:r>
+                          <w:t>Electric_Motor_</w:t>
+                        </w:r>
+                        <w:r>
+                          <w:t>2</w:t>
+                        </w:r>
+                      </w:p>
+                    </w:txbxContent>
+                  </v:textbox>
+                </v:shape>
+                <v:shape id="Picture 1" o:spid="_x0000_s1050" type="#_x0000_t75" alt="A green machine with a white background&#10;&#10;Description automatically generated" style="position:absolute;left:1428;width:17907;height:10191;visibility:visible;mso-wrap-style:square" o:gfxdata="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">
+                  <v:imagedata r:id="rId21" o:title="A green machine with a white background&#10;&#10;Description automatically generated"/>
+                </v:shape>
+              </v:group>
+            </w:pict>
+          </mc:Fallback>
+        </mc:AlternateContent>
+      </w:r>
     </w:p>
     <w:p>
       <w:pPr>
@@ -4194,6 +5562,66 @@
         </w:numPr>
       </w:pPr>
       <w:r>
+        <w:rPr>
+          <w:noProof/>
+        </w:rPr>
+        <w:drawing>
+          <wp:anchor distT="0" distB="0" distL="114300" distR="114300" simplePos="0" relativeHeight="251692032" behindDoc="1" locked="0" layoutInCell="1" allowOverlap="1" wp14:anchorId="31D257F1" wp14:editId="38978941">
+            <wp:simplePos x="0" y="0"/>
+            <wp:positionH relativeFrom="column">
+              <wp:posOffset>3263265</wp:posOffset>
+            </wp:positionH>
+            <wp:positionV relativeFrom="paragraph">
+              <wp:posOffset>176530</wp:posOffset>
+            </wp:positionV>
+            <wp:extent cx="2314576" cy="1650898"/>
+            <wp:effectExtent l="0" t="0" r="0" b="6985"/>
+            <wp:wrapNone/>
+            <wp:docPr id="297293337" name="Picture 1" descr="A heater with a tank on top&#10;&#10;Description automatically generated"/>
+            <wp:cNvGraphicFramePr>
+              <a:graphicFrameLocks xmlns:a="http://schemas.openxmlformats.org/drawingml/2006/main" noChangeAspect="1"/>
+            </wp:cNvGraphicFramePr>
+            <a:graphic xmlns:a="http://schemas.openxmlformats.org/drawingml/2006/main">
+              <a:graphicData uri="http://schemas.openxmlformats.org/drawingml/2006/picture">
+                <pic:pic xmlns:pic="http://schemas.openxmlformats.org/drawingml/2006/picture">
+                  <pic:nvPicPr>
+                    <pic:cNvPr id="297293337" name="Picture 1" descr="A heater with a tank on top&#10;&#10;Description automatically generated"/>
+                    <pic:cNvPicPr/>
+                  </pic:nvPicPr>
+                  <pic:blipFill>
+                    <a:blip r:embed="rId22">
+                      <a:extLst>
+                        <a:ext uri="{28A0092B-C50C-407E-A947-70E740481C1C}">
+                          <a14:useLocalDpi xmlns:a14="http://schemas.microsoft.com/office/drawing/2010/main" val="0"/>
+                        </a:ext>
+                      </a:extLst>
+                    </a:blip>
+                    <a:stretch>
+                      <a:fillRect/>
+                    </a:stretch>
+                  </pic:blipFill>
+                  <pic:spPr>
+                    <a:xfrm>
+                      <a:off x="0" y="0"/>
+                      <a:ext cx="2314576" cy="1650898"/>
+                    </a:xfrm>
+                    <a:prstGeom prst="rect">
+                      <a:avLst/>
+                    </a:prstGeom>
+                  </pic:spPr>
+                </pic:pic>
+              </a:graphicData>
+            </a:graphic>
+            <wp14:sizeRelH relativeFrom="margin">
+              <wp14:pctWidth>0</wp14:pctWidth>
+            </wp14:sizeRelH>
+            <wp14:sizeRelV relativeFrom="margin">
+              <wp14:pctHeight>0</wp14:pctHeight>
+            </wp14:sizeRelV>
+          </wp:anchor>
+        </w:drawing>
+      </w:r>
+      <w:r>
         <w:t>Appearance</w:t>
       </w:r>
     </w:p>
@@ -4210,16 +5638,16 @@
         <mc:AlternateContent>
           <mc:Choice Requires="wpg">
             <w:drawing>
-              <wp:anchor distT="0" distB="0" distL="114300" distR="114300" simplePos="0" relativeHeight="251672576" behindDoc="0" locked="0" layoutInCell="1" allowOverlap="1" wp14:anchorId="54687017" wp14:editId="1D8504AD">
+              <wp:anchor distT="0" distB="0" distL="114300" distR="114300" simplePos="0" relativeHeight="251663360" behindDoc="0" locked="0" layoutInCell="1" allowOverlap="1" wp14:anchorId="54687017" wp14:editId="1395FC7B">
                 <wp:simplePos x="0" y="0"/>
                 <wp:positionH relativeFrom="margin">
-                  <wp:align>left</wp:align>
+                  <wp:posOffset>-203835</wp:posOffset>
                 </wp:positionH>
                 <wp:positionV relativeFrom="paragraph">
-                  <wp:posOffset>245110</wp:posOffset>
+                  <wp:posOffset>111125</wp:posOffset>
                 </wp:positionV>
-                <wp:extent cx="2085975" cy="1462430"/>
-                <wp:effectExtent l="0" t="0" r="9525" b="4445"/>
+                <wp:extent cx="2847975" cy="1738689"/>
+                <wp:effectExtent l="0" t="0" r="9525" b="0"/>
                 <wp:wrapNone/>
                 <wp:docPr id="1262663990" name="Group 1"/>
                 <wp:cNvGraphicFramePr/>
@@ -4230,9 +5658,9 @@
                       <wpg:grpSpPr>
                         <a:xfrm>
                           <a:off x="0" y="0"/>
-                          <a:ext cx="2085975" cy="1462430"/>
-                          <a:chOff x="0" y="0"/>
-                          <a:chExt cx="2085975" cy="1462430"/>
+                          <a:ext cx="2847975" cy="1738689"/>
+                          <a:chOff x="-190616" y="-276851"/>
+                          <a:chExt cx="2848244" cy="1738733"/>
                         </a:xfrm>
                       </wpg:grpSpPr>
                       <wps:wsp>
@@ -4242,8 +5670,8 @@
                         </wps:cNvSpPr>
                         <wps:spPr bwMode="auto">
                           <a:xfrm>
-                            <a:off x="0" y="1075716"/>
-                            <a:ext cx="2000884" cy="386714"/>
+                            <a:off x="0" y="1075158"/>
+                            <a:ext cx="2000438" cy="386724"/>
                           </a:xfrm>
                           <a:prstGeom prst="rect">
                             <a:avLst/>
@@ -4314,7 +5742,7 @@
                           </pic:cNvPicPr>
                         </pic:nvPicPr>
                         <pic:blipFill>
-                          <a:blip r:embed="rId12" cstate="print">
+                          <a:blip r:embed="rId23" cstate="print">
                             <a:extLst>
                               <a:ext uri="{28A0092B-C50C-407E-A947-70E740481C1C}">
                                 <a14:useLocalDpi xmlns:a14="http://schemas.microsoft.com/office/drawing/2010/main" val="0"/>
@@ -4327,8 +5755,8 @@
                         </pic:blipFill>
                         <pic:spPr>
                           <a:xfrm>
-                            <a:off x="0" y="0"/>
-                            <a:ext cx="2085975" cy="990600"/>
+                            <a:off x="-190616" y="-276851"/>
+                            <a:ext cx="2848244" cy="1352568"/>
                           </a:xfrm>
                           <a:prstGeom prst="rect">
                             <a:avLst/>
@@ -4338,13 +5766,19 @@
                     </wpg:wgp>
                   </a:graphicData>
                 </a:graphic>
+                <wp14:sizeRelH relativeFrom="margin">
+                  <wp14:pctWidth>0</wp14:pctWidth>
+                </wp14:sizeRelH>
+                <wp14:sizeRelV relativeFrom="margin">
+                  <wp14:pctHeight>0</wp14:pctHeight>
+                </wp14:sizeRelV>
               </wp:anchor>
             </w:drawing>
           </mc:Choice>
           <mc:Fallback>
             <w:pict>
-              <v:group w14:anchorId="54687017" id="_x0000_s1036" style="position:absolute;margin-left:0;margin-top:19.3pt;width:164.25pt;height:115.15pt;z-index:251672576;mso-position-horizontal:left;mso-position-horizontal-relative:margin" coordsize="20859,14624" o:gfxdata="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">
-                <v:shape id="_x0000_s1037" type="#_x0000_t202" style="position:absolute;top:10757;width:20008;height:3867;visibility:visible;mso-wrap-style:square;v-text-anchor:top" o:gfxdata="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" filled="f" stroked="f">
+              <v:group w14:anchorId="54687017" id="_x0000_s1051" style="position:absolute;margin-left:-16.05pt;margin-top:8.75pt;width:224.25pt;height:136.9pt;z-index:251663360;mso-position-horizontal-relative:margin;mso-width-relative:margin;mso-height-relative:margin" coordorigin="-1906,-2768" coordsize="28482,17387" o:gfxdata="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">
+                <v:shape id="_x0000_s1052" type="#_x0000_t202" style="position:absolute;top:10751;width:20004;height:3867;visibility:visible;mso-wrap-style:square;v-text-anchor:top" o:gfxdata="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" filled="f" stroked="f">
                   <v:textbox style="mso-fit-shape-to-text:t">
                     <w:txbxContent>
                       <w:p>
@@ -4392,8 +5826,8 @@
                     </w:txbxContent>
                   </v:textbox>
                 </v:shape>
-                <v:shape id="Picture 1" o:spid="_x0000_s1038" type="#_x0000_t75" style="position:absolute;width:20859;height:9906;visibility:visible;mso-wrap-style:square" o:gfxdata="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">
-                  <v:imagedata r:id="rId13" o:title=""/>
+                <v:shape id="Picture 1" o:spid="_x0000_s1053" type="#_x0000_t75" style="position:absolute;left:-1906;top:-2768;width:28482;height:13525;visibility:visible;mso-wrap-style:square" o:gfxdata="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">
+                  <v:imagedata r:id="rId24" o:title=""/>
                 </v:shape>
                 <w10:wrap anchorx="margin"/>
               </v:group>
@@ -4436,6 +5870,168 @@
           <w:lang w:val="en-US"/>
         </w:rPr>
       </w:pPr>
+      <w:r>
+        <w:rPr>
+          <w:noProof/>
+        </w:rPr>
+        <mc:AlternateContent>
+          <mc:Choice Requires="wps">
+            <w:drawing>
+              <wp:anchor distT="0" distB="0" distL="114300" distR="114300" simplePos="0" relativeHeight="251694080" behindDoc="0" locked="0" layoutInCell="1" allowOverlap="1" wp14:anchorId="278DC99E" wp14:editId="28795CC1">
+                <wp:simplePos x="0" y="0"/>
+                <wp:positionH relativeFrom="margin">
+                  <wp:align>right</wp:align>
+                </wp:positionH>
+                <wp:positionV relativeFrom="paragraph">
+                  <wp:posOffset>33034</wp:posOffset>
+                </wp:positionV>
+                <wp:extent cx="2000695" cy="386569"/>
+                <wp:effectExtent l="0" t="0" r="0" b="0"/>
+                <wp:wrapNone/>
+                <wp:docPr id="1999276118" name="Text Box 2"/>
+                <wp:cNvGraphicFramePr>
+                  <a:graphicFrameLocks xmlns:a="http://schemas.openxmlformats.org/drawingml/2006/main"/>
+                </wp:cNvGraphicFramePr>
+                <a:graphic xmlns:a="http://schemas.openxmlformats.org/drawingml/2006/main">
+                  <a:graphicData uri="http://schemas.microsoft.com/office/word/2010/wordprocessingShape">
+                    <wps:wsp>
+                      <wps:cNvSpPr txBox="1">
+                        <a:spLocks noChangeArrowheads="1"/>
+                      </wps:cNvSpPr>
+                      <wps:spPr bwMode="auto">
+                        <a:xfrm>
+                          <a:off x="0" y="0"/>
+                          <a:ext cx="2000695" cy="386569"/>
+                        </a:xfrm>
+                        <a:prstGeom prst="rect">
+                          <a:avLst/>
+                        </a:prstGeom>
+                        <a:noFill/>
+                        <a:ln w="9525">
+                          <a:noFill/>
+                          <a:miter lim="800000"/>
+                          <a:headEnd/>
+                          <a:tailEnd/>
+                        </a:ln>
+                      </wps:spPr>
+                      <wps:txbx>
+                        <w:txbxContent>
+                          <w:p>
+                            <w:pPr>
+                              <w:jc w:val="center"/>
+                              <w:rPr>
+                                <w:b/>
+                                <w:bCs/>
+                                <w:lang w:val="en-US"/>
+                              </w:rPr>
+                            </w:pPr>
+                            <w:proofErr w:type="spellStart"/>
+                            <w:r>
+                              <w:rPr>
+                                <w:b/>
+                                <w:bCs/>
+                              </w:rPr>
+                              <w:t>Option</w:t>
+                            </w:r>
+                            <w:proofErr w:type="spellEnd"/>
+                            <w:r>
+                              <w:rPr>
+                                <w:b/>
+                                <w:bCs/>
+                              </w:rPr>
+                              <w:t xml:space="preserve"> </w:t>
+                            </w:r>
+                            <w:r>
+                              <w:rPr>
+                                <w:b/>
+                                <w:bCs/>
+                              </w:rPr>
+                              <w:t>2</w:t>
+                            </w:r>
+                            <w:r>
+                              <w:rPr>
+                                <w:b/>
+                                <w:bCs/>
+                              </w:rPr>
+                              <w:t xml:space="preserve">. </w:t>
+                            </w:r>
+                            <w:r>
+                              <w:t>Diesel_Generator_</w:t>
+                            </w:r>
+                            <w:r>
+                              <w:t>2</w:t>
+                            </w:r>
+                          </w:p>
+                        </w:txbxContent>
+                      </wps:txbx>
+                      <wps:bodyPr rot="0" vert="horz" wrap="square" lIns="91440" tIns="45720" rIns="91440" bIns="45720" anchor="t" anchorCtr="0">
+                        <a:spAutoFit/>
+                      </wps:bodyPr>
+                    </wps:wsp>
+                  </a:graphicData>
+                </a:graphic>
+              </wp:anchor>
+            </w:drawing>
+          </mc:Choice>
+          <mc:Fallback>
+            <w:pict>
+              <v:shape w14:anchorId="278DC99E" id="_x0000_s1054" type="#_x0000_t202" style="position:absolute;margin-left:106.35pt;margin-top:2.6pt;width:157.55pt;height:30.45pt;z-index:251694080;visibility:visible;mso-wrap-style:square;mso-wrap-distance-left:9pt;mso-wrap-distance-top:0;mso-wrap-distance-right:9pt;mso-wrap-distance-bottom:0;mso-position-horizontal:right;mso-position-horizontal-relative:margin;mso-position-vertical:absolute;mso-position-vertical-relative:text;v-text-anchor:top" o:gfxdata="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" filled="f" stroked="f">
+                <v:textbox style="mso-fit-shape-to-text:t">
+                  <w:txbxContent>
+                    <w:p>
+                      <w:pPr>
+                        <w:jc w:val="center"/>
+                        <w:rPr>
+                          <w:b/>
+                          <w:bCs/>
+                          <w:lang w:val="en-US"/>
+                        </w:rPr>
+                      </w:pPr>
+                      <w:proofErr w:type="spellStart"/>
+                      <w:r>
+                        <w:rPr>
+                          <w:b/>
+                          <w:bCs/>
+                        </w:rPr>
+                        <w:t>Option</w:t>
+                      </w:r>
+                      <w:proofErr w:type="spellEnd"/>
+                      <w:r>
+                        <w:rPr>
+                          <w:b/>
+                          <w:bCs/>
+                        </w:rPr>
+                        <w:t xml:space="preserve"> </w:t>
+                      </w:r>
+                      <w:r>
+                        <w:rPr>
+                          <w:b/>
+                          <w:bCs/>
+                        </w:rPr>
+                        <w:t>2</w:t>
+                      </w:r>
+                      <w:r>
+                        <w:rPr>
+                          <w:b/>
+                          <w:bCs/>
+                        </w:rPr>
+                        <w:t xml:space="preserve">. </w:t>
+                      </w:r>
+                      <w:r>
+                        <w:t>Diesel_Generator_</w:t>
+                      </w:r>
+                      <w:r>
+                        <w:t>2</w:t>
+                      </w:r>
+                    </w:p>
+                  </w:txbxContent>
+                </v:textbox>
+                <w10:wrap anchorx="margin"/>
+              </v:shape>
+            </w:pict>
+          </mc:Fallback>
+        </mc:AlternateContent>
+      </w:r>
     </w:p>
     <w:p>
       <w:pPr>
@@ -5342,6 +6938,201 @@
           <w:lang w:val="en-US"/>
         </w:rPr>
       </w:pPr>
+      <w:r>
+        <w:rPr>
+          <w:noProof/>
+          <w:lang w:val="en-US"/>
+        </w:rPr>
+        <mc:AlternateContent>
+          <mc:Choice Requires="wpg">
+            <w:drawing>
+              <wp:anchor distT="0" distB="0" distL="114300" distR="114300" simplePos="0" relativeHeight="251696128" behindDoc="0" locked="0" layoutInCell="1" allowOverlap="1" wp14:anchorId="412957E1" wp14:editId="52E81F4B">
+                <wp:simplePos x="0" y="0"/>
+                <wp:positionH relativeFrom="column">
+                  <wp:posOffset>-632460</wp:posOffset>
+                </wp:positionH>
+                <wp:positionV relativeFrom="paragraph">
+                  <wp:posOffset>284480</wp:posOffset>
+                </wp:positionV>
+                <wp:extent cx="2638425" cy="1743075"/>
+                <wp:effectExtent l="0" t="0" r="0" b="0"/>
+                <wp:wrapNone/>
+                <wp:docPr id="1528026519" name="Group 7"/>
+                <wp:cNvGraphicFramePr/>
+                <a:graphic xmlns:a="http://schemas.openxmlformats.org/drawingml/2006/main">
+                  <a:graphicData uri="http://schemas.microsoft.com/office/word/2010/wordprocessingGroup">
+                    <wpg:wgp>
+                      <wpg:cNvGrpSpPr/>
+                      <wpg:grpSpPr>
+                        <a:xfrm>
+                          <a:off x="0" y="0"/>
+                          <a:ext cx="2638425" cy="1743075"/>
+                          <a:chOff x="0" y="0"/>
+                          <a:chExt cx="2638425" cy="1743075"/>
+                        </a:xfrm>
+                      </wpg:grpSpPr>
+                      <wps:wsp>
+                        <wps:cNvPr id="260297247" name="Text Box 4"/>
+                        <wps:cNvSpPr txBox="1">
+                          <a:spLocks noChangeArrowheads="1"/>
+                        </wps:cNvSpPr>
+                        <wps:spPr bwMode="auto">
+                          <a:xfrm>
+                            <a:off x="0" y="1428750"/>
+                            <a:ext cx="2638425" cy="314325"/>
+                          </a:xfrm>
+                          <a:prstGeom prst="rect">
+                            <a:avLst/>
+                          </a:prstGeom>
+                          <a:noFill/>
+                          <a:ln w="9525">
+                            <a:noFill/>
+                            <a:miter lim="800000"/>
+                            <a:headEnd/>
+                            <a:tailEnd/>
+                          </a:ln>
+                        </wps:spPr>
+                        <wps:txbx>
+                          <w:txbxContent>
+                            <w:p>
+                              <w:pPr>
+                                <w:jc w:val="center"/>
+                                <w:rPr>
+                                  <w:b/>
+                                  <w:bCs/>
+                                  <w:lang w:val="en-US"/>
+                                </w:rPr>
+                              </w:pPr>
+                              <w:proofErr w:type="spellStart"/>
+                              <w:r>
+                                <w:rPr>
+                                  <w:b/>
+                                  <w:bCs/>
+                                </w:rPr>
+                                <w:t>Option</w:t>
+                              </w:r>
+                              <w:proofErr w:type="spellEnd"/>
+                              <w:r>
+                                <w:rPr>
+                                  <w:b/>
+                                  <w:bCs/>
+                                </w:rPr>
+                                <w:t xml:space="preserve"> 1. </w:t>
+                              </w:r>
+                              <w:proofErr w:type="spellStart"/>
+                              <w:r>
+                                <w:t>Spherical</w:t>
+                              </w:r>
+                              <w:proofErr w:type="spellEnd"/>
+                              <w:r>
+                                <w:t xml:space="preserve"> _</w:t>
+                              </w:r>
+                              <w:r>
+                                <w:t>Tank</w:t>
+                              </w:r>
+                              <w:r>
+                                <w:t>_1</w:t>
+                              </w:r>
+                            </w:p>
+                          </w:txbxContent>
+                        </wps:txbx>
+                        <wps:bodyPr rot="0" vertOverflow="clip" horzOverflow="clip" vert="horz" wrap="square" lIns="91440" tIns="45720" rIns="91440" bIns="45720" anchor="t" anchorCtr="0">
+                          <a:noAutofit/>
+                        </wps:bodyPr>
+                      </wps:wsp>
+                      <pic:pic xmlns:pic="http://schemas.openxmlformats.org/drawingml/2006/picture">
+                        <pic:nvPicPr>
+                          <pic:cNvPr id="338147780" name="Graphic 1"/>
+                          <pic:cNvPicPr/>
+                        </pic:nvPicPr>
+                        <pic:blipFill>
+                          <a:blip r:embed="rId25">
+                            <a:extLst>
+                              <a:ext uri="{28A0092B-C50C-407E-A947-70E740481C1C}">
+                                <a14:useLocalDpi xmlns:a14="http://schemas.microsoft.com/office/drawing/2010/main" val="0"/>
+                              </a:ext>
+                              <a:ext uri="{96DAC541-7B7A-43D3-8B79-37D633B846F1}">
+                                <asvg:svgBlip xmlns:asvg="http://schemas.microsoft.com/office/drawing/2016/SVG/main" r:embed="rId26"/>
+                              </a:ext>
+                            </a:extLst>
+                          </a:blip>
+                          <a:stretch>
+                            <a:fillRect/>
+                          </a:stretch>
+                        </pic:blipFill>
+                        <pic:spPr>
+                          <a:xfrm>
+                            <a:off x="628650" y="0"/>
+                            <a:ext cx="1285875" cy="1285875"/>
+                          </a:xfrm>
+                          <a:prstGeom prst="rect">
+                            <a:avLst/>
+                          </a:prstGeom>
+                        </pic:spPr>
+                      </pic:pic>
+                    </wpg:wgp>
+                  </a:graphicData>
+                </a:graphic>
+              </wp:anchor>
+            </w:drawing>
+          </mc:Choice>
+          <mc:Fallback>
+            <w:pict>
+              <v:group w14:anchorId="412957E1" id="Group 7" o:spid="_x0000_s1055" style="position:absolute;margin-left:-49.8pt;margin-top:22.4pt;width:207.75pt;height:137.25pt;z-index:251696128" coordsize="26384,17430" o:gfxdata="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">
+                <v:shape id="_x0000_s1056" type="#_x0000_t202" style="position:absolute;top:14287;width:26384;height:3143;visibility:visible;mso-wrap-style:square;v-text-anchor:top" o:gfxdata="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" filled="f" stroked="f">
+                  <v:textbox>
+                    <w:txbxContent>
+                      <w:p>
+                        <w:pPr>
+                          <w:jc w:val="center"/>
+                          <w:rPr>
+                            <w:b/>
+                            <w:bCs/>
+                            <w:lang w:val="en-US"/>
+                          </w:rPr>
+                        </w:pPr>
+                        <w:proofErr w:type="spellStart"/>
+                        <w:r>
+                          <w:rPr>
+                            <w:b/>
+                            <w:bCs/>
+                          </w:rPr>
+                          <w:t>Option</w:t>
+                        </w:r>
+                        <w:proofErr w:type="spellEnd"/>
+                        <w:r>
+                          <w:rPr>
+                            <w:b/>
+                            <w:bCs/>
+                          </w:rPr>
+                          <w:t xml:space="preserve"> 1. </w:t>
+                        </w:r>
+                        <w:proofErr w:type="spellStart"/>
+                        <w:r>
+                          <w:t>Spherical</w:t>
+                        </w:r>
+                        <w:proofErr w:type="spellEnd"/>
+                        <w:r>
+                          <w:t xml:space="preserve"> _</w:t>
+                        </w:r>
+                        <w:r>
+                          <w:t>Tank</w:t>
+                        </w:r>
+                        <w:r>
+                          <w:t>_1</w:t>
+                        </w:r>
+                      </w:p>
+                    </w:txbxContent>
+                  </v:textbox>
+                </v:shape>
+                <v:shape id="Graphic 1" o:spid="_x0000_s1057" type="#_x0000_t75" style="position:absolute;left:6286;width:12859;height:12858;visibility:visible;mso-wrap-style:square" o:gfxdata="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">
+                  <v:imagedata r:id="rId27" o:title=""/>
+                </v:shape>
+              </v:group>
+            </w:pict>
+          </mc:Fallback>
+        </mc:AlternateContent>
+      </w:r>
     </w:p>
     <w:p>
       <w:pPr>
@@ -5352,31 +7143,35 @@
       <w:r>
         <w:rPr>
           <w:noProof/>
-          <w:lang w:val="en-US"/>
         </w:rPr>
         <w:drawing>
-          <wp:inline distT="0" distB="0" distL="0" distR="0" wp14:anchorId="607216AE" wp14:editId="3AA5E22E">
-            <wp:extent cx="1285875" cy="1285875"/>
-            <wp:effectExtent l="0" t="0" r="9525" b="9525"/>
-            <wp:docPr id="338147780" name="Graphic 1"/>
-            <wp:cNvGraphicFramePr/>
+          <wp:anchor distT="0" distB="0" distL="114300" distR="114300" simplePos="0" relativeHeight="251697152" behindDoc="1" locked="0" layoutInCell="1" allowOverlap="1" wp14:anchorId="7FE87179" wp14:editId="2E056F84">
+            <wp:simplePos x="0" y="0"/>
+            <wp:positionH relativeFrom="margin">
+              <wp:posOffset>2158365</wp:posOffset>
+            </wp:positionH>
+            <wp:positionV relativeFrom="paragraph">
+              <wp:posOffset>33655</wp:posOffset>
+            </wp:positionV>
+            <wp:extent cx="1285876" cy="1380540"/>
+            <wp:effectExtent l="0" t="0" r="0" b="0"/>
+            <wp:wrapNone/>
+            <wp:docPr id="2049611572" name="Picture 1"/>
+            <wp:cNvGraphicFramePr>
+              <a:graphicFrameLocks xmlns:a="http://schemas.openxmlformats.org/drawingml/2006/main" noChangeAspect="1"/>
+            </wp:cNvGraphicFramePr>
             <a:graphic xmlns:a="http://schemas.openxmlformats.org/drawingml/2006/main">
               <a:graphicData uri="http://schemas.openxmlformats.org/drawingml/2006/picture">
                 <pic:pic xmlns:pic="http://schemas.openxmlformats.org/drawingml/2006/picture">
                   <pic:nvPicPr>
-                    <pic:cNvPr id="338147780" name="Graphic 1"/>
-                    <pic:cNvPicPr>
-                      <a:picLocks noChangeAspect="1"/>
-                    </pic:cNvPicPr>
+                    <pic:cNvPr id="2049611572" name=""/>
+                    <pic:cNvPicPr/>
                   </pic:nvPicPr>
                   <pic:blipFill>
-                    <a:blip r:embed="rId14">
+                    <a:blip r:embed="rId28">
                       <a:extLst>
                         <a:ext uri="{28A0092B-C50C-407E-A947-70E740481C1C}">
                           <a14:useLocalDpi xmlns:a14="http://schemas.microsoft.com/office/drawing/2010/main" val="0"/>
-                        </a:ext>
-                        <a:ext uri="{96DAC541-7B7A-43D3-8B79-37D633B846F1}">
-                          <asvg:svgBlip xmlns:asvg="http://schemas.microsoft.com/office/drawing/2016/SVG/main" r:embed="rId15"/>
                         </a:ext>
                       </a:extLst>
                     </a:blip>
@@ -5387,7 +7182,7 @@
                   <pic:spPr>
                     <a:xfrm>
                       <a:off x="0" y="0"/>
-                      <a:ext cx="1286510" cy="1286510"/>
+                      <a:ext cx="1285876" cy="1380540"/>
                     </a:xfrm>
                     <a:prstGeom prst="rect">
                       <a:avLst/>
@@ -5396,9 +7191,103 @@
                 </pic:pic>
               </a:graphicData>
             </a:graphic>
-          </wp:inline>
+            <wp14:sizeRelH relativeFrom="margin">
+              <wp14:pctWidth>0</wp14:pctWidth>
+            </wp14:sizeRelH>
+            <wp14:sizeRelV relativeFrom="margin">
+              <wp14:pctHeight>0</wp14:pctHeight>
+            </wp14:sizeRelV>
+          </wp:anchor>
         </w:drawing>
       </w:r>
+      <w:r>
+        <w:rPr>
+          <w:noProof/>
+        </w:rPr>
+        <w:drawing>
+          <wp:anchor distT="0" distB="0" distL="114300" distR="114300" simplePos="0" relativeHeight="251700224" behindDoc="1" locked="0" layoutInCell="1" allowOverlap="1" wp14:anchorId="3864A0A2" wp14:editId="429ED2E1">
+            <wp:simplePos x="0" y="0"/>
+            <wp:positionH relativeFrom="column">
+              <wp:posOffset>4320540</wp:posOffset>
+            </wp:positionH>
+            <wp:positionV relativeFrom="paragraph">
+              <wp:posOffset>7620</wp:posOffset>
+            </wp:positionV>
+            <wp:extent cx="1285876" cy="1432834"/>
+            <wp:effectExtent l="0" t="0" r="0" b="0"/>
+            <wp:wrapNone/>
+            <wp:docPr id="1709300627" name="Picture 1" descr="A grey round object with pipes&#10;&#10;Description automatically generated"/>
+            <wp:cNvGraphicFramePr>
+              <a:graphicFrameLocks xmlns:a="http://schemas.openxmlformats.org/drawingml/2006/main" noChangeAspect="1"/>
+            </wp:cNvGraphicFramePr>
+            <a:graphic xmlns:a="http://schemas.openxmlformats.org/drawingml/2006/main">
+              <a:graphicData uri="http://schemas.openxmlformats.org/drawingml/2006/picture">
+                <pic:pic xmlns:pic="http://schemas.openxmlformats.org/drawingml/2006/picture">
+                  <pic:nvPicPr>
+                    <pic:cNvPr id="1709300627" name="Picture 1" descr="A grey round object with pipes&#10;&#10;Description automatically generated"/>
+                    <pic:cNvPicPr/>
+                  </pic:nvPicPr>
+                  <pic:blipFill>
+                    <a:blip r:embed="rId29">
+                      <a:extLst>
+                        <a:ext uri="{28A0092B-C50C-407E-A947-70E740481C1C}">
+                          <a14:useLocalDpi xmlns:a14="http://schemas.microsoft.com/office/drawing/2010/main" val="0"/>
+                        </a:ext>
+                      </a:extLst>
+                    </a:blip>
+                    <a:stretch>
+                      <a:fillRect/>
+                    </a:stretch>
+                  </pic:blipFill>
+                  <pic:spPr>
+                    <a:xfrm>
+                      <a:off x="0" y="0"/>
+                      <a:ext cx="1285876" cy="1432834"/>
+                    </a:xfrm>
+                    <a:prstGeom prst="rect">
+                      <a:avLst/>
+                    </a:prstGeom>
+                  </pic:spPr>
+                </pic:pic>
+              </a:graphicData>
+            </a:graphic>
+            <wp14:sizeRelH relativeFrom="margin">
+              <wp14:pctWidth>0</wp14:pctWidth>
+            </wp14:sizeRelH>
+            <wp14:sizeRelV relativeFrom="margin">
+              <wp14:pctHeight>0</wp14:pctHeight>
+            </wp14:sizeRelV>
+          </wp:anchor>
+        </w:drawing>
+      </w:r>
+    </w:p>
+    <w:p>
+      <w:pPr>
+        <w:rPr>
+          <w:lang w:val="en-US"/>
+        </w:rPr>
+      </w:pPr>
+    </w:p>
+    <w:p>
+      <w:pPr>
+        <w:rPr>
+          <w:lang w:val="en-US"/>
+        </w:rPr>
+      </w:pPr>
+    </w:p>
+    <w:p>
+      <w:pPr>
+        <w:rPr>
+          <w:lang w:val="en-US"/>
+        </w:rPr>
+      </w:pPr>
+    </w:p>
+    <w:p>
+      <w:pPr>
+        <w:rPr>
+          <w:lang w:val="en-US"/>
+        </w:rPr>
+      </w:pPr>
     </w:p>
     <w:p>
       <w:pPr>
@@ -5413,18 +7302,18 @@
         <mc:AlternateContent>
           <mc:Choice Requires="wps">
             <w:drawing>
-              <wp:anchor distT="0" distB="0" distL="114300" distR="114300" simplePos="0" relativeHeight="251674624" behindDoc="0" locked="0" layoutInCell="1" allowOverlap="1" wp14:anchorId="44881303" wp14:editId="6BCCF9E5">
+              <wp:anchor distT="0" distB="0" distL="114300" distR="114300" simplePos="0" relativeHeight="251702272" behindDoc="0" locked="0" layoutInCell="1" allowOverlap="1" wp14:anchorId="3C65C790" wp14:editId="620CC805">
                 <wp:simplePos x="0" y="0"/>
                 <wp:positionH relativeFrom="margin">
-                  <wp:align>left</wp:align>
+                  <wp:posOffset>3568065</wp:posOffset>
                 </wp:positionH>
                 <wp:positionV relativeFrom="paragraph">
-                  <wp:posOffset>10160</wp:posOffset>
+                  <wp:posOffset>8890</wp:posOffset>
                 </wp:positionV>
-                <wp:extent cx="2000885" cy="581660"/>
-                <wp:effectExtent l="0" t="0" r="0" b="1270"/>
+                <wp:extent cx="2638425" cy="314325"/>
+                <wp:effectExtent l="0" t="0" r="0" b="0"/>
                 <wp:wrapNone/>
-                <wp:docPr id="260297247" name="Text Box 4"/>
+                <wp:docPr id="1579375390" name="Text Box 4"/>
                 <wp:cNvGraphicFramePr>
                   <a:graphicFrameLocks xmlns:a="http://schemas.openxmlformats.org/drawingml/2006/main"/>
                 </wp:cNvGraphicFramePr>
@@ -5437,7 +7326,7 @@
                       <wps:spPr bwMode="auto">
                         <a:xfrm>
                           <a:off x="0" y="0"/>
-                          <a:ext cx="2000250" cy="570230"/>
+                          <a:ext cx="2638425" cy="314325"/>
                         </a:xfrm>
                         <a:prstGeom prst="rect">
                           <a:avLst/>
@@ -5475,7 +7364,21 @@
                                 <w:b/>
                                 <w:bCs/>
                               </w:rPr>
-                              <w:t xml:space="preserve"> 1. </w:t>
+                              <w:t xml:space="preserve"> </w:t>
+                            </w:r>
+                            <w:r>
+                              <w:rPr>
+                                <w:b/>
+                                <w:bCs/>
+                              </w:rPr>
+                              <w:t>3</w:t>
+                            </w:r>
+                            <w:r>
+                              <w:rPr>
+                                <w:b/>
+                                <w:bCs/>
+                              </w:rPr>
+                              <w:t xml:space="preserve">. </w:t>
                             </w:r>
                             <w:proofErr w:type="spellStart"/>
                             <w:r>
@@ -5483,35 +7386,27 @@
                             </w:r>
                             <w:proofErr w:type="spellEnd"/>
                             <w:r>
-                              <w:t xml:space="preserve"> Storage </w:t>
+                              <w:t xml:space="preserve"> _Tank_</w:t>
                             </w:r>
-                            <w:proofErr w:type="spellStart"/>
                             <w:r>
-                              <w:t>Tank</w:t>
+                              <w:t>3</w:t>
                             </w:r>
-                            <w:proofErr w:type="spellEnd"/>
                           </w:p>
                         </w:txbxContent>
                       </wps:txbx>
                       <wps:bodyPr rot="0" vertOverflow="clip" horzOverflow="clip" vert="horz" wrap="square" lIns="91440" tIns="45720" rIns="91440" bIns="45720" anchor="t" anchorCtr="0">
-                        <a:spAutoFit/>
+                        <a:noAutofit/>
                       </wps:bodyPr>
                     </wps:wsp>
                   </a:graphicData>
                 </a:graphic>
-                <wp14:sizeRelH relativeFrom="page">
-                  <wp14:pctWidth>0</wp14:pctWidth>
-                </wp14:sizeRelH>
-                <wp14:sizeRelV relativeFrom="page">
-                  <wp14:pctHeight>0</wp14:pctHeight>
-                </wp14:sizeRelV>
               </wp:anchor>
             </w:drawing>
           </mc:Choice>
           <mc:Fallback>
             <w:pict>
-              <v:shape w14:anchorId="44881303" id="Text Box 4" o:spid="_x0000_s1039" type="#_x0000_t202" style="position:absolute;margin-left:0;margin-top:.8pt;width:157.55pt;height:45.8pt;z-index:251674624;visibility:visible;mso-wrap-style:square;mso-width-percent:0;mso-height-percent:0;mso-wrap-distance-left:9pt;mso-wrap-distance-top:0;mso-wrap-distance-right:9pt;mso-wrap-distance-bottom:0;mso-position-horizontal:left;mso-position-horizontal-relative:margin;mso-position-vertical:absolute;mso-position-vertical-relative:text;mso-width-percent:0;mso-height-percent:0;mso-width-relative:page;mso-height-relative:page;v-text-anchor:top" o:gfxdata="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" filled="f" stroked="f">
-                <v:textbox style="mso-fit-shape-to-text:t">
+              <v:shape w14:anchorId="3C65C790" id="Text Box 4" o:spid="_x0000_s1058" type="#_x0000_t202" style="position:absolute;margin-left:280.95pt;margin-top:.7pt;width:207.75pt;height:24.75pt;z-index:251702272;visibility:visible;mso-wrap-style:square;mso-wrap-distance-left:9pt;mso-wrap-distance-top:0;mso-wrap-distance-right:9pt;mso-wrap-distance-bottom:0;mso-position-horizontal:absolute;mso-position-horizontal-relative:margin;mso-position-vertical:absolute;mso-position-vertical-relative:text;v-text-anchor:top" o:gfxdata="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" filled="f" stroked="f">
+                <v:textbox>
                   <w:txbxContent>
                     <w:p>
                       <w:pPr>
@@ -5536,7 +7431,21 @@
                           <w:b/>
                           <w:bCs/>
                         </w:rPr>
-                        <w:t xml:space="preserve"> 1. </w:t>
+                        <w:t xml:space="preserve"> </w:t>
+                      </w:r>
+                      <w:r>
+                        <w:rPr>
+                          <w:b/>
+                          <w:bCs/>
+                        </w:rPr>
+                        <w:t>3</w:t>
+                      </w:r>
+                      <w:r>
+                        <w:rPr>
+                          <w:b/>
+                          <w:bCs/>
+                        </w:rPr>
+                        <w:t xml:space="preserve">. </w:t>
                       </w:r>
                       <w:proofErr w:type="spellStart"/>
                       <w:r>
@@ -5544,13 +7453,183 @@
                       </w:r>
                       <w:proofErr w:type="spellEnd"/>
                       <w:r>
-                        <w:t xml:space="preserve"> Storage </w:t>
+                        <w:t xml:space="preserve"> _Tank_</w:t>
+                      </w:r>
+                      <w:r>
+                        <w:t>3</w:t>
+                      </w:r>
+                    </w:p>
+                  </w:txbxContent>
+                </v:textbox>
+                <w10:wrap anchorx="margin"/>
+              </v:shape>
+            </w:pict>
+          </mc:Fallback>
+        </mc:AlternateContent>
+      </w:r>
+      <w:r>
+        <w:rPr>
+          <w:noProof/>
+        </w:rPr>
+        <mc:AlternateContent>
+          <mc:Choice Requires="wps">
+            <w:drawing>
+              <wp:anchor distT="0" distB="0" distL="114300" distR="114300" simplePos="0" relativeHeight="251699200" behindDoc="0" locked="0" layoutInCell="1" allowOverlap="1" wp14:anchorId="24A52622" wp14:editId="2193EAAE">
+                <wp:simplePos x="0" y="0"/>
+                <wp:positionH relativeFrom="margin">
+                  <wp:align>center</wp:align>
+                </wp:positionH>
+                <wp:positionV relativeFrom="paragraph">
+                  <wp:posOffset>8890</wp:posOffset>
+                </wp:positionV>
+                <wp:extent cx="2638425" cy="314325"/>
+                <wp:effectExtent l="0" t="0" r="0" b="0"/>
+                <wp:wrapNone/>
+                <wp:docPr id="1871988560" name="Text Box 4"/>
+                <wp:cNvGraphicFramePr>
+                  <a:graphicFrameLocks xmlns:a="http://schemas.openxmlformats.org/drawingml/2006/main"/>
+                </wp:cNvGraphicFramePr>
+                <a:graphic xmlns:a="http://schemas.openxmlformats.org/drawingml/2006/main">
+                  <a:graphicData uri="http://schemas.microsoft.com/office/word/2010/wordprocessingShape">
+                    <wps:wsp>
+                      <wps:cNvSpPr txBox="1">
+                        <a:spLocks noChangeArrowheads="1"/>
+                      </wps:cNvSpPr>
+                      <wps:spPr bwMode="auto">
+                        <a:xfrm>
+                          <a:off x="0" y="0"/>
+                          <a:ext cx="2638425" cy="314325"/>
+                        </a:xfrm>
+                        <a:prstGeom prst="rect">
+                          <a:avLst/>
+                        </a:prstGeom>
+                        <a:noFill/>
+                        <a:ln w="9525">
+                          <a:noFill/>
+                          <a:miter lim="800000"/>
+                          <a:headEnd/>
+                          <a:tailEnd/>
+                        </a:ln>
+                      </wps:spPr>
+                      <wps:txbx>
+                        <w:txbxContent>
+                          <w:p>
+                            <w:pPr>
+                              <w:jc w:val="center"/>
+                              <w:rPr>
+                                <w:b/>
+                                <w:bCs/>
+                                <w:lang w:val="en-US"/>
+                              </w:rPr>
+                            </w:pPr>
+                            <w:proofErr w:type="spellStart"/>
+                            <w:r>
+                              <w:rPr>
+                                <w:b/>
+                                <w:bCs/>
+                              </w:rPr>
+                              <w:t>Option</w:t>
+                            </w:r>
+                            <w:proofErr w:type="spellEnd"/>
+                            <w:r>
+                              <w:rPr>
+                                <w:b/>
+                                <w:bCs/>
+                              </w:rPr>
+                              <w:t xml:space="preserve"> </w:t>
+                            </w:r>
+                            <w:r>
+                              <w:rPr>
+                                <w:b/>
+                                <w:bCs/>
+                              </w:rPr>
+                              <w:t>2</w:t>
+                            </w:r>
+                            <w:r>
+                              <w:rPr>
+                                <w:b/>
+                                <w:bCs/>
+                              </w:rPr>
+                              <w:t xml:space="preserve">. </w:t>
+                            </w:r>
+                            <w:proofErr w:type="spellStart"/>
+                            <w:r>
+                              <w:t>Spherical</w:t>
+                            </w:r>
+                            <w:proofErr w:type="spellEnd"/>
+                            <w:r>
+                              <w:t xml:space="preserve"> _Tank_</w:t>
+                            </w:r>
+                            <w:r>
+                              <w:t>2</w:t>
+                            </w:r>
+                          </w:p>
+                        </w:txbxContent>
+                      </wps:txbx>
+                      <wps:bodyPr rot="0" vertOverflow="clip" horzOverflow="clip" vert="horz" wrap="square" lIns="91440" tIns="45720" rIns="91440" bIns="45720" anchor="t" anchorCtr="0">
+                        <a:noAutofit/>
+                      </wps:bodyPr>
+                    </wps:wsp>
+                  </a:graphicData>
+                </a:graphic>
+              </wp:anchor>
+            </w:drawing>
+          </mc:Choice>
+          <mc:Fallback>
+            <w:pict>
+              <v:shape w14:anchorId="24A52622" id="_x0000_s1059" type="#_x0000_t202" style="position:absolute;margin-left:0;margin-top:.7pt;width:207.75pt;height:24.75pt;z-index:251699200;visibility:visible;mso-wrap-style:square;mso-wrap-distance-left:9pt;mso-wrap-distance-top:0;mso-wrap-distance-right:9pt;mso-wrap-distance-bottom:0;mso-position-horizontal:center;mso-position-horizontal-relative:margin;mso-position-vertical:absolute;mso-position-vertical-relative:text;v-text-anchor:top" o:gfxdata="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" filled="f" stroked="f">
+                <v:textbox>
+                  <w:txbxContent>
+                    <w:p>
+                      <w:pPr>
+                        <w:jc w:val="center"/>
+                        <w:rPr>
+                          <w:b/>
+                          <w:bCs/>
+                          <w:lang w:val="en-US"/>
+                        </w:rPr>
+                      </w:pPr>
+                      <w:proofErr w:type="spellStart"/>
+                      <w:r>
+                        <w:rPr>
+                          <w:b/>
+                          <w:bCs/>
+                        </w:rPr>
+                        <w:t>Option</w:t>
+                      </w:r>
+                      <w:proofErr w:type="spellEnd"/>
+                      <w:r>
+                        <w:rPr>
+                          <w:b/>
+                          <w:bCs/>
+                        </w:rPr>
+                        <w:t xml:space="preserve"> </w:t>
+                      </w:r>
+                      <w:r>
+                        <w:rPr>
+                          <w:b/>
+                          <w:bCs/>
+                        </w:rPr>
+                        <w:t>2</w:t>
+                      </w:r>
+                      <w:r>
+                        <w:rPr>
+                          <w:b/>
+                          <w:bCs/>
+                        </w:rPr>
+                        <w:t xml:space="preserve">. </w:t>
                       </w:r>
                       <w:proofErr w:type="spellStart"/>
                       <w:r>
-                        <w:t>Tank</w:t>
+                        <w:t>Spherical</w:t>
                       </w:r>
                       <w:proofErr w:type="spellEnd"/>
+                      <w:r>
+                        <w:t xml:space="preserve"> _Tank_</w:t>
+                      </w:r>
+                      <w:r>
+                        <w:t>2</w:t>
+                      </w:r>
                     </w:p>
                   </w:txbxContent>
                 </v:textbox>
@@ -5614,7 +7693,6 @@
           <w:p>
             <w:pPr>
               <w:pStyle w:val="ListParagraph"/>
-              <w:spacing w:after="0" w:line="240" w:lineRule="auto"/>
               <w:ind w:left="0"/>
               <w:rPr>
                 <w:b/>
@@ -6450,151 +8528,203 @@
       <w:r>
         <w:rPr>
           <w:noProof/>
+          <w:lang w:val="en-US"/>
         </w:rPr>
         <mc:AlternateContent>
-          <mc:Choice Requires="wps">
+          <mc:Choice Requires="wpg">
             <w:drawing>
-              <wp:anchor distT="0" distB="0" distL="114300" distR="114300" simplePos="0" relativeHeight="251675648" behindDoc="0" locked="0" layoutInCell="1" allowOverlap="1" wp14:anchorId="334E3AD3" wp14:editId="39CA9843">
+              <wp:anchor distT="0" distB="0" distL="114300" distR="114300" simplePos="0" relativeHeight="251710464" behindDoc="0" locked="0" layoutInCell="1" allowOverlap="1" wp14:anchorId="385556FE" wp14:editId="73346B9A">
                 <wp:simplePos x="0" y="0"/>
-                <wp:positionH relativeFrom="margin">
-                  <wp:posOffset>292735</wp:posOffset>
+                <wp:positionH relativeFrom="column">
+                  <wp:posOffset>4158615</wp:posOffset>
                 </wp:positionH>
                 <wp:positionV relativeFrom="paragraph">
-                  <wp:posOffset>1489710</wp:posOffset>
+                  <wp:posOffset>13970</wp:posOffset>
                 </wp:positionV>
-                <wp:extent cx="2000885" cy="387350"/>
-                <wp:effectExtent l="0" t="0" r="0" b="0"/>
+                <wp:extent cx="2000885" cy="1806575"/>
+                <wp:effectExtent l="0" t="0" r="0" b="3175"/>
                 <wp:wrapNone/>
-                <wp:docPr id="1964218521" name="Text Box 3"/>
-                <wp:cNvGraphicFramePr>
-                  <a:graphicFrameLocks xmlns:a="http://schemas.openxmlformats.org/drawingml/2006/main"/>
-                </wp:cNvGraphicFramePr>
+                <wp:docPr id="1744431751" name="Group 9"/>
+                <wp:cNvGraphicFramePr/>
                 <a:graphic xmlns:a="http://schemas.openxmlformats.org/drawingml/2006/main">
-                  <a:graphicData uri="http://schemas.microsoft.com/office/word/2010/wordprocessingShape">
-                    <wps:wsp>
-                      <wps:cNvSpPr txBox="1">
-                        <a:spLocks noChangeArrowheads="1"/>
-                      </wps:cNvSpPr>
-                      <wps:spPr bwMode="auto">
+                  <a:graphicData uri="http://schemas.microsoft.com/office/word/2010/wordprocessingGroup">
+                    <wpg:wgp>
+                      <wpg:cNvGrpSpPr/>
+                      <wpg:grpSpPr>
                         <a:xfrm>
                           <a:off x="0" y="0"/>
-                          <a:ext cx="2000250" cy="386080"/>
+                          <a:ext cx="2000885" cy="1806575"/>
+                          <a:chOff x="0" y="0"/>
+                          <a:chExt cx="2000885" cy="1806575"/>
                         </a:xfrm>
-                        <a:prstGeom prst="rect">
-                          <a:avLst/>
-                        </a:prstGeom>
-                        <a:noFill/>
-                        <a:ln w="9525">
+                      </wpg:grpSpPr>
+                      <wps:wsp>
+                        <wps:cNvPr id="1215288628" name="Text Box 3"/>
+                        <wps:cNvSpPr txBox="1">
+                          <a:spLocks noChangeArrowheads="1"/>
+                        </wps:cNvSpPr>
+                        <wps:spPr bwMode="auto">
+                          <a:xfrm>
+                            <a:off x="0" y="1419225"/>
+                            <a:ext cx="2000885" cy="387350"/>
+                          </a:xfrm>
+                          <a:prstGeom prst="rect">
+                            <a:avLst/>
+                          </a:prstGeom>
                           <a:noFill/>
-                          <a:miter lim="800000"/>
-                          <a:headEnd/>
-                          <a:tailEnd/>
-                        </a:ln>
-                      </wps:spPr>
-                      <wps:txbx>
-                        <w:txbxContent>
-                          <w:p>
-                            <w:pPr>
-                              <w:rPr>
-                                <w:b/>
-                                <w:bCs/>
-                                <w:lang w:val="en-US"/>
-                              </w:rPr>
-                            </w:pPr>
-                            <w:proofErr w:type="spellStart"/>
-                            <w:r>
-                              <w:rPr>
-                                <w:b/>
-                                <w:bCs/>
-                              </w:rPr>
-                              <w:t>Option</w:t>
-                            </w:r>
-                            <w:proofErr w:type="spellEnd"/>
-                            <w:r>
-                              <w:rPr>
-                                <w:b/>
-                                <w:bCs/>
-                              </w:rPr>
-                              <w:t xml:space="preserve"> 1. </w:t>
-                            </w:r>
-                            <w:proofErr w:type="spellStart"/>
-                            <w:r>
-                              <w:t>Water</w:t>
-                            </w:r>
-                            <w:proofErr w:type="spellEnd"/>
-                            <w:r>
-                              <w:t xml:space="preserve"> </w:t>
-                            </w:r>
-                            <w:proofErr w:type="spellStart"/>
-                            <w:r>
-                              <w:t>Clarifier</w:t>
-                            </w:r>
-                            <w:proofErr w:type="spellEnd"/>
-                          </w:p>
-                        </w:txbxContent>
-                      </wps:txbx>
-                      <wps:bodyPr rot="0" vertOverflow="clip" horzOverflow="clip" vert="horz" wrap="square" lIns="91440" tIns="45720" rIns="91440" bIns="45720" anchor="t" anchorCtr="0">
-                        <a:spAutoFit/>
-                      </wps:bodyPr>
-                    </wps:wsp>
+                          <a:ln w="9525">
+                            <a:noFill/>
+                            <a:miter lim="800000"/>
+                            <a:headEnd/>
+                            <a:tailEnd/>
+                          </a:ln>
+                        </wps:spPr>
+                        <wps:txbx>
+                          <w:txbxContent>
+                            <w:p>
+                              <w:pPr>
+                                <w:rPr>
+                                  <w:b/>
+                                  <w:bCs/>
+                                  <w:lang w:val="en-US"/>
+                                </w:rPr>
+                              </w:pPr>
+                              <w:proofErr w:type="spellStart"/>
+                              <w:r>
+                                <w:rPr>
+                                  <w:b/>
+                                  <w:bCs/>
+                                </w:rPr>
+                                <w:t>Option</w:t>
+                              </w:r>
+                              <w:proofErr w:type="spellEnd"/>
+                              <w:r>
+                                <w:rPr>
+                                  <w:b/>
+                                  <w:bCs/>
+                                </w:rPr>
+                                <w:t xml:space="preserve"> </w:t>
+                              </w:r>
+                              <w:r>
+                                <w:rPr>
+                                  <w:b/>
+                                  <w:bCs/>
+                                </w:rPr>
+                                <w:t>3</w:t>
+                              </w:r>
+                              <w:r>
+                                <w:rPr>
+                                  <w:b/>
+                                  <w:bCs/>
+                                </w:rPr>
+                                <w:t xml:space="preserve">. </w:t>
+                              </w:r>
+                              <w:r>
+                                <w:t>Water_Clarifier_</w:t>
+                              </w:r>
+                              <w:r>
+                                <w:t>3</w:t>
+                              </w:r>
+                            </w:p>
+                          </w:txbxContent>
+                        </wps:txbx>
+                        <wps:bodyPr rot="0" vertOverflow="clip" horzOverflow="clip" vert="horz" wrap="square" lIns="91440" tIns="45720" rIns="91440" bIns="45720" anchor="t" anchorCtr="0">
+                          <a:spAutoFit/>
+                        </wps:bodyPr>
+                      </wps:wsp>
+                      <pic:pic xmlns:pic="http://schemas.openxmlformats.org/drawingml/2006/picture">
+                        <pic:nvPicPr>
+                          <pic:cNvPr id="1745679316" name="Picture 1" descr="A grey funnel with a yellow railing&#10;&#10;Description automatically generated"/>
+                          <pic:cNvPicPr>
+                            <a:picLocks noChangeAspect="1"/>
+                          </pic:cNvPicPr>
+                        </pic:nvPicPr>
+                        <pic:blipFill>
+                          <a:blip r:embed="rId30">
+                            <a:extLst>
+                              <a:ext uri="{28A0092B-C50C-407E-A947-70E740481C1C}">
+                                <a14:useLocalDpi xmlns:a14="http://schemas.microsoft.com/office/drawing/2010/main" val="0"/>
+                              </a:ext>
+                            </a:extLst>
+                          </a:blip>
+                          <a:stretch>
+                            <a:fillRect/>
+                          </a:stretch>
+                        </pic:blipFill>
+                        <pic:spPr>
+                          <a:xfrm>
+                            <a:off x="104775" y="0"/>
+                            <a:ext cx="1505585" cy="1381760"/>
+                          </a:xfrm>
+                          <a:prstGeom prst="rect">
+                            <a:avLst/>
+                          </a:prstGeom>
+                        </pic:spPr>
+                      </pic:pic>
+                    </wpg:wgp>
                   </a:graphicData>
                 </a:graphic>
-                <wp14:sizeRelH relativeFrom="page">
-                  <wp14:pctWidth>0</wp14:pctWidth>
-                </wp14:sizeRelH>
-                <wp14:sizeRelV relativeFrom="page">
-                  <wp14:pctHeight>0</wp14:pctHeight>
-                </wp14:sizeRelV>
               </wp:anchor>
             </w:drawing>
           </mc:Choice>
           <mc:Fallback>
             <w:pict>
-              <v:shape w14:anchorId="334E3AD3" id="Text Box 3" o:spid="_x0000_s1040" type="#_x0000_t202" style="position:absolute;margin-left:23.05pt;margin-top:117.3pt;width:157.55pt;height:30.5pt;z-index:251675648;visibility:visible;mso-wrap-style:square;mso-width-percent:0;mso-height-percent:0;mso-wrap-distance-left:9pt;mso-wrap-distance-top:0;mso-wrap-distance-right:9pt;mso-wrap-distance-bottom:0;mso-position-horizontal:absolute;mso-position-horizontal-relative:margin;mso-position-vertical:absolute;mso-position-vertical-relative:text;mso-width-percent:0;mso-height-percent:0;mso-width-relative:page;mso-height-relative:page;v-text-anchor:top" o:gfxdata="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" filled="f" stroked="f">
-                <v:textbox style="mso-fit-shape-to-text:t">
-                  <w:txbxContent>
-                    <w:p>
-                      <w:pPr>
-                        <w:rPr>
-                          <w:b/>
-                          <w:bCs/>
-                          <w:lang w:val="en-US"/>
-                        </w:rPr>
-                      </w:pPr>
-                      <w:proofErr w:type="spellStart"/>
-                      <w:r>
-                        <w:rPr>
-                          <w:b/>
-                          <w:bCs/>
-                        </w:rPr>
-                        <w:t>Option</w:t>
-                      </w:r>
-                      <w:proofErr w:type="spellEnd"/>
-                      <w:r>
-                        <w:rPr>
-                          <w:b/>
-                          <w:bCs/>
-                        </w:rPr>
-                        <w:t xml:space="preserve"> 1. </w:t>
-                      </w:r>
-                      <w:proofErr w:type="spellStart"/>
-                      <w:r>
-                        <w:t>Water</w:t>
-                      </w:r>
-                      <w:proofErr w:type="spellEnd"/>
-                      <w:r>
-                        <w:t xml:space="preserve"> </w:t>
-                      </w:r>
-                      <w:proofErr w:type="spellStart"/>
-                      <w:r>
-                        <w:t>Clarifier</w:t>
-                      </w:r>
-                      <w:proofErr w:type="spellEnd"/>
-                    </w:p>
-                  </w:txbxContent>
-                </v:textbox>
-                <w10:wrap anchorx="margin"/>
-              </v:shape>
+              <v:group w14:anchorId="385556FE" id="Group 9" o:spid="_x0000_s1060" style="position:absolute;margin-left:327.45pt;margin-top:1.1pt;width:157.55pt;height:142.25pt;z-index:251710464" coordsize="20008,18065" o:gfxdata="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">
+                <v:shape id="Text Box 3" o:spid="_x0000_s1061" type="#_x0000_t202" style="position:absolute;top:14192;width:20008;height:3873;visibility:visible;mso-wrap-style:square;v-text-anchor:top" o:gfxdata="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" filled="f" stroked="f">
+                  <v:textbox style="mso-fit-shape-to-text:t">
+                    <w:txbxContent>
+                      <w:p>
+                        <w:pPr>
+                          <w:rPr>
+                            <w:b/>
+                            <w:bCs/>
+                            <w:lang w:val="en-US"/>
+                          </w:rPr>
+                        </w:pPr>
+                        <w:proofErr w:type="spellStart"/>
+                        <w:r>
+                          <w:rPr>
+                            <w:b/>
+                            <w:bCs/>
+                          </w:rPr>
+                          <w:t>Option</w:t>
+                        </w:r>
+                        <w:proofErr w:type="spellEnd"/>
+                        <w:r>
+                          <w:rPr>
+                            <w:b/>
+                            <w:bCs/>
+                          </w:rPr>
+                          <w:t xml:space="preserve"> </w:t>
+                        </w:r>
+                        <w:r>
+                          <w:rPr>
+                            <w:b/>
+                            <w:bCs/>
+                          </w:rPr>
+                          <w:t>3</w:t>
+                        </w:r>
+                        <w:r>
+                          <w:rPr>
+                            <w:b/>
+                            <w:bCs/>
+                          </w:rPr>
+                          <w:t xml:space="preserve">. </w:t>
+                        </w:r>
+                        <w:r>
+                          <w:t>Water_Clarifier_</w:t>
+                        </w:r>
+                        <w:r>
+                          <w:t>3</w:t>
+                        </w:r>
+                      </w:p>
+                    </w:txbxContent>
+                  </v:textbox>
+                </v:shape>
+                <v:shape id="Picture 1" o:spid="_x0000_s1062" type="#_x0000_t75" alt="A grey funnel with a yellow railing&#10;&#10;Description automatically generated" style="position:absolute;left:1047;width:15056;height:13817;visibility:visible;mso-wrap-style:square" o:gfxdata="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">
+                  <v:imagedata r:id="rId31" o:title="A grey funnel with a yellow railing&#10;&#10;Description automatically generated"/>
+                </v:shape>
+              </v:group>
             </w:pict>
           </mc:Fallback>
         </mc:AlternateContent>
@@ -6602,65 +8732,191 @@
       <w:r>
         <w:rPr>
           <w:noProof/>
+          <w:lang w:val="en-US"/>
         </w:rPr>
-        <w:drawing>
-          <wp:anchor distT="0" distB="0" distL="114300" distR="114300" simplePos="0" relativeHeight="251676672" behindDoc="0" locked="0" layoutInCell="1" allowOverlap="1" wp14:anchorId="5B33773C" wp14:editId="489A6DEF">
-            <wp:simplePos x="0" y="0"/>
-            <wp:positionH relativeFrom="column">
-              <wp:posOffset>250825</wp:posOffset>
-            </wp:positionH>
-            <wp:positionV relativeFrom="paragraph">
-              <wp:posOffset>67310</wp:posOffset>
-            </wp:positionV>
-            <wp:extent cx="1426845" cy="1424305"/>
-            <wp:effectExtent l="0" t="0" r="1905" b="4445"/>
-            <wp:wrapNone/>
-            <wp:docPr id="894297202" name="Graphic 2"/>
-            <wp:cNvGraphicFramePr/>
-            <a:graphic xmlns:a="http://schemas.openxmlformats.org/drawingml/2006/main">
-              <a:graphicData uri="http://schemas.openxmlformats.org/drawingml/2006/picture">
-                <pic:pic xmlns:pic="http://schemas.openxmlformats.org/drawingml/2006/picture">
-                  <pic:nvPicPr>
-                    <pic:cNvPr id="894297202" name="Graphic 1"/>
-                    <pic:cNvPicPr>
-                      <a:picLocks noChangeAspect="1"/>
-                    </pic:cNvPicPr>
-                  </pic:nvPicPr>
-                  <pic:blipFill>
-                    <a:blip r:embed="rId16">
-                      <a:extLst>
-                        <a:ext uri="{28A0092B-C50C-407E-A947-70E740481C1C}">
-                          <a14:useLocalDpi xmlns:a14="http://schemas.microsoft.com/office/drawing/2010/main" val="0"/>
-                        </a:ext>
-                        <a:ext uri="{96DAC541-7B7A-43D3-8B79-37D633B846F1}">
-                          <asvg:svgBlip xmlns:asvg="http://schemas.microsoft.com/office/drawing/2016/SVG/main" r:embed="rId17"/>
-                        </a:ext>
-                      </a:extLst>
-                    </a:blip>
-                    <a:stretch>
-                      <a:fillRect/>
-                    </a:stretch>
-                  </pic:blipFill>
-                  <pic:spPr>
-                    <a:xfrm>
-                      <a:off x="0" y="0"/>
-                      <a:ext cx="1423670" cy="1423670"/>
-                    </a:xfrm>
-                    <a:prstGeom prst="rect">
-                      <a:avLst/>
-                    </a:prstGeom>
-                  </pic:spPr>
-                </pic:pic>
-              </a:graphicData>
-            </a:graphic>
-            <wp14:sizeRelH relativeFrom="page">
-              <wp14:pctWidth>0</wp14:pctWidth>
-            </wp14:sizeRelH>
-            <wp14:sizeRelV relativeFrom="page">
-              <wp14:pctHeight>0</wp14:pctHeight>
-            </wp14:sizeRelV>
-          </wp:anchor>
-        </w:drawing>
+        <mc:AlternateContent>
+          <mc:Choice Requires="wpg">
+            <w:drawing>
+              <wp:anchor distT="0" distB="0" distL="114300" distR="114300" simplePos="0" relativeHeight="251668480" behindDoc="0" locked="0" layoutInCell="1" allowOverlap="1" wp14:anchorId="45497C57" wp14:editId="7C03B4E6">
+                <wp:simplePos x="0" y="0"/>
+                <wp:positionH relativeFrom="column">
+                  <wp:posOffset>-3810</wp:posOffset>
+                </wp:positionH>
+                <wp:positionV relativeFrom="paragraph">
+                  <wp:posOffset>71120</wp:posOffset>
+                </wp:positionV>
+                <wp:extent cx="2000885" cy="1778000"/>
+                <wp:effectExtent l="0" t="0" r="0" b="0"/>
+                <wp:wrapNone/>
+                <wp:docPr id="1904146656" name="Group 8"/>
+                <wp:cNvGraphicFramePr/>
+                <a:graphic xmlns:a="http://schemas.openxmlformats.org/drawingml/2006/main">
+                  <a:graphicData uri="http://schemas.microsoft.com/office/word/2010/wordprocessingGroup">
+                    <wpg:wgp>
+                      <wpg:cNvGrpSpPr/>
+                      <wpg:grpSpPr>
+                        <a:xfrm>
+                          <a:off x="0" y="0"/>
+                          <a:ext cx="2000885" cy="1778000"/>
+                          <a:chOff x="0" y="0"/>
+                          <a:chExt cx="2000885" cy="1778000"/>
+                        </a:xfrm>
+                      </wpg:grpSpPr>
+                      <wps:wsp>
+                        <wps:cNvPr id="1964218521" name="Text Box 3"/>
+                        <wps:cNvSpPr txBox="1">
+                          <a:spLocks noChangeArrowheads="1"/>
+                        </wps:cNvSpPr>
+                        <wps:spPr bwMode="auto">
+                          <a:xfrm>
+                            <a:off x="0" y="1390650"/>
+                            <a:ext cx="2000885" cy="387350"/>
+                          </a:xfrm>
+                          <a:prstGeom prst="rect">
+                            <a:avLst/>
+                          </a:prstGeom>
+                          <a:noFill/>
+                          <a:ln w="9525">
+                            <a:noFill/>
+                            <a:miter lim="800000"/>
+                            <a:headEnd/>
+                            <a:tailEnd/>
+                          </a:ln>
+                        </wps:spPr>
+                        <wps:txbx>
+                          <w:txbxContent>
+                            <w:p>
+                              <w:pPr>
+                                <w:rPr>
+                                  <w:b/>
+                                  <w:bCs/>
+                                  <w:lang w:val="en-US"/>
+                                </w:rPr>
+                              </w:pPr>
+                              <w:proofErr w:type="spellStart"/>
+                              <w:r>
+                                <w:rPr>
+                                  <w:b/>
+                                  <w:bCs/>
+                                </w:rPr>
+                                <w:t>Option</w:t>
+                              </w:r>
+                              <w:proofErr w:type="spellEnd"/>
+                              <w:r>
+                                <w:rPr>
+                                  <w:b/>
+                                  <w:bCs/>
+                                </w:rPr>
+                                <w:t xml:space="preserve"> 1. </w:t>
+                              </w:r>
+                              <w:r>
+                                <w:t>Water</w:t>
+                              </w:r>
+                              <w:r>
+                                <w:t>_</w:t>
+                              </w:r>
+                              <w:r>
+                                <w:t>Clarifier</w:t>
+                              </w:r>
+                              <w:r>
+                                <w:t>_1</w:t>
+                              </w:r>
+                            </w:p>
+                          </w:txbxContent>
+                        </wps:txbx>
+                        <wps:bodyPr rot="0" vertOverflow="clip" horzOverflow="clip" vert="horz" wrap="square" lIns="91440" tIns="45720" rIns="91440" bIns="45720" anchor="t" anchorCtr="0">
+                          <a:spAutoFit/>
+                        </wps:bodyPr>
+                      </wps:wsp>
+                      <pic:pic xmlns:pic="http://schemas.openxmlformats.org/drawingml/2006/picture">
+                        <pic:nvPicPr>
+                          <pic:cNvPr id="894297202" name="Graphic 2"/>
+                          <pic:cNvPicPr/>
+                        </pic:nvPicPr>
+                        <pic:blipFill>
+                          <a:blip r:embed="rId32">
+                            <a:extLst>
+                              <a:ext uri="{28A0092B-C50C-407E-A947-70E740481C1C}">
+                                <a14:useLocalDpi xmlns:a14="http://schemas.microsoft.com/office/drawing/2010/main" val="0"/>
+                              </a:ext>
+                              <a:ext uri="{96DAC541-7B7A-43D3-8B79-37D633B846F1}">
+                                <asvg:svgBlip xmlns:asvg="http://schemas.microsoft.com/office/drawing/2016/SVG/main" r:embed="rId33"/>
+                              </a:ext>
+                            </a:extLst>
+                          </a:blip>
+                          <a:stretch>
+                            <a:fillRect/>
+                          </a:stretch>
+                        </pic:blipFill>
+                        <pic:spPr>
+                          <a:xfrm>
+                            <a:off x="257175" y="0"/>
+                            <a:ext cx="1426845" cy="1424305"/>
+                          </a:xfrm>
+                          <a:prstGeom prst="rect">
+                            <a:avLst/>
+                          </a:prstGeom>
+                        </pic:spPr>
+                      </pic:pic>
+                    </wpg:wgp>
+                  </a:graphicData>
+                </a:graphic>
+              </wp:anchor>
+            </w:drawing>
+          </mc:Choice>
+          <mc:Fallback>
+            <w:pict>
+              <v:group w14:anchorId="45497C57" id="Group 8" o:spid="_x0000_s1063" style="position:absolute;margin-left:-.3pt;margin-top:5.6pt;width:157.55pt;height:140pt;z-index:251668480" coordsize="20008,17780" o:gfxdata="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">
+                <v:shape id="Text Box 3" o:spid="_x0000_s1064" type="#_x0000_t202" style="position:absolute;top:13906;width:20008;height:3874;visibility:visible;mso-wrap-style:square;v-text-anchor:top" o:gfxdata="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" filled="f" stroked="f">
+                  <v:textbox style="mso-fit-shape-to-text:t">
+                    <w:txbxContent>
+                      <w:p>
+                        <w:pPr>
+                          <w:rPr>
+                            <w:b/>
+                            <w:bCs/>
+                            <w:lang w:val="en-US"/>
+                          </w:rPr>
+                        </w:pPr>
+                        <w:proofErr w:type="spellStart"/>
+                        <w:r>
+                          <w:rPr>
+                            <w:b/>
+                            <w:bCs/>
+                          </w:rPr>
+                          <w:t>Option</w:t>
+                        </w:r>
+                        <w:proofErr w:type="spellEnd"/>
+                        <w:r>
+                          <w:rPr>
+                            <w:b/>
+                            <w:bCs/>
+                          </w:rPr>
+                          <w:t xml:space="preserve"> 1. </w:t>
+                        </w:r>
+                        <w:r>
+                          <w:t>Water</w:t>
+                        </w:r>
+                        <w:r>
+                          <w:t>_</w:t>
+                        </w:r>
+                        <w:r>
+                          <w:t>Clarifier</w:t>
+                        </w:r>
+                        <w:r>
+                          <w:t>_1</w:t>
+                        </w:r>
+                      </w:p>
+                    </w:txbxContent>
+                  </v:textbox>
+                </v:shape>
+                <v:shape id="Graphic 2" o:spid="_x0000_s1065" type="#_x0000_t75" style="position:absolute;left:2571;width:14269;height:14243;visibility:visible;mso-wrap-style:square" o:gfxdata="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">
+                  <v:imagedata r:id="rId34" o:title=""/>
+                </v:shape>
+              </v:group>
+            </w:pict>
+          </mc:Fallback>
+        </mc:AlternateContent>
       </w:r>
     </w:p>
     <w:p>
@@ -6676,6 +8932,210 @@
           <w:lang w:val="en-US"/>
         </w:rPr>
       </w:pPr>
+      <w:r>
+        <w:rPr>
+          <w:noProof/>
+          <w:lang w:val="en-US"/>
+        </w:rPr>
+        <mc:AlternateContent>
+          <mc:Choice Requires="wpg">
+            <w:drawing>
+              <wp:anchor distT="0" distB="0" distL="114300" distR="114300" simplePos="0" relativeHeight="251706368" behindDoc="0" locked="0" layoutInCell="1" allowOverlap="1" wp14:anchorId="4D8404C5" wp14:editId="33B08B38">
+                <wp:simplePos x="0" y="0"/>
+                <wp:positionH relativeFrom="column">
+                  <wp:posOffset>2063115</wp:posOffset>
+                </wp:positionH>
+                <wp:positionV relativeFrom="paragraph">
+                  <wp:posOffset>13970</wp:posOffset>
+                </wp:positionV>
+                <wp:extent cx="2000885" cy="1244600"/>
+                <wp:effectExtent l="0" t="0" r="0" b="0"/>
+                <wp:wrapNone/>
+                <wp:docPr id="619849712" name="Group 10"/>
+                <wp:cNvGraphicFramePr/>
+                <a:graphic xmlns:a="http://schemas.openxmlformats.org/drawingml/2006/main">
+                  <a:graphicData uri="http://schemas.microsoft.com/office/word/2010/wordprocessingGroup">
+                    <wpg:wgp>
+                      <wpg:cNvGrpSpPr/>
+                      <wpg:grpSpPr>
+                        <a:xfrm>
+                          <a:off x="0" y="0"/>
+                          <a:ext cx="2000885" cy="1244600"/>
+                          <a:chOff x="0" y="0"/>
+                          <a:chExt cx="2000885" cy="1244600"/>
+                        </a:xfrm>
+                      </wpg:grpSpPr>
+                      <pic:pic xmlns:pic="http://schemas.openxmlformats.org/drawingml/2006/picture">
+                        <pic:nvPicPr>
+                          <pic:cNvPr id="68320092" name="Picture 1" descr="A circular object with a circular design&#10;&#10;Description automatically generated"/>
+                          <pic:cNvPicPr>
+                            <a:picLocks noChangeAspect="1"/>
+                          </pic:cNvPicPr>
+                        </pic:nvPicPr>
+                        <pic:blipFill>
+                          <a:blip r:embed="rId35">
+                            <a:extLst>
+                              <a:ext uri="{28A0092B-C50C-407E-A947-70E740481C1C}">
+                                <a14:useLocalDpi xmlns:a14="http://schemas.microsoft.com/office/drawing/2010/main" val="0"/>
+                              </a:ext>
+                            </a:extLst>
+                          </a:blip>
+                          <a:stretch>
+                            <a:fillRect/>
+                          </a:stretch>
+                        </pic:blipFill>
+                        <pic:spPr>
+                          <a:xfrm>
+                            <a:off x="19050" y="0"/>
+                            <a:ext cx="1885950" cy="676275"/>
+                          </a:xfrm>
+                          <a:prstGeom prst="rect">
+                            <a:avLst/>
+                          </a:prstGeom>
+                        </pic:spPr>
+                      </pic:pic>
+                      <wps:wsp>
+                        <wps:cNvPr id="1575734588" name="Text Box 3"/>
+                        <wps:cNvSpPr txBox="1">
+                          <a:spLocks noChangeArrowheads="1"/>
+                        </wps:cNvSpPr>
+                        <wps:spPr bwMode="auto">
+                          <a:xfrm>
+                            <a:off x="0" y="857250"/>
+                            <a:ext cx="2000885" cy="387350"/>
+                          </a:xfrm>
+                          <a:prstGeom prst="rect">
+                            <a:avLst/>
+                          </a:prstGeom>
+                          <a:noFill/>
+                          <a:ln w="9525">
+                            <a:noFill/>
+                            <a:miter lim="800000"/>
+                            <a:headEnd/>
+                            <a:tailEnd/>
+                          </a:ln>
+                        </wps:spPr>
+                        <wps:txbx>
+                          <w:txbxContent>
+                            <w:p>
+                              <w:pPr>
+                                <w:rPr>
+                                  <w:b/>
+                                  <w:bCs/>
+                                  <w:lang w:val="en-US"/>
+                                </w:rPr>
+                              </w:pPr>
+                              <w:proofErr w:type="spellStart"/>
+                              <w:r>
+                                <w:rPr>
+                                  <w:b/>
+                                  <w:bCs/>
+                                </w:rPr>
+                                <w:t>Option</w:t>
+                              </w:r>
+                              <w:proofErr w:type="spellEnd"/>
+                              <w:r>
+                                <w:rPr>
+                                  <w:b/>
+                                  <w:bCs/>
+                                </w:rPr>
+                                <w:t xml:space="preserve"> </w:t>
+                              </w:r>
+                              <w:r>
+                                <w:rPr>
+                                  <w:b/>
+                                  <w:bCs/>
+                                </w:rPr>
+                                <w:t>2</w:t>
+                              </w:r>
+                              <w:r>
+                                <w:rPr>
+                                  <w:b/>
+                                  <w:bCs/>
+                                </w:rPr>
+                                <w:t xml:space="preserve">. </w:t>
+                              </w:r>
+                              <w:r>
+                                <w:t>Water_Clarifier_</w:t>
+                              </w:r>
+                              <w:r>
+                                <w:t>2</w:t>
+                              </w:r>
+                            </w:p>
+                          </w:txbxContent>
+                        </wps:txbx>
+                        <wps:bodyPr rot="0" vertOverflow="clip" horzOverflow="clip" vert="horz" wrap="square" lIns="91440" tIns="45720" rIns="91440" bIns="45720" anchor="t" anchorCtr="0">
+                          <a:spAutoFit/>
+                        </wps:bodyPr>
+                      </wps:wsp>
+                    </wpg:wgp>
+                  </a:graphicData>
+                </a:graphic>
+              </wp:anchor>
+            </w:drawing>
+          </mc:Choice>
+          <mc:Fallback>
+            <w:pict>
+              <v:group w14:anchorId="4D8404C5" id="Group 10" o:spid="_x0000_s1066" style="position:absolute;margin-left:162.45pt;margin-top:1.1pt;width:157.55pt;height:98pt;z-index:251706368" coordsize="20008,12446" o:gfxdata="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">
+                <v:shape id="Picture 1" o:spid="_x0000_s1067" type="#_x0000_t75" alt="A circular object with a circular design&#10;&#10;Description automatically generated" style="position:absolute;left:190;width:18860;height:6762;visibility:visible;mso-wrap-style:square" o:gfxdata="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">
+                  <v:imagedata r:id="rId36" o:title="A circular object with a circular design&#10;&#10;Description automatically generated"/>
+                </v:shape>
+                <v:shape id="Text Box 3" o:spid="_x0000_s1068" type="#_x0000_t202" style="position:absolute;top:8572;width:20008;height:3874;visibility:visible;mso-wrap-style:square;v-text-anchor:top" o:gfxdata="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" filled="f" stroked="f">
+                  <v:textbox style="mso-fit-shape-to-text:t">
+                    <w:txbxContent>
+                      <w:p>
+                        <w:pPr>
+                          <w:rPr>
+                            <w:b/>
+                            <w:bCs/>
+                            <w:lang w:val="en-US"/>
+                          </w:rPr>
+                        </w:pPr>
+                        <w:proofErr w:type="spellStart"/>
+                        <w:r>
+                          <w:rPr>
+                            <w:b/>
+                            <w:bCs/>
+                          </w:rPr>
+                          <w:t>Option</w:t>
+                        </w:r>
+                        <w:proofErr w:type="spellEnd"/>
+                        <w:r>
+                          <w:rPr>
+                            <w:b/>
+                            <w:bCs/>
+                          </w:rPr>
+                          <w:t xml:space="preserve"> </w:t>
+                        </w:r>
+                        <w:r>
+                          <w:rPr>
+                            <w:b/>
+                            <w:bCs/>
+                          </w:rPr>
+                          <w:t>2</w:t>
+                        </w:r>
+                        <w:r>
+                          <w:rPr>
+                            <w:b/>
+                            <w:bCs/>
+                          </w:rPr>
+                          <w:t xml:space="preserve">. </w:t>
+                        </w:r>
+                        <w:r>
+                          <w:t>Water_Clarifier_</w:t>
+                        </w:r>
+                        <w:r>
+                          <w:t>2</w:t>
+                        </w:r>
+                      </w:p>
+                    </w:txbxContent>
+                  </v:textbox>
+                </v:shape>
+              </v:group>
+            </w:pict>
+          </mc:Fallback>
+        </mc:AlternateContent>
+      </w:r>
     </w:p>
     <w:p>
       <w:pPr>
@@ -7406,7 +9866,7 @@
         <mc:AlternateContent>
           <mc:Choice Requires="wpg">
             <w:drawing>
-              <wp:anchor distT="0" distB="0" distL="114300" distR="114300" simplePos="0" relativeHeight="251678720" behindDoc="0" locked="0" layoutInCell="1" allowOverlap="1" wp14:anchorId="78419BA9" wp14:editId="0E42D33D">
+              <wp:anchor distT="0" distB="0" distL="114300" distR="114300" simplePos="0" relativeHeight="251670528" behindDoc="0" locked="0" layoutInCell="1" allowOverlap="1" wp14:anchorId="78419BA9" wp14:editId="353FE0EE">
                 <wp:simplePos x="0" y="0"/>
                 <wp:positionH relativeFrom="margin">
                   <wp:align>center</wp:align>
@@ -7516,7 +9976,7 @@
                             </pic:cNvPicPr>
                           </pic:nvPicPr>
                           <pic:blipFill>
-                            <a:blip r:embed="rId18">
+                            <a:blip r:embed="rId37">
                               <a:extLst>
                                 <a:ext uri="{28A0092B-C50C-407E-A947-70E740481C1C}">
                                   <a14:useLocalDpi xmlns:a14="http://schemas.microsoft.com/office/drawing/2010/main" val="0"/>
@@ -7557,7 +10017,7 @@
                             </pic:cNvPicPr>
                           </pic:nvPicPr>
                           <pic:blipFill>
-                            <a:blip r:embed="rId19">
+                            <a:blip r:embed="rId38">
                               <a:extLst>
                                 <a:ext uri="{28A0092B-C50C-407E-A947-70E740481C1C}">
                                   <a14:useLocalDpi xmlns:a14="http://schemas.microsoft.com/office/drawing/2010/main" val="0"/>
@@ -7664,7 +10124,7 @@
                             </pic:cNvPicPr>
                           </pic:nvPicPr>
                           <pic:blipFill>
-                            <a:blip r:embed="rId20">
+                            <a:blip r:embed="rId39">
                               <a:extLst>
                                 <a:ext uri="{28A0092B-C50C-407E-A947-70E740481C1C}">
                                   <a14:useLocalDpi xmlns:a14="http://schemas.microsoft.com/office/drawing/2010/main" val="0"/>
@@ -7766,9 +10226,9 @@
           </mc:Choice>
           <mc:Fallback>
             <w:pict>
-              <v:group w14:anchorId="78419BA9" id="Group 5" o:spid="_x0000_s1041" style="position:absolute;margin-left:0;margin-top:1.75pt;width:408.75pt;height:118.15pt;z-index:251678720;mso-position-horizontal:center;mso-position-horizontal-relative:margin" coordsize="51911,15005" o:gfxdata="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">
-                <v:group id="Grupo 1" o:spid="_x0000_s1042" style="position:absolute;top:2762;width:15525;height:12243" coordorigin=",2762" coordsize="15525,12242" o:gfxdata="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">
-                  <v:shape id="_x0000_s1043" type="#_x0000_t202" style="position:absolute;top:11144;width:15525;height:3861;visibility:visible;mso-wrap-style:square;v-text-anchor:top" o:gfxdata="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" filled="f" stroked="f">
+              <v:group w14:anchorId="78419BA9" id="_x0000_s1069" style="position:absolute;margin-left:0;margin-top:1.75pt;width:408.75pt;height:118.15pt;z-index:251670528;mso-position-horizontal:center;mso-position-horizontal-relative:margin" coordsize="51911,15005" o:gfxdata="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">
+                <v:group id="Grupo 1" o:spid="_x0000_s1070" style="position:absolute;top:2762;width:15525;height:12243" coordorigin=",2762" coordsize="15525,12242" o:gfxdata="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">
+                  <v:shape id="_x0000_s1071" type="#_x0000_t202" style="position:absolute;top:11144;width:15525;height:3861;visibility:visible;mso-wrap-style:square;v-text-anchor:top" o:gfxdata="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" filled="f" stroked="f">
                     <v:textbox style="mso-fit-shape-to-text:t">
                       <w:txbxContent>
                         <w:p>
@@ -7811,15 +10271,15 @@
                       </w:txbxContent>
                     </v:textbox>
                   </v:shape>
-                  <v:shape id="Imagen 1" o:spid="_x0000_s1044" type="#_x0000_t75" style="position:absolute;left:3333;top:2762;width:8478;height:4381;visibility:visible;mso-wrap-style:square" o:gfxdata="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">
-                    <v:imagedata r:id="rId21" o:title=""/>
+                  <v:shape id="Imagen 1" o:spid="_x0000_s1072" type="#_x0000_t75" style="position:absolute;left:3333;top:2762;width:8478;height:4381;visibility:visible;mso-wrap-style:square" o:gfxdata="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">
+                    <v:imagedata r:id="rId40" o:title=""/>
                   </v:shape>
                 </v:group>
-                <v:group id="Grupo 2" o:spid="_x0000_s1045" style="position:absolute;left:18383;width:15145;height:14814" coordorigin="18383" coordsize="15144,14814" o:gfxdata="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">
-                  <v:shape id="Imagen 1" o:spid="_x0000_s1046" type="#_x0000_t75" style="position:absolute;left:21717;width:8572;height:8667;visibility:visible;mso-wrap-style:square" o:gfxdata="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">
-                    <v:imagedata r:id="rId22" o:title=""/>
+                <v:group id="Grupo 2" o:spid="_x0000_s1073" style="position:absolute;left:18383;width:15145;height:14814" coordorigin="18383" coordsize="15144,14814" o:gfxdata="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">
+                  <v:shape id="Imagen 1" o:spid="_x0000_s1074" type="#_x0000_t75" style="position:absolute;left:21717;width:8572;height:8667;visibility:visible;mso-wrap-style:square" o:gfxdata="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">
+                    <v:imagedata r:id="rId41" o:title=""/>
                   </v:shape>
-                  <v:shape id="_x0000_s1047" type="#_x0000_t202" style="position:absolute;left:18383;top:10953;width:15145;height:3861;visibility:visible;mso-wrap-style:square;v-text-anchor:top" o:gfxdata="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" filled="f" stroked="f">
+                  <v:shape id="_x0000_s1075" type="#_x0000_t202" style="position:absolute;left:18383;top:10953;width:15145;height:3861;visibility:visible;mso-wrap-style:square;v-text-anchor:top" o:gfxdata="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" filled="f" stroked="f">
                     <v:textbox style="mso-fit-shape-to-text:t">
                       <w:txbxContent>
                         <w:p>
@@ -7863,11 +10323,11 @@
                     </v:textbox>
                   </v:shape>
                 </v:group>
-                <v:group id="Grupo 4" o:spid="_x0000_s1048" style="position:absolute;left:36766;width:15145;height:14814" coordorigin="36766" coordsize="15144,14814" o:gfxdata="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">
-                  <v:shape id="Imagen 1" o:spid="_x0000_s1049" type="#_x0000_t75" alt="Diagrama&#10;&#10;Descripción generada automáticamente con confianza media" style="position:absolute;left:41433;width:6287;height:8858;visibility:visible;mso-wrap-style:square" o:gfxdata="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">
-                    <v:imagedata r:id="rId23" o:title="Diagrama&#10;&#10;Descripción generada automáticamente con confianza media"/>
+                <v:group id="Grupo 4" o:spid="_x0000_s1076" style="position:absolute;left:36766;width:15145;height:14814" coordorigin="36766" coordsize="15144,14814" o:gfxdata="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">
+                  <v:shape id="Imagen 1" o:spid="_x0000_s1077" type="#_x0000_t75" alt="Diagrama&#10;&#10;Descripción generada automáticamente con confianza media" style="position:absolute;left:41433;width:6287;height:8858;visibility:visible;mso-wrap-style:square" o:gfxdata="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">
+                    <v:imagedata r:id="rId42" o:title="Diagrama&#10;&#10;Descripción generada automáticamente con confianza media"/>
                   </v:shape>
-                  <v:shape id="_x0000_s1050" type="#_x0000_t202" style="position:absolute;left:36766;top:10953;width:15145;height:3861;visibility:visible;mso-wrap-style:square;v-text-anchor:top" o:gfxdata="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" filled="f" stroked="f">
+                  <v:shape id="_x0000_s1078" type="#_x0000_t202" style="position:absolute;left:36766;top:10953;width:15145;height:3861;visibility:visible;mso-wrap-style:square;v-text-anchor:top" o:gfxdata="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" filled="f" stroked="f">
                     <v:textbox style="mso-fit-shape-to-text:t">
                       <w:txbxContent>
                         <w:p>
@@ -9114,15 +11574,6 @@
   </w:num>
   <w:num w:numId="9" w16cid:durableId="1420371735">
     <w:abstractNumId w:val="0"/>
-    <w:lvlOverride w:ilvl="0"/>
-    <w:lvlOverride w:ilvl="1"/>
-    <w:lvlOverride w:ilvl="2"/>
-    <w:lvlOverride w:ilvl="3"/>
-    <w:lvlOverride w:ilvl="4"/>
-    <w:lvlOverride w:ilvl="5"/>
-    <w:lvlOverride w:ilvl="6"/>
-    <w:lvlOverride w:ilvl="7"/>
-    <w:lvlOverride w:ilvl="8"/>
   </w:num>
   <w:num w:numId="10" w16cid:durableId="1485200064">
     <w:abstractNumId w:val="1"/>

</xml_diff>

<commit_message>
Air Handling Unit Added
</commit_message>
<xml_diff>
--- a/atvise_Advanced_Objects_Official_List.docx
+++ b/atvise_Advanced_Objects_Official_List.docx
@@ -262,22 +262,50 @@
               <w:rPr>
                 <w:lang w:val="en-US"/>
               </w:rPr>
-              <w:t>High Pressure : 80psi</w:t>
-            </w:r>
-          </w:p>
-          <w:p>
-            <w:pPr>
-              <w:pStyle w:val="ListParagraph"/>
-              <w:ind w:left="0"/>
-              <w:rPr>
-                <w:lang w:val="en-US"/>
-              </w:rPr>
-            </w:pPr>
-            <w:r>
-              <w:rPr>
-                <w:lang w:val="en-US"/>
-              </w:rPr>
-              <w:t>Low Pressure : 20psi</w:t>
+              <w:t xml:space="preserve">High </w:t>
+            </w:r>
+            <w:proofErr w:type="gramStart"/>
+            <w:r>
+              <w:rPr>
+                <w:lang w:val="en-US"/>
+              </w:rPr>
+              <w:t>Pressure :</w:t>
+            </w:r>
+            <w:proofErr w:type="gramEnd"/>
+            <w:r>
+              <w:rPr>
+                <w:lang w:val="en-US"/>
+              </w:rPr>
+              <w:t xml:space="preserve"> 80psi</w:t>
+            </w:r>
+          </w:p>
+          <w:p>
+            <w:pPr>
+              <w:pStyle w:val="ListParagraph"/>
+              <w:ind w:left="0"/>
+              <w:rPr>
+                <w:lang w:val="en-US"/>
+              </w:rPr>
+            </w:pPr>
+            <w:r>
+              <w:rPr>
+                <w:lang w:val="en-US"/>
+              </w:rPr>
+              <w:t xml:space="preserve">Low </w:t>
+            </w:r>
+            <w:proofErr w:type="gramStart"/>
+            <w:r>
+              <w:rPr>
+                <w:lang w:val="en-US"/>
+              </w:rPr>
+              <w:t>Pressure :</w:t>
+            </w:r>
+            <w:proofErr w:type="gramEnd"/>
+            <w:r>
+              <w:rPr>
+                <w:lang w:val="en-US"/>
+              </w:rPr>
+              <w:t xml:space="preserve"> 20psi</w:t>
             </w:r>
           </w:p>
         </w:tc>
@@ -618,6 +646,7 @@
                 <w:lang w:val="en-US"/>
               </w:rPr>
             </w:pPr>
+            <w:proofErr w:type="gramStart"/>
             <w:r>
               <w:rPr>
                 <w:lang w:val="en-US"/>
@@ -628,7 +657,14 @@
               <w:rPr>
                 <w:lang w:val="en-US"/>
               </w:rPr>
-              <w:t xml:space="preserve">  Chlorine level : 2ppm</w:t>
+              <w:t xml:space="preserve">  Chlorine</w:t>
+            </w:r>
+            <w:proofErr w:type="gramEnd"/>
+            <w:r>
+              <w:rPr>
+                <w:lang w:val="en-US"/>
+              </w:rPr>
+              <w:t xml:space="preserve"> level : 2ppm</w:t>
             </w:r>
           </w:p>
         </w:tc>
@@ -728,7 +764,21 @@
               <w:rPr>
                 <w:lang w:val="en-US"/>
               </w:rPr>
-              <w:t xml:space="preserve"> Conductivity : 500 µS/cm.</w:t>
+              <w:t xml:space="preserve"> </w:t>
+            </w:r>
+            <w:proofErr w:type="gramStart"/>
+            <w:r>
+              <w:rPr>
+                <w:lang w:val="en-US"/>
+              </w:rPr>
+              <w:t>Conductivity :</w:t>
+            </w:r>
+            <w:proofErr w:type="gramEnd"/>
+            <w:r>
+              <w:rPr>
+                <w:lang w:val="en-US"/>
+              </w:rPr>
+              <w:t xml:space="preserve"> 500 µS/cm.</w:t>
             </w:r>
           </w:p>
         </w:tc>
@@ -770,7 +820,7 @@
         <mc:AlternateContent>
           <mc:Choice Requires="wpg">
             <w:drawing>
-              <wp:anchor distT="0" distB="0" distL="114300" distR="114300" simplePos="0" relativeHeight="251683840" behindDoc="0" locked="0" layoutInCell="1" allowOverlap="1" wp14:anchorId="5E48F7C1" wp14:editId="43F2809C">
+              <wp:anchor distT="0" distB="0" distL="114300" distR="114300" simplePos="0" relativeHeight="251683840" behindDoc="0" locked="0" layoutInCell="1" allowOverlap="1" wp14:anchorId="5E48F7C1" wp14:editId="51299672">
                 <wp:simplePos x="0" y="0"/>
                 <wp:positionH relativeFrom="column">
                   <wp:posOffset>-332713</wp:posOffset>
@@ -952,21 +1002,12 @@
                             <w:lang w:val="en-US"/>
                           </w:rPr>
                         </w:pPr>
-                        <w:proofErr w:type="spellStart"/>
                         <w:r>
                           <w:rPr>
                             <w:b/>
                             <w:bCs/>
                           </w:rPr>
-                          <w:t>Option</w:t>
-                        </w:r>
-                        <w:proofErr w:type="spellEnd"/>
-                        <w:r>
-                          <w:rPr>
-                            <w:b/>
-                            <w:bCs/>
-                          </w:rPr>
-                          <w:t xml:space="preserve"> 1</w:t>
+                          <w:t>Option 1</w:t>
                         </w:r>
                         <w:r>
                           <w:rPr>
@@ -975,21 +1016,8 @@
                           </w:rPr>
                           <w:t xml:space="preserve">. </w:t>
                         </w:r>
-                        <w:proofErr w:type="spellStart"/>
                         <w:r>
-                          <w:t>Water</w:t>
-                        </w:r>
-                        <w:proofErr w:type="spellEnd"/>
-                        <w:r>
-                          <w:t xml:space="preserve"> </w:t>
-                        </w:r>
-                        <w:proofErr w:type="spellStart"/>
-                        <w:r>
-                          <w:t>Tank</w:t>
-                        </w:r>
-                        <w:proofErr w:type="spellEnd"/>
-                        <w:r>
-                          <w:t xml:space="preserve"> 1</w:t>
+                          <w:t>Water Tank 1</w:t>
                         </w:r>
                       </w:p>
                     </w:txbxContent>
@@ -1173,21 +1201,12 @@
                             <w:lang w:val="en-US"/>
                           </w:rPr>
                         </w:pPr>
-                        <w:proofErr w:type="spellStart"/>
                         <w:r>
                           <w:rPr>
                             <w:b/>
                             <w:bCs/>
                           </w:rPr>
-                          <w:t>Option</w:t>
-                        </w:r>
-                        <w:proofErr w:type="spellEnd"/>
-                        <w:r>
-                          <w:rPr>
-                            <w:b/>
-                            <w:bCs/>
-                          </w:rPr>
-                          <w:t xml:space="preserve"> </w:t>
+                          <w:t xml:space="preserve">Option </w:t>
                         </w:r>
                         <w:r>
                           <w:rPr>
@@ -1196,21 +1215,8 @@
                           </w:rPr>
                           <w:t xml:space="preserve">3. </w:t>
                         </w:r>
-                        <w:proofErr w:type="spellStart"/>
                         <w:r>
-                          <w:t>Water</w:t>
-                        </w:r>
-                        <w:proofErr w:type="spellEnd"/>
-                        <w:r>
-                          <w:t xml:space="preserve"> </w:t>
-                        </w:r>
-                        <w:proofErr w:type="spellStart"/>
-                        <w:r>
-                          <w:t>Tank</w:t>
-                        </w:r>
-                        <w:proofErr w:type="spellEnd"/>
-                        <w:r>
-                          <w:t xml:space="preserve"> </w:t>
+                          <w:t xml:space="preserve">Water Tank </w:t>
                         </w:r>
                         <w:r>
                           <w:t>3</w:t>
@@ -1445,21 +1451,12 @@
                           <w:lang w:val="en-US"/>
                         </w:rPr>
                       </w:pPr>
-                      <w:proofErr w:type="spellStart"/>
                       <w:r>
                         <w:rPr>
                           <w:b/>
                           <w:bCs/>
                         </w:rPr>
-                        <w:t>Option</w:t>
-                      </w:r>
-                      <w:proofErr w:type="spellEnd"/>
-                      <w:r>
-                        <w:rPr>
-                          <w:b/>
-                          <w:bCs/>
-                        </w:rPr>
-                        <w:t xml:space="preserve"> </w:t>
+                        <w:t xml:space="preserve">Option </w:t>
                       </w:r>
                       <w:r>
                         <w:rPr>
@@ -1468,21 +1465,8 @@
                         </w:rPr>
                         <w:t xml:space="preserve">2. </w:t>
                       </w:r>
-                      <w:proofErr w:type="spellStart"/>
                       <w:r>
-                        <w:t>Water</w:t>
-                      </w:r>
-                      <w:proofErr w:type="spellEnd"/>
-                      <w:r>
-                        <w:t xml:space="preserve"> </w:t>
-                      </w:r>
-                      <w:proofErr w:type="spellStart"/>
-                      <w:r>
-                        <w:t>Tank</w:t>
-                      </w:r>
-                      <w:proofErr w:type="spellEnd"/>
-                      <w:r>
-                        <w:t xml:space="preserve"> </w:t>
+                        <w:t xml:space="preserve">Water Tank </w:t>
                       </w:r>
                       <w:r>
                         <w:t>2</w:t>
@@ -1518,9 +1502,14 @@
       <w:pPr>
         <w:pStyle w:val="Heading1"/>
       </w:pPr>
+      <w:proofErr w:type="gramStart"/>
       <w:r>
         <w:lastRenderedPageBreak/>
-        <w:t xml:space="preserve">Object . </w:t>
+        <w:t>Object .</w:t>
+      </w:r>
+      <w:proofErr w:type="gramEnd"/>
+      <w:r>
+        <w:t xml:space="preserve"> </w:t>
       </w:r>
       <w:r>
         <w:t>Power Meters</w:t>
@@ -1727,21 +1716,12 @@
                             <w:lang w:val="en-US"/>
                           </w:rPr>
                         </w:pPr>
-                        <w:proofErr w:type="spellStart"/>
                         <w:r>
                           <w:rPr>
                             <w:b/>
                             <w:bCs/>
                           </w:rPr>
-                          <w:t>Option</w:t>
-                        </w:r>
-                        <w:proofErr w:type="spellEnd"/>
-                        <w:r>
-                          <w:rPr>
-                            <w:b/>
-                            <w:bCs/>
-                          </w:rPr>
-                          <w:t xml:space="preserve"> 1</w:t>
+                          <w:t>Option 1</w:t>
                         </w:r>
                         <w:r>
                           <w:rPr>
@@ -1750,13 +1730,8 @@
                           </w:rPr>
                           <w:t xml:space="preserve">. </w:t>
                         </w:r>
-                        <w:proofErr w:type="spellStart"/>
                         <w:r>
-                          <w:t>Power</w:t>
-                        </w:r>
-                        <w:proofErr w:type="spellEnd"/>
-                        <w:r>
-                          <w:t xml:space="preserve"> Meter</w:t>
+                          <w:t>Power Meter</w:t>
                         </w:r>
                         <w:r>
                           <w:t xml:space="preserve"> 1</w:t>
@@ -1791,7 +1766,7 @@
         <mc:AlternateContent>
           <mc:Choice Requires="wpg">
             <w:drawing>
-              <wp:anchor distT="0" distB="0" distL="114300" distR="114300" simplePos="0" relativeHeight="251694080" behindDoc="0" locked="0" layoutInCell="1" allowOverlap="1" wp14:anchorId="4084DD56" wp14:editId="131912CA">
+              <wp:anchor distT="0" distB="0" distL="114300" distR="114300" simplePos="0" relativeHeight="251694080" behindDoc="0" locked="0" layoutInCell="1" allowOverlap="1" wp14:anchorId="4084DD56" wp14:editId="72F8E301">
                 <wp:simplePos x="0" y="0"/>
                 <wp:positionH relativeFrom="column">
                   <wp:posOffset>1834515</wp:posOffset>
@@ -1945,21 +1920,12 @@
                             <w:lang w:val="en-US"/>
                           </w:rPr>
                         </w:pPr>
-                        <w:proofErr w:type="spellStart"/>
                         <w:r>
                           <w:rPr>
                             <w:b/>
                             <w:bCs/>
                           </w:rPr>
-                          <w:t>Option</w:t>
-                        </w:r>
-                        <w:proofErr w:type="spellEnd"/>
-                        <w:r>
-                          <w:rPr>
-                            <w:b/>
-                            <w:bCs/>
-                          </w:rPr>
-                          <w:t xml:space="preserve"> </w:t>
+                          <w:t xml:space="preserve">Option </w:t>
                         </w:r>
                         <w:r>
                           <w:rPr>
@@ -1968,13 +1934,8 @@
                           </w:rPr>
                           <w:t xml:space="preserve">2. </w:t>
                         </w:r>
-                        <w:proofErr w:type="spellStart"/>
                         <w:r>
-                          <w:t>Power</w:t>
-                        </w:r>
-                        <w:proofErr w:type="spellEnd"/>
-                        <w:r>
-                          <w:t xml:space="preserve"> Meter</w:t>
+                          <w:t>Power Meter</w:t>
                         </w:r>
                         <w:r>
                           <w:t xml:space="preserve"> </w:t>
@@ -2156,21 +2117,12 @@
                             <w:lang w:val="en-US"/>
                           </w:rPr>
                         </w:pPr>
-                        <w:proofErr w:type="spellStart"/>
                         <w:r>
                           <w:rPr>
                             <w:b/>
                             <w:bCs/>
                           </w:rPr>
-                          <w:t>Option</w:t>
-                        </w:r>
-                        <w:proofErr w:type="spellEnd"/>
-                        <w:r>
-                          <w:rPr>
-                            <w:b/>
-                            <w:bCs/>
-                          </w:rPr>
-                          <w:t xml:space="preserve"> </w:t>
+                          <w:t xml:space="preserve">Option </w:t>
                         </w:r>
                         <w:r>
                           <w:rPr>
@@ -2179,13 +2131,8 @@
                           </w:rPr>
                           <w:t xml:space="preserve">3. </w:t>
                         </w:r>
-                        <w:proofErr w:type="spellStart"/>
                         <w:r>
-                          <w:t>Power</w:t>
-                        </w:r>
-                        <w:proofErr w:type="spellEnd"/>
-                        <w:r>
-                          <w:t xml:space="preserve"> Meter</w:t>
+                          <w:t>Power Meter</w:t>
                         </w:r>
                         <w:r>
                           <w:t xml:space="preserve"> </w:t>
@@ -2387,11 +2334,19 @@
               <w:pStyle w:val="ListParagraph"/>
               <w:ind w:left="0"/>
             </w:pPr>
-            <w:r>
-              <w:rPr>
-                <w:lang w:val="en-US"/>
-              </w:rPr>
-              <w:t>Low  Active Power : 400</w:t>
+            <w:proofErr w:type="gramStart"/>
+            <w:r>
+              <w:rPr>
+                <w:lang w:val="en-US"/>
+              </w:rPr>
+              <w:t>Low  Active</w:t>
+            </w:r>
+            <w:proofErr w:type="gramEnd"/>
+            <w:r>
+              <w:rPr>
+                <w:lang w:val="en-US"/>
+              </w:rPr>
+              <w:t xml:space="preserve"> Power : 400</w:t>
             </w:r>
           </w:p>
         </w:tc>
@@ -2481,11 +2436,19 @@
                 <w:lang w:val="en-US"/>
               </w:rPr>
             </w:pPr>
-            <w:r>
-              <w:rPr>
-                <w:lang w:val="en-US"/>
-              </w:rPr>
-              <w:t xml:space="preserve">Low  Ac </w:t>
+            <w:proofErr w:type="gramStart"/>
+            <w:r>
+              <w:rPr>
+                <w:lang w:val="en-US"/>
+              </w:rPr>
+              <w:t>Low  Ac</w:t>
+            </w:r>
+            <w:proofErr w:type="gramEnd"/>
+            <w:r>
+              <w:rPr>
+                <w:lang w:val="en-US"/>
+              </w:rPr>
+              <w:t xml:space="preserve"> </w:t>
             </w:r>
             <w:proofErr w:type="spellStart"/>
             <w:r>
@@ -2597,11 +2560,19 @@
                 <w:lang w:val="en-US"/>
               </w:rPr>
             </w:pPr>
-            <w:r>
-              <w:rPr>
-                <w:lang w:val="en-US"/>
-              </w:rPr>
-              <w:t xml:space="preserve">Low  Current L1 : </w:t>
+            <w:proofErr w:type="gramStart"/>
+            <w:r>
+              <w:rPr>
+                <w:lang w:val="en-US"/>
+              </w:rPr>
+              <w:t>Low  Current</w:t>
+            </w:r>
+            <w:proofErr w:type="gramEnd"/>
+            <w:r>
+              <w:rPr>
+                <w:lang w:val="en-US"/>
+              </w:rPr>
+              <w:t xml:space="preserve"> L1 : </w:t>
             </w:r>
             <w:r>
               <w:rPr>
@@ -2700,11 +2671,19 @@
                 <w:lang w:val="en-US"/>
               </w:rPr>
             </w:pPr>
-            <w:r>
-              <w:rPr>
-                <w:lang w:val="en-US"/>
-              </w:rPr>
-              <w:t>Low  Current L</w:t>
+            <w:proofErr w:type="gramStart"/>
+            <w:r>
+              <w:rPr>
+                <w:lang w:val="en-US"/>
+              </w:rPr>
+              <w:t>Low  Current</w:t>
+            </w:r>
+            <w:proofErr w:type="gramEnd"/>
+            <w:r>
+              <w:rPr>
+                <w:lang w:val="en-US"/>
+              </w:rPr>
+              <w:t xml:space="preserve"> L</w:t>
             </w:r>
             <w:r>
               <w:rPr>
@@ -2815,11 +2794,19 @@
                 <w:lang w:val="en-US"/>
               </w:rPr>
             </w:pPr>
-            <w:r>
-              <w:rPr>
-                <w:lang w:val="en-US"/>
-              </w:rPr>
-              <w:t>Low  Current L</w:t>
+            <w:proofErr w:type="gramStart"/>
+            <w:r>
+              <w:rPr>
+                <w:lang w:val="en-US"/>
+              </w:rPr>
+              <w:t>Low  Current</w:t>
+            </w:r>
+            <w:proofErr w:type="gramEnd"/>
+            <w:r>
+              <w:rPr>
+                <w:lang w:val="en-US"/>
+              </w:rPr>
+              <w:t xml:space="preserve"> L</w:t>
             </w:r>
             <w:r>
               <w:rPr>
@@ -2925,6 +2912,7 @@
                 <w:lang w:val="en-US"/>
               </w:rPr>
             </w:pPr>
+            <w:proofErr w:type="gramStart"/>
             <w:r>
               <w:rPr>
                 <w:lang w:val="en-US"/>
@@ -2934,6 +2922,7 @@
             <w:r>
               <w:t>Energy</w:t>
             </w:r>
+            <w:proofErr w:type="gramEnd"/>
             <w:r>
               <w:rPr>
                 <w:lang w:val="en-US"/>
@@ -3036,6 +3025,7 @@
                 <w:lang w:val="en-US"/>
               </w:rPr>
             </w:pPr>
+            <w:proofErr w:type="gramStart"/>
             <w:r>
               <w:rPr>
                 <w:lang w:val="en-US"/>
@@ -3047,6 +3037,7 @@
               <w:t>Frecuency</w:t>
             </w:r>
             <w:proofErr w:type="spellEnd"/>
+            <w:proofErr w:type="gramEnd"/>
             <w:r>
               <w:rPr>
                 <w:lang w:val="en-US"/>
@@ -3144,6 +3135,7 @@
                 <w:lang w:val="en-US"/>
               </w:rPr>
             </w:pPr>
+            <w:proofErr w:type="gramStart"/>
             <w:r>
               <w:rPr>
                 <w:lang w:val="en-US"/>
@@ -3154,7 +3146,14 @@
               <w:rPr>
                 <w:lang w:val="en-US"/>
               </w:rPr>
-              <w:t>Power Factor</w:t>
+              <w:t>Power</w:t>
+            </w:r>
+            <w:proofErr w:type="gramEnd"/>
+            <w:r>
+              <w:rPr>
+                <w:lang w:val="en-US"/>
+              </w:rPr>
+              <w:t xml:space="preserve"> Factor</w:t>
             </w:r>
             <w:r>
               <w:rPr>
@@ -3255,11 +3254,19 @@
                 <w:lang w:val="en-US"/>
               </w:rPr>
             </w:pPr>
-            <w:r>
-              <w:rPr>
-                <w:lang w:val="en-US"/>
-              </w:rPr>
-              <w:t xml:space="preserve">Low  Ac </w:t>
+            <w:proofErr w:type="gramStart"/>
+            <w:r>
+              <w:rPr>
+                <w:lang w:val="en-US"/>
+              </w:rPr>
+              <w:t>Low  Ac</w:t>
+            </w:r>
+            <w:proofErr w:type="gramEnd"/>
+            <w:r>
+              <w:rPr>
+                <w:lang w:val="en-US"/>
+              </w:rPr>
+              <w:t xml:space="preserve"> </w:t>
             </w:r>
             <w:proofErr w:type="spellStart"/>
             <w:r>
@@ -3387,6 +3394,7 @@
                 <w:lang w:val="en-US"/>
               </w:rPr>
             </w:pPr>
+            <w:proofErr w:type="gramStart"/>
             <w:r>
               <w:rPr>
                 <w:lang w:val="en-US"/>
@@ -3399,6 +3407,7 @@
               </w:rPr>
               <w:t>Voltage</w:t>
             </w:r>
+            <w:proofErr w:type="gramEnd"/>
             <w:r>
               <w:rPr>
                 <w:lang w:val="en-US"/>
@@ -3515,6 +3524,7 @@
                 <w:lang w:val="en-US"/>
               </w:rPr>
             </w:pPr>
+            <w:proofErr w:type="gramStart"/>
             <w:r>
               <w:rPr>
                 <w:lang w:val="en-US"/>
@@ -3527,6 +3537,7 @@
               </w:rPr>
               <w:t>Voltage</w:t>
             </w:r>
+            <w:proofErr w:type="gramEnd"/>
             <w:r>
               <w:rPr>
                 <w:lang w:val="en-US"/>
@@ -3643,6 +3654,7 @@
                 <w:lang w:val="en-US"/>
               </w:rPr>
             </w:pPr>
+            <w:proofErr w:type="gramStart"/>
             <w:r>
               <w:rPr>
                 <w:lang w:val="en-US"/>
@@ -3655,6 +3667,7 @@
               </w:rPr>
               <w:t>Voltage</w:t>
             </w:r>
+            <w:proofErr w:type="gramEnd"/>
             <w:r>
               <w:rPr>
                 <w:lang w:val="en-US"/>
@@ -3715,9 +3728,14 @@
       <w:pPr>
         <w:pStyle w:val="Heading1"/>
       </w:pPr>
+      <w:proofErr w:type="gramStart"/>
       <w:r>
         <w:lastRenderedPageBreak/>
-        <w:t xml:space="preserve">Object . </w:t>
+        <w:t>Object .</w:t>
+      </w:r>
+      <w:proofErr w:type="gramEnd"/>
+      <w:r>
+        <w:t xml:space="preserve"> </w:t>
       </w:r>
       <w:r>
         <w:t>Electric Motors</w:t>
@@ -3932,21 +3950,12 @@
                             <w:lang w:val="en-US"/>
                           </w:rPr>
                         </w:pPr>
-                        <w:proofErr w:type="spellStart"/>
                         <w:r>
                           <w:rPr>
                             <w:b/>
                             <w:bCs/>
                           </w:rPr>
-                          <w:t>Option</w:t>
-                        </w:r>
-                        <w:proofErr w:type="spellEnd"/>
-                        <w:r>
-                          <w:rPr>
-                            <w:b/>
-                            <w:bCs/>
-                          </w:rPr>
-                          <w:t xml:space="preserve"> 1</w:t>
+                          <w:t>Option 1</w:t>
                         </w:r>
                         <w:r>
                           <w:rPr>
@@ -4132,21 +4141,12 @@
                             <w:lang w:val="en-US"/>
                           </w:rPr>
                         </w:pPr>
-                        <w:proofErr w:type="spellStart"/>
                         <w:r>
                           <w:rPr>
                             <w:b/>
                             <w:bCs/>
                           </w:rPr>
-                          <w:t>Option</w:t>
-                        </w:r>
-                        <w:proofErr w:type="spellEnd"/>
-                        <w:r>
-                          <w:rPr>
-                            <w:b/>
-                            <w:bCs/>
-                          </w:rPr>
-                          <w:t xml:space="preserve"> </w:t>
+                          <w:t xml:space="preserve">Option </w:t>
                         </w:r>
                         <w:r>
                           <w:rPr>
@@ -4318,21 +4318,12 @@
                             <w:lang w:val="en-US"/>
                           </w:rPr>
                         </w:pPr>
-                        <w:proofErr w:type="spellStart"/>
                         <w:r>
                           <w:rPr>
                             <w:b/>
                             <w:bCs/>
                           </w:rPr>
-                          <w:t>Option</w:t>
-                        </w:r>
-                        <w:proofErr w:type="spellEnd"/>
-                        <w:r>
-                          <w:rPr>
-                            <w:b/>
-                            <w:bCs/>
-                          </w:rPr>
-                          <w:t xml:space="preserve"> </w:t>
+                          <w:t xml:space="preserve">Option </w:t>
                         </w:r>
                         <w:r>
                           <w:rPr>
@@ -4540,6 +4531,7 @@
               <w:t xml:space="preserve">High </w:t>
             </w:r>
             <w:proofErr w:type="spellStart"/>
+            <w:proofErr w:type="gramStart"/>
             <w:r>
               <w:t>Voltage</w:t>
             </w:r>
@@ -4548,7 +4540,14 @@
               <w:rPr>
                 <w:lang w:val="en-US"/>
               </w:rPr>
-              <w:t xml:space="preserve"> : </w:t>
+              <w:t xml:space="preserve"> :</w:t>
+            </w:r>
+            <w:proofErr w:type="gramEnd"/>
+            <w:r>
+              <w:rPr>
+                <w:lang w:val="en-US"/>
+              </w:rPr>
+              <w:t xml:space="preserve"> </w:t>
             </w:r>
             <w:r>
               <w:rPr>
@@ -4572,6 +4571,7 @@
               <w:t xml:space="preserve">Low </w:t>
             </w:r>
             <w:proofErr w:type="spellStart"/>
+            <w:proofErr w:type="gramStart"/>
             <w:r>
               <w:t>Voltage</w:t>
             </w:r>
@@ -4580,7 +4580,14 @@
               <w:rPr>
                 <w:lang w:val="en-US"/>
               </w:rPr>
-              <w:t xml:space="preserve"> : </w:t>
+              <w:t xml:space="preserve"> :</w:t>
+            </w:r>
+            <w:proofErr w:type="gramEnd"/>
+            <w:r>
+              <w:rPr>
+                <w:lang w:val="en-US"/>
+              </w:rPr>
+              <w:t xml:space="preserve"> </w:t>
             </w:r>
             <w:r>
               <w:rPr>
@@ -4674,6 +4681,7 @@
                 <w:lang w:val="en-US"/>
               </w:rPr>
             </w:pPr>
+            <w:proofErr w:type="gramStart"/>
             <w:r>
               <w:rPr>
                 <w:lang w:val="en-US"/>
@@ -4686,6 +4694,7 @@
               </w:rPr>
               <w:t>Current</w:t>
             </w:r>
+            <w:proofErr w:type="gramEnd"/>
             <w:r>
               <w:rPr>
                 <w:lang w:val="en-US"/>
@@ -4783,6 +4792,7 @@
                 <w:lang w:val="en-US"/>
               </w:rPr>
             </w:pPr>
+            <w:proofErr w:type="gramStart"/>
             <w:r>
               <w:rPr>
                 <w:lang w:val="en-US"/>
@@ -4794,6 +4804,7 @@
               <w:t>Temperature</w:t>
             </w:r>
             <w:proofErr w:type="spellEnd"/>
+            <w:proofErr w:type="gramEnd"/>
             <w:r>
               <w:rPr>
                 <w:lang w:val="en-US"/>
@@ -4893,6 +4904,7 @@
                 <w:lang w:val="en-US"/>
               </w:rPr>
             </w:pPr>
+            <w:proofErr w:type="gramStart"/>
             <w:r>
               <w:rPr>
                 <w:lang w:val="en-US"/>
@@ -4904,6 +4916,7 @@
               <w:t>Vibration</w:t>
             </w:r>
             <w:proofErr w:type="spellEnd"/>
+            <w:proofErr w:type="gramEnd"/>
             <w:r>
               <w:rPr>
                 <w:lang w:val="en-US"/>
@@ -4970,6 +4983,7 @@
                 <w:lang w:val="en-US"/>
               </w:rPr>
             </w:pPr>
+            <w:proofErr w:type="gramStart"/>
             <w:r>
               <w:rPr>
                 <w:lang w:val="en-US"/>
@@ -4979,6 +4993,7 @@
             <w:r>
               <w:t xml:space="preserve"> RPM</w:t>
             </w:r>
+            <w:proofErr w:type="gramEnd"/>
             <w:r>
               <w:rPr>
                 <w:lang w:val="en-US"/>
@@ -5080,6 +5095,7 @@
                 <w:lang w:val="en-US"/>
               </w:rPr>
             </w:pPr>
+            <w:proofErr w:type="gramStart"/>
             <w:r>
               <w:rPr>
                 <w:lang w:val="en-US"/>
@@ -5090,7 +5106,14 @@
               <w:rPr>
                 <w:lang w:val="en-US"/>
               </w:rPr>
-              <w:t xml:space="preserve"> Power Factor</w:t>
+              <w:t xml:space="preserve"> Power</w:t>
+            </w:r>
+            <w:proofErr w:type="gramEnd"/>
+            <w:r>
+              <w:rPr>
+                <w:lang w:val="en-US"/>
+              </w:rPr>
+              <w:t xml:space="preserve"> Factor</w:t>
             </w:r>
             <w:r>
               <w:rPr>
@@ -5191,6 +5214,7 @@
                 <w:lang w:val="en-US"/>
               </w:rPr>
             </w:pPr>
+            <w:proofErr w:type="gramStart"/>
             <w:r>
               <w:rPr>
                 <w:lang w:val="en-US"/>
@@ -5200,6 +5224,7 @@
             <w:r>
               <w:t xml:space="preserve"> Torque</w:t>
             </w:r>
+            <w:proofErr w:type="gramEnd"/>
             <w:r>
               <w:rPr>
                 <w:lang w:val="en-US"/>
@@ -5284,9 +5309,14 @@
       <w:pPr>
         <w:pStyle w:val="Heading1"/>
       </w:pPr>
+      <w:proofErr w:type="gramStart"/>
       <w:r>
         <w:lastRenderedPageBreak/>
-        <w:t xml:space="preserve">Object . </w:t>
+        <w:t>Object .</w:t>
+      </w:r>
+      <w:proofErr w:type="gramEnd"/>
+      <w:r>
+        <w:t xml:space="preserve"> </w:t>
       </w:r>
       <w:r>
         <w:t>Diesel Generators</w:t>
@@ -5567,21 +5597,12 @@
                             <w:lang w:val="en-US"/>
                           </w:rPr>
                         </w:pPr>
-                        <w:proofErr w:type="spellStart"/>
                         <w:r>
                           <w:rPr>
                             <w:b/>
                             <w:bCs/>
                           </w:rPr>
-                          <w:t>Option</w:t>
-                        </w:r>
-                        <w:proofErr w:type="spellEnd"/>
-                        <w:r>
-                          <w:rPr>
-                            <w:b/>
-                            <w:bCs/>
-                          </w:rPr>
-                          <w:t xml:space="preserve"> 1</w:t>
+                          <w:t>Option 1</w:t>
                         </w:r>
                         <w:r>
                           <w:rPr>
@@ -5751,21 +5772,12 @@
                           <w:lang w:val="en-US"/>
                         </w:rPr>
                       </w:pPr>
-                      <w:proofErr w:type="spellStart"/>
                       <w:r>
                         <w:rPr>
                           <w:b/>
                           <w:bCs/>
                         </w:rPr>
-                        <w:t>Option</w:t>
-                      </w:r>
-                      <w:proofErr w:type="spellEnd"/>
-                      <w:r>
-                        <w:rPr>
-                          <w:b/>
-                          <w:bCs/>
-                        </w:rPr>
-                        <w:t xml:space="preserve"> </w:t>
+                        <w:t xml:space="preserve">Option </w:t>
                       </w:r>
                       <w:r>
                         <w:rPr>
@@ -5944,6 +5956,7 @@
               <w:t xml:space="preserve">High </w:t>
             </w:r>
             <w:proofErr w:type="spellStart"/>
+            <w:proofErr w:type="gramStart"/>
             <w:r>
               <w:t>Voltage</w:t>
             </w:r>
@@ -5952,7 +5965,14 @@
               <w:rPr>
                 <w:lang w:val="en-US"/>
               </w:rPr>
-              <w:t xml:space="preserve"> : </w:t>
+              <w:t xml:space="preserve"> :</w:t>
+            </w:r>
+            <w:proofErr w:type="gramEnd"/>
+            <w:r>
+              <w:rPr>
+                <w:lang w:val="en-US"/>
+              </w:rPr>
+              <w:t xml:space="preserve"> </w:t>
             </w:r>
             <w:r>
               <w:rPr>
@@ -5976,6 +5996,7 @@
               <w:t xml:space="preserve">Low </w:t>
             </w:r>
             <w:proofErr w:type="spellStart"/>
+            <w:proofErr w:type="gramStart"/>
             <w:r>
               <w:t>Voltage</w:t>
             </w:r>
@@ -5984,7 +6005,14 @@
               <w:rPr>
                 <w:lang w:val="en-US"/>
               </w:rPr>
-              <w:t xml:space="preserve"> : </w:t>
+              <w:t xml:space="preserve"> :</w:t>
+            </w:r>
+            <w:proofErr w:type="gramEnd"/>
+            <w:r>
+              <w:rPr>
+                <w:lang w:val="en-US"/>
+              </w:rPr>
+              <w:t xml:space="preserve"> </w:t>
             </w:r>
             <w:r>
               <w:rPr>
@@ -6086,6 +6114,7 @@
                 <w:lang w:val="en-US"/>
               </w:rPr>
             </w:pPr>
+            <w:proofErr w:type="gramStart"/>
             <w:r>
               <w:rPr>
                 <w:lang w:val="en-US"/>
@@ -6098,6 +6127,7 @@
               </w:rPr>
               <w:t>Current</w:t>
             </w:r>
+            <w:proofErr w:type="gramEnd"/>
             <w:r>
               <w:rPr>
                 <w:lang w:val="en-US"/>
@@ -6198,6 +6228,7 @@
                 <w:lang w:val="en-US"/>
               </w:rPr>
             </w:pPr>
+            <w:proofErr w:type="gramStart"/>
             <w:r>
               <w:rPr>
                 <w:lang w:val="en-US"/>
@@ -6209,6 +6240,7 @@
               <w:t>Temperature</w:t>
             </w:r>
             <w:proofErr w:type="spellEnd"/>
+            <w:proofErr w:type="gramEnd"/>
             <w:r>
               <w:rPr>
                 <w:lang w:val="en-US"/>
@@ -6311,6 +6343,7 @@
                 <w:lang w:val="en-US"/>
               </w:rPr>
             </w:pPr>
+            <w:proofErr w:type="gramStart"/>
             <w:r>
               <w:rPr>
                 <w:lang w:val="en-US"/>
@@ -6322,6 +6355,7 @@
               <w:t>Vibration</w:t>
             </w:r>
             <w:proofErr w:type="spellEnd"/>
+            <w:proofErr w:type="gramEnd"/>
             <w:r>
               <w:rPr>
                 <w:lang w:val="en-US"/>
@@ -6388,6 +6422,7 @@
                 <w:lang w:val="en-US"/>
               </w:rPr>
             </w:pPr>
+            <w:proofErr w:type="gramStart"/>
             <w:r>
               <w:rPr>
                 <w:lang w:val="en-US"/>
@@ -6397,6 +6432,7 @@
             <w:r>
               <w:t xml:space="preserve"> RPM</w:t>
             </w:r>
+            <w:proofErr w:type="gramEnd"/>
             <w:r>
               <w:rPr>
                 <w:lang w:val="en-US"/>
@@ -6498,6 +6534,7 @@
                 <w:lang w:val="en-US"/>
               </w:rPr>
             </w:pPr>
+            <w:proofErr w:type="gramStart"/>
             <w:r>
               <w:rPr>
                 <w:lang w:val="en-US"/>
@@ -6508,7 +6545,14 @@
               <w:rPr>
                 <w:lang w:val="en-US"/>
               </w:rPr>
-              <w:t xml:space="preserve"> Power Factor</w:t>
+              <w:t xml:space="preserve"> Power</w:t>
+            </w:r>
+            <w:proofErr w:type="gramEnd"/>
+            <w:r>
+              <w:rPr>
+                <w:lang w:val="en-US"/>
+              </w:rPr>
+              <w:t xml:space="preserve"> Factor</w:t>
             </w:r>
             <w:r>
               <w:rPr>
@@ -6604,9 +6648,14 @@
       <w:pPr>
         <w:pStyle w:val="Heading1"/>
       </w:pPr>
+      <w:proofErr w:type="gramStart"/>
       <w:r>
         <w:lastRenderedPageBreak/>
-        <w:t>Object . Spherical Storage Tank</w:t>
+        <w:t>Object .</w:t>
+      </w:r>
+      <w:proofErr w:type="gramEnd"/>
+      <w:r>
+        <w:t xml:space="preserve"> Spherical Storage Tank</w:t>
       </w:r>
     </w:p>
     <w:p>
@@ -6835,29 +6884,15 @@
                             <w:lang w:val="en-US"/>
                           </w:rPr>
                         </w:pPr>
-                        <w:proofErr w:type="spellStart"/>
                         <w:r>
                           <w:rPr>
                             <w:b/>
                             <w:bCs/>
                           </w:rPr>
-                          <w:t>Option</w:t>
+                          <w:t xml:space="preserve">Option 1. </w:t>
                         </w:r>
-                        <w:proofErr w:type="spellEnd"/>
                         <w:r>
-                          <w:rPr>
-                            <w:b/>
-                            <w:bCs/>
-                          </w:rPr>
-                          <w:t xml:space="preserve"> 1. </w:t>
-                        </w:r>
-                        <w:proofErr w:type="spellStart"/>
-                        <w:r>
-                          <w:t>Spherical</w:t>
-                        </w:r>
-                        <w:proofErr w:type="spellEnd"/>
-                        <w:r>
-                          <w:t xml:space="preserve"> _Tank_1</w:t>
+                          <w:t>Spherical _Tank_1</w:t>
                         </w:r>
                       </w:p>
                     </w:txbxContent>
@@ -7138,29 +7173,15 @@
                           <w:lang w:val="en-US"/>
                         </w:rPr>
                       </w:pPr>
-                      <w:proofErr w:type="spellStart"/>
                       <w:r>
                         <w:rPr>
                           <w:b/>
                           <w:bCs/>
                         </w:rPr>
-                        <w:t>Option</w:t>
+                        <w:t xml:space="preserve">Option 3. </w:t>
                       </w:r>
-                      <w:proofErr w:type="spellEnd"/>
                       <w:r>
-                        <w:rPr>
-                          <w:b/>
-                          <w:bCs/>
-                        </w:rPr>
-                        <w:t xml:space="preserve"> 3. </w:t>
-                      </w:r>
-                      <w:proofErr w:type="spellStart"/>
-                      <w:r>
-                        <w:t>Spherical</w:t>
-                      </w:r>
-                      <w:proofErr w:type="spellEnd"/>
-                      <w:r>
-                        <w:t xml:space="preserve"> _Tank_3</w:t>
+                        <w:t>Spherical _Tank_3</w:t>
                       </w:r>
                     </w:p>
                   </w:txbxContent>
@@ -7276,29 +7297,15 @@
                           <w:lang w:val="en-US"/>
                         </w:rPr>
                       </w:pPr>
-                      <w:proofErr w:type="spellStart"/>
                       <w:r>
                         <w:rPr>
                           <w:b/>
                           <w:bCs/>
                         </w:rPr>
-                        <w:t>Option</w:t>
+                        <w:t xml:space="preserve">Option 2. </w:t>
                       </w:r>
-                      <w:proofErr w:type="spellEnd"/>
                       <w:r>
-                        <w:rPr>
-                          <w:b/>
-                          <w:bCs/>
-                        </w:rPr>
-                        <w:t xml:space="preserve"> 2. </w:t>
-                      </w:r>
-                      <w:proofErr w:type="spellStart"/>
-                      <w:r>
-                        <w:t>Spherical</w:t>
-                      </w:r>
-                      <w:proofErr w:type="spellEnd"/>
-                      <w:r>
-                        <w:t xml:space="preserve"> _Tank_2</w:t>
+                        <w:t>Spherical _Tank_2</w:t>
                       </w:r>
                     </w:p>
                   </w:txbxContent>
@@ -7489,6 +7496,7 @@
               <w:t xml:space="preserve">High </w:t>
             </w:r>
             <w:proofErr w:type="spellStart"/>
+            <w:proofErr w:type="gramStart"/>
             <w:r>
               <w:t>level</w:t>
             </w:r>
@@ -7497,22 +7505,43 @@
               <w:rPr>
                 <w:lang w:val="en-US"/>
               </w:rPr>
-              <w:t xml:space="preserve"> : 90</w:t>
-            </w:r>
-          </w:p>
-          <w:p>
-            <w:pPr>
-              <w:pStyle w:val="ListParagraph"/>
-              <w:ind w:left="0"/>
-              <w:rPr>
-                <w:lang w:val="en-US"/>
-              </w:rPr>
-            </w:pPr>
-            <w:r>
-              <w:rPr>
-                <w:lang w:val="en-US"/>
-              </w:rPr>
-              <w:t>Low level : 20</w:t>
+              <w:t xml:space="preserve"> :</w:t>
+            </w:r>
+            <w:proofErr w:type="gramEnd"/>
+            <w:r>
+              <w:rPr>
+                <w:lang w:val="en-US"/>
+              </w:rPr>
+              <w:t xml:space="preserve"> 90</w:t>
+            </w:r>
+          </w:p>
+          <w:p>
+            <w:pPr>
+              <w:pStyle w:val="ListParagraph"/>
+              <w:ind w:left="0"/>
+              <w:rPr>
+                <w:lang w:val="en-US"/>
+              </w:rPr>
+            </w:pPr>
+            <w:r>
+              <w:rPr>
+                <w:lang w:val="en-US"/>
+              </w:rPr>
+              <w:t xml:space="preserve">Low </w:t>
+            </w:r>
+            <w:proofErr w:type="gramStart"/>
+            <w:r>
+              <w:rPr>
+                <w:lang w:val="en-US"/>
+              </w:rPr>
+              <w:t>level :</w:t>
+            </w:r>
+            <w:proofErr w:type="gramEnd"/>
+            <w:r>
+              <w:rPr>
+                <w:lang w:val="en-US"/>
+              </w:rPr>
+              <w:t xml:space="preserve"> 20</w:t>
             </w:r>
           </w:p>
         </w:tc>
@@ -7603,11 +7632,19 @@
                 <w:lang w:val="en-US"/>
               </w:rPr>
             </w:pPr>
-            <w:r>
-              <w:rPr>
-                <w:lang w:val="en-US"/>
-              </w:rPr>
-              <w:t>Low  Temperature : 140</w:t>
+            <w:proofErr w:type="gramStart"/>
+            <w:r>
+              <w:rPr>
+                <w:lang w:val="en-US"/>
+              </w:rPr>
+              <w:t>Low  Temperature</w:t>
+            </w:r>
+            <w:proofErr w:type="gramEnd"/>
+            <w:r>
+              <w:rPr>
+                <w:lang w:val="en-US"/>
+              </w:rPr>
+              <w:t xml:space="preserve"> : 140</w:t>
             </w:r>
           </w:p>
         </w:tc>
@@ -7709,6 +7746,7 @@
                 <w:lang w:val="en-US"/>
               </w:rPr>
             </w:pPr>
+            <w:proofErr w:type="gramStart"/>
             <w:r>
               <w:rPr>
                 <w:lang w:val="en-US"/>
@@ -7720,6 +7758,7 @@
               <w:t>Pressure</w:t>
             </w:r>
             <w:proofErr w:type="spellEnd"/>
+            <w:proofErr w:type="gramEnd"/>
             <w:r>
               <w:rPr>
                 <w:lang w:val="en-US"/>
@@ -8087,9 +8126,14 @@
       <w:pPr>
         <w:pStyle w:val="Heading1"/>
       </w:pPr>
+      <w:proofErr w:type="gramStart"/>
       <w:r>
         <w:lastRenderedPageBreak/>
-        <w:t>Object . Water Clarifier</w:t>
+        <w:t>Object .</w:t>
+      </w:r>
+      <w:proofErr w:type="gramEnd"/>
+      <w:r>
+        <w:t xml:space="preserve"> Water Clarifier</w:t>
       </w:r>
     </w:p>
     <w:p>
@@ -8326,21 +8370,12 @@
                             <w:lang w:val="en-US"/>
                           </w:rPr>
                         </w:pPr>
-                        <w:proofErr w:type="spellStart"/>
                         <w:r>
                           <w:rPr>
                             <w:b/>
                             <w:bCs/>
                           </w:rPr>
-                          <w:t>Option</w:t>
-                        </w:r>
-                        <w:proofErr w:type="spellEnd"/>
-                        <w:r>
-                          <w:rPr>
-                            <w:b/>
-                            <w:bCs/>
-                          </w:rPr>
-                          <w:t xml:space="preserve"> 3. </w:t>
+                          <w:t xml:space="preserve">Option 3. </w:t>
                         </w:r>
                         <w:r>
                           <w:t>Water_Clarifier_3</w:t>
@@ -8497,21 +8532,12 @@
                             <w:lang w:val="en-US"/>
                           </w:rPr>
                         </w:pPr>
-                        <w:proofErr w:type="spellStart"/>
                         <w:r>
                           <w:rPr>
                             <w:b/>
                             <w:bCs/>
                           </w:rPr>
-                          <w:t>Option</w:t>
-                        </w:r>
-                        <w:proofErr w:type="spellEnd"/>
-                        <w:r>
-                          <w:rPr>
-                            <w:b/>
-                            <w:bCs/>
-                          </w:rPr>
-                          <w:t xml:space="preserve"> 1. </w:t>
+                          <w:t xml:space="preserve">Option 1. </w:t>
                         </w:r>
                         <w:r>
                           <w:t>Water_Clarifier_1</w:t>
@@ -8684,21 +8710,12 @@
                             <w:lang w:val="en-US"/>
                           </w:rPr>
                         </w:pPr>
-                        <w:proofErr w:type="spellStart"/>
                         <w:r>
                           <w:rPr>
                             <w:b/>
                             <w:bCs/>
                           </w:rPr>
-                          <w:t>Option</w:t>
-                        </w:r>
-                        <w:proofErr w:type="spellEnd"/>
-                        <w:r>
-                          <w:rPr>
-                            <w:b/>
-                            <w:bCs/>
-                          </w:rPr>
-                          <w:t xml:space="preserve"> 2. </w:t>
+                          <w:t xml:space="preserve">Option 2. </w:t>
                         </w:r>
                         <w:r>
                           <w:t>Water_Clarifier_2</w:t>
@@ -9017,11 +9034,19 @@
                 <w:lang w:val="en-US"/>
               </w:rPr>
             </w:pPr>
-            <w:r>
-              <w:rPr>
-                <w:lang w:val="en-US"/>
-              </w:rPr>
-              <w:t>Low : 2 NTU</w:t>
+            <w:proofErr w:type="gramStart"/>
+            <w:r>
+              <w:rPr>
+                <w:lang w:val="en-US"/>
+              </w:rPr>
+              <w:t>Low :</w:t>
+            </w:r>
+            <w:proofErr w:type="gramEnd"/>
+            <w:r>
+              <w:rPr>
+                <w:lang w:val="en-US"/>
+              </w:rPr>
+              <w:t xml:space="preserve"> 2 NTU</w:t>
             </w:r>
           </w:p>
         </w:tc>
@@ -9372,9 +9397,14 @@
       <w:pPr>
         <w:pStyle w:val="Heading1"/>
       </w:pPr>
+      <w:proofErr w:type="gramStart"/>
       <w:r>
         <w:lastRenderedPageBreak/>
-        <w:t>Object . Hand valves</w:t>
+        <w:t>Object .</w:t>
+      </w:r>
+      <w:proofErr w:type="gramEnd"/>
+      <w:r>
+        <w:t xml:space="preserve"> Hand valves</w:t>
       </w:r>
     </w:p>
     <w:p>
@@ -9808,32 +9838,15 @@
                               <w:lang w:val="en-US"/>
                             </w:rPr>
                           </w:pPr>
-                          <w:proofErr w:type="spellStart"/>
                           <w:r>
                             <w:rPr>
                               <w:b/>
                               <w:bCs/>
                             </w:rPr>
-                            <w:t>Option</w:t>
-                          </w:r>
-                          <w:proofErr w:type="spellEnd"/>
-                          <w:r>
-                            <w:rPr>
-                              <w:b/>
-                              <w:bCs/>
-                            </w:rPr>
-                            <w:t xml:space="preserve"> 1. </w:t>
+                            <w:t xml:space="preserve">Option 1. </w:t>
                           </w:r>
                           <w:r>
-                            <w:t xml:space="preserve">Hand </w:t>
-                          </w:r>
-                          <w:proofErr w:type="spellStart"/>
-                          <w:r>
-                            <w:t>valve</w:t>
-                          </w:r>
-                          <w:proofErr w:type="spellEnd"/>
-                          <w:r>
-                            <w:t xml:space="preserve"> 1</w:t>
+                            <w:t>Hand valve 1</w:t>
                           </w:r>
                         </w:p>
                       </w:txbxContent>
@@ -9859,32 +9872,15 @@
                               <w:lang w:val="en-US"/>
                             </w:rPr>
                           </w:pPr>
-                          <w:proofErr w:type="spellStart"/>
                           <w:r>
                             <w:rPr>
                               <w:b/>
                               <w:bCs/>
                             </w:rPr>
-                            <w:t>Option</w:t>
-                          </w:r>
-                          <w:proofErr w:type="spellEnd"/>
-                          <w:r>
-                            <w:rPr>
-                              <w:b/>
-                              <w:bCs/>
-                            </w:rPr>
-                            <w:t xml:space="preserve"> 2. </w:t>
+                            <w:t xml:space="preserve">Option 2. </w:t>
                           </w:r>
                           <w:r>
-                            <w:t xml:space="preserve">Hand </w:t>
-                          </w:r>
-                          <w:proofErr w:type="spellStart"/>
-                          <w:r>
-                            <w:t>valve</w:t>
-                          </w:r>
-                          <w:proofErr w:type="spellEnd"/>
-                          <w:r>
-                            <w:t xml:space="preserve"> 2</w:t>
+                            <w:t>Hand valve 2</w:t>
                           </w:r>
                         </w:p>
                       </w:txbxContent>
@@ -9907,32 +9903,15 @@
                               <w:lang w:val="en-US"/>
                             </w:rPr>
                           </w:pPr>
-                          <w:proofErr w:type="spellStart"/>
                           <w:r>
                             <w:rPr>
                               <w:b/>
                               <w:bCs/>
                             </w:rPr>
-                            <w:t>Option</w:t>
-                          </w:r>
-                          <w:proofErr w:type="spellEnd"/>
-                          <w:r>
-                            <w:rPr>
-                              <w:b/>
-                              <w:bCs/>
-                            </w:rPr>
-                            <w:t xml:space="preserve"> 3. </w:t>
+                            <w:t xml:space="preserve">Option 3. </w:t>
                           </w:r>
                           <w:r>
-                            <w:t xml:space="preserve">Hand </w:t>
-                          </w:r>
-                          <w:proofErr w:type="spellStart"/>
-                          <w:r>
-                            <w:t>valve</w:t>
-                          </w:r>
-                          <w:proofErr w:type="spellEnd"/>
-                          <w:r>
-                            <w:t xml:space="preserve"> 3</w:t>
+                            <w:t>Hand valve 3</w:t>
                           </w:r>
                         </w:p>
                       </w:txbxContent>
@@ -10160,22 +10139,44 @@
               <w:rPr>
                 <w:lang w:val="en-US"/>
               </w:rPr>
-              <w:t>High Pressure : 110 PSI (or 110 Bar)</w:t>
-            </w:r>
-          </w:p>
-          <w:p>
-            <w:pPr>
-              <w:pStyle w:val="ListParagraph"/>
-              <w:ind w:left="0"/>
-              <w:rPr>
-                <w:lang w:val="en-US"/>
-              </w:rPr>
-            </w:pPr>
-            <w:r>
-              <w:rPr>
-                <w:lang w:val="en-US"/>
-              </w:rPr>
-              <w:t>Low  Pressure: 90 PSI (or 90 Bar)</w:t>
+              <w:t xml:space="preserve">High </w:t>
+            </w:r>
+            <w:proofErr w:type="gramStart"/>
+            <w:r>
+              <w:rPr>
+                <w:lang w:val="en-US"/>
+              </w:rPr>
+              <w:t>Pressure :</w:t>
+            </w:r>
+            <w:proofErr w:type="gramEnd"/>
+            <w:r>
+              <w:rPr>
+                <w:lang w:val="en-US"/>
+              </w:rPr>
+              <w:t xml:space="preserve"> 110 PSI (or 110 Bar)</w:t>
+            </w:r>
+          </w:p>
+          <w:p>
+            <w:pPr>
+              <w:pStyle w:val="ListParagraph"/>
+              <w:ind w:left="0"/>
+              <w:rPr>
+                <w:lang w:val="en-US"/>
+              </w:rPr>
+            </w:pPr>
+            <w:proofErr w:type="gramStart"/>
+            <w:r>
+              <w:rPr>
+                <w:lang w:val="en-US"/>
+              </w:rPr>
+              <w:t>Low  Pressure</w:t>
+            </w:r>
+            <w:proofErr w:type="gramEnd"/>
+            <w:r>
+              <w:rPr>
+                <w:lang w:val="en-US"/>
+              </w:rPr>
+              <w:t>: 90 PSI (or 90 Bar)</w:t>
             </w:r>
           </w:p>
         </w:tc>
@@ -10297,11 +10298,19 @@
                 <w:lang w:val="en-US"/>
               </w:rPr>
             </w:pPr>
-            <w:r>
-              <w:rPr>
-                <w:lang w:val="en-US"/>
-              </w:rPr>
-              <w:t xml:space="preserve">Low  Temperature: 0°C </w:t>
+            <w:proofErr w:type="gramStart"/>
+            <w:r>
+              <w:rPr>
+                <w:lang w:val="en-US"/>
+              </w:rPr>
+              <w:t>Low  Temperature</w:t>
+            </w:r>
+            <w:proofErr w:type="gramEnd"/>
+            <w:r>
+              <w:rPr>
+                <w:lang w:val="en-US"/>
+              </w:rPr>
+              <w:t xml:space="preserve">: 0°C </w:t>
             </w:r>
           </w:p>
         </w:tc>
@@ -10402,22 +10411,44 @@
               <w:rPr>
                 <w:lang w:val="en-US"/>
               </w:rPr>
-              <w:t>High Flow : 110 GPM</w:t>
-            </w:r>
-          </w:p>
-          <w:p>
-            <w:pPr>
-              <w:pStyle w:val="ListParagraph"/>
-              <w:ind w:left="0"/>
-              <w:rPr>
-                <w:lang w:val="en-US"/>
-              </w:rPr>
-            </w:pPr>
-            <w:r>
-              <w:rPr>
-                <w:lang w:val="en-US"/>
-              </w:rPr>
-              <w:t>Low  Flow : 90 GPM</w:t>
+              <w:t xml:space="preserve">High </w:t>
+            </w:r>
+            <w:proofErr w:type="gramStart"/>
+            <w:r>
+              <w:rPr>
+                <w:lang w:val="en-US"/>
+              </w:rPr>
+              <w:t>Flow :</w:t>
+            </w:r>
+            <w:proofErr w:type="gramEnd"/>
+            <w:r>
+              <w:rPr>
+                <w:lang w:val="en-US"/>
+              </w:rPr>
+              <w:t xml:space="preserve"> 110 GPM</w:t>
+            </w:r>
+          </w:p>
+          <w:p>
+            <w:pPr>
+              <w:pStyle w:val="ListParagraph"/>
+              <w:ind w:left="0"/>
+              <w:rPr>
+                <w:lang w:val="en-US"/>
+              </w:rPr>
+            </w:pPr>
+            <w:proofErr w:type="gramStart"/>
+            <w:r>
+              <w:rPr>
+                <w:lang w:val="en-US"/>
+              </w:rPr>
+              <w:t>Low  Flow</w:t>
+            </w:r>
+            <w:proofErr w:type="gramEnd"/>
+            <w:r>
+              <w:rPr>
+                <w:lang w:val="en-US"/>
+              </w:rPr>
+              <w:t xml:space="preserve"> : 90 GPM</w:t>
             </w:r>
           </w:p>
         </w:tc>
@@ -10525,11 +10556,19 @@
                 <w:lang w:val="en-US"/>
               </w:rPr>
             </w:pPr>
-            <w:r>
-              <w:rPr>
-                <w:lang w:val="en-US"/>
-              </w:rPr>
-              <w:t>Low  Valve: 0% Open</w:t>
+            <w:proofErr w:type="gramStart"/>
+            <w:r>
+              <w:rPr>
+                <w:lang w:val="en-US"/>
+              </w:rPr>
+              <w:t>Low  Valve</w:t>
+            </w:r>
+            <w:proofErr w:type="gramEnd"/>
+            <w:r>
+              <w:rPr>
+                <w:lang w:val="en-US"/>
+              </w:rPr>
+              <w:t>: 0% Open</w:t>
             </w:r>
           </w:p>
         </w:tc>
@@ -10765,7 +10804,21 @@
               <w:rPr>
                 <w:lang w:val="en-US"/>
               </w:rPr>
-              <w:t xml:space="preserve">Low Composition : </w:t>
+              <w:t xml:space="preserve">Low </w:t>
+            </w:r>
+            <w:proofErr w:type="gramStart"/>
+            <w:r>
+              <w:rPr>
+                <w:lang w:val="en-US"/>
+              </w:rPr>
+              <w:t>Composition :</w:t>
+            </w:r>
+            <w:proofErr w:type="gramEnd"/>
+            <w:r>
+              <w:rPr>
+                <w:lang w:val="en-US"/>
+              </w:rPr>
+              <w:t xml:space="preserve"> </w:t>
             </w:r>
             <w:r>
               <w:rPr>
@@ -10823,8 +10876,13 @@
       <w:pPr>
         <w:pStyle w:val="Heading1"/>
       </w:pPr>
+      <w:proofErr w:type="gramStart"/>
       <w:r>
-        <w:t>Object . Conveyor belt</w:t>
+        <w:t>Object .</w:t>
+      </w:r>
+      <w:proofErr w:type="gramEnd"/>
+      <w:r>
+        <w:t xml:space="preserve"> Conveyor belt</w:t>
       </w:r>
     </w:p>
     <w:p>
@@ -11103,35 +11161,16 @@
                           <w:lang w:val="en-US"/>
                         </w:rPr>
                       </w:pPr>
-                      <w:proofErr w:type="spellStart"/>
                       <w:r>
                         <w:rPr>
                           <w:b/>
                           <w:bCs/>
                         </w:rPr>
-                        <w:t>Option</w:t>
+                        <w:t xml:space="preserve">Option 1. </w:t>
                       </w:r>
-                      <w:proofErr w:type="spellEnd"/>
                       <w:r>
-                        <w:rPr>
-                          <w:b/>
-                          <w:bCs/>
-                        </w:rPr>
-                        <w:t xml:space="preserve"> 1. </w:t>
+                        <w:t>Conveyor Belt</w:t>
                       </w:r>
-                      <w:proofErr w:type="spellStart"/>
-                      <w:r>
-                        <w:t>Conveyor</w:t>
-                      </w:r>
-                      <w:proofErr w:type="spellEnd"/>
-                      <w:r>
-                        <w:t xml:space="preserve"> </w:t>
-                      </w:r>
-                      <w:proofErr w:type="spellStart"/>
-                      <w:r>
-                        <w:t>Belt</w:t>
-                      </w:r>
-                      <w:proofErr w:type="spellEnd"/>
                     </w:p>
                   </w:txbxContent>
                 </v:textbox>
@@ -11615,8 +11654,13 @@
               <w:pStyle w:val="ListParagraph"/>
               <w:ind w:left="0"/>
             </w:pPr>
-            <w:r>
-              <w:t>Status ON/OFF</w:t>
+            <w:proofErr w:type="gramStart"/>
+            <w:r>
+              <w:t>Status</w:t>
+            </w:r>
+            <w:proofErr w:type="gramEnd"/>
+            <w:r>
+              <w:t xml:space="preserve"> ON/OFF</w:t>
             </w:r>
           </w:p>
         </w:tc>
@@ -11778,9 +11822,14 @@
       <w:pPr>
         <w:pStyle w:val="Heading1"/>
       </w:pPr>
+      <w:proofErr w:type="gramStart"/>
       <w:r>
         <w:lastRenderedPageBreak/>
-        <w:t>Object . Boiler</w:t>
+        <w:t>Object .</w:t>
+      </w:r>
+      <w:proofErr w:type="gramEnd"/>
+      <w:r>
+        <w:t xml:space="preserve"> Boiler</w:t>
       </w:r>
     </w:p>
     <w:p>
@@ -11817,11 +11866,19 @@
           <w:lang w:val="en-US"/>
         </w:rPr>
       </w:pPr>
+      <w:proofErr w:type="spellStart"/>
       <w:r>
         <w:rPr>
           <w:lang w:val="en-US"/>
         </w:rPr>
-        <w:t>Boliers are used for:</w:t>
+        <w:t>Boliers</w:t>
+      </w:r>
+      <w:proofErr w:type="spellEnd"/>
+      <w:r>
+        <w:rPr>
+          <w:lang w:val="en-US"/>
+        </w:rPr>
+        <w:t xml:space="preserve"> are used for:</w:t>
       </w:r>
     </w:p>
     <w:p>
@@ -12347,41 +12404,15 @@
                           <w:lang w:val="en-US"/>
                         </w:rPr>
                       </w:pPr>
-                      <w:proofErr w:type="spellStart"/>
                       <w:r>
                         <w:rPr>
                           <w:b/>
                           <w:bCs/>
                         </w:rPr>
-                        <w:t>Option</w:t>
-                      </w:r>
-                      <w:proofErr w:type="spellEnd"/>
-                      <w:r>
-                        <w:rPr>
-                          <w:b/>
-                          <w:bCs/>
-                        </w:rPr>
-                        <w:t xml:space="preserve"> </w:t>
+                        <w:t xml:space="preserve">Option 3. </w:t>
                       </w:r>
                       <w:r>
-                        <w:rPr>
-                          <w:b/>
-                          <w:bCs/>
-                        </w:rPr>
-                        <w:t>3</w:t>
-                      </w:r>
-                      <w:r>
-                        <w:rPr>
-                          <w:b/>
-                          <w:bCs/>
-                        </w:rPr>
-                        <w:t xml:space="preserve">. </w:t>
-                      </w:r>
-                      <w:r>
-                        <w:t xml:space="preserve">Boiler </w:t>
-                      </w:r>
-                      <w:r>
-                        <w:t>3</w:t>
+                        <w:t>Boiler 3</w:t>
                       </w:r>
                     </w:p>
                   </w:txbxContent>
@@ -12496,41 +12527,15 @@
                           <w:lang w:val="en-US"/>
                         </w:rPr>
                       </w:pPr>
-                      <w:proofErr w:type="spellStart"/>
                       <w:r>
                         <w:rPr>
                           <w:b/>
                           <w:bCs/>
                         </w:rPr>
-                        <w:t>Option</w:t>
-                      </w:r>
-                      <w:proofErr w:type="spellEnd"/>
-                      <w:r>
-                        <w:rPr>
-                          <w:b/>
-                          <w:bCs/>
-                        </w:rPr>
-                        <w:t xml:space="preserve"> </w:t>
+                        <w:t xml:space="preserve">Option 2. </w:t>
                       </w:r>
                       <w:r>
-                        <w:rPr>
-                          <w:b/>
-                          <w:bCs/>
-                        </w:rPr>
-                        <w:t>2</w:t>
-                      </w:r>
-                      <w:r>
-                        <w:rPr>
-                          <w:b/>
-                          <w:bCs/>
-                        </w:rPr>
-                        <w:t xml:space="preserve">. </w:t>
-                      </w:r>
-                      <w:r>
-                        <w:t xml:space="preserve">Boiler </w:t>
-                      </w:r>
-                      <w:r>
-                        <w:t>2</w:t>
+                        <w:t>Boiler 2</w:t>
                       </w:r>
                     </w:p>
                   </w:txbxContent>
@@ -12645,21 +12650,12 @@
                           <w:lang w:val="en-US"/>
                         </w:rPr>
                       </w:pPr>
-                      <w:proofErr w:type="spellStart"/>
                       <w:r>
                         <w:rPr>
                           <w:b/>
                           <w:bCs/>
                         </w:rPr>
-                        <w:t>Option</w:t>
-                      </w:r>
-                      <w:proofErr w:type="spellEnd"/>
-                      <w:r>
-                        <w:rPr>
-                          <w:b/>
-                          <w:bCs/>
-                        </w:rPr>
-                        <w:t xml:space="preserve"> 1. </w:t>
+                        <w:t xml:space="preserve">Option 1. </w:t>
                       </w:r>
                       <w:r>
                         <w:t>Boiler 1</w:t>
@@ -12846,8 +12842,16 @@
               <w:rPr>
                 <w:lang w:val="en-US"/>
               </w:rPr>
-              <w:t>High: 20 bar</w:t>
-            </w:r>
+              <w:t xml:space="preserve">High: 20 </w:t>
+            </w:r>
+            <w:proofErr w:type="gramStart"/>
+            <w:r>
+              <w:rPr>
+                <w:lang w:val="en-US"/>
+              </w:rPr>
+              <w:t>bar</w:t>
+            </w:r>
+            <w:proofErr w:type="gramEnd"/>
           </w:p>
           <w:p>
             <w:pPr>
@@ -12862,8 +12866,16 @@
               <w:rPr>
                 <w:lang w:val="en-US"/>
               </w:rPr>
-              <w:t>Low:  8 bar</w:t>
-            </w:r>
+              <w:t xml:space="preserve">Low:  8 </w:t>
+            </w:r>
+            <w:proofErr w:type="gramStart"/>
+            <w:r>
+              <w:rPr>
+                <w:lang w:val="en-US"/>
+              </w:rPr>
+              <w:t>bar</w:t>
+            </w:r>
+            <w:proofErr w:type="gramEnd"/>
           </w:p>
         </w:tc>
         <w:tc>
@@ -13436,9 +13448,14 @@
       <w:pPr>
         <w:pStyle w:val="Heading1"/>
       </w:pPr>
+      <w:proofErr w:type="gramStart"/>
       <w:r>
         <w:lastRenderedPageBreak/>
-        <w:t>Object . Separator</w:t>
+        <w:t>Object .</w:t>
+      </w:r>
+      <w:proofErr w:type="gramEnd"/>
+      <w:r>
+        <w:t xml:space="preserve"> Separator</w:t>
       </w:r>
     </w:p>
     <w:p>
@@ -13446,7 +13463,7 @@
         <w:pStyle w:val="Heading2"/>
         <w:numPr>
           <w:ilvl w:val="0"/>
-          <w:numId w:val="2"/>
+          <w:numId w:val="15"/>
         </w:numPr>
       </w:pPr>
       <w:r>
@@ -13470,10 +13487,6 @@
     <w:p>
       <w:pPr>
         <w:pStyle w:val="Heading2"/>
-        <w:numPr>
-          <w:ilvl w:val="0"/>
-          <w:numId w:val="1"/>
-        </w:numPr>
       </w:pPr>
       <w:r>
         <w:rPr>
@@ -13792,11 +13805,7 @@
           </mc:Choice>
           <mc:Fallback>
             <w:pict>
-              <v:shapetype w14:anchorId="5EC7E55D" id="_x0000_t202" coordsize="21600,21600" o:spt="202" path="m,l,21600r21600,l21600,xe">
-                <v:stroke joinstyle="miter"/>
-                <v:path gradientshapeok="t" o:connecttype="rect"/>
-              </v:shapetype>
-              <v:shape id="_x0000_s1083" type="#_x0000_t202" style="position:absolute;left:0;text-align:left;margin-left:326.65pt;margin-top:11.8pt;width:128.25pt;height:30.5pt;z-index:251718656;visibility:visible;mso-wrap-style:square;mso-width-percent:0;mso-height-percent:0;mso-wrap-distance-left:9pt;mso-wrap-distance-top:0;mso-wrap-distance-right:9pt;mso-wrap-distance-bottom:0;mso-position-horizontal:absolute;mso-position-horizontal-relative:margin;mso-position-vertical:absolute;mso-position-vertical-relative:text;mso-width-percent:0;mso-height-percent:0;mso-width-relative:page;mso-height-relative:page;v-text-anchor:top" o:gfxdata="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" filled="f" stroked="f">
+              <v:shape w14:anchorId="5EC7E55D" id="_x0000_s1083" type="#_x0000_t202" style="position:absolute;left:0;text-align:left;margin-left:326.65pt;margin-top:11.8pt;width:128.25pt;height:30.5pt;z-index:251718656;visibility:visible;mso-wrap-style:square;mso-width-percent:0;mso-height-percent:0;mso-wrap-distance-left:9pt;mso-wrap-distance-top:0;mso-wrap-distance-right:9pt;mso-wrap-distance-bottom:0;mso-position-horizontal:absolute;mso-position-horizontal-relative:margin;mso-position-vertical:absolute;mso-position-vertical-relative:text;mso-width-percent:0;mso-height-percent:0;mso-width-relative:page;mso-height-relative:page;v-text-anchor:top" o:gfxdata="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" filled="f" stroked="f">
                 <v:textbox style="mso-fit-shape-to-text:t">
                   <w:txbxContent>
                     <w:p>
@@ -13807,21 +13816,12 @@
                           <w:lang w:val="en-US"/>
                         </w:rPr>
                       </w:pPr>
-                      <w:proofErr w:type="spellStart"/>
                       <w:r>
                         <w:rPr>
                           <w:b/>
                           <w:bCs/>
                         </w:rPr>
-                        <w:t>Option</w:t>
-                      </w:r>
-                      <w:proofErr w:type="spellEnd"/>
-                      <w:r>
-                        <w:rPr>
-                          <w:b/>
-                          <w:bCs/>
-                        </w:rPr>
-                        <w:t xml:space="preserve"> 3. </w:t>
+                        <w:t xml:space="preserve">Option 3. </w:t>
                       </w:r>
                       <w:r>
                         <w:t>Separator_3</w:t>
@@ -13939,21 +13939,12 @@
                           <w:lang w:val="en-US"/>
                         </w:rPr>
                       </w:pPr>
-                      <w:proofErr w:type="spellStart"/>
                       <w:r>
                         <w:rPr>
                           <w:b/>
                           <w:bCs/>
                         </w:rPr>
-                        <w:t>Option</w:t>
-                      </w:r>
-                      <w:proofErr w:type="spellEnd"/>
-                      <w:r>
-                        <w:rPr>
-                          <w:b/>
-                          <w:bCs/>
-                        </w:rPr>
-                        <w:t xml:space="preserve"> 1. </w:t>
+                        <w:t xml:space="preserve">Option 1. </w:t>
                       </w:r>
                       <w:r>
                         <w:t>Separator_1</w:t>
@@ -14071,21 +14062,12 @@
                           <w:lang w:val="en-US"/>
                         </w:rPr>
                       </w:pPr>
-                      <w:proofErr w:type="spellStart"/>
                       <w:r>
                         <w:rPr>
                           <w:b/>
                           <w:bCs/>
                         </w:rPr>
-                        <w:t>Option</w:t>
-                      </w:r>
-                      <w:proofErr w:type="spellEnd"/>
-                      <w:r>
-                        <w:rPr>
-                          <w:b/>
-                          <w:bCs/>
-                        </w:rPr>
-                        <w:t xml:space="preserve"> 2. </w:t>
+                        <w:t xml:space="preserve">Option 2. </w:t>
                       </w:r>
                       <w:r>
                         <w:t>Separator_2</w:t>
@@ -14119,10 +14101,6 @@
     <w:p>
       <w:pPr>
         <w:pStyle w:val="Heading2"/>
-        <w:numPr>
-          <w:ilvl w:val="0"/>
-          <w:numId w:val="1"/>
-        </w:numPr>
       </w:pPr>
       <w:r>
         <w:t>Object Features</w:t>
@@ -14931,6 +14909,1776 @@
     <w:p/>
     <w:p>
       <w:pPr>
+        <w:pStyle w:val="Heading1"/>
+      </w:pPr>
+      <w:proofErr w:type="gramStart"/>
+      <w:r>
+        <w:lastRenderedPageBreak/>
+        <w:t>Object .</w:t>
+      </w:r>
+      <w:proofErr w:type="gramEnd"/>
+      <w:r>
+        <w:t xml:space="preserve"> Air Handling Unit</w:t>
+      </w:r>
+    </w:p>
+    <w:p>
+      <w:pPr>
+        <w:pStyle w:val="Heading2"/>
+        <w:numPr>
+          <w:ilvl w:val="0"/>
+          <w:numId w:val="16"/>
+        </w:numPr>
+      </w:pPr>
+      <w:r>
+        <w:t>Description</w:t>
+      </w:r>
+    </w:p>
+    <w:p>
+      <w:pPr>
+        <w:ind w:firstLine="360"/>
+        <w:jc w:val="both"/>
+        <w:rPr>
+          <w:lang w:val="en-US"/>
+        </w:rPr>
+      </w:pPr>
+      <w:r>
+        <w:rPr>
+          <w:lang w:val="en-US"/>
+        </w:rPr>
+        <w:t>An industrial air handling unit (AHU) is a crucial component of heating, ventilation, and air conditioning (HVAC) systems in large commercial and industrial buildings. Its primary function is to regulate and circulate air within the building, maintaining a comfortable and safe environment for occupants.</w:t>
+      </w:r>
+    </w:p>
+    <w:p>
+      <w:pPr>
+        <w:ind w:firstLine="360"/>
+        <w:jc w:val="both"/>
+        <w:rPr>
+          <w:lang w:val="en-US"/>
+        </w:rPr>
+      </w:pPr>
+      <w:r>
+        <w:rPr>
+          <w:lang w:val="en-US"/>
+        </w:rPr>
+        <w:t>Key features and functions of an industrial air handling unit include:</w:t>
+      </w:r>
+    </w:p>
+    <w:p>
+      <w:pPr>
+        <w:pStyle w:val="ListParagraph"/>
+        <w:numPr>
+          <w:ilvl w:val="0"/>
+          <w:numId w:val="17"/>
+        </w:numPr>
+        <w:jc w:val="both"/>
+        <w:rPr>
+          <w:lang w:val="en-US"/>
+        </w:rPr>
+      </w:pPr>
+      <w:r>
+        <w:rPr>
+          <w:lang w:val="en-US"/>
+        </w:rPr>
+        <w:t>Air Circulation</w:t>
+      </w:r>
+    </w:p>
+    <w:p>
+      <w:pPr>
+        <w:pStyle w:val="ListParagraph"/>
+        <w:numPr>
+          <w:ilvl w:val="0"/>
+          <w:numId w:val="17"/>
+        </w:numPr>
+        <w:jc w:val="both"/>
+        <w:rPr>
+          <w:lang w:val="en-US"/>
+        </w:rPr>
+      </w:pPr>
+      <w:r>
+        <w:rPr>
+          <w:lang w:val="en-US"/>
+        </w:rPr>
+        <w:t>Air Filtration</w:t>
+      </w:r>
+    </w:p>
+    <w:p>
+      <w:pPr>
+        <w:pStyle w:val="ListParagraph"/>
+        <w:numPr>
+          <w:ilvl w:val="0"/>
+          <w:numId w:val="17"/>
+        </w:numPr>
+        <w:jc w:val="both"/>
+        <w:rPr>
+          <w:lang w:val="en-US"/>
+        </w:rPr>
+      </w:pPr>
+      <w:r>
+        <w:rPr>
+          <w:lang w:val="en-US"/>
+        </w:rPr>
+        <w:t>Temperature regulation</w:t>
+      </w:r>
+    </w:p>
+    <w:p>
+      <w:pPr>
+        <w:pStyle w:val="ListParagraph"/>
+        <w:numPr>
+          <w:ilvl w:val="0"/>
+          <w:numId w:val="17"/>
+        </w:numPr>
+        <w:jc w:val="both"/>
+        <w:rPr>
+          <w:lang w:val="en-US"/>
+        </w:rPr>
+      </w:pPr>
+      <w:r>
+        <w:rPr>
+          <w:lang w:val="en-US"/>
+        </w:rPr>
+        <w:t>Humidity Control</w:t>
+      </w:r>
+    </w:p>
+    <w:p>
+      <w:pPr>
+        <w:pStyle w:val="ListParagraph"/>
+        <w:numPr>
+          <w:ilvl w:val="0"/>
+          <w:numId w:val="17"/>
+        </w:numPr>
+        <w:jc w:val="both"/>
+        <w:rPr>
+          <w:lang w:val="en-US"/>
+        </w:rPr>
+      </w:pPr>
+      <w:r>
+        <w:rPr>
+          <w:lang w:val="en-US"/>
+        </w:rPr>
+        <w:t>Mixing fresh and recirculated air</w:t>
+      </w:r>
+    </w:p>
+    <w:p>
+      <w:pPr>
+        <w:pStyle w:val="ListParagraph"/>
+        <w:numPr>
+          <w:ilvl w:val="0"/>
+          <w:numId w:val="17"/>
+        </w:numPr>
+        <w:jc w:val="both"/>
+        <w:rPr>
+          <w:lang w:val="en-US"/>
+        </w:rPr>
+      </w:pPr>
+      <w:r>
+        <w:rPr>
+          <w:lang w:val="en-US"/>
+        </w:rPr>
+        <w:t>Fan systems</w:t>
+      </w:r>
+    </w:p>
+    <w:p>
+      <w:pPr>
+        <w:pStyle w:val="ListParagraph"/>
+        <w:numPr>
+          <w:ilvl w:val="0"/>
+          <w:numId w:val="17"/>
+        </w:numPr>
+        <w:jc w:val="both"/>
+        <w:rPr>
+          <w:lang w:val="en-US"/>
+        </w:rPr>
+      </w:pPr>
+      <w:r>
+        <w:rPr>
+          <w:lang w:val="en-US"/>
+        </w:rPr>
+        <w:t>Energy efficiency</w:t>
+      </w:r>
+    </w:p>
+    <w:p>
+      <w:pPr>
+        <w:jc w:val="both"/>
+        <w:rPr>
+          <w:lang w:val="en-US"/>
+        </w:rPr>
+      </w:pPr>
+    </w:p>
+    <w:p>
+      <w:pPr>
+        <w:pStyle w:val="Heading2"/>
+      </w:pPr>
+      <w:r>
+        <w:rPr>
+          <w:noProof/>
+        </w:rPr>
+        <w:drawing>
+          <wp:anchor distT="0" distB="0" distL="114300" distR="114300" simplePos="0" relativeHeight="251722752" behindDoc="0" locked="0" layoutInCell="1" allowOverlap="1" wp14:anchorId="51EE38BB" wp14:editId="1F54F0E1">
+            <wp:simplePos x="0" y="0"/>
+            <wp:positionH relativeFrom="margin">
+              <wp:posOffset>4165600</wp:posOffset>
+            </wp:positionH>
+            <wp:positionV relativeFrom="paragraph">
+              <wp:posOffset>228600</wp:posOffset>
+            </wp:positionV>
+            <wp:extent cx="1234440" cy="1234440"/>
+            <wp:effectExtent l="0" t="0" r="0" b="3810"/>
+            <wp:wrapNone/>
+            <wp:docPr id="1426522800" name="Graphic 3"/>
+            <wp:cNvGraphicFramePr>
+              <a:graphicFrameLocks xmlns:a="http://schemas.openxmlformats.org/drawingml/2006/main" noChangeAspect="1"/>
+            </wp:cNvGraphicFramePr>
+            <a:graphic xmlns:a="http://schemas.openxmlformats.org/drawingml/2006/main">
+              <a:graphicData uri="http://schemas.openxmlformats.org/drawingml/2006/picture">
+                <pic:pic xmlns:pic="http://schemas.openxmlformats.org/drawingml/2006/picture">
+                  <pic:nvPicPr>
+                    <pic:cNvPr id="1426522800" name="Graphic 1426522800"/>
+                    <pic:cNvPicPr/>
+                  </pic:nvPicPr>
+                  <pic:blipFill>
+                    <a:blip r:embed="rId54">
+                      <a:extLst>
+                        <a:ext uri="{28A0092B-C50C-407E-A947-70E740481C1C}">
+                          <a14:useLocalDpi xmlns:a14="http://schemas.microsoft.com/office/drawing/2010/main" val="0"/>
+                        </a:ext>
+                        <a:ext uri="{96DAC541-7B7A-43D3-8B79-37D633B846F1}">
+                          <asvg:svgBlip xmlns:asvg="http://schemas.microsoft.com/office/drawing/2016/SVG/main" r:embed="rId55"/>
+                        </a:ext>
+                      </a:extLst>
+                    </a:blip>
+                    <a:stretch>
+                      <a:fillRect/>
+                    </a:stretch>
+                  </pic:blipFill>
+                  <pic:spPr>
+                    <a:xfrm>
+                      <a:off x="0" y="0"/>
+                      <a:ext cx="1234440" cy="1234440"/>
+                    </a:xfrm>
+                    <a:prstGeom prst="rect">
+                      <a:avLst/>
+                    </a:prstGeom>
+                  </pic:spPr>
+                </pic:pic>
+              </a:graphicData>
+            </a:graphic>
+            <wp14:sizeRelH relativeFrom="page">
+              <wp14:pctWidth>0</wp14:pctWidth>
+            </wp14:sizeRelH>
+            <wp14:sizeRelV relativeFrom="page">
+              <wp14:pctHeight>0</wp14:pctHeight>
+            </wp14:sizeRelV>
+          </wp:anchor>
+        </w:drawing>
+      </w:r>
+      <w:r>
+        <w:t>Appearance</w:t>
+      </w:r>
+    </w:p>
+    <w:p>
+      <w:pPr>
+        <w:rPr>
+          <w:lang w:val="en-US"/>
+        </w:rPr>
+      </w:pPr>
+      <w:r>
+        <w:rPr>
+          <w:noProof/>
+          <w:lang w:val="en-US"/>
+        </w:rPr>
+        <w:drawing>
+          <wp:anchor distT="0" distB="0" distL="114300" distR="114300" simplePos="0" relativeHeight="251724800" behindDoc="0" locked="0" layoutInCell="1" allowOverlap="1" wp14:anchorId="4219240A" wp14:editId="18A9BBBC">
+            <wp:simplePos x="0" y="0"/>
+            <wp:positionH relativeFrom="margin">
+              <wp:posOffset>200025</wp:posOffset>
+            </wp:positionH>
+            <wp:positionV relativeFrom="paragraph">
+              <wp:posOffset>85090</wp:posOffset>
+            </wp:positionV>
+            <wp:extent cx="1419225" cy="1419225"/>
+            <wp:effectExtent l="0" t="0" r="9525" b="0"/>
+            <wp:wrapNone/>
+            <wp:docPr id="1207349212" name="Graphic 1"/>
+            <wp:cNvGraphicFramePr>
+              <a:graphicFrameLocks xmlns:a="http://schemas.openxmlformats.org/drawingml/2006/main" noChangeAspect="1"/>
+            </wp:cNvGraphicFramePr>
+            <a:graphic xmlns:a="http://schemas.openxmlformats.org/drawingml/2006/main">
+              <a:graphicData uri="http://schemas.openxmlformats.org/drawingml/2006/picture">
+                <pic:pic xmlns:pic="http://schemas.openxmlformats.org/drawingml/2006/picture">
+                  <pic:nvPicPr>
+                    <pic:cNvPr id="1207349212" name="Graphic 1207349212"/>
+                    <pic:cNvPicPr/>
+                  </pic:nvPicPr>
+                  <pic:blipFill>
+                    <a:blip r:embed="rId56">
+                      <a:extLst>
+                        <a:ext uri="{28A0092B-C50C-407E-A947-70E740481C1C}">
+                          <a14:useLocalDpi xmlns:a14="http://schemas.microsoft.com/office/drawing/2010/main" val="0"/>
+                        </a:ext>
+                        <a:ext uri="{96DAC541-7B7A-43D3-8B79-37D633B846F1}">
+                          <asvg:svgBlip xmlns:asvg="http://schemas.microsoft.com/office/drawing/2016/SVG/main" r:embed="rId57"/>
+                        </a:ext>
+                      </a:extLst>
+                    </a:blip>
+                    <a:stretch>
+                      <a:fillRect/>
+                    </a:stretch>
+                  </pic:blipFill>
+                  <pic:spPr>
+                    <a:xfrm>
+                      <a:off x="0" y="0"/>
+                      <a:ext cx="1419225" cy="1419225"/>
+                    </a:xfrm>
+                    <a:prstGeom prst="rect">
+                      <a:avLst/>
+                    </a:prstGeom>
+                  </pic:spPr>
+                </pic:pic>
+              </a:graphicData>
+            </a:graphic>
+            <wp14:sizeRelH relativeFrom="page">
+              <wp14:pctWidth>0</wp14:pctWidth>
+            </wp14:sizeRelH>
+            <wp14:sizeRelV relativeFrom="page">
+              <wp14:pctHeight>0</wp14:pctHeight>
+            </wp14:sizeRelV>
+          </wp:anchor>
+        </w:drawing>
+      </w:r>
+      <w:r>
+        <w:rPr>
+          <w:noProof/>
+          <w:lang w:val="en-US"/>
+        </w:rPr>
+        <w:drawing>
+          <wp:anchor distT="0" distB="0" distL="114300" distR="114300" simplePos="0" relativeHeight="251723776" behindDoc="0" locked="0" layoutInCell="1" allowOverlap="1" wp14:anchorId="1E449A8D" wp14:editId="7FC5B633">
+            <wp:simplePos x="0" y="0"/>
+            <wp:positionH relativeFrom="margin">
+              <wp:posOffset>2258060</wp:posOffset>
+            </wp:positionH>
+            <wp:positionV relativeFrom="paragraph">
+              <wp:posOffset>85090</wp:posOffset>
+            </wp:positionV>
+            <wp:extent cx="1417320" cy="1417320"/>
+            <wp:effectExtent l="0" t="0" r="0" b="0"/>
+            <wp:wrapNone/>
+            <wp:docPr id="1567707419" name="Graphic 2"/>
+            <wp:cNvGraphicFramePr>
+              <a:graphicFrameLocks xmlns:a="http://schemas.openxmlformats.org/drawingml/2006/main" noChangeAspect="1"/>
+            </wp:cNvGraphicFramePr>
+            <a:graphic xmlns:a="http://schemas.openxmlformats.org/drawingml/2006/main">
+              <a:graphicData uri="http://schemas.openxmlformats.org/drawingml/2006/picture">
+                <pic:pic xmlns:pic="http://schemas.openxmlformats.org/drawingml/2006/picture">
+                  <pic:nvPicPr>
+                    <pic:cNvPr id="1567707419" name="Graphic 1567707419"/>
+                    <pic:cNvPicPr/>
+                  </pic:nvPicPr>
+                  <pic:blipFill>
+                    <a:blip r:embed="rId58">
+                      <a:extLst>
+                        <a:ext uri="{28A0092B-C50C-407E-A947-70E740481C1C}">
+                          <a14:useLocalDpi xmlns:a14="http://schemas.microsoft.com/office/drawing/2010/main" val="0"/>
+                        </a:ext>
+                        <a:ext uri="{96DAC541-7B7A-43D3-8B79-37D633B846F1}">
+                          <asvg:svgBlip xmlns:asvg="http://schemas.microsoft.com/office/drawing/2016/SVG/main" r:embed="rId59"/>
+                        </a:ext>
+                      </a:extLst>
+                    </a:blip>
+                    <a:stretch>
+                      <a:fillRect/>
+                    </a:stretch>
+                  </pic:blipFill>
+                  <pic:spPr>
+                    <a:xfrm>
+                      <a:off x="0" y="0"/>
+                      <a:ext cx="1417320" cy="1417320"/>
+                    </a:xfrm>
+                    <a:prstGeom prst="rect">
+                      <a:avLst/>
+                    </a:prstGeom>
+                  </pic:spPr>
+                </pic:pic>
+              </a:graphicData>
+            </a:graphic>
+            <wp14:sizeRelH relativeFrom="page">
+              <wp14:pctWidth>0</wp14:pctWidth>
+            </wp14:sizeRelH>
+            <wp14:sizeRelV relativeFrom="page">
+              <wp14:pctHeight>0</wp14:pctHeight>
+            </wp14:sizeRelV>
+          </wp:anchor>
+        </w:drawing>
+      </w:r>
+    </w:p>
+    <w:p>
+      <w:pPr>
+        <w:rPr>
+          <w:lang w:val="en-US"/>
+        </w:rPr>
+      </w:pPr>
+    </w:p>
+    <w:p>
+      <w:pPr>
+        <w:rPr>
+          <w:lang w:val="en-US"/>
+        </w:rPr>
+      </w:pPr>
+    </w:p>
+    <w:p>
+      <w:pPr>
+        <w:rPr>
+          <w:lang w:val="en-US"/>
+        </w:rPr>
+      </w:pPr>
+    </w:p>
+    <w:p>
+      <w:pPr>
+        <w:rPr>
+          <w:lang w:val="en-US"/>
+        </w:rPr>
+      </w:pPr>
+      <w:r>
+        <w:rPr>
+          <w:noProof/>
+        </w:rPr>
+        <mc:AlternateContent>
+          <mc:Choice Requires="wps">
+            <w:drawing>
+              <wp:anchor distT="0" distB="0" distL="114300" distR="114300" simplePos="0" relativeHeight="251726848" behindDoc="0" locked="0" layoutInCell="1" allowOverlap="1" wp14:anchorId="5651BEFC" wp14:editId="6A7BE7CA">
+                <wp:simplePos x="0" y="0"/>
+                <wp:positionH relativeFrom="margin">
+                  <wp:posOffset>114300</wp:posOffset>
+                </wp:positionH>
+                <wp:positionV relativeFrom="paragraph">
+                  <wp:posOffset>113665</wp:posOffset>
+                </wp:positionV>
+                <wp:extent cx="1771650" cy="387350"/>
+                <wp:effectExtent l="0" t="0" r="0" b="0"/>
+                <wp:wrapNone/>
+                <wp:docPr id="1025337038" name="Text Box 3"/>
+                <wp:cNvGraphicFramePr>
+                  <a:graphicFrameLocks xmlns:a="http://schemas.openxmlformats.org/drawingml/2006/main"/>
+                </wp:cNvGraphicFramePr>
+                <a:graphic xmlns:a="http://schemas.openxmlformats.org/drawingml/2006/main">
+                  <a:graphicData uri="http://schemas.microsoft.com/office/word/2010/wordprocessingShape">
+                    <wps:wsp>
+                      <wps:cNvSpPr txBox="1">
+                        <a:spLocks noChangeArrowheads="1"/>
+                      </wps:cNvSpPr>
+                      <wps:spPr bwMode="auto">
+                        <a:xfrm>
+                          <a:off x="0" y="0"/>
+                          <a:ext cx="1771650" cy="387350"/>
+                        </a:xfrm>
+                        <a:prstGeom prst="rect">
+                          <a:avLst/>
+                        </a:prstGeom>
+                        <a:noFill/>
+                        <a:ln w="9525">
+                          <a:noFill/>
+                          <a:miter lim="800000"/>
+                          <a:headEnd/>
+                          <a:tailEnd/>
+                        </a:ln>
+                      </wps:spPr>
+                      <wps:txbx>
+                        <w:txbxContent>
+                          <w:p>
+                            <w:pPr>
+                              <w:rPr>
+                                <w:b/>
+                                <w:bCs/>
+                                <w:lang w:val="en-US"/>
+                              </w:rPr>
+                            </w:pPr>
+                            <w:proofErr w:type="spellStart"/>
+                            <w:r>
+                              <w:rPr>
+                                <w:b/>
+                                <w:bCs/>
+                              </w:rPr>
+                              <w:t>Option</w:t>
+                            </w:r>
+                            <w:proofErr w:type="spellEnd"/>
+                            <w:r>
+                              <w:rPr>
+                                <w:b/>
+                                <w:bCs/>
+                              </w:rPr>
+                              <w:t xml:space="preserve"> 1. </w:t>
+                            </w:r>
+                            <w:r>
+                              <w:t>AHU_1</w:t>
+                            </w:r>
+                          </w:p>
+                        </w:txbxContent>
+                      </wps:txbx>
+                      <wps:bodyPr rot="0" vertOverflow="clip" horzOverflow="clip" vert="horz" wrap="square" lIns="91440" tIns="45720" rIns="91440" bIns="45720" anchor="t" anchorCtr="0">
+                        <a:spAutoFit/>
+                      </wps:bodyPr>
+                    </wps:wsp>
+                  </a:graphicData>
+                </a:graphic>
+                <wp14:sizeRelH relativeFrom="page">
+                  <wp14:pctWidth>0</wp14:pctWidth>
+                </wp14:sizeRelH>
+                <wp14:sizeRelV relativeFrom="page">
+                  <wp14:pctHeight>0</wp14:pctHeight>
+                </wp14:sizeRelV>
+              </wp:anchor>
+            </w:drawing>
+          </mc:Choice>
+          <mc:Fallback>
+            <w:pict>
+              <v:shape w14:anchorId="5651BEFC" id="_x0000_s1086" type="#_x0000_t202" style="position:absolute;margin-left:9pt;margin-top:8.95pt;width:139.5pt;height:30.5pt;z-index:251726848;visibility:visible;mso-wrap-style:square;mso-width-percent:0;mso-height-percent:0;mso-wrap-distance-left:9pt;mso-wrap-distance-top:0;mso-wrap-distance-right:9pt;mso-wrap-distance-bottom:0;mso-position-horizontal:absolute;mso-position-horizontal-relative:margin;mso-position-vertical:absolute;mso-position-vertical-relative:text;mso-width-percent:0;mso-height-percent:0;mso-width-relative:page;mso-height-relative:page;v-text-anchor:top" o:gfxdata="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" filled="f" stroked="f">
+                <v:textbox style="mso-fit-shape-to-text:t">
+                  <w:txbxContent>
+                    <w:p>
+                      <w:pPr>
+                        <w:rPr>
+                          <w:b/>
+                          <w:bCs/>
+                          <w:lang w:val="en-US"/>
+                        </w:rPr>
+                      </w:pPr>
+                      <w:r>
+                        <w:rPr>
+                          <w:b/>
+                          <w:bCs/>
+                        </w:rPr>
+                        <w:t xml:space="preserve">Option 1. </w:t>
+                      </w:r>
+                      <w:r>
+                        <w:t>AHU_1</w:t>
+                      </w:r>
+                    </w:p>
+                  </w:txbxContent>
+                </v:textbox>
+                <w10:wrap anchorx="margin"/>
+              </v:shape>
+            </w:pict>
+          </mc:Fallback>
+        </mc:AlternateContent>
+      </w:r>
+      <w:r>
+        <w:rPr>
+          <w:noProof/>
+        </w:rPr>
+        <mc:AlternateContent>
+          <mc:Choice Requires="wps">
+            <w:drawing>
+              <wp:anchor distT="0" distB="0" distL="114300" distR="114300" simplePos="0" relativeHeight="251728896" behindDoc="0" locked="0" layoutInCell="1" allowOverlap="1" wp14:anchorId="394E3A1B" wp14:editId="03262C3E">
+                <wp:simplePos x="0" y="0"/>
+                <wp:positionH relativeFrom="margin">
+                  <wp:posOffset>2215515</wp:posOffset>
+                </wp:positionH>
+                <wp:positionV relativeFrom="paragraph">
+                  <wp:posOffset>114935</wp:posOffset>
+                </wp:positionV>
+                <wp:extent cx="1771650" cy="387350"/>
+                <wp:effectExtent l="0" t="0" r="0" b="0"/>
+                <wp:wrapNone/>
+                <wp:docPr id="812299812" name="Text Box 3"/>
+                <wp:cNvGraphicFramePr>
+                  <a:graphicFrameLocks xmlns:a="http://schemas.openxmlformats.org/drawingml/2006/main"/>
+                </wp:cNvGraphicFramePr>
+                <a:graphic xmlns:a="http://schemas.openxmlformats.org/drawingml/2006/main">
+                  <a:graphicData uri="http://schemas.microsoft.com/office/word/2010/wordprocessingShape">
+                    <wps:wsp>
+                      <wps:cNvSpPr txBox="1">
+                        <a:spLocks noChangeArrowheads="1"/>
+                      </wps:cNvSpPr>
+                      <wps:spPr bwMode="auto">
+                        <a:xfrm>
+                          <a:off x="0" y="0"/>
+                          <a:ext cx="1771650" cy="387350"/>
+                        </a:xfrm>
+                        <a:prstGeom prst="rect">
+                          <a:avLst/>
+                        </a:prstGeom>
+                        <a:noFill/>
+                        <a:ln w="9525">
+                          <a:noFill/>
+                          <a:miter lim="800000"/>
+                          <a:headEnd/>
+                          <a:tailEnd/>
+                        </a:ln>
+                      </wps:spPr>
+                      <wps:txbx>
+                        <w:txbxContent>
+                          <w:p>
+                            <w:pPr>
+                              <w:rPr>
+                                <w:b/>
+                                <w:bCs/>
+                                <w:lang w:val="en-US"/>
+                              </w:rPr>
+                            </w:pPr>
+                            <w:proofErr w:type="spellStart"/>
+                            <w:r>
+                              <w:rPr>
+                                <w:b/>
+                                <w:bCs/>
+                              </w:rPr>
+                              <w:t>Option</w:t>
+                            </w:r>
+                            <w:proofErr w:type="spellEnd"/>
+                            <w:r>
+                              <w:rPr>
+                                <w:b/>
+                                <w:bCs/>
+                              </w:rPr>
+                              <w:t xml:space="preserve"> 2. </w:t>
+                            </w:r>
+                            <w:r>
+                              <w:t>AHU_2</w:t>
+                            </w:r>
+                          </w:p>
+                        </w:txbxContent>
+                      </wps:txbx>
+                      <wps:bodyPr rot="0" vertOverflow="clip" horzOverflow="clip" vert="horz" wrap="square" lIns="91440" tIns="45720" rIns="91440" bIns="45720" anchor="t" anchorCtr="0">
+                        <a:spAutoFit/>
+                      </wps:bodyPr>
+                    </wps:wsp>
+                  </a:graphicData>
+                </a:graphic>
+                <wp14:sizeRelH relativeFrom="page">
+                  <wp14:pctWidth>0</wp14:pctWidth>
+                </wp14:sizeRelH>
+                <wp14:sizeRelV relativeFrom="page">
+                  <wp14:pctHeight>0</wp14:pctHeight>
+                </wp14:sizeRelV>
+              </wp:anchor>
+            </w:drawing>
+          </mc:Choice>
+          <mc:Fallback>
+            <w:pict>
+              <v:shape w14:anchorId="394E3A1B" id="_x0000_s1087" type="#_x0000_t202" style="position:absolute;margin-left:174.45pt;margin-top:9.05pt;width:139.5pt;height:30.5pt;z-index:251728896;visibility:visible;mso-wrap-style:square;mso-width-percent:0;mso-height-percent:0;mso-wrap-distance-left:9pt;mso-wrap-distance-top:0;mso-wrap-distance-right:9pt;mso-wrap-distance-bottom:0;mso-position-horizontal:absolute;mso-position-horizontal-relative:margin;mso-position-vertical:absolute;mso-position-vertical-relative:text;mso-width-percent:0;mso-height-percent:0;mso-width-relative:page;mso-height-relative:page;v-text-anchor:top" o:gfxdata="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" filled="f" stroked="f">
+                <v:textbox style="mso-fit-shape-to-text:t">
+                  <w:txbxContent>
+                    <w:p>
+                      <w:pPr>
+                        <w:rPr>
+                          <w:b/>
+                          <w:bCs/>
+                          <w:lang w:val="en-US"/>
+                        </w:rPr>
+                      </w:pPr>
+                      <w:r>
+                        <w:rPr>
+                          <w:b/>
+                          <w:bCs/>
+                        </w:rPr>
+                        <w:t xml:space="preserve">Option </w:t>
+                      </w:r>
+                      <w:r>
+                        <w:rPr>
+                          <w:b/>
+                          <w:bCs/>
+                        </w:rPr>
+                        <w:t>2</w:t>
+                      </w:r>
+                      <w:r>
+                        <w:rPr>
+                          <w:b/>
+                          <w:bCs/>
+                        </w:rPr>
+                        <w:t xml:space="preserve">. </w:t>
+                      </w:r>
+                      <w:r>
+                        <w:t>AHU_</w:t>
+                      </w:r>
+                      <w:r>
+                        <w:t>2</w:t>
+                      </w:r>
+                    </w:p>
+                  </w:txbxContent>
+                </v:textbox>
+                <w10:wrap anchorx="margin"/>
+              </v:shape>
+            </w:pict>
+          </mc:Fallback>
+        </mc:AlternateContent>
+      </w:r>
+      <w:r>
+        <w:rPr>
+          <w:noProof/>
+        </w:rPr>
+        <mc:AlternateContent>
+          <mc:Choice Requires="wps">
+            <w:drawing>
+              <wp:anchor distT="0" distB="0" distL="114300" distR="114300" simplePos="0" relativeHeight="251730944" behindDoc="0" locked="0" layoutInCell="1" allowOverlap="1" wp14:anchorId="0A5DAE7A" wp14:editId="66C3DDF0">
+                <wp:simplePos x="0" y="0"/>
+                <wp:positionH relativeFrom="margin">
+                  <wp:posOffset>4130040</wp:posOffset>
+                </wp:positionH>
+                <wp:positionV relativeFrom="paragraph">
+                  <wp:posOffset>114935</wp:posOffset>
+                </wp:positionV>
+                <wp:extent cx="1771650" cy="387350"/>
+                <wp:effectExtent l="0" t="0" r="0" b="0"/>
+                <wp:wrapNone/>
+                <wp:docPr id="40407507" name="Text Box 3"/>
+                <wp:cNvGraphicFramePr>
+                  <a:graphicFrameLocks xmlns:a="http://schemas.openxmlformats.org/drawingml/2006/main"/>
+                </wp:cNvGraphicFramePr>
+                <a:graphic xmlns:a="http://schemas.openxmlformats.org/drawingml/2006/main">
+                  <a:graphicData uri="http://schemas.microsoft.com/office/word/2010/wordprocessingShape">
+                    <wps:wsp>
+                      <wps:cNvSpPr txBox="1">
+                        <a:spLocks noChangeArrowheads="1"/>
+                      </wps:cNvSpPr>
+                      <wps:spPr bwMode="auto">
+                        <a:xfrm>
+                          <a:off x="0" y="0"/>
+                          <a:ext cx="1771650" cy="387350"/>
+                        </a:xfrm>
+                        <a:prstGeom prst="rect">
+                          <a:avLst/>
+                        </a:prstGeom>
+                        <a:noFill/>
+                        <a:ln w="9525">
+                          <a:noFill/>
+                          <a:miter lim="800000"/>
+                          <a:headEnd/>
+                          <a:tailEnd/>
+                        </a:ln>
+                      </wps:spPr>
+                      <wps:txbx>
+                        <w:txbxContent>
+                          <w:p>
+                            <w:pPr>
+                              <w:rPr>
+                                <w:b/>
+                                <w:bCs/>
+                                <w:lang w:val="en-US"/>
+                              </w:rPr>
+                            </w:pPr>
+                            <w:proofErr w:type="spellStart"/>
+                            <w:r>
+                              <w:rPr>
+                                <w:b/>
+                                <w:bCs/>
+                              </w:rPr>
+                              <w:t>Option</w:t>
+                            </w:r>
+                            <w:proofErr w:type="spellEnd"/>
+                            <w:r>
+                              <w:rPr>
+                                <w:b/>
+                                <w:bCs/>
+                              </w:rPr>
+                              <w:t xml:space="preserve"> 2. </w:t>
+                            </w:r>
+                            <w:r>
+                              <w:t>AHU_3</w:t>
+                            </w:r>
+                          </w:p>
+                        </w:txbxContent>
+                      </wps:txbx>
+                      <wps:bodyPr rot="0" vertOverflow="clip" horzOverflow="clip" vert="horz" wrap="square" lIns="91440" tIns="45720" rIns="91440" bIns="45720" anchor="t" anchorCtr="0">
+                        <a:spAutoFit/>
+                      </wps:bodyPr>
+                    </wps:wsp>
+                  </a:graphicData>
+                </a:graphic>
+                <wp14:sizeRelH relativeFrom="page">
+                  <wp14:pctWidth>0</wp14:pctWidth>
+                </wp14:sizeRelH>
+                <wp14:sizeRelV relativeFrom="page">
+                  <wp14:pctHeight>0</wp14:pctHeight>
+                </wp14:sizeRelV>
+              </wp:anchor>
+            </w:drawing>
+          </mc:Choice>
+          <mc:Fallback>
+            <w:pict>
+              <v:shape w14:anchorId="0A5DAE7A" id="_x0000_s1088" type="#_x0000_t202" style="position:absolute;margin-left:325.2pt;margin-top:9.05pt;width:139.5pt;height:30.5pt;z-index:251730944;visibility:visible;mso-wrap-style:square;mso-width-percent:0;mso-height-percent:0;mso-wrap-distance-left:9pt;mso-wrap-distance-top:0;mso-wrap-distance-right:9pt;mso-wrap-distance-bottom:0;mso-position-horizontal:absolute;mso-position-horizontal-relative:margin;mso-position-vertical:absolute;mso-position-vertical-relative:text;mso-width-percent:0;mso-height-percent:0;mso-width-relative:page;mso-height-relative:page;v-text-anchor:top" o:gfxdata="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" filled="f" stroked="f">
+                <v:textbox style="mso-fit-shape-to-text:t">
+                  <w:txbxContent>
+                    <w:p>
+                      <w:pPr>
+                        <w:rPr>
+                          <w:b/>
+                          <w:bCs/>
+                          <w:lang w:val="en-US"/>
+                        </w:rPr>
+                      </w:pPr>
+                      <w:r>
+                        <w:rPr>
+                          <w:b/>
+                          <w:bCs/>
+                        </w:rPr>
+                        <w:t xml:space="preserve">Option 2. </w:t>
+                      </w:r>
+                      <w:r>
+                        <w:t>AHU_</w:t>
+                      </w:r>
+                      <w:r>
+                        <w:t>3</w:t>
+                      </w:r>
+                    </w:p>
+                  </w:txbxContent>
+                </v:textbox>
+                <w10:wrap anchorx="margin"/>
+              </v:shape>
+            </w:pict>
+          </mc:Fallback>
+        </mc:AlternateContent>
+      </w:r>
+    </w:p>
+    <w:p>
+      <w:pPr>
+        <w:rPr>
+          <w:lang w:val="en-US"/>
+        </w:rPr>
+      </w:pPr>
+    </w:p>
+    <w:p>
+      <w:pPr>
+        <w:pStyle w:val="Heading2"/>
+      </w:pPr>
+      <w:r>
+        <w:t>Object Features</w:t>
+      </w:r>
+    </w:p>
+    <w:p>
+      <w:pPr>
+        <w:rPr>
+          <w:lang w:val="en-US"/>
+        </w:rPr>
+      </w:pPr>
+    </w:p>
+    <w:tbl>
+      <w:tblPr>
+        <w:tblStyle w:val="TableGrid"/>
+        <w:tblpPr w:leftFromText="141" w:rightFromText="141" w:vertAnchor="text" w:horzAnchor="margin" w:tblpXSpec="center" w:tblpY="-43"/>
+        <w:tblW w:w="0" w:type="auto"/>
+        <w:tblLook w:val="04A0" w:firstRow="1" w:lastRow="0" w:firstColumn="1" w:lastColumn="0" w:noHBand="0" w:noVBand="1"/>
+      </w:tblPr>
+      <w:tblGrid>
+        <w:gridCol w:w="2972"/>
+        <w:gridCol w:w="2835"/>
+        <w:gridCol w:w="1730"/>
+      </w:tblGrid>
+      <w:tr>
+        <w:tc>
+          <w:tcPr>
+            <w:tcW w:w="2972" w:type="dxa"/>
+            <w:tcBorders>
+              <w:top w:val="single" w:sz="4" w:space="0" w:color="auto"/>
+              <w:left w:val="single" w:sz="4" w:space="0" w:color="auto"/>
+              <w:bottom w:val="single" w:sz="4" w:space="0" w:color="auto"/>
+              <w:right w:val="single" w:sz="4" w:space="0" w:color="auto"/>
+            </w:tcBorders>
+            <w:hideMark/>
+          </w:tcPr>
+          <w:p>
+            <w:pPr>
+              <w:pStyle w:val="ListParagraph"/>
+              <w:ind w:left="0"/>
+              <w:rPr>
+                <w:b/>
+                <w:bCs/>
+              </w:rPr>
+            </w:pPr>
+            <w:proofErr w:type="spellStart"/>
+            <w:r>
+              <w:rPr>
+                <w:b/>
+                <w:bCs/>
+              </w:rPr>
+              <w:t>Nodes</w:t>
+            </w:r>
+            <w:proofErr w:type="spellEnd"/>
+          </w:p>
+        </w:tc>
+        <w:tc>
+          <w:tcPr>
+            <w:tcW w:w="2835" w:type="dxa"/>
+            <w:tcBorders>
+              <w:top w:val="single" w:sz="4" w:space="0" w:color="auto"/>
+              <w:left w:val="single" w:sz="4" w:space="0" w:color="auto"/>
+              <w:bottom w:val="single" w:sz="4" w:space="0" w:color="auto"/>
+              <w:right w:val="single" w:sz="4" w:space="0" w:color="auto"/>
+            </w:tcBorders>
+            <w:hideMark/>
+          </w:tcPr>
+          <w:p>
+            <w:pPr>
+              <w:pStyle w:val="ListParagraph"/>
+              <w:ind w:left="0"/>
+              <w:rPr>
+                <w:b/>
+                <w:bCs/>
+              </w:rPr>
+            </w:pPr>
+            <w:proofErr w:type="spellStart"/>
+            <w:r>
+              <w:rPr>
+                <w:b/>
+                <w:bCs/>
+              </w:rPr>
+              <w:t>Alarms</w:t>
+            </w:r>
+            <w:proofErr w:type="spellEnd"/>
+          </w:p>
+        </w:tc>
+        <w:tc>
+          <w:tcPr>
+            <w:tcW w:w="1730" w:type="dxa"/>
+            <w:tcBorders>
+              <w:top w:val="single" w:sz="4" w:space="0" w:color="auto"/>
+              <w:left w:val="single" w:sz="4" w:space="0" w:color="auto"/>
+              <w:bottom w:val="single" w:sz="4" w:space="0" w:color="auto"/>
+              <w:right w:val="single" w:sz="4" w:space="0" w:color="auto"/>
+            </w:tcBorders>
+            <w:hideMark/>
+          </w:tcPr>
+          <w:p>
+            <w:pPr>
+              <w:pStyle w:val="ListParagraph"/>
+              <w:ind w:left="0"/>
+              <w:rPr>
+                <w:b/>
+                <w:bCs/>
+              </w:rPr>
+            </w:pPr>
+            <w:proofErr w:type="spellStart"/>
+            <w:r>
+              <w:rPr>
+                <w:b/>
+                <w:bCs/>
+              </w:rPr>
+              <w:t>Maintenance</w:t>
+            </w:r>
+            <w:proofErr w:type="spellEnd"/>
+          </w:p>
+        </w:tc>
+      </w:tr>
+      <w:tr>
+        <w:tc>
+          <w:tcPr>
+            <w:tcW w:w="2972" w:type="dxa"/>
+            <w:tcBorders>
+              <w:top w:val="single" w:sz="4" w:space="0" w:color="auto"/>
+              <w:left w:val="single" w:sz="4" w:space="0" w:color="auto"/>
+              <w:bottom w:val="single" w:sz="4" w:space="0" w:color="auto"/>
+              <w:right w:val="single" w:sz="4" w:space="0" w:color="auto"/>
+            </w:tcBorders>
+          </w:tcPr>
+          <w:p>
+            <w:pPr>
+              <w:pStyle w:val="ListParagraph"/>
+              <w:ind w:left="0"/>
+              <w:rPr>
+                <w:b/>
+                <w:bCs/>
+              </w:rPr>
+            </w:pPr>
+            <w:proofErr w:type="spellStart"/>
+            <w:r>
+              <w:rPr>
+                <w:lang w:val="en-US"/>
+              </w:rPr>
+              <w:t>Temperature_Out</w:t>
+            </w:r>
+            <w:proofErr w:type="spellEnd"/>
+          </w:p>
+        </w:tc>
+        <w:tc>
+          <w:tcPr>
+            <w:tcW w:w="2835" w:type="dxa"/>
+            <w:tcBorders>
+              <w:top w:val="single" w:sz="4" w:space="0" w:color="auto"/>
+              <w:left w:val="single" w:sz="4" w:space="0" w:color="auto"/>
+              <w:bottom w:val="single" w:sz="4" w:space="0" w:color="auto"/>
+              <w:right w:val="single" w:sz="4" w:space="0" w:color="auto"/>
+            </w:tcBorders>
+          </w:tcPr>
+          <w:p>
+            <w:pPr>
+              <w:pStyle w:val="ListParagraph"/>
+              <w:ind w:left="0"/>
+              <w:rPr>
+                <w:lang w:val="en-US"/>
+              </w:rPr>
+            </w:pPr>
+            <w:r>
+              <w:rPr>
+                <w:lang w:val="en-US"/>
+              </w:rPr>
+              <w:t xml:space="preserve">High: </w:t>
+            </w:r>
+            <w:r>
+              <w:rPr>
+                <w:lang w:val="en-US"/>
+              </w:rPr>
+              <w:t>30 ºC</w:t>
+            </w:r>
+          </w:p>
+          <w:p>
+            <w:pPr>
+              <w:pStyle w:val="ListParagraph"/>
+              <w:ind w:left="0"/>
+              <w:rPr>
+                <w:b/>
+                <w:bCs/>
+                <w:lang w:val="en-US"/>
+              </w:rPr>
+            </w:pPr>
+            <w:r>
+              <w:rPr>
+                <w:lang w:val="en-US"/>
+              </w:rPr>
+              <w:t xml:space="preserve">Low:  </w:t>
+            </w:r>
+            <w:r>
+              <w:rPr>
+                <w:lang w:val="en-US"/>
+              </w:rPr>
+              <w:t>15 ºC</w:t>
+            </w:r>
+          </w:p>
+        </w:tc>
+        <w:tc>
+          <w:tcPr>
+            <w:tcW w:w="1730" w:type="dxa"/>
+            <w:tcBorders>
+              <w:top w:val="single" w:sz="4" w:space="0" w:color="auto"/>
+              <w:left w:val="single" w:sz="4" w:space="0" w:color="auto"/>
+              <w:bottom w:val="single" w:sz="4" w:space="0" w:color="auto"/>
+              <w:right w:val="single" w:sz="4" w:space="0" w:color="auto"/>
+            </w:tcBorders>
+          </w:tcPr>
+          <w:p>
+            <w:pPr>
+              <w:pStyle w:val="ListParagraph"/>
+              <w:ind w:left="0"/>
+            </w:pPr>
+            <w:proofErr w:type="spellStart"/>
+            <w:r>
+              <w:t>Temperature</w:t>
+            </w:r>
+            <w:proofErr w:type="spellEnd"/>
+            <w:r>
+              <w:t xml:space="preserve"> </w:t>
+            </w:r>
+            <w:proofErr w:type="spellStart"/>
+            <w:r>
+              <w:t>Sensors</w:t>
+            </w:r>
+            <w:proofErr w:type="spellEnd"/>
+            <w:r>
+              <w:t xml:space="preserve"> </w:t>
+            </w:r>
+            <w:proofErr w:type="spellStart"/>
+            <w:r>
+              <w:t>Calibration</w:t>
+            </w:r>
+            <w:proofErr w:type="spellEnd"/>
+          </w:p>
+        </w:tc>
+      </w:tr>
+      <w:tr>
+        <w:tc>
+          <w:tcPr>
+            <w:tcW w:w="2972" w:type="dxa"/>
+            <w:tcBorders>
+              <w:top w:val="single" w:sz="4" w:space="0" w:color="auto"/>
+              <w:left w:val="single" w:sz="4" w:space="0" w:color="auto"/>
+              <w:bottom w:val="single" w:sz="4" w:space="0" w:color="auto"/>
+              <w:right w:val="single" w:sz="4" w:space="0" w:color="auto"/>
+            </w:tcBorders>
+          </w:tcPr>
+          <w:p>
+            <w:pPr>
+              <w:pStyle w:val="ListParagraph"/>
+              <w:ind w:left="0"/>
+              <w:rPr>
+                <w:b/>
+                <w:bCs/>
+              </w:rPr>
+            </w:pPr>
+            <w:proofErr w:type="spellStart"/>
+            <w:r>
+              <w:rPr>
+                <w:lang w:val="en-US"/>
+              </w:rPr>
+              <w:t>Humidity_Out</w:t>
+            </w:r>
+            <w:proofErr w:type="spellEnd"/>
+          </w:p>
+        </w:tc>
+        <w:tc>
+          <w:tcPr>
+            <w:tcW w:w="2835" w:type="dxa"/>
+            <w:tcBorders>
+              <w:top w:val="single" w:sz="4" w:space="0" w:color="auto"/>
+              <w:left w:val="single" w:sz="4" w:space="0" w:color="auto"/>
+              <w:bottom w:val="single" w:sz="4" w:space="0" w:color="auto"/>
+              <w:right w:val="single" w:sz="4" w:space="0" w:color="auto"/>
+            </w:tcBorders>
+            <w:hideMark/>
+          </w:tcPr>
+          <w:p>
+            <w:pPr>
+              <w:pStyle w:val="ListParagraph"/>
+              <w:ind w:left="0"/>
+              <w:rPr>
+                <w:lang w:val="en-US"/>
+              </w:rPr>
+            </w:pPr>
+            <w:r>
+              <w:rPr>
+                <w:lang w:val="en-US"/>
+              </w:rPr>
+              <w:t xml:space="preserve">High: </w:t>
+            </w:r>
+            <w:r>
+              <w:rPr>
+                <w:lang w:val="en-US"/>
+              </w:rPr>
+              <w:t>90%</w:t>
+            </w:r>
+          </w:p>
+          <w:p>
+            <w:pPr>
+              <w:pStyle w:val="ListParagraph"/>
+              <w:ind w:left="0"/>
+              <w:rPr>
+                <w:lang w:val="en-US"/>
+              </w:rPr>
+            </w:pPr>
+            <w:r>
+              <w:rPr>
+                <w:lang w:val="en-US"/>
+              </w:rPr>
+              <w:t xml:space="preserve">Low: </w:t>
+            </w:r>
+            <w:r>
+              <w:rPr>
+                <w:lang w:val="en-US"/>
+              </w:rPr>
+              <w:t>60%</w:t>
+            </w:r>
+          </w:p>
+        </w:tc>
+        <w:tc>
+          <w:tcPr>
+            <w:tcW w:w="1730" w:type="dxa"/>
+            <w:tcBorders>
+              <w:top w:val="single" w:sz="4" w:space="0" w:color="auto"/>
+              <w:left w:val="single" w:sz="4" w:space="0" w:color="auto"/>
+              <w:bottom w:val="single" w:sz="4" w:space="0" w:color="auto"/>
+              <w:right w:val="single" w:sz="4" w:space="0" w:color="auto"/>
+            </w:tcBorders>
+          </w:tcPr>
+          <w:p>
+            <w:pPr>
+              <w:pStyle w:val="ListParagraph"/>
+              <w:ind w:left="0"/>
+              <w:rPr>
+                <w:lang w:val="en-US"/>
+              </w:rPr>
+            </w:pPr>
+            <w:r>
+              <w:rPr>
+                <w:lang w:val="en-US"/>
+              </w:rPr>
+              <w:t>Humidity sensors calibration</w:t>
+            </w:r>
+          </w:p>
+        </w:tc>
+      </w:tr>
+      <w:tr>
+        <w:tc>
+          <w:tcPr>
+            <w:tcW w:w="2972" w:type="dxa"/>
+            <w:tcBorders>
+              <w:top w:val="single" w:sz="4" w:space="0" w:color="auto"/>
+              <w:left w:val="single" w:sz="4" w:space="0" w:color="auto"/>
+              <w:bottom w:val="single" w:sz="4" w:space="0" w:color="auto"/>
+              <w:right w:val="single" w:sz="4" w:space="0" w:color="auto"/>
+            </w:tcBorders>
+          </w:tcPr>
+          <w:p>
+            <w:pPr>
+              <w:pStyle w:val="ListParagraph"/>
+              <w:ind w:left="0"/>
+              <w:rPr>
+                <w:lang w:val="en-US"/>
+              </w:rPr>
+            </w:pPr>
+            <w:r>
+              <w:rPr>
+                <w:lang w:val="en-US"/>
+              </w:rPr>
+              <w:t>Motor Current</w:t>
+            </w:r>
+          </w:p>
+        </w:tc>
+        <w:tc>
+          <w:tcPr>
+            <w:tcW w:w="2835" w:type="dxa"/>
+            <w:tcBorders>
+              <w:top w:val="single" w:sz="4" w:space="0" w:color="auto"/>
+              <w:left w:val="single" w:sz="4" w:space="0" w:color="auto"/>
+              <w:bottom w:val="single" w:sz="4" w:space="0" w:color="auto"/>
+              <w:right w:val="single" w:sz="4" w:space="0" w:color="auto"/>
+            </w:tcBorders>
+            <w:vAlign w:val="center"/>
+          </w:tcPr>
+          <w:p>
+            <w:pPr>
+              <w:pStyle w:val="ListParagraph"/>
+              <w:ind w:left="0"/>
+              <w:rPr>
+                <w:lang w:val="en-US"/>
+              </w:rPr>
+            </w:pPr>
+            <w:r>
+              <w:rPr>
+                <w:lang w:val="en-US"/>
+              </w:rPr>
+              <w:t xml:space="preserve">High: </w:t>
+            </w:r>
+            <w:r>
+              <w:rPr>
+                <w:lang w:val="en-US"/>
+              </w:rPr>
+              <w:t>35 amps</w:t>
+            </w:r>
+          </w:p>
+          <w:p>
+            <w:pPr>
+              <w:pStyle w:val="ListParagraph"/>
+              <w:ind w:left="0"/>
+              <w:rPr>
+                <w:lang w:val="en-US"/>
+              </w:rPr>
+            </w:pPr>
+            <w:r>
+              <w:rPr>
+                <w:lang w:val="en-US"/>
+              </w:rPr>
+              <w:t xml:space="preserve">Low: </w:t>
+            </w:r>
+            <w:r>
+              <w:rPr>
+                <w:lang w:val="en-US"/>
+              </w:rPr>
+              <w:t xml:space="preserve">  0 amps</w:t>
+            </w:r>
+          </w:p>
+        </w:tc>
+        <w:tc>
+          <w:tcPr>
+            <w:tcW w:w="1730" w:type="dxa"/>
+            <w:tcBorders>
+              <w:top w:val="single" w:sz="4" w:space="0" w:color="auto"/>
+              <w:left w:val="single" w:sz="4" w:space="0" w:color="auto"/>
+              <w:bottom w:val="single" w:sz="4" w:space="0" w:color="auto"/>
+              <w:right w:val="single" w:sz="4" w:space="0" w:color="auto"/>
+            </w:tcBorders>
+            <w:vAlign w:val="center"/>
+          </w:tcPr>
+          <w:p>
+            <w:pPr>
+              <w:pStyle w:val="ListParagraph"/>
+              <w:ind w:left="0"/>
+              <w:rPr>
+                <w:lang w:val="en-US"/>
+              </w:rPr>
+            </w:pPr>
+            <w:r>
+              <w:rPr>
+                <w:lang w:val="en-US"/>
+              </w:rPr>
+              <w:t>Coil Cleaning</w:t>
+            </w:r>
+          </w:p>
+        </w:tc>
+      </w:tr>
+      <w:tr>
+        <w:tc>
+          <w:tcPr>
+            <w:tcW w:w="2972" w:type="dxa"/>
+            <w:tcBorders>
+              <w:top w:val="single" w:sz="4" w:space="0" w:color="auto"/>
+              <w:left w:val="single" w:sz="4" w:space="0" w:color="auto"/>
+              <w:bottom w:val="single" w:sz="4" w:space="0" w:color="auto"/>
+              <w:right w:val="single" w:sz="4" w:space="0" w:color="auto"/>
+            </w:tcBorders>
+          </w:tcPr>
+          <w:p>
+            <w:pPr>
+              <w:pStyle w:val="ListParagraph"/>
+              <w:ind w:left="0"/>
+            </w:pPr>
+            <w:proofErr w:type="spellStart"/>
+            <w:r>
+              <w:t>Filter</w:t>
+            </w:r>
+            <w:proofErr w:type="spellEnd"/>
+            <w:r>
+              <w:t xml:space="preserve"> </w:t>
+            </w:r>
+            <w:proofErr w:type="spellStart"/>
+            <w:r>
+              <w:t>Differencial</w:t>
+            </w:r>
+            <w:proofErr w:type="spellEnd"/>
+            <w:r>
+              <w:t xml:space="preserve"> </w:t>
+            </w:r>
+            <w:r>
+              <w:t>Presura</w:t>
+            </w:r>
+          </w:p>
+        </w:tc>
+        <w:tc>
+          <w:tcPr>
+            <w:tcW w:w="2835" w:type="dxa"/>
+            <w:tcBorders>
+              <w:top w:val="single" w:sz="4" w:space="0" w:color="auto"/>
+              <w:left w:val="single" w:sz="4" w:space="0" w:color="auto"/>
+              <w:bottom w:val="single" w:sz="4" w:space="0" w:color="auto"/>
+              <w:right w:val="single" w:sz="4" w:space="0" w:color="auto"/>
+            </w:tcBorders>
+          </w:tcPr>
+          <w:p>
+            <w:pPr>
+              <w:pStyle w:val="ListParagraph"/>
+              <w:ind w:left="0"/>
+              <w:rPr>
+                <w:lang w:val="en-US"/>
+              </w:rPr>
+            </w:pPr>
+            <w:r>
+              <w:rPr>
+                <w:lang w:val="en-US"/>
+              </w:rPr>
+              <w:t xml:space="preserve">High: </w:t>
+            </w:r>
+            <w:r>
+              <w:rPr>
+                <w:lang w:val="en-US"/>
+              </w:rPr>
+              <w:t>0.2 bar</w:t>
+            </w:r>
+          </w:p>
+          <w:p>
+            <w:pPr>
+              <w:pStyle w:val="ListParagraph"/>
+              <w:ind w:left="0"/>
+              <w:rPr>
+                <w:lang w:val="en-US"/>
+              </w:rPr>
+            </w:pPr>
+            <w:r>
+              <w:rPr>
+                <w:lang w:val="en-US"/>
+              </w:rPr>
+              <w:t xml:space="preserve">Low: </w:t>
+            </w:r>
+            <w:r>
+              <w:rPr>
+                <w:lang w:val="en-US"/>
+              </w:rPr>
+              <w:t>0</w:t>
+            </w:r>
+            <w:r>
+              <w:rPr>
+                <w:lang w:val="en-US"/>
+              </w:rPr>
+              <w:t xml:space="preserve"> bar</w:t>
+            </w:r>
+          </w:p>
+        </w:tc>
+        <w:tc>
+          <w:tcPr>
+            <w:tcW w:w="1730" w:type="dxa"/>
+            <w:tcBorders>
+              <w:top w:val="single" w:sz="4" w:space="0" w:color="auto"/>
+              <w:left w:val="single" w:sz="4" w:space="0" w:color="auto"/>
+              <w:bottom w:val="single" w:sz="4" w:space="0" w:color="auto"/>
+              <w:right w:val="single" w:sz="4" w:space="0" w:color="auto"/>
+            </w:tcBorders>
+          </w:tcPr>
+          <w:p>
+            <w:pPr>
+              <w:pStyle w:val="ListParagraph"/>
+              <w:ind w:left="0"/>
+              <w:rPr>
+                <w:lang w:val="en-US"/>
+              </w:rPr>
+            </w:pPr>
+            <w:r>
+              <w:rPr>
+                <w:lang w:val="en-US"/>
+              </w:rPr>
+              <w:t>Air Filters Cleaning</w:t>
+            </w:r>
+          </w:p>
+        </w:tc>
+      </w:tr>
+      <w:tr>
+        <w:trPr>
+          <w:trHeight w:val="293"/>
+        </w:trPr>
+        <w:tc>
+          <w:tcPr>
+            <w:tcW w:w="2972" w:type="dxa"/>
+            <w:tcBorders>
+              <w:top w:val="single" w:sz="4" w:space="0" w:color="auto"/>
+              <w:left w:val="single" w:sz="4" w:space="0" w:color="auto"/>
+              <w:bottom w:val="single" w:sz="4" w:space="0" w:color="auto"/>
+              <w:right w:val="single" w:sz="4" w:space="0" w:color="auto"/>
+            </w:tcBorders>
+          </w:tcPr>
+          <w:p>
+            <w:pPr>
+              <w:pStyle w:val="ListParagraph"/>
+              <w:ind w:left="0"/>
+            </w:pPr>
+            <w:r>
+              <w:t xml:space="preserve">Fan </w:t>
+            </w:r>
+            <w:proofErr w:type="spellStart"/>
+            <w:r>
+              <w:t>Speed</w:t>
+            </w:r>
+            <w:proofErr w:type="spellEnd"/>
+          </w:p>
+        </w:tc>
+        <w:tc>
+          <w:tcPr>
+            <w:tcW w:w="2835" w:type="dxa"/>
+            <w:tcBorders>
+              <w:top w:val="single" w:sz="4" w:space="0" w:color="auto"/>
+              <w:left w:val="single" w:sz="4" w:space="0" w:color="auto"/>
+              <w:bottom w:val="single" w:sz="4" w:space="0" w:color="auto"/>
+              <w:right w:val="single" w:sz="4" w:space="0" w:color="auto"/>
+            </w:tcBorders>
+          </w:tcPr>
+          <w:p>
+            <w:pPr>
+              <w:pStyle w:val="ListParagraph"/>
+              <w:ind w:left="0"/>
+              <w:rPr>
+                <w:lang w:val="en-US"/>
+              </w:rPr>
+            </w:pPr>
+            <w:r>
+              <w:rPr>
+                <w:lang w:val="en-US"/>
+              </w:rPr>
+              <w:t xml:space="preserve">High: </w:t>
+            </w:r>
+            <w:r>
+              <w:rPr>
+                <w:lang w:val="en-US"/>
+              </w:rPr>
+              <w:t>65 rpms</w:t>
+            </w:r>
+          </w:p>
+          <w:p>
+            <w:pPr>
+              <w:pStyle w:val="ListParagraph"/>
+              <w:ind w:left="0"/>
+              <w:rPr>
+                <w:lang w:val="en-US"/>
+              </w:rPr>
+            </w:pPr>
+            <w:r>
+              <w:rPr>
+                <w:lang w:val="en-US"/>
+              </w:rPr>
+              <w:t xml:space="preserve">Low: </w:t>
+            </w:r>
+            <w:r>
+              <w:rPr>
+                <w:lang w:val="en-US"/>
+              </w:rPr>
+              <w:t>30 rpms</w:t>
+            </w:r>
+          </w:p>
+        </w:tc>
+        <w:tc>
+          <w:tcPr>
+            <w:tcW w:w="1730" w:type="dxa"/>
+            <w:tcBorders>
+              <w:top w:val="single" w:sz="4" w:space="0" w:color="auto"/>
+              <w:left w:val="single" w:sz="4" w:space="0" w:color="auto"/>
+              <w:bottom w:val="single" w:sz="4" w:space="0" w:color="auto"/>
+              <w:right w:val="single" w:sz="4" w:space="0" w:color="auto"/>
+            </w:tcBorders>
+            <w:vAlign w:val="center"/>
+          </w:tcPr>
+          <w:p>
+            <w:pPr>
+              <w:pStyle w:val="ListParagraph"/>
+              <w:ind w:left="0"/>
+              <w:rPr>
+                <w:lang w:val="en-US"/>
+              </w:rPr>
+            </w:pPr>
+            <w:r>
+              <w:rPr>
+                <w:lang w:val="en-US"/>
+              </w:rPr>
+              <w:t>Electric Motor Bearing inspection</w:t>
+            </w:r>
+          </w:p>
+        </w:tc>
+      </w:tr>
+      <w:tr>
+        <w:trPr>
+          <w:trHeight w:val="293"/>
+        </w:trPr>
+        <w:tc>
+          <w:tcPr>
+            <w:tcW w:w="2972" w:type="dxa"/>
+            <w:tcBorders>
+              <w:top w:val="single" w:sz="4" w:space="0" w:color="auto"/>
+              <w:left w:val="single" w:sz="4" w:space="0" w:color="auto"/>
+              <w:bottom w:val="single" w:sz="4" w:space="0" w:color="auto"/>
+              <w:right w:val="single" w:sz="4" w:space="0" w:color="auto"/>
+            </w:tcBorders>
+          </w:tcPr>
+          <w:p>
+            <w:pPr>
+              <w:pStyle w:val="ListParagraph"/>
+              <w:ind w:left="0"/>
+            </w:pPr>
+            <w:proofErr w:type="gramStart"/>
+            <w:r>
+              <w:t>Status</w:t>
+            </w:r>
+            <w:proofErr w:type="gramEnd"/>
+          </w:p>
+        </w:tc>
+        <w:tc>
+          <w:tcPr>
+            <w:tcW w:w="2835" w:type="dxa"/>
+            <w:tcBorders>
+              <w:top w:val="single" w:sz="4" w:space="0" w:color="auto"/>
+              <w:left w:val="single" w:sz="4" w:space="0" w:color="auto"/>
+              <w:bottom w:val="single" w:sz="4" w:space="0" w:color="auto"/>
+              <w:right w:val="single" w:sz="4" w:space="0" w:color="auto"/>
+            </w:tcBorders>
+          </w:tcPr>
+          <w:p>
+            <w:pPr>
+              <w:pStyle w:val="ListParagraph"/>
+              <w:ind w:left="0"/>
+              <w:rPr>
+                <w:lang w:val="en-US"/>
+              </w:rPr>
+            </w:pPr>
+          </w:p>
+        </w:tc>
+        <w:tc>
+          <w:tcPr>
+            <w:tcW w:w="1730" w:type="dxa"/>
+            <w:tcBorders>
+              <w:top w:val="single" w:sz="4" w:space="0" w:color="auto"/>
+              <w:left w:val="single" w:sz="4" w:space="0" w:color="auto"/>
+              <w:bottom w:val="single" w:sz="4" w:space="0" w:color="auto"/>
+              <w:right w:val="single" w:sz="4" w:space="0" w:color="auto"/>
+            </w:tcBorders>
+            <w:vAlign w:val="center"/>
+          </w:tcPr>
+          <w:p>
+            <w:pPr>
+              <w:pStyle w:val="ListParagraph"/>
+              <w:ind w:left="0"/>
+              <w:rPr>
+                <w:lang w:val="en-US"/>
+              </w:rPr>
+            </w:pPr>
+          </w:p>
+        </w:tc>
+      </w:tr>
+    </w:tbl>
+    <w:p>
+      <w:pPr>
+        <w:rPr>
+          <w:lang w:val="en-US"/>
+        </w:rPr>
+      </w:pPr>
+    </w:p>
+    <w:p>
+      <w:pPr>
+        <w:rPr>
+          <w:lang w:val="en-US"/>
+        </w:rPr>
+      </w:pPr>
+    </w:p>
+    <w:p>
+      <w:pPr>
+        <w:rPr>
+          <w:lang w:val="en-US"/>
+        </w:rPr>
+      </w:pPr>
+    </w:p>
+    <w:p>
+      <w:pPr>
+        <w:rPr>
+          <w:lang w:val="en-US"/>
+        </w:rPr>
+      </w:pPr>
+    </w:p>
+    <w:p>
+      <w:pPr>
+        <w:rPr>
+          <w:lang w:val="en-US"/>
+        </w:rPr>
+      </w:pPr>
+    </w:p>
+    <w:p>
+      <w:pPr>
+        <w:rPr>
+          <w:lang w:val="en-US"/>
+        </w:rPr>
+      </w:pPr>
+    </w:p>
+    <w:p>
+      <w:pPr>
+        <w:rPr>
+          <w:lang w:val="en-US"/>
+        </w:rPr>
+      </w:pPr>
+    </w:p>
+    <w:p>
+      <w:pPr>
+        <w:rPr>
+          <w:lang w:val="en-US"/>
+        </w:rPr>
+      </w:pPr>
+    </w:p>
+    <w:p>
+      <w:pPr>
+        <w:rPr>
+          <w:lang w:val="en-US"/>
+        </w:rPr>
+      </w:pPr>
+    </w:p>
+    <w:p>
+      <w:pPr>
+        <w:rPr>
+          <w:lang w:val="en-US"/>
+        </w:rPr>
+      </w:pPr>
+    </w:p>
+    <w:p>
+      <w:pPr>
+        <w:rPr>
+          <w:lang w:val="en-US"/>
+        </w:rPr>
+      </w:pPr>
+    </w:p>
+    <w:p>
+      <w:pPr>
+        <w:rPr>
+          <w:lang w:val="en-US"/>
+        </w:rPr>
+      </w:pPr>
+    </w:p>
+    <w:p>
+      <w:pPr>
+        <w:rPr>
+          <w:lang w:val="en-US"/>
+        </w:rPr>
+      </w:pPr>
+    </w:p>
+    <w:p>
+      <w:pPr>
+        <w:rPr>
+          <w:lang w:val="en-US"/>
+        </w:rPr>
+      </w:pPr>
+    </w:p>
+    <w:p>
+      <w:pPr>
+        <w:rPr>
+          <w:lang w:val="en-US"/>
+        </w:rPr>
+      </w:pPr>
+    </w:p>
+    <w:p>
+      <w:pPr>
+        <w:rPr>
+          <w:lang w:val="en-US"/>
+        </w:rPr>
+      </w:pPr>
+    </w:p>
+    <w:p>
+      <w:pPr>
+        <w:rPr>
+          <w:lang w:val="en-US"/>
+        </w:rPr>
+      </w:pPr>
+    </w:p>
+    <w:p>
+      <w:pPr>
+        <w:jc w:val="both"/>
+        <w:rPr>
+          <w:lang w:val="en-US"/>
+        </w:rPr>
+      </w:pPr>
+    </w:p>
+    <w:p>
+      <w:pPr>
+        <w:jc w:val="both"/>
+        <w:rPr>
+          <w:lang w:val="en-US"/>
+        </w:rPr>
+      </w:pPr>
+    </w:p>
+    <w:p>
+      <w:pPr>
+        <w:jc w:val="both"/>
+        <w:rPr>
+          <w:lang w:val="en-US"/>
+        </w:rPr>
+      </w:pPr>
+    </w:p>
+    <w:p>
+      <w:pPr>
+        <w:jc w:val="both"/>
+        <w:rPr>
+          <w:lang w:val="en-US"/>
+        </w:rPr>
+      </w:pPr>
+    </w:p>
+    <w:p>
+      <w:pPr>
+        <w:jc w:val="both"/>
+        <w:rPr>
+          <w:lang w:val="en-US"/>
+        </w:rPr>
+      </w:pPr>
+    </w:p>
+    <w:p>
+      <w:pPr>
+        <w:jc w:val="both"/>
+        <w:rPr>
+          <w:lang w:val="en-US"/>
+        </w:rPr>
+      </w:pPr>
+    </w:p>
+    <w:p>
+      <w:pPr>
+        <w:jc w:val="both"/>
+        <w:rPr>
+          <w:lang w:val="en-US"/>
+        </w:rPr>
+      </w:pPr>
+    </w:p>
+    <w:p>
+      <w:pPr>
         <w:jc w:val="both"/>
         <w:rPr>
           <w:lang w:val="en-US"/>
@@ -14958,6 +16706,119 @@
 <file path=word/numbering.xml><?xml version="1.0" encoding="utf-8"?>
 <w:numbering xmlns:wpc="http://schemas.microsoft.com/office/word/2010/wordprocessingCanvas" xmlns:cx="http://schemas.microsoft.com/office/drawing/2014/chartex" xmlns:cx1="http://schemas.microsoft.com/office/drawing/2015/9/8/chartex" xmlns:cx2="http://schemas.microsoft.com/office/drawing/2015/10/21/chartex" xmlns:cx3="http://schemas.microsoft.com/office/drawing/2016/5/9/chartex" xmlns:cx4="http://schemas.microsoft.com/office/drawing/2016/5/10/chartex" xmlns:cx5="http://schemas.microsoft.com/office/drawing/2016/5/11/chartex" xmlns:cx6="http://schemas.microsoft.com/office/drawing/2016/5/12/chartex" xmlns:cx7="http://schemas.microsoft.com/office/drawing/2016/5/13/chartex" xmlns:cx8="http://schemas.microsoft.com/office/drawing/2016/5/14/chartex" xmlns:mc="http://schemas.openxmlformats.org/markup-compatibility/2006" xmlns:aink="http://schemas.microsoft.com/office/drawing/2016/ink" xmlns:am3d="http://schemas.microsoft.com/office/drawing/2017/model3d" xmlns:o="urn:schemas-microsoft-com:office:office" xmlns:oel="http://schemas.microsoft.com/office/2019/extlst" xmlns:r="http://schemas.openxmlformats.org/officeDocument/2006/relationships" xmlns:m="http://schemas.openxmlformats.org/officeDocument/2006/math" xmlns:v="urn:schemas-microsoft-com:vml" xmlns:wp14="http://schemas.microsoft.com/office/word/2010/wordprocessingDrawing" xmlns:wp="http://schemas.openxmlformats.org/drawingml/2006/wordprocessingDrawing" xmlns:w10="urn:schemas-microsoft-com:office:word" xmlns:w="http://schemas.openxmlformats.org/wordprocessingml/2006/main" xmlns:w14="http://schemas.microsoft.com/office/word/2010/wordml" xmlns:w15="http://schemas.microsoft.com/office/word/2012/wordml" xmlns:w16cex="http://schemas.microsoft.com/office/word/2018/wordml/cex" xmlns:w16cid="http://schemas.microsoft.com/office/word/2016/wordml/cid" xmlns:w16="http://schemas.microsoft.com/office/word/2018/wordml" xmlns:w16sdtdh="http://schemas.microsoft.com/office/word/2020/wordml/sdtdatahash" xmlns:w16se="http://schemas.microsoft.com/office/word/2015/wordml/symex" xmlns:wpg="http://schemas.microsoft.com/office/word/2010/wordprocessingGroup" xmlns:wpi="http://schemas.microsoft.com/office/word/2010/wordprocessingInk" xmlns:wne="http://schemas.microsoft.com/office/word/2006/wordml" xmlns:wps="http://schemas.microsoft.com/office/word/2010/wordprocessingShape" mc:Ignorable="w14 w15 w16se w16cid w16 w16cex w16sdtdh wp14">
   <w:abstractNum w:abstractNumId="0" w15:restartNumberingAfterBreak="0">
+    <w:nsid w:val="1BFD69DF"/>
+    <w:multiLevelType w:val="hybridMultilevel"/>
+    <w:tmpl w:val="B06CB338"/>
+    <w:lvl w:ilvl="0" w:tplc="04090001">
+      <w:start w:val="1"/>
+      <w:numFmt w:val="bullet"/>
+      <w:lvlText w:val=""/>
+      <w:lvlJc w:val="left"/>
+      <w:pPr>
+        <w:ind w:left="1080" w:hanging="360"/>
+      </w:pPr>
+      <w:rPr>
+        <w:rFonts w:ascii="Symbol" w:hAnsi="Symbol" w:hint="default"/>
+      </w:rPr>
+    </w:lvl>
+    <w:lvl w:ilvl="1" w:tplc="04090003" w:tentative="1">
+      <w:start w:val="1"/>
+      <w:numFmt w:val="bullet"/>
+      <w:lvlText w:val="o"/>
+      <w:lvlJc w:val="left"/>
+      <w:pPr>
+        <w:ind w:left="1800" w:hanging="360"/>
+      </w:pPr>
+      <w:rPr>
+        <w:rFonts w:ascii="Courier New" w:hAnsi="Courier New" w:cs="Courier New" w:hint="default"/>
+      </w:rPr>
+    </w:lvl>
+    <w:lvl w:ilvl="2" w:tplc="04090005" w:tentative="1">
+      <w:start w:val="1"/>
+      <w:numFmt w:val="bullet"/>
+      <w:lvlText w:val=""/>
+      <w:lvlJc w:val="left"/>
+      <w:pPr>
+        <w:ind w:left="2520" w:hanging="360"/>
+      </w:pPr>
+      <w:rPr>
+        <w:rFonts w:ascii="Wingdings" w:hAnsi="Wingdings" w:hint="default"/>
+      </w:rPr>
+    </w:lvl>
+    <w:lvl w:ilvl="3" w:tplc="04090001" w:tentative="1">
+      <w:start w:val="1"/>
+      <w:numFmt w:val="bullet"/>
+      <w:lvlText w:val=""/>
+      <w:lvlJc w:val="left"/>
+      <w:pPr>
+        <w:ind w:left="3240" w:hanging="360"/>
+      </w:pPr>
+      <w:rPr>
+        <w:rFonts w:ascii="Symbol" w:hAnsi="Symbol" w:hint="default"/>
+      </w:rPr>
+    </w:lvl>
+    <w:lvl w:ilvl="4" w:tplc="04090003" w:tentative="1">
+      <w:start w:val="1"/>
+      <w:numFmt w:val="bullet"/>
+      <w:lvlText w:val="o"/>
+      <w:lvlJc w:val="left"/>
+      <w:pPr>
+        <w:ind w:left="3960" w:hanging="360"/>
+      </w:pPr>
+      <w:rPr>
+        <w:rFonts w:ascii="Courier New" w:hAnsi="Courier New" w:cs="Courier New" w:hint="default"/>
+      </w:rPr>
+    </w:lvl>
+    <w:lvl w:ilvl="5" w:tplc="04090005" w:tentative="1">
+      <w:start w:val="1"/>
+      <w:numFmt w:val="bullet"/>
+      <w:lvlText w:val=""/>
+      <w:lvlJc w:val="left"/>
+      <w:pPr>
+        <w:ind w:left="4680" w:hanging="360"/>
+      </w:pPr>
+      <w:rPr>
+        <w:rFonts w:ascii="Wingdings" w:hAnsi="Wingdings" w:hint="default"/>
+      </w:rPr>
+    </w:lvl>
+    <w:lvl w:ilvl="6" w:tplc="04090001" w:tentative="1">
+      <w:start w:val="1"/>
+      <w:numFmt w:val="bullet"/>
+      <w:lvlText w:val=""/>
+      <w:lvlJc w:val="left"/>
+      <w:pPr>
+        <w:ind w:left="5400" w:hanging="360"/>
+      </w:pPr>
+      <w:rPr>
+        <w:rFonts w:ascii="Symbol" w:hAnsi="Symbol" w:hint="default"/>
+      </w:rPr>
+    </w:lvl>
+    <w:lvl w:ilvl="7" w:tplc="04090003" w:tentative="1">
+      <w:start w:val="1"/>
+      <w:numFmt w:val="bullet"/>
+      <w:lvlText w:val="o"/>
+      <w:lvlJc w:val="left"/>
+      <w:pPr>
+        <w:ind w:left="6120" w:hanging="360"/>
+      </w:pPr>
+      <w:rPr>
+        <w:rFonts w:ascii="Courier New" w:hAnsi="Courier New" w:cs="Courier New" w:hint="default"/>
+      </w:rPr>
+    </w:lvl>
+    <w:lvl w:ilvl="8" w:tplc="04090005" w:tentative="1">
+      <w:start w:val="1"/>
+      <w:numFmt w:val="bullet"/>
+      <w:lvlText w:val=""/>
+      <w:lvlJc w:val="left"/>
+      <w:pPr>
+        <w:ind w:left="6840" w:hanging="360"/>
+      </w:pPr>
+      <w:rPr>
+        <w:rFonts w:ascii="Wingdings" w:hAnsi="Wingdings" w:hint="default"/>
+      </w:rPr>
+    </w:lvl>
+  </w:abstractNum>
+  <w:abstractNum w:abstractNumId="1" w15:restartNumberingAfterBreak="0">
     <w:nsid w:val="2A4E339B"/>
     <w:multiLevelType w:val="hybridMultilevel"/>
     <w:tmpl w:val="4E22FA92"/>
@@ -15071,7 +16932,7 @@
       </w:rPr>
     </w:lvl>
   </w:abstractNum>
-  <w:abstractNum w:abstractNumId="1" w15:restartNumberingAfterBreak="0">
+  <w:abstractNum w:abstractNumId="2" w15:restartNumberingAfterBreak="0">
     <w:nsid w:val="4BF405C1"/>
     <w:multiLevelType w:val="hybridMultilevel"/>
     <w:tmpl w:val="BCAEF64E"/>
@@ -15184,10 +17045,10 @@
       </w:rPr>
     </w:lvl>
   </w:abstractNum>
-  <w:abstractNum w:abstractNumId="2" w15:restartNumberingAfterBreak="0">
+  <w:abstractNum w:abstractNumId="3" w15:restartNumberingAfterBreak="0">
     <w:nsid w:val="6DF767EC"/>
     <w:multiLevelType w:val="hybridMultilevel"/>
-    <w:tmpl w:val="9918DB8E"/>
+    <w:tmpl w:val="3754EAC8"/>
     <w:lvl w:ilvl="0" w:tplc="2990E0AE">
       <w:start w:val="1"/>
       <w:numFmt w:val="decimal"/>
@@ -15272,31 +17133,31 @@
     </w:lvl>
   </w:abstractNum>
   <w:num w:numId="1" w16cid:durableId="1785995144">
-    <w:abstractNumId w:val="2"/>
+    <w:abstractNumId w:val="3"/>
   </w:num>
   <w:num w:numId="2" w16cid:durableId="1101990299">
-    <w:abstractNumId w:val="2"/>
+    <w:abstractNumId w:val="3"/>
     <w:lvlOverride w:ilvl="0">
       <w:startOverride w:val="1"/>
     </w:lvlOverride>
   </w:num>
   <w:num w:numId="3" w16cid:durableId="206994228">
-    <w:abstractNumId w:val="2"/>
+    <w:abstractNumId w:val="3"/>
   </w:num>
   <w:num w:numId="4" w16cid:durableId="2028289123">
-    <w:abstractNumId w:val="2"/>
+    <w:abstractNumId w:val="3"/>
   </w:num>
   <w:num w:numId="5" w16cid:durableId="1227955864">
-    <w:abstractNumId w:val="2"/>
+    <w:abstractNumId w:val="3"/>
     <w:lvlOverride w:ilvl="0">
       <w:startOverride w:val="1"/>
     </w:lvlOverride>
   </w:num>
   <w:num w:numId="6" w16cid:durableId="373848416">
-    <w:abstractNumId w:val="2"/>
+    <w:abstractNumId w:val="3"/>
   </w:num>
   <w:num w:numId="7" w16cid:durableId="490214489">
-    <w:abstractNumId w:val="2"/>
+    <w:abstractNumId w:val="3"/>
     <w:lvlOverride w:ilvl="0">
       <w:startOverride w:val="1"/>
     </w:lvlOverride>
@@ -15326,7 +17187,7 @@
     </w:lvlOverride>
   </w:num>
   <w:num w:numId="8" w16cid:durableId="2104377700">
-    <w:abstractNumId w:val="2"/>
+    <w:abstractNumId w:val="3"/>
     <w:lvlOverride w:ilvl="0">
       <w:startOverride w:val="1"/>
     </w:lvlOverride>
@@ -15356,31 +17217,52 @@
     </w:lvlOverride>
   </w:num>
   <w:num w:numId="9" w16cid:durableId="1420371735">
-    <w:abstractNumId w:val="0"/>
+    <w:abstractNumId w:val="1"/>
   </w:num>
   <w:num w:numId="10" w16cid:durableId="1485200064">
-    <w:abstractNumId w:val="2"/>
+    <w:abstractNumId w:val="3"/>
     <w:lvlOverride w:ilvl="0">
       <w:startOverride w:val="1"/>
     </w:lvlOverride>
   </w:num>
   <w:num w:numId="11" w16cid:durableId="631792611">
-    <w:abstractNumId w:val="2"/>
+    <w:abstractNumId w:val="3"/>
     <w:lvlOverride w:ilvl="0">
       <w:startOverride w:val="1"/>
     </w:lvlOverride>
   </w:num>
   <w:num w:numId="12" w16cid:durableId="1386028223">
-    <w:abstractNumId w:val="2"/>
+    <w:abstractNumId w:val="3"/>
     <w:lvlOverride w:ilvl="0">
       <w:startOverride w:val="1"/>
     </w:lvlOverride>
   </w:num>
   <w:num w:numId="13" w16cid:durableId="1385831770">
-    <w:abstractNumId w:val="1"/>
+    <w:abstractNumId w:val="2"/>
   </w:num>
   <w:num w:numId="14" w16cid:durableId="751968862">
-    <w:abstractNumId w:val="2"/>
+    <w:abstractNumId w:val="3"/>
+    <w:lvlOverride w:ilvl="0">
+      <w:startOverride w:val="1"/>
+    </w:lvlOverride>
+  </w:num>
+  <w:num w:numId="15" w16cid:durableId="994798839">
+    <w:abstractNumId w:val="3"/>
+    <w:lvlOverride w:ilvl="0">
+      <w:startOverride w:val="1"/>
+    </w:lvlOverride>
+  </w:num>
+  <w:num w:numId="16" w16cid:durableId="1969243186">
+    <w:abstractNumId w:val="3"/>
+    <w:lvlOverride w:ilvl="0">
+      <w:startOverride w:val="1"/>
+    </w:lvlOverride>
+  </w:num>
+  <w:num w:numId="17" w16cid:durableId="112671144">
+    <w:abstractNumId w:val="0"/>
+  </w:num>
+  <w:num w:numId="18" w16cid:durableId="2045858345">
+    <w:abstractNumId w:val="3"/>
     <w:lvlOverride w:ilvl="0">
       <w:startOverride w:val="1"/>
     </w:lvlOverride>
@@ -15820,7 +17702,7 @@
     <w:rsid w:val="008A4089"/>
     <w:pPr>
       <w:numPr>
-        <w:numId w:val="6"/>
+        <w:numId w:val="1"/>
       </w:numPr>
       <w:outlineLvl w:val="1"/>
     </w:pPr>
@@ -15922,6 +17804,25 @@
     <w:rPr>
       <w:b/>
       <w:bCs/>
+    </w:rPr>
+  </w:style>
+  <w:style w:type="paragraph" w:styleId="NormalWeb">
+    <w:name w:val="Normal (Web)"/>
+    <w:basedOn w:val="Normal"/>
+    <w:uiPriority w:val="99"/>
+    <w:semiHidden/>
+    <w:unhideWhenUsed/>
+    <w:rsid w:val="004E4951"/>
+    <w:pPr>
+      <w:spacing w:before="100" w:beforeAutospacing="1" w:after="100" w:afterAutospacing="1" w:line="240" w:lineRule="auto"/>
+    </w:pPr>
+    <w:rPr>
+      <w:rFonts w:ascii="Times New Roman" w:eastAsia="Times New Roman" w:hAnsi="Times New Roman" w:cs="Times New Roman"/>
+      <w:kern w:val="0"/>
+      <w:sz w:val="24"/>
+      <w:szCs w:val="24"/>
+      <w:lang w:val="en-US"/>
+      <w14:ligatures w14:val="none"/>
     </w:rPr>
   </w:style>
 </w:styles>

</xml_diff>